<commit_message>
Set block words from string
</commit_message>
<xml_diff>
--- a/ND3.docx
+++ b/ND3.docx
@@ -724,6 +724,492 @@
         </w:p>
         <w:p>
           <w:pPr>
+            <w:pStyle w:val="NoSpacing"/>
+            <w:ind w:firstLine="720"/>
+            <w:jc w:val="both"/>
+            <w:rPr>
+              <w:color w:val="000000"/>
+              <w:sz w:val="23"/>
+              <w:szCs w:val="23"/>
+              <w:lang w:val="lt-LT"/>
+            </w:rPr>
+          </w:pPr>
+        </w:p>
+        <w:p>
+          <w:pPr>
+            <w:pStyle w:val="NoSpacing"/>
+            <w:ind w:firstLine="720"/>
+            <w:jc w:val="both"/>
+            <w:rPr>
+              <w:color w:val="000000"/>
+              <w:sz w:val="23"/>
+              <w:szCs w:val="23"/>
+              <w:lang w:val="lt-LT"/>
+            </w:rPr>
+          </w:pPr>
+          <w:r>
+            <w:rPr>
+              <w:color w:val="000000"/>
+              <w:sz w:val="23"/>
+              <w:szCs w:val="23"/>
+              <w:lang w:val="lt-LT"/>
+            </w:rPr>
+            <w:t xml:space="preserve">Proceso aprašas TProcess: </w:t>
+          </w:r>
+        </w:p>
+        <w:p>
+          <w:pPr>
+            <w:pStyle w:val="NoSpacing"/>
+            <w:numPr>
+              <w:ilvl w:val="0"/>
+              <w:numId w:val="4"/>
+            </w:numPr>
+            <w:jc w:val="both"/>
+            <w:rPr>
+              <w:color w:val="000000"/>
+              <w:sz w:val="23"/>
+              <w:szCs w:val="23"/>
+              <w:lang w:val="lt-LT"/>
+            </w:rPr>
+          </w:pPr>
+          <w:r>
+            <w:rPr>
+              <w:color w:val="000000"/>
+              <w:sz w:val="23"/>
+              <w:szCs w:val="23"/>
+              <w:lang w:val="lt-LT"/>
+            </w:rPr>
+            <w:t xml:space="preserve">FList: TProcessList; - procesų sąrašas, kuriam priklauso procesas. Tai gali būti pasiruošusių procesų s ąrašas arba blokuotų, dėl kokio nors resurso, procesų sąrašas.   </w:t>
+          </w:r>
+        </w:p>
+        <w:p>
+          <w:pPr>
+            <w:pStyle w:val="NoSpacing"/>
+            <w:numPr>
+              <w:ilvl w:val="0"/>
+              <w:numId w:val="4"/>
+            </w:numPr>
+            <w:jc w:val="both"/>
+            <w:rPr>
+              <w:color w:val="000000"/>
+              <w:sz w:val="23"/>
+              <w:szCs w:val="23"/>
+              <w:lang w:val="lt-LT"/>
+            </w:rPr>
+          </w:pPr>
+          <w:r>
+            <w:rPr>
+              <w:color w:val="000000"/>
+              <w:sz w:val="23"/>
+              <w:szCs w:val="23"/>
+              <w:lang w:val="lt-LT"/>
+            </w:rPr>
+            <w:t xml:space="preserve">FID: Integer;- Vidinis proceso vardas. Kiekvienas sisteminis objektas turi savo unikalų numerį. </w:t>
+          </w:r>
+        </w:p>
+        <w:p>
+          <w:pPr>
+            <w:pStyle w:val="NoSpacing"/>
+            <w:numPr>
+              <w:ilvl w:val="0"/>
+              <w:numId w:val="4"/>
+            </w:numPr>
+            <w:jc w:val="both"/>
+            <w:rPr>
+              <w:color w:val="000000"/>
+              <w:sz w:val="23"/>
+              <w:szCs w:val="23"/>
+              <w:lang w:val="lt-LT"/>
+            </w:rPr>
+          </w:pPr>
+          <w:r>
+            <w:rPr>
+              <w:color w:val="000000"/>
+              <w:sz w:val="23"/>
+              <w:szCs w:val="23"/>
+              <w:lang w:val="lt-LT"/>
+            </w:rPr>
+            <w:t xml:space="preserve">SavedRegisters: TSavedRegisters; - Proceso išsaugota procesoriaus būsena. Naudojama perduodant valdymą procesui. </w:t>
+          </w:r>
+        </w:p>
+        <w:p>
+          <w:pPr>
+            <w:pStyle w:val="NoSpacing"/>
+            <w:numPr>
+              <w:ilvl w:val="0"/>
+              <w:numId w:val="4"/>
+            </w:numPr>
+            <w:jc w:val="both"/>
+            <w:rPr>
+              <w:color w:val="000000"/>
+              <w:sz w:val="23"/>
+              <w:szCs w:val="23"/>
+              <w:lang w:val="lt-LT"/>
+            </w:rPr>
+          </w:pPr>
+          <w:r>
+            <w:rPr>
+              <w:color w:val="000000"/>
+              <w:sz w:val="23"/>
+              <w:szCs w:val="23"/>
+              <w:lang w:val="lt-LT"/>
+            </w:rPr>
+            <w:t xml:space="preserve">FProcessor: TProcessor; nuoroda į procesorių. </w:t>
+          </w:r>
+        </w:p>
+        <w:p>
+          <w:pPr>
+            <w:pStyle w:val="NoSpacing"/>
+            <w:numPr>
+              <w:ilvl w:val="0"/>
+              <w:numId w:val="4"/>
+            </w:numPr>
+            <w:jc w:val="both"/>
+            <w:rPr>
+              <w:color w:val="000000"/>
+              <w:sz w:val="23"/>
+              <w:szCs w:val="23"/>
+              <w:lang w:val="lt-LT"/>
+            </w:rPr>
+          </w:pPr>
+          <w:r>
+            <w:rPr>
+              <w:color w:val="000000"/>
+              <w:sz w:val="23"/>
+              <w:szCs w:val="23"/>
+              <w:lang w:val="lt-LT"/>
+            </w:rPr>
+            <w:t xml:space="preserve">FCreatedRes: TResourceList; - Proceso sukurti resursai. </w:t>
+          </w:r>
+        </w:p>
+        <w:p>
+          <w:pPr>
+            <w:pStyle w:val="NoSpacing"/>
+            <w:numPr>
+              <w:ilvl w:val="0"/>
+              <w:numId w:val="4"/>
+            </w:numPr>
+            <w:jc w:val="both"/>
+            <w:rPr>
+              <w:color w:val="000000"/>
+              <w:sz w:val="23"/>
+              <w:szCs w:val="23"/>
+              <w:lang w:val="lt-LT"/>
+            </w:rPr>
+          </w:pPr>
+          <w:r>
+            <w:rPr>
+              <w:color w:val="000000"/>
+              <w:sz w:val="23"/>
+              <w:szCs w:val="23"/>
+              <w:lang w:val="lt-LT"/>
+            </w:rPr>
+            <w:t xml:space="preserve">FOwnedRes: TElementList; - Procesui kūrimo metu perduoti resursai. </w:t>
+          </w:r>
+        </w:p>
+        <w:p>
+          <w:pPr>
+            <w:pStyle w:val="NoSpacing"/>
+            <w:numPr>
+              <w:ilvl w:val="0"/>
+              <w:numId w:val="4"/>
+            </w:numPr>
+            <w:jc w:val="both"/>
+            <w:rPr>
+              <w:color w:val="000000"/>
+              <w:sz w:val="23"/>
+              <w:szCs w:val="23"/>
+              <w:lang w:val="lt-LT"/>
+            </w:rPr>
+          </w:pPr>
+          <w:r>
+            <w:rPr>
+              <w:color w:val="000000"/>
+              <w:sz w:val="23"/>
+              <w:szCs w:val="23"/>
+              <w:lang w:val="lt-LT"/>
+            </w:rPr>
+            <w:t xml:space="preserve">FState: TProcessState; - Proceso būsena. </w:t>
+          </w:r>
+        </w:p>
+        <w:p>
+          <w:pPr>
+            <w:pStyle w:val="NoSpacing"/>
+            <w:numPr>
+              <w:ilvl w:val="0"/>
+              <w:numId w:val="4"/>
+            </w:numPr>
+            <w:jc w:val="both"/>
+            <w:rPr>
+              <w:color w:val="000000"/>
+              <w:sz w:val="23"/>
+              <w:szCs w:val="23"/>
+              <w:lang w:val="lt-LT"/>
+            </w:rPr>
+          </w:pPr>
+          <w:r>
+            <w:rPr>
+              <w:color w:val="000000"/>
+              <w:sz w:val="23"/>
+              <w:szCs w:val="23"/>
+              <w:lang w:val="lt-LT"/>
+            </w:rPr>
+            <w:t xml:space="preserve">FPriority: Integer; - Proceso prioritetas. Pasirinkta sistema: kuo didesnė reikšmė, tuo procesas laikomas svarbesniu . </w:t>
+          </w:r>
+        </w:p>
+        <w:p>
+          <w:pPr>
+            <w:pStyle w:val="NoSpacing"/>
+            <w:numPr>
+              <w:ilvl w:val="0"/>
+              <w:numId w:val="4"/>
+            </w:numPr>
+            <w:jc w:val="both"/>
+            <w:rPr>
+              <w:color w:val="000000"/>
+              <w:sz w:val="23"/>
+              <w:szCs w:val="23"/>
+              <w:lang w:val="lt-LT"/>
+            </w:rPr>
+          </w:pPr>
+          <w:r>
+            <w:rPr>
+              <w:color w:val="000000"/>
+              <w:sz w:val="23"/>
+              <w:szCs w:val="23"/>
+              <w:lang w:val="lt-LT"/>
+            </w:rPr>
+            <w:t xml:space="preserve">FParent: TProcess;  - nuoroda į procesą–tėvą. </w:t>
+          </w:r>
+        </w:p>
+        <w:p>
+          <w:pPr>
+            <w:pStyle w:val="NoSpacing"/>
+            <w:numPr>
+              <w:ilvl w:val="0"/>
+              <w:numId w:val="4"/>
+            </w:numPr>
+            <w:jc w:val="both"/>
+            <w:rPr>
+              <w:color w:val="000000"/>
+              <w:sz w:val="23"/>
+              <w:szCs w:val="23"/>
+              <w:lang w:val="lt-LT"/>
+            </w:rPr>
+          </w:pPr>
+          <w:r>
+            <w:rPr>
+              <w:color w:val="000000"/>
+              <w:sz w:val="23"/>
+              <w:szCs w:val="23"/>
+              <w:lang w:val="lt-LT"/>
+            </w:rPr>
+            <w:t xml:space="preserve">FChildren: TProcessList; - procesų–vaikų sąrašas. </w:t>
+          </w:r>
+        </w:p>
+        <w:p>
+          <w:pPr>
+            <w:pStyle w:val="NoSpacing"/>
+            <w:numPr>
+              <w:ilvl w:val="0"/>
+              <w:numId w:val="4"/>
+            </w:numPr>
+            <w:jc w:val="both"/>
+            <w:rPr>
+              <w:color w:val="000000"/>
+              <w:sz w:val="23"/>
+              <w:szCs w:val="23"/>
+              <w:lang w:val="lt-LT"/>
+            </w:rPr>
+          </w:pPr>
+          <w:r>
+            <w:rPr>
+              <w:color w:val="000000"/>
+              <w:sz w:val="23"/>
+              <w:szCs w:val="23"/>
+              <w:lang w:val="lt-LT"/>
+            </w:rPr>
+            <w:t xml:space="preserve">FUserName: AnsiString; - Išorinis vardas. Naudojamas patogesniam proceso identifikavimui OS stebėjimo metu. </w:t>
+          </w:r>
+        </w:p>
+        <w:p>
+          <w:pPr>
+            <w:pStyle w:val="NoSpacing"/>
+            <w:numPr>
+              <w:ilvl w:val="0"/>
+              <w:numId w:val="4"/>
+            </w:numPr>
+            <w:jc w:val="both"/>
+            <w:rPr>
+              <w:color w:val="000000"/>
+              <w:sz w:val="23"/>
+              <w:szCs w:val="23"/>
+              <w:lang w:val="lt-LT"/>
+            </w:rPr>
+          </w:pPr>
+          <w:r>
+            <w:rPr>
+              <w:color w:val="000000"/>
+              <w:sz w:val="23"/>
+              <w:szCs w:val="23"/>
+              <w:lang w:val="lt-LT"/>
+            </w:rPr>
+            <w:t xml:space="preserve">FStack: Pointer; - proceso aplinka – stekas. Kiekvieną kartą perduodant valdymą procesui yra gražinama jo aplinka. Kiekvieną kartą, iš proceso atimant procesorių, jo aplinka yra išsaugoma.  </w:t>
+          </w:r>
+        </w:p>
+        <w:p>
+          <w:pPr>
+            <w:pStyle w:val="NoSpacing"/>
+            <w:numPr>
+              <w:ilvl w:val="0"/>
+              <w:numId w:val="4"/>
+            </w:numPr>
+            <w:jc w:val="both"/>
+            <w:rPr>
+              <w:color w:val="000000"/>
+              <w:sz w:val="23"/>
+              <w:szCs w:val="23"/>
+              <w:lang w:val="lt-LT"/>
+            </w:rPr>
+          </w:pPr>
+          <w:r>
+            <w:rPr>
+              <w:color w:val="000000"/>
+              <w:sz w:val="23"/>
+              <w:szCs w:val="23"/>
+              <w:lang w:val="lt-LT"/>
+            </w:rPr>
+            <w:lastRenderedPageBreak/>
+            <w:t xml:space="preserve">FStackSize: Integer; - proceso aplinkos – steko dydis. </w:t>
+          </w:r>
+        </w:p>
+        <w:p>
+          <w:pPr>
+            <w:pStyle w:val="NoSpacing"/>
+            <w:ind w:firstLine="720"/>
+            <w:jc w:val="both"/>
+            <w:rPr>
+              <w:color w:val="000000"/>
+              <w:sz w:val="23"/>
+              <w:szCs w:val="23"/>
+              <w:lang w:val="lt-LT"/>
+            </w:rPr>
+          </w:pPr>
+          <w:r>
+            <w:rPr>
+              <w:color w:val="000000"/>
+              <w:sz w:val="23"/>
+              <w:szCs w:val="23"/>
+              <w:lang w:val="lt-LT"/>
+            </w:rPr>
+            <w:t xml:space="preserve"> </w:t>
+          </w:r>
+        </w:p>
+        <w:p>
+          <w:pPr>
+            <w:pStyle w:val="NoSpacing"/>
+            <w:ind w:firstLine="720"/>
+            <w:jc w:val="both"/>
+            <w:rPr>
+              <w:color w:val="000000"/>
+              <w:sz w:val="23"/>
+              <w:szCs w:val="23"/>
+              <w:lang w:val="lt-LT"/>
+            </w:rPr>
+          </w:pPr>
+          <w:r>
+            <w:rPr>
+              <w:color w:val="000000"/>
+              <w:sz w:val="23"/>
+              <w:szCs w:val="23"/>
+              <w:lang w:val="lt-LT"/>
+            </w:rPr>
+            <w:t xml:space="preserve">Procesų sąrašo aprašas TProcessList: </w:t>
+          </w:r>
+        </w:p>
+        <w:p>
+          <w:pPr>
+            <w:pStyle w:val="NoSpacing"/>
+            <w:numPr>
+              <w:ilvl w:val="0"/>
+              <w:numId w:val="6"/>
+            </w:numPr>
+            <w:jc w:val="both"/>
+            <w:rPr>
+              <w:color w:val="000000"/>
+              <w:sz w:val="23"/>
+              <w:szCs w:val="23"/>
+              <w:lang w:val="lt-LT"/>
+            </w:rPr>
+          </w:pPr>
+          <w:r>
+            <w:rPr>
+              <w:color w:val="000000"/>
+              <w:sz w:val="23"/>
+              <w:szCs w:val="23"/>
+              <w:lang w:val="lt-LT"/>
+            </w:rPr>
+            <w:t>FProcesses: array[ ]</w:t>
+          </w:r>
+          <w:r>
+            <w:rPr>
+              <w:color w:val="000000"/>
+              <w:sz w:val="23"/>
+              <w:szCs w:val="23"/>
+              <w:lang w:val="lt-LT"/>
+            </w:rPr>
+            <w:t xml:space="preserve"> </w:t>
+          </w:r>
+          <w:r>
+            <w:rPr>
+              <w:color w:val="000000"/>
+              <w:sz w:val="23"/>
+              <w:szCs w:val="23"/>
+              <w:lang w:val="lt-LT"/>
+            </w:rPr>
+            <w:t xml:space="preserve">of TProcess: - Dinaminis procesų sąrašas.  </w:t>
+          </w:r>
+        </w:p>
+        <w:p>
+          <w:pPr>
+            <w:pStyle w:val="NoSpacing"/>
+            <w:numPr>
+              <w:ilvl w:val="0"/>
+              <w:numId w:val="5"/>
+            </w:numPr>
+            <w:jc w:val="both"/>
+            <w:rPr>
+              <w:color w:val="000000"/>
+              <w:sz w:val="23"/>
+              <w:szCs w:val="23"/>
+              <w:lang w:val="lt-LT"/>
+            </w:rPr>
+          </w:pPr>
+          <w:r>
+            <w:rPr>
+              <w:color w:val="000000"/>
+              <w:sz w:val="23"/>
+              <w:szCs w:val="23"/>
+              <w:lang w:val="lt-LT"/>
+            </w:rPr>
+            <w:t xml:space="preserve">FCount: Integer ; Procesų skaičius procesų masyve. </w:t>
+          </w:r>
+        </w:p>
+        <w:p>
+          <w:pPr>
+            <w:pStyle w:val="NoSpacing"/>
+            <w:ind w:firstLine="720"/>
+            <w:jc w:val="both"/>
+            <w:rPr>
+              <w:color w:val="000000"/>
+              <w:sz w:val="23"/>
+              <w:szCs w:val="23"/>
+              <w:lang w:val="lt-LT"/>
+            </w:rPr>
+          </w:pPr>
+        </w:p>
+        <w:p>
+          <w:pPr>
             <w:pStyle w:val="Heading3"/>
             <w:rPr>
               <w:lang w:val="lt-LT"/>
@@ -872,7 +1358,6 @@
               <w:noProof/>
               <w:lang w:eastAsia="en-US"/>
             </w:rPr>
-            <w:lastRenderedPageBreak/>
             <w:drawing>
               <wp:inline distT="0" distB="0" distL="0" distR="0" wp14:anchorId="313A7D30" wp14:editId="2BE17986">
                 <wp:extent cx="3400425" cy="2257425"/>
@@ -1072,6 +1557,7 @@
             <w:rPr>
               <w:lang w:val="lt-LT"/>
             </w:rPr>
+            <w:lastRenderedPageBreak/>
             <w:t>Planuotojas</w:t>
           </w:r>
         </w:p>
@@ -1244,7 +1730,6 @@
               <w:noProof/>
               <w:lang w:eastAsia="en-US"/>
             </w:rPr>
-            <w:lastRenderedPageBreak/>
             <mc:AlternateContent>
               <mc:Choice Requires="wpc">
                 <w:drawing>
@@ -4657,12 +5142,6 @@
                   </w:rPr>
                   <w:t>PutLine</w:t>
                 </w:r>
-                <w:r>
-                  <w:rPr>
-                    <w:lang w:val="lt-LT"/>
-                  </w:rPr>
-                  <w:t>, GetLine</w:t>
-                </w:r>
               </w:p>
             </w:tc>
           </w:tr>
@@ -4897,6 +5376,7 @@
               <w:szCs w:val="23"/>
               <w:lang w:val="lt-LT"/>
             </w:rPr>
+            <w:lastRenderedPageBreak/>
             <w:t xml:space="preserve">Procesų primityvų paskirtis – pateikti vienodą ir paprastą vartotojo sąsają darbui su procesais. Darbui su procesais skirti 4 primityvai: </w:t>
           </w:r>
         </w:p>
@@ -5022,7 +5502,6 @@
               <w:szCs w:val="23"/>
               <w:lang w:val="lt-LT"/>
             </w:rPr>
-            <w:lastRenderedPageBreak/>
             <w:t xml:space="preserve">3. </w:t>
           </w:r>
           <w:r>
@@ -5262,6 +5741,370 @@
             </w:rPr>
             <w:t>urso laukiančių procesų sąrašą.</w:t>
           </w:r>
+        </w:p>
+        <w:p>
+          <w:pPr>
+            <w:pStyle w:val="NoSpacing"/>
+            <w:ind w:firstLine="720"/>
+            <w:jc w:val="both"/>
+            <w:rPr>
+              <w:color w:val="000000"/>
+              <w:sz w:val="23"/>
+              <w:szCs w:val="23"/>
+              <w:lang w:val="lt-LT"/>
+            </w:rPr>
+          </w:pPr>
+        </w:p>
+        <w:p>
+          <w:pPr>
+            <w:pStyle w:val="NoSpacing"/>
+            <w:rPr>
+              <w:lang w:val="lt-LT"/>
+            </w:rPr>
+          </w:pPr>
+          <w:r>
+            <w:rPr>
+              <w:lang w:val="lt-LT"/>
+            </w:rPr>
+            <w:t xml:space="preserve">Resurso aprašas TResource: </w:t>
+          </w:r>
+        </w:p>
+        <w:p>
+          <w:pPr>
+            <w:pStyle w:val="NoSpacing"/>
+            <w:numPr>
+              <w:ilvl w:val="0"/>
+              <w:numId w:val="1"/>
+            </w:numPr>
+            <w:rPr>
+              <w:lang w:val="lt-LT"/>
+            </w:rPr>
+          </w:pPr>
+          <w:r>
+            <w:rPr>
+              <w:lang w:val="lt-LT"/>
+            </w:rPr>
+            <w:t xml:space="preserve">FID: Integer ;  - vidinis resurso vardas. Kiekvienas sisteminis objektas turi savo unikalų numerį. </w:t>
+          </w:r>
+        </w:p>
+        <w:p>
+          <w:pPr>
+            <w:pStyle w:val="NoSpacing"/>
+            <w:numPr>
+              <w:ilvl w:val="0"/>
+              <w:numId w:val="1"/>
+            </w:numPr>
+            <w:rPr>
+              <w:lang w:val="lt-LT"/>
+            </w:rPr>
+          </w:pPr>
+          <w:r>
+            <w:rPr>
+              <w:lang w:val="lt-LT"/>
+            </w:rPr>
+            <w:t xml:space="preserve">FCreator: TProcess; -Nuoroda į procesą, sukūrusį šį resursą. </w:t>
+          </w:r>
+        </w:p>
+        <w:p>
+          <w:pPr>
+            <w:pStyle w:val="NoSpacing"/>
+            <w:numPr>
+              <w:ilvl w:val="0"/>
+              <w:numId w:val="1"/>
+            </w:numPr>
+            <w:rPr>
+              <w:lang w:val="lt-LT"/>
+            </w:rPr>
+          </w:pPr>
+          <w:r>
+            <w:rPr>
+              <w:lang w:val="lt-LT"/>
+            </w:rPr>
+            <w:t xml:space="preserve">FList: TElementList; - Nuoroda į resurso elementų sąrašą. </w:t>
+          </w:r>
+        </w:p>
+        <w:p>
+          <w:pPr>
+            <w:pStyle w:val="NoSpacing"/>
+            <w:numPr>
+              <w:ilvl w:val="0"/>
+              <w:numId w:val="1"/>
+            </w:numPr>
+            <w:rPr>
+              <w:lang w:val="lt-LT"/>
+            </w:rPr>
+          </w:pPr>
+          <w:r>
+            <w:rPr>
+              <w:lang w:val="lt-LT"/>
+            </w:rPr>
+            <w:t xml:space="preserve">FWaitingProc : TProcessList; -Nuoroda į šio resurso laukiančių procesų sąrašą. </w:t>
+          </w:r>
+        </w:p>
+        <w:p>
+          <w:pPr>
+            <w:pStyle w:val="NoSpacing"/>
+            <w:numPr>
+              <w:ilvl w:val="0"/>
+              <w:numId w:val="1"/>
+            </w:numPr>
+            <w:rPr>
+              <w:lang w:val="lt-LT"/>
+            </w:rPr>
+          </w:pPr>
+          <w:r>
+            <w:rPr>
+              <w:lang w:val="lt-LT"/>
+            </w:rPr>
+            <w:t xml:space="preserve">FWaitingCount: TIntegerList; -Nuoroda į šio resurso laukiančių procesų paprašytų resurso kiekių sąrašą. </w:t>
+          </w:r>
+        </w:p>
+        <w:p>
+          <w:pPr>
+            <w:pStyle w:val="NoSpacing"/>
+            <w:numPr>
+              <w:ilvl w:val="0"/>
+              <w:numId w:val="1"/>
+            </w:numPr>
+            <w:rPr>
+              <w:lang w:val="lt-LT"/>
+            </w:rPr>
+          </w:pPr>
+          <w:r>
+            <w:rPr>
+              <w:lang w:val="lt-LT"/>
+            </w:rPr>
+            <w:t xml:space="preserve">FResourceList: TResourceList;- nuoroda į visų resursų sąrašą </w:t>
+          </w:r>
+        </w:p>
+        <w:p>
+          <w:pPr>
+            <w:pStyle w:val="NoSpacing"/>
+            <w:rPr>
+              <w:lang w:val="lt-LT"/>
+            </w:rPr>
+          </w:pPr>
+        </w:p>
+        <w:p>
+          <w:pPr>
+            <w:pStyle w:val="NoSpacing"/>
+            <w:rPr>
+              <w:lang w:val="lt-LT"/>
+            </w:rPr>
+          </w:pPr>
+          <w:r>
+            <w:rPr>
+              <w:lang w:val="lt-LT"/>
+            </w:rPr>
+            <w:t xml:space="preserve">Resursų sąrašo aprašas TResourceList </w:t>
+          </w:r>
+        </w:p>
+        <w:p>
+          <w:pPr>
+            <w:pStyle w:val="NoSpacing"/>
+            <w:numPr>
+              <w:ilvl w:val="0"/>
+              <w:numId w:val="7"/>
+            </w:numPr>
+            <w:rPr>
+              <w:lang w:val="lt-LT"/>
+            </w:rPr>
+          </w:pPr>
+          <w:r>
+            <w:rPr>
+              <w:lang w:val="lt-LT"/>
+            </w:rPr>
+            <w:t xml:space="preserve">Count: Integer ; - sąraše esančių resursų kiekis. </w:t>
+          </w:r>
+        </w:p>
+        <w:p>
+          <w:pPr>
+            <w:pStyle w:val="NoSpacing"/>
+            <w:numPr>
+              <w:ilvl w:val="0"/>
+              <w:numId w:val="7"/>
+            </w:numPr>
+            <w:rPr>
+              <w:lang w:val="lt-LT"/>
+            </w:rPr>
+          </w:pPr>
+          <w:r>
+            <w:rPr>
+              <w:lang w:val="lt-LT"/>
+            </w:rPr>
+            <w:lastRenderedPageBreak/>
+            <w:t xml:space="preserve">Resources: array[ ] of  TResource ; - dinaminis masyvas, kurio elementai – resursai. </w:t>
+          </w:r>
+        </w:p>
+        <w:p>
+          <w:pPr>
+            <w:pStyle w:val="NoSpacing"/>
+            <w:rPr>
+              <w:lang w:val="lt-LT"/>
+            </w:rPr>
+          </w:pPr>
+          <w:r>
+            <w:rPr>
+              <w:lang w:val="lt-LT"/>
+            </w:rPr>
+            <w:t xml:space="preserve"> </w:t>
+          </w:r>
+        </w:p>
+        <w:p>
+          <w:pPr>
+            <w:pStyle w:val="NoSpacing"/>
+            <w:rPr>
+              <w:lang w:val="lt-LT"/>
+            </w:rPr>
+          </w:pPr>
+          <w:r>
+            <w:rPr>
+              <w:lang w:val="lt-LT"/>
+            </w:rPr>
+            <w:t xml:space="preserve">Resurso elemento aprašas TResElement </w:t>
+          </w:r>
+        </w:p>
+        <w:p>
+          <w:pPr>
+            <w:pStyle w:val="NoSpacing"/>
+            <w:numPr>
+              <w:ilvl w:val="0"/>
+              <w:numId w:val="1"/>
+            </w:numPr>
+            <w:rPr>
+              <w:lang w:val="lt-LT"/>
+            </w:rPr>
+          </w:pPr>
+          <w:r>
+            <w:rPr>
+              <w:lang w:val="lt-LT"/>
+            </w:rPr>
+            <w:t xml:space="preserve">FElementList: TelementList- nuoroda į resurso elementų sąrašą, kuriame yra šis resurso elementas. </w:t>
+          </w:r>
+        </w:p>
+        <w:p>
+          <w:pPr>
+            <w:pStyle w:val="NoSpacing"/>
+            <w:numPr>
+              <w:ilvl w:val="0"/>
+              <w:numId w:val="1"/>
+            </w:numPr>
+            <w:rPr>
+              <w:lang w:val="lt-LT"/>
+            </w:rPr>
+          </w:pPr>
+          <w:r>
+            <w:rPr>
+              <w:lang w:val="lt-LT"/>
+            </w:rPr>
+            <w:t xml:space="preserve">FReceiver: TProcess;- procesas, kuris turi gauti šį resurso elementą. Jei šio lauko reikšmė lygi nil, tai laikoma, kad šį elementą gali gauti bet kuris procesas. </w:t>
+          </w:r>
+        </w:p>
+        <w:p>
+          <w:pPr>
+            <w:pStyle w:val="NoSpacing"/>
+            <w:numPr>
+              <w:ilvl w:val="0"/>
+              <w:numId w:val="1"/>
+            </w:numPr>
+            <w:rPr>
+              <w:lang w:val="lt-LT"/>
+            </w:rPr>
+          </w:pPr>
+          <w:r>
+            <w:rPr>
+              <w:lang w:val="lt-LT"/>
+            </w:rPr>
+            <w:t xml:space="preserve">FSender: TProcess; - procesas, atlaisvinęs šį resurso elementą </w:t>
+          </w:r>
+        </w:p>
+        <w:p>
+          <w:pPr>
+            <w:pStyle w:val="NoSpacing"/>
+            <w:rPr>
+              <w:lang w:val="lt-LT"/>
+            </w:rPr>
+          </w:pPr>
+        </w:p>
+        <w:p>
+          <w:pPr>
+            <w:pStyle w:val="NoSpacing"/>
+            <w:rPr>
+              <w:lang w:val="lt-LT"/>
+            </w:rPr>
+          </w:pPr>
+          <w:r>
+            <w:rPr>
+              <w:lang w:val="lt-LT"/>
+            </w:rPr>
+            <w:t xml:space="preserve">Resurso elementų sąrašas TElementList </w:t>
+          </w:r>
+        </w:p>
+        <w:p>
+          <w:pPr>
+            <w:pStyle w:val="NoSpacing"/>
+            <w:numPr>
+              <w:ilvl w:val="0"/>
+              <w:numId w:val="1"/>
+            </w:numPr>
+            <w:rPr>
+              <w:lang w:val="lt-LT"/>
+            </w:rPr>
+          </w:pPr>
+          <w:r>
+            <w:rPr>
+              <w:lang w:val="lt-LT"/>
+            </w:rPr>
+            <w:t xml:space="preserve">FResource: TResource; - Nuoroda į resursą, kuriam priklauso šis elementų sąrašas </w:t>
+          </w:r>
+        </w:p>
+        <w:p>
+          <w:pPr>
+            <w:pStyle w:val="NoSpacing"/>
+            <w:numPr>
+              <w:ilvl w:val="0"/>
+              <w:numId w:val="1"/>
+            </w:numPr>
+            <w:rPr>
+              <w:lang w:val="lt-LT"/>
+            </w:rPr>
+          </w:pPr>
+          <w:r>
+            <w:rPr>
+              <w:lang w:val="lt-LT"/>
+            </w:rPr>
+            <w:t xml:space="preserve">FCount: Integer; - Elementų skaičius sąraše. Šis skaičius nurodo, kiek resurso elementų yra laisvų (t.y. prieinamų procesams) iš viso. </w:t>
+          </w:r>
+        </w:p>
+        <w:p>
+          <w:pPr>
+            <w:pStyle w:val="NoSpacing"/>
+            <w:numPr>
+              <w:ilvl w:val="0"/>
+              <w:numId w:val="1"/>
+            </w:numPr>
+            <w:rPr>
+              <w:lang w:val="lt-LT"/>
+            </w:rPr>
+          </w:pPr>
+          <w:r>
+            <w:rPr>
+              <w:lang w:val="lt-LT"/>
+            </w:rPr>
+            <w:t xml:space="preserve">FElement:array [ ] of  TResElement; - dinaminis elementų sąrašas. Kreipiantis su tam tikru indeksu pasiekiamas atitinkamas elementas. </w:t>
+          </w:r>
+        </w:p>
+        <w:p>
+          <w:pPr>
+            <w:pStyle w:val="NoSpacing"/>
+            <w:jc w:val="both"/>
+            <w:rPr>
+              <w:color w:val="000000"/>
+              <w:sz w:val="23"/>
+              <w:szCs w:val="23"/>
+              <w:lang w:val="lt-LT"/>
+            </w:rPr>
+          </w:pPr>
         </w:p>
         <w:p>
           <w:pPr>
@@ -6403,7 +7246,6 @@
                     <w:szCs w:val="21"/>
                     <w:lang w:val="lt-LT"/>
                   </w:rPr>
-                  <w:lastRenderedPageBreak/>
                   <w:t>Loader</w:t>
                 </w:r>
               </w:p>
@@ -6573,27 +7415,7 @@
                     <w:szCs w:val="21"/>
                     <w:lang w:val="lt-LT"/>
                   </w:rPr>
-                  <w:t>Pranešimas „</w:t>
-                </w:r>
-                <w:proofErr w:type="spellStart"/>
-                <w:r>
-                  <w:rPr>
-                    <w:rFonts w:cs="ArialMT"/>
-                    <w:sz w:val="21"/>
-                    <w:szCs w:val="21"/>
-                    <w:lang w:val="lt-LT"/>
-                  </w:rPr>
-                  <w:t>Loader</w:t>
-                </w:r>
-                <w:proofErr w:type="spellEnd"/>
-                <w:r>
-                  <w:rPr>
-                    <w:rFonts w:cs="ArialMT"/>
-                    <w:sz w:val="21"/>
-                    <w:szCs w:val="21"/>
-                    <w:lang w:val="lt-LT"/>
-                  </w:rPr>
-                  <w:t xml:space="preserve"> darbo pabaiga“</w:t>
+                  <w:t>„Loader darbo pabaiga“</w:t>
                 </w:r>
               </w:p>
             </w:tc>
@@ -6727,27 +7549,7 @@
                     <w:szCs w:val="21"/>
                     <w:lang w:val="lt-LT"/>
                   </w:rPr>
-                  <w:t>„</w:t>
-                </w:r>
-                <w:proofErr w:type="spellStart"/>
-                <w:r>
-                  <w:rPr>
-                    <w:rFonts w:ascii="ArialMT" w:hAnsi="ArialMT" w:cs="ArialMT"/>
-                    <w:sz w:val="21"/>
-                    <w:szCs w:val="21"/>
-                    <w:lang w:val="lt-LT"/>
-                  </w:rPr>
-                  <w:t>MainProc</w:t>
-                </w:r>
-                <w:proofErr w:type="spellEnd"/>
-                <w:r>
-                  <w:rPr>
-                    <w:rFonts w:ascii="ArialMT" w:hAnsi="ArialMT" w:cs="ArialMT"/>
-                    <w:sz w:val="21"/>
-                    <w:szCs w:val="21"/>
-                    <w:lang w:val="lt-LT"/>
-                  </w:rPr>
-                  <w:t xml:space="preserve"> užduotis“</w:t>
+                  <w:t>„MainProc užduotis“</w:t>
                 </w:r>
               </w:p>
             </w:tc>
@@ -6872,7 +7674,27 @@
                     <w:szCs w:val="21"/>
                     <w:lang w:val="lt-LT"/>
                   </w:rPr>
-                  <w:t>“Loader complete”</w:t>
+                  <w:t xml:space="preserve">“Loader </w:t>
+                </w:r>
+                <w:r>
+                  <w:rPr>
+                    <w:rFonts w:ascii="ArialMT" w:hAnsi="ArialMT" w:cs="ArialMT"/>
+                    <w:sz w:val="21"/>
+                    <w:szCs w:val="21"/>
+                    <w:lang w:val="lt-LT"/>
+                  </w:rPr>
+                  <w:t>darbo pabaiga</w:t>
+                </w:r>
+                <w:bookmarkStart w:id="0" w:name="_GoBack"/>
+                <w:bookmarkEnd w:id="0"/>
+                <w:r>
+                  <w:rPr>
+                    <w:rFonts w:ascii="ArialMT" w:hAnsi="ArialMT" w:cs="ArialMT"/>
+                    <w:sz w:val="21"/>
+                    <w:szCs w:val="21"/>
+                    <w:lang w:val="lt-LT"/>
+                  </w:rPr>
+                  <w:t>”</w:t>
                 </w:r>
               </w:p>
               <w:p>
@@ -6978,27 +7800,7 @@
                     <w:szCs w:val="21"/>
                     <w:lang w:val="lt-LT"/>
                   </w:rPr>
-                  <w:t>„</w:t>
-                </w:r>
-                <w:proofErr w:type="spellStart"/>
-                <w:r>
-                  <w:rPr>
-                    <w:rFonts w:ascii="ArialMT" w:hAnsi="ArialMT" w:cs="ArialMT"/>
-                    <w:sz w:val="21"/>
-                    <w:szCs w:val="21"/>
-                    <w:lang w:val="lt-LT"/>
-                  </w:rPr>
-                  <w:t>MainProc</w:t>
-                </w:r>
-                <w:proofErr w:type="spellEnd"/>
-                <w:r>
-                  <w:rPr>
-                    <w:rFonts w:ascii="ArialMT" w:hAnsi="ArialMT" w:cs="ArialMT"/>
-                    <w:sz w:val="21"/>
-                    <w:szCs w:val="21"/>
-                    <w:lang w:val="lt-LT"/>
-                  </w:rPr>
-                  <w:t xml:space="preserve"> užduotis“</w:t>
+                  <w:t>„MainProc užduotis“</w:t>
                 </w:r>
               </w:p>
               <w:p>
@@ -7409,18 +8211,7 @@
                     <w:szCs w:val="21"/>
                     <w:lang w:val="lt-LT"/>
                   </w:rPr>
-                  <w:t>Failo Pavad</w:t>
-                </w:r>
-                <w:bookmarkStart w:id="0" w:name="_GoBack"/>
-                <w:bookmarkEnd w:id="0"/>
-                <w:r>
-                  <w:rPr>
-                    <w:rFonts w:ascii="ArialMT" w:hAnsi="ArialMT"/>
-                    <w:sz w:val="21"/>
-                    <w:szCs w:val="21"/>
-                    <w:lang w:val="lt-LT"/>
-                  </w:rPr>
-                  <w:t>inimas</w:t>
+                  <w:t>Failo Pavadinimas</w:t>
                 </w:r>
                 <w:r>
                   <w:rPr>
@@ -7588,7 +8379,6 @@
                     <w:lang w:val="lt-LT"/>
                   </w:rPr>
                 </w:pPr>
-                <w:proofErr w:type="spellStart"/>
                 <w:r>
                   <w:rPr>
                     <w:sz w:val="21"/>
@@ -7597,7 +8387,6 @@
                   </w:rPr>
                   <w:t>Idle</w:t>
                 </w:r>
-                <w:proofErr w:type="spellEnd"/>
               </w:p>
             </w:tc>
             <w:tc>
@@ -7898,7 +8687,7 @@
               </mc:Choice>
               <mc:Fallback>
                 <w:pict>
-                  <v:shapetype w14:anchorId="136CB228" id="_x0000_t32" coordsize="21600,21600" o:spt="32" o:oned="t" path="m,l21600,21600e" filled="f">
+                  <v:shapetype w14:anchorId="68272EBA" id="_x0000_t32" coordsize="21600,21600" o:spt="32" o:oned="t" path="m,l21600,21600e" filled="f">
                     <v:path arrowok="t" fillok="f" o:connecttype="none"/>
                     <o:lock v:ext="edit" shapetype="t"/>
                   </v:shapetype>
@@ -8627,7 +9416,7 @@
               </mc:Choice>
               <mc:Fallback>
                 <w:pict>
-                  <v:group w14:anchorId="0BB71A23" id="Group 17" o:spid="_x0000_s1026" style="position:absolute;margin-left:3.75pt;margin-top:3.75pt;width:473.3pt;height:256.05pt;z-index:251657216;mso-height-relative:margin" coordsize="60111,32520" o:gfxdata="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">
+                  <v:group w14:anchorId="6F69B264" id="Group 17" o:spid="_x0000_s1026" style="position:absolute;margin-left:3.75pt;margin-top:3.75pt;width:473.3pt;height:256.05pt;z-index:251657216;mso-height-relative:margin" coordsize="60111,32520" o:gfxdata="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">
                     <v:shape id="Picture 16" o:spid="_x0000_s1027" type="#_x0000_t75" style="position:absolute;left:636;top:5565;width:59475;height:26955;visibility:visible;mso-wrap-style:square" o:gfxdata="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">
                       <v:imagedata r:id="rId13" o:title=""/>
                     </v:shape>
@@ -9861,30 +10650,8 @@
                                       <w:rPr>
                                         <w:lang w:val="lt-LT"/>
                                       </w:rPr>
-                                      <w:t xml:space="preserve">Įvedimo </w:t>
+                                      <w:t>Įvedimo supervizorinėje atmintyje validavimas</w:t>
                                     </w:r>
-                                    <w:proofErr w:type="spellStart"/>
-                                    <w:r>
-                                      <w:rPr>
-                                        <w:lang w:val="lt-LT"/>
-                                      </w:rPr>
-                                      <w:t>supervizorinėje</w:t>
-                                    </w:r>
-                                    <w:proofErr w:type="spellEnd"/>
-                                    <w:r>
-                                      <w:rPr>
-                                        <w:lang w:val="lt-LT"/>
-                                      </w:rPr>
-                                      <w:t xml:space="preserve"> atmintyje </w:t>
-                                    </w:r>
-                                    <w:proofErr w:type="spellStart"/>
-                                    <w:r>
-                                      <w:rPr>
-                                        <w:lang w:val="lt-LT"/>
-                                      </w:rPr>
-                                      <w:t>validavimas</w:t>
-                                    </w:r>
-                                    <w:proofErr w:type="spellEnd"/>
                                   </w:p>
                                 </w:txbxContent>
                               </wps:txbx>
@@ -9985,21 +10752,7 @@
                                       <w:rPr>
                                         <w:lang w:val="lt-LT"/>
                                       </w:rPr>
-                                      <w:t xml:space="preserve">Blokavimasis laukiant </w:t>
-                                    </w:r>
-                                    <w:proofErr w:type="spellStart"/>
-                                    <w:r>
-                                      <w:rPr>
-                                        <w:lang w:val="lt-LT"/>
-                                      </w:rPr>
-                                      <w:t>supervizorinės</w:t>
-                                    </w:r>
-                                    <w:proofErr w:type="spellEnd"/>
-                                    <w:r>
-                                      <w:rPr>
-                                        <w:lang w:val="lt-LT"/>
-                                      </w:rPr>
-                                      <w:t xml:space="preserve"> atminties resurso.</w:t>
+                                      <w:t>Blokavimasis laukiant supervizorinės atminties resurso.</w:t>
                                     </w:r>
                                   </w:p>
                                   <w:p>
@@ -10054,21 +10807,19 @@
                                       <w:rPr>
                                         <w:lang w:val="lt-LT"/>
                                       </w:rPr>
-                                      <w:t xml:space="preserve">Atlaisvinamas resursas „Užduotis </w:t>
+                                      <w:t xml:space="preserve">Atlaisvinamas </w:t>
                                     </w:r>
-                                    <w:proofErr w:type="spellStart"/>
                                     <w:r>
                                       <w:rPr>
                                         <w:lang w:val="lt-LT"/>
                                       </w:rPr>
-                                      <w:t>supervizorinėje</w:t>
+                                      <w:t>resursas „Užduotis supervizorinėje atmintyje</w:t>
                                     </w:r>
-                                    <w:proofErr w:type="spellEnd"/>
                                     <w:r>
                                       <w:rPr>
                                         <w:lang w:val="lt-LT"/>
                                       </w:rPr>
-                                      <w:t xml:space="preserve"> atmintyje</w:t>
+                                      <w:t>“</w:t>
                                     </w:r>
                                   </w:p>
                                   <w:p>
@@ -10153,21 +10904,7 @@
                                       <w:rPr>
                                         <w:lang w:val="lt-LT"/>
                                       </w:rPr>
-                                      <w:t xml:space="preserve">Blokų kopijavimas į </w:t>
-                                    </w:r>
-                                    <w:proofErr w:type="spellStart"/>
-                                    <w:r>
-                                      <w:rPr>
-                                        <w:lang w:val="lt-LT"/>
-                                      </w:rPr>
-                                      <w:t>supervizorinę</w:t>
-                                    </w:r>
-                                    <w:proofErr w:type="spellEnd"/>
-                                    <w:r>
-                                      <w:rPr>
-                                        <w:lang w:val="lt-LT"/>
-                                      </w:rPr>
-                                      <w:t xml:space="preserve"> atmintį.</w:t>
+                                      <w:t>Blokų kopijavimas į supervizorinę atmintį.</w:t>
                                     </w:r>
                                   </w:p>
                                   <w:p>
@@ -10443,30 +11180,8 @@
                                 <w:rPr>
                                   <w:lang w:val="lt-LT"/>
                                 </w:rPr>
-                                <w:t xml:space="preserve">Įvedimo </w:t>
+                                <w:t>Įvedimo supervizorinėje atmintyje validavimas</w:t>
                               </w:r>
-                              <w:proofErr w:type="spellStart"/>
-                              <w:r>
-                                <w:rPr>
-                                  <w:lang w:val="lt-LT"/>
-                                </w:rPr>
-                                <w:t>supervizorinėje</w:t>
-                              </w:r>
-                              <w:proofErr w:type="spellEnd"/>
-                              <w:r>
-                                <w:rPr>
-                                  <w:lang w:val="lt-LT"/>
-                                </w:rPr>
-                                <w:t xml:space="preserve"> atmintyje </w:t>
-                              </w:r>
-                              <w:proofErr w:type="spellStart"/>
-                              <w:r>
-                                <w:rPr>
-                                  <w:lang w:val="lt-LT"/>
-                                </w:rPr>
-                                <w:t>validavimas</w:t>
-                              </w:r>
-                              <w:proofErr w:type="spellEnd"/>
                             </w:p>
                           </w:txbxContent>
                         </v:textbox>
@@ -10513,21 +11228,7 @@
                                 <w:rPr>
                                   <w:lang w:val="lt-LT"/>
                                 </w:rPr>
-                                <w:t xml:space="preserve">Blokavimasis laukiant </w:t>
-                              </w:r>
-                              <w:proofErr w:type="spellStart"/>
-                              <w:r>
-                                <w:rPr>
-                                  <w:lang w:val="lt-LT"/>
-                                </w:rPr>
-                                <w:t>supervizorinės</w:t>
-                              </w:r>
-                              <w:proofErr w:type="spellEnd"/>
-                              <w:r>
-                                <w:rPr>
-                                  <w:lang w:val="lt-LT"/>
-                                </w:rPr>
-                                <w:t xml:space="preserve"> atminties resurso.</w:t>
+                                <w:t>Blokavimasis laukiant supervizorinės atminties resurso.</w:t>
                               </w:r>
                             </w:p>
                             <w:p>
@@ -10555,21 +11256,19 @@
                                 <w:rPr>
                                   <w:lang w:val="lt-LT"/>
                                 </w:rPr>
-                                <w:t xml:space="preserve">Atlaisvinamas resursas „Užduotis </w:t>
+                                <w:t xml:space="preserve">Atlaisvinamas </w:t>
                               </w:r>
-                              <w:proofErr w:type="spellStart"/>
                               <w:r>
                                 <w:rPr>
                                   <w:lang w:val="lt-LT"/>
                                 </w:rPr>
-                                <w:t>supervizorinėje</w:t>
+                                <w:t>resursas „Užduotis supervizorinėje atmintyje</w:t>
                               </w:r>
-                              <w:proofErr w:type="spellEnd"/>
                               <w:r>
                                 <w:rPr>
                                   <w:lang w:val="lt-LT"/>
                                 </w:rPr>
-                                <w:t xml:space="preserve"> atmintyje</w:t>
+                                <w:t>“</w:t>
                               </w:r>
                             </w:p>
                             <w:p>
@@ -10627,21 +11326,7 @@
                                 <w:rPr>
                                   <w:lang w:val="lt-LT"/>
                                 </w:rPr>
-                                <w:t xml:space="preserve">Blokų kopijavimas į </w:t>
-                              </w:r>
-                              <w:proofErr w:type="spellStart"/>
-                              <w:r>
-                                <w:rPr>
-                                  <w:lang w:val="lt-LT"/>
-                                </w:rPr>
-                                <w:t>supervizorinę</w:t>
-                              </w:r>
-                              <w:proofErr w:type="spellEnd"/>
-                              <w:r>
-                                <w:rPr>
-                                  <w:lang w:val="lt-LT"/>
-                                </w:rPr>
-                                <w:t xml:space="preserve"> atmintį.</w:t>
+                                <w:t>Blokų kopijavimas į supervizorinę atmintį.</w:t>
                               </w:r>
                             </w:p>
                             <w:p>
@@ -12882,63 +13567,7 @@
                                       <w:szCs w:val="20"/>
                                       <w:lang w:val="lt-LT"/>
                                     </w:rPr>
-                                    <w:t xml:space="preserve">Atlaisvinamas </w:t>
-                                  </w:r>
-                                  <w:r>
-                                    <w:rPr>
-                                      <w:rFonts w:ascii="Calibri" w:eastAsia="Calibri" w:hAnsi="Calibri"/>
-                                      <w:sz w:val="20"/>
-                                      <w:szCs w:val="20"/>
-                                      <w:lang w:val="lt-LT"/>
-                                    </w:rPr>
-                                    <w:t xml:space="preserve">resursas </w:t>
-                                  </w:r>
-                                  <w:r>
-                                    <w:rPr>
-                                      <w:rFonts w:ascii="Calibri" w:eastAsia="Calibri" w:hAnsi="Calibri"/>
-                                      <w:sz w:val="20"/>
-                                      <w:szCs w:val="20"/>
-                                      <w:lang w:val="lt-LT"/>
-                                    </w:rPr>
-                                    <w:t>„</w:t>
-                                  </w:r>
-                                  <w:proofErr w:type="spellStart"/>
-                                  <w:r>
-                                    <w:rPr>
-                                      <w:rFonts w:ascii="Calibri" w:eastAsia="Calibri" w:hAnsi="Calibri"/>
-                                      <w:sz w:val="20"/>
-                                      <w:szCs w:val="20"/>
-                                      <w:lang w:val="lt-LT"/>
-                                    </w:rPr>
-                                    <w:t>MainProc</w:t>
-                                  </w:r>
-                                  <w:proofErr w:type="spellEnd"/>
-                                  <w:r>
-                                    <w:rPr>
-                                      <w:rFonts w:ascii="Calibri" w:eastAsia="Calibri" w:hAnsi="Calibri"/>
-                                      <w:sz w:val="20"/>
-                                      <w:szCs w:val="20"/>
-                                      <w:lang w:val="lt-LT"/>
-                                    </w:rPr>
-                                    <w:t xml:space="preserve"> užduotis</w:t>
-                                  </w:r>
-                                  <w:r>
-                                    <w:rPr>
-                                      <w:rFonts w:ascii="Calibri" w:eastAsia="Calibri" w:hAnsi="Calibri"/>
-                                      <w:sz w:val="20"/>
-                                      <w:szCs w:val="20"/>
-                                      <w:lang w:val="lt-LT"/>
-                                    </w:rPr>
-                                    <w:t xml:space="preserve">“ </w:t>
-                                  </w:r>
-                                  <w:r>
-                                    <w:rPr>
-                                      <w:rFonts w:ascii="Calibri" w:eastAsia="Calibri" w:hAnsi="Calibri"/>
-                                      <w:sz w:val="20"/>
-                                      <w:szCs w:val="20"/>
-                                      <w:lang w:val="lt-LT"/>
-                                    </w:rPr>
-                                    <w:t xml:space="preserve">su pranešimu „Vykdymo laikas </w:t>
+                                    <w:t xml:space="preserve">Atlaisvinamas resursas „MainProc užduotis“ su pranešimu „Vykdymo laikas </w:t>
                                   </w:r>
                                   <w:r>
                                     <w:rPr>
@@ -14363,63 +14992,7 @@
                                 <w:szCs w:val="20"/>
                                 <w:lang w:val="lt-LT"/>
                               </w:rPr>
-                              <w:t xml:space="preserve">Atlaisvinamas </w:t>
-                            </w:r>
-                            <w:r>
-                              <w:rPr>
-                                <w:rFonts w:ascii="Calibri" w:eastAsia="Calibri" w:hAnsi="Calibri"/>
-                                <w:sz w:val="20"/>
-                                <w:szCs w:val="20"/>
-                                <w:lang w:val="lt-LT"/>
-                              </w:rPr>
-                              <w:t xml:space="preserve">resursas </w:t>
-                            </w:r>
-                            <w:r>
-                              <w:rPr>
-                                <w:rFonts w:ascii="Calibri" w:eastAsia="Calibri" w:hAnsi="Calibri"/>
-                                <w:sz w:val="20"/>
-                                <w:szCs w:val="20"/>
-                                <w:lang w:val="lt-LT"/>
-                              </w:rPr>
-                              <w:t>„</w:t>
-                            </w:r>
-                            <w:proofErr w:type="spellStart"/>
-                            <w:r>
-                              <w:rPr>
-                                <w:rFonts w:ascii="Calibri" w:eastAsia="Calibri" w:hAnsi="Calibri"/>
-                                <w:sz w:val="20"/>
-                                <w:szCs w:val="20"/>
-                                <w:lang w:val="lt-LT"/>
-                              </w:rPr>
-                              <w:t>MainProc</w:t>
-                            </w:r>
-                            <w:proofErr w:type="spellEnd"/>
-                            <w:r>
-                              <w:rPr>
-                                <w:rFonts w:ascii="Calibri" w:eastAsia="Calibri" w:hAnsi="Calibri"/>
-                                <w:sz w:val="20"/>
-                                <w:szCs w:val="20"/>
-                                <w:lang w:val="lt-LT"/>
-                              </w:rPr>
-                              <w:t xml:space="preserve"> užduotis</w:t>
-                            </w:r>
-                            <w:r>
-                              <w:rPr>
-                                <w:rFonts w:ascii="Calibri" w:eastAsia="Calibri" w:hAnsi="Calibri"/>
-                                <w:sz w:val="20"/>
-                                <w:szCs w:val="20"/>
-                                <w:lang w:val="lt-LT"/>
-                              </w:rPr>
-                              <w:t xml:space="preserve">“ </w:t>
-                            </w:r>
-                            <w:r>
-                              <w:rPr>
-                                <w:rFonts w:ascii="Calibri" w:eastAsia="Calibri" w:hAnsi="Calibri"/>
-                                <w:sz w:val="20"/>
-                                <w:szCs w:val="20"/>
-                                <w:lang w:val="lt-LT"/>
-                              </w:rPr>
-                              <w:t xml:space="preserve">su pranešimu „Vykdymo laikas </w:t>
+                              <w:t xml:space="preserve">Atlaisvinamas resursas „MainProc užduotis“ su pranešimu „Vykdymo laikas </w:t>
                             </w:r>
                             <w:r>
                               <w:rPr>
@@ -15013,33 +15586,7 @@
                                       <w:szCs w:val="20"/>
                                       <w:lang w:val="lt-LT"/>
                                     </w:rPr>
-                                    <w:t>esursas „</w:t>
-                                  </w:r>
-                                  <w:proofErr w:type="spellStart"/>
-                                  <w:r>
-                                    <w:rPr>
-                                      <w:sz w:val="20"/>
-                                      <w:szCs w:val="20"/>
-                                      <w:lang w:val="lt-LT"/>
-                                    </w:rPr>
-                                    <w:t>Supervizorinė</w:t>
-                                  </w:r>
-                                  <w:proofErr w:type="spellEnd"/>
-                                  <w:r>
-                                    <w:rPr>
-                                      <w:sz w:val="20"/>
-                                      <w:szCs w:val="20"/>
-                                      <w:lang w:val="lt-LT"/>
-                                    </w:rPr>
-                                    <w:t xml:space="preserve"> atmintis</w:t>
-                                  </w:r>
-                                  <w:r>
-                                    <w:rPr>
-                                      <w:sz w:val="20"/>
-                                      <w:szCs w:val="20"/>
-                                      <w:lang w:val="lt-LT"/>
-                                    </w:rPr>
-                                    <w:t>“</w:t>
+                                    <w:t>esursas „Supervizorinė atmintis“</w:t>
                                   </w:r>
                                 </w:p>
                               </w:txbxContent>
@@ -15081,58 +15628,71 @@
                                     <w:rPr>
                                       <w:sz w:val="20"/>
                                       <w:szCs w:val="20"/>
-                                      <w:lang w:val="lt-LT"/>
                                     </w:rPr>
                                   </w:pPr>
+                                  <w:proofErr w:type="spellStart"/>
                                   <w:r>
                                     <w:rPr>
                                       <w:sz w:val="20"/>
                                       <w:szCs w:val="20"/>
-                                      <w:lang w:val="lt-LT"/>
                                     </w:rPr>
-                                    <w:t>Siunčiamas p</w:t>
+                                    <w:t>Atlaisvinamas</w:t>
                                   </w:r>
+                                  <w:proofErr w:type="spellEnd"/>
                                   <w:r>
                                     <w:rPr>
                                       <w:sz w:val="20"/>
                                       <w:szCs w:val="20"/>
-                                      <w:lang w:val="lt-LT"/>
                                     </w:rPr>
-                                    <w:t xml:space="preserve">ranešimas apie </w:t>
-                                  </w:r>
-                                  <w:r>
-                                    <w:rPr>
-                                      <w:sz w:val="20"/>
-                                      <w:szCs w:val="20"/>
-                                      <w:lang w:val="lt-LT"/>
-                                    </w:rPr>
-                                    <w:t>„</w:t>
+                                    <w:t xml:space="preserve"> </w:t>
                                   </w:r>
                                   <w:proofErr w:type="spellStart"/>
                                   <w:r>
                                     <w:rPr>
                                       <w:sz w:val="20"/>
                                       <w:szCs w:val="20"/>
-                                      <w:lang w:val="lt-LT"/>
                                     </w:rPr>
-                                    <w:t>Loader</w:t>
+                                    <w:t>resursas</w:t>
                                   </w:r>
                                   <w:proofErr w:type="spellEnd"/>
                                   <w:r>
                                     <w:rPr>
                                       <w:sz w:val="20"/>
                                       <w:szCs w:val="20"/>
-                                      <w:lang w:val="lt-LT"/>
                                     </w:rPr>
-                                    <w:t xml:space="preserve">“ </w:t>
+                                    <w:t xml:space="preserve"> “Loader </w:t>
                                   </w:r>
+                                  <w:proofErr w:type="spellStart"/>
                                   <w:r>
                                     <w:rPr>
                                       <w:sz w:val="20"/>
                                       <w:szCs w:val="20"/>
-                                      <w:lang w:val="lt-LT"/>
                                     </w:rPr>
-                                    <w:t>darbo pabaigą</w:t>
+                                    <w:t>darbo</w:t>
+                                  </w:r>
+                                  <w:proofErr w:type="spellEnd"/>
+                                  <w:r>
+                                    <w:rPr>
+                                      <w:sz w:val="20"/>
+                                      <w:szCs w:val="20"/>
+                                    </w:rPr>
+                                    <w:t xml:space="preserve"> </w:t>
+                                  </w:r>
+                                  <w:proofErr w:type="spellStart"/>
+                                  <w:r>
+                                    <w:rPr>
+                                      <w:sz w:val="20"/>
+                                      <w:szCs w:val="20"/>
+                                    </w:rPr>
+                                    <w:t>pabaiga</w:t>
+                                  </w:r>
+                                  <w:proofErr w:type="spellEnd"/>
+                                  <w:r>
+                                    <w:rPr>
+                                      <w:sz w:val="20"/>
+                                      <w:szCs w:val="20"/>
+                                    </w:rPr>
+                                    <w:t>”</w:t>
                                   </w:r>
                                 </w:p>
                               </w:txbxContent>
@@ -15465,33 +16025,7 @@
                                 <w:szCs w:val="20"/>
                                 <w:lang w:val="lt-LT"/>
                               </w:rPr>
-                              <w:t>esursas „</w:t>
-                            </w:r>
-                            <w:proofErr w:type="spellStart"/>
-                            <w:r>
-                              <w:rPr>
-                                <w:sz w:val="20"/>
-                                <w:szCs w:val="20"/>
-                                <w:lang w:val="lt-LT"/>
-                              </w:rPr>
-                              <w:t>Supervizorinė</w:t>
-                            </w:r>
-                            <w:proofErr w:type="spellEnd"/>
-                            <w:r>
-                              <w:rPr>
-                                <w:sz w:val="20"/>
-                                <w:szCs w:val="20"/>
-                                <w:lang w:val="lt-LT"/>
-                              </w:rPr>
-                              <w:t xml:space="preserve"> atmintis</w:t>
-                            </w:r>
-                            <w:r>
-                              <w:rPr>
-                                <w:sz w:val="20"/>
-                                <w:szCs w:val="20"/>
-                                <w:lang w:val="lt-LT"/>
-                              </w:rPr>
-                              <w:t>“</w:t>
+                              <w:t>esursas „Supervizorinė atmintis“</w:t>
                             </w:r>
                           </w:p>
                         </w:txbxContent>
@@ -15506,58 +16040,71 @@
                               <w:rPr>
                                 <w:sz w:val="20"/>
                                 <w:szCs w:val="20"/>
-                                <w:lang w:val="lt-LT"/>
                               </w:rPr>
                             </w:pPr>
+                            <w:proofErr w:type="spellStart"/>
                             <w:r>
                               <w:rPr>
                                 <w:sz w:val="20"/>
                                 <w:szCs w:val="20"/>
-                                <w:lang w:val="lt-LT"/>
                               </w:rPr>
-                              <w:t>Siunčiamas p</w:t>
+                              <w:t>Atlaisvinamas</w:t>
                             </w:r>
+                            <w:proofErr w:type="spellEnd"/>
                             <w:r>
                               <w:rPr>
                                 <w:sz w:val="20"/>
                                 <w:szCs w:val="20"/>
-                                <w:lang w:val="lt-LT"/>
                               </w:rPr>
-                              <w:t xml:space="preserve">ranešimas apie </w:t>
-                            </w:r>
-                            <w:r>
-                              <w:rPr>
-                                <w:sz w:val="20"/>
-                                <w:szCs w:val="20"/>
-                                <w:lang w:val="lt-LT"/>
-                              </w:rPr>
-                              <w:t>„</w:t>
+                              <w:t xml:space="preserve"> </w:t>
                             </w:r>
                             <w:proofErr w:type="spellStart"/>
                             <w:r>
                               <w:rPr>
                                 <w:sz w:val="20"/>
                                 <w:szCs w:val="20"/>
-                                <w:lang w:val="lt-LT"/>
                               </w:rPr>
-                              <w:t>Loader</w:t>
+                              <w:t>resursas</w:t>
                             </w:r>
                             <w:proofErr w:type="spellEnd"/>
                             <w:r>
                               <w:rPr>
                                 <w:sz w:val="20"/>
                                 <w:szCs w:val="20"/>
-                                <w:lang w:val="lt-LT"/>
                               </w:rPr>
-                              <w:t xml:space="preserve">“ </w:t>
+                              <w:t xml:space="preserve"> “Loader </w:t>
                             </w:r>
+                            <w:proofErr w:type="spellStart"/>
                             <w:r>
                               <w:rPr>
                                 <w:sz w:val="20"/>
                                 <w:szCs w:val="20"/>
-                                <w:lang w:val="lt-LT"/>
                               </w:rPr>
-                              <w:t>darbo pabaigą</w:t>
+                              <w:t>darbo</w:t>
+                            </w:r>
+                            <w:proofErr w:type="spellEnd"/>
+                            <w:r>
+                              <w:rPr>
+                                <w:sz w:val="20"/>
+                                <w:szCs w:val="20"/>
+                              </w:rPr>
+                              <w:t xml:space="preserve"> </w:t>
+                            </w:r>
+                            <w:proofErr w:type="spellStart"/>
+                            <w:r>
+                              <w:rPr>
+                                <w:sz w:val="20"/>
+                                <w:szCs w:val="20"/>
+                              </w:rPr>
+                              <w:t>pabaiga</w:t>
+                            </w:r>
+                            <w:proofErr w:type="spellEnd"/>
+                            <w:r>
+                              <w:rPr>
+                                <w:sz w:val="20"/>
+                                <w:szCs w:val="20"/>
+                              </w:rPr>
+                              <w:t>”</w:t>
                             </w:r>
                           </w:p>
                         </w:txbxContent>
@@ -15895,25 +16442,7 @@
                                         <w:szCs w:val="20"/>
                                         <w:lang w:val="lt-LT"/>
                                       </w:rPr>
-                                      <w:t>„</w:t>
-                                    </w:r>
-                                    <w:proofErr w:type="spellStart"/>
-                                    <w:r>
-                                      <w:rPr>
-                                        <w:sz w:val="20"/>
-                                        <w:szCs w:val="20"/>
-                                        <w:lang w:val="lt-LT"/>
-                                      </w:rPr>
-                                      <w:t>MainProc</w:t>
-                                    </w:r>
-                                    <w:proofErr w:type="spellEnd"/>
-                                    <w:r>
-                                      <w:rPr>
-                                        <w:sz w:val="20"/>
-                                        <w:szCs w:val="20"/>
-                                        <w:lang w:val="lt-LT"/>
-                                      </w:rPr>
-                                      <w:t xml:space="preserve"> užduotis“ resurso</w:t>
+                                      <w:t>„MainProc užduotis“ resurso</w:t>
                                     </w:r>
                                   </w:p>
                                 </w:txbxContent>
@@ -16455,25 +16984,7 @@
                                   <w:szCs w:val="20"/>
                                   <w:lang w:val="lt-LT"/>
                                 </w:rPr>
-                                <w:t>„</w:t>
-                              </w:r>
-                              <w:proofErr w:type="spellStart"/>
-                              <w:r>
-                                <w:rPr>
-                                  <w:sz w:val="20"/>
-                                  <w:szCs w:val="20"/>
-                                  <w:lang w:val="lt-LT"/>
-                                </w:rPr>
-                                <w:t>MainProc</w:t>
-                              </w:r>
-                              <w:proofErr w:type="spellEnd"/>
-                              <w:r>
-                                <w:rPr>
-                                  <w:sz w:val="20"/>
-                                  <w:szCs w:val="20"/>
-                                  <w:lang w:val="lt-LT"/>
-                                </w:rPr>
-                                <w:t xml:space="preserve"> užduotis“ resurso</w:t>
+                                <w:t>„MainProc užduotis“ resurso</w:t>
                               </w:r>
                             </w:p>
                           </w:txbxContent>
@@ -16787,7 +17298,7 @@
                                       <w:szCs w:val="20"/>
                                       <w:lang w:val="lt-LT"/>
                                     </w:rPr>
-                                    <w:t>Blokavimasis laukiant pro</w:t>
+                                    <w:t xml:space="preserve">Blokavimasis laukiant </w:t>
                                   </w:r>
                                   <w:r>
                                     <w:rPr>
@@ -16795,7 +17306,39 @@
                                       <w:szCs w:val="20"/>
                                       <w:lang w:val="lt-LT"/>
                                     </w:rPr>
-                                    <w:t>ceso „Loader“ darbo pabaigos</w:t>
+                                    <w:t xml:space="preserve">resurso </w:t>
+                                  </w:r>
+                                  <w:r>
+                                    <w:rPr>
+                                      <w:sz w:val="20"/>
+                                      <w:szCs w:val="20"/>
+                                      <w:lang w:val="lt-LT"/>
+                                    </w:rPr>
+                                    <w:t>„Loader</w:t>
+                                  </w:r>
+                                  <w:r>
+                                    <w:rPr>
+                                      <w:sz w:val="20"/>
+                                      <w:szCs w:val="20"/>
+                                      <w:lang w:val="lt-LT"/>
+                                    </w:rPr>
+                                    <w:t xml:space="preserve"> </w:t>
+                                  </w:r>
+                                  <w:r>
+                                    <w:rPr>
+                                      <w:sz w:val="20"/>
+                                      <w:szCs w:val="20"/>
+                                      <w:lang w:val="lt-LT"/>
+                                    </w:rPr>
+                                    <w:t>darbo pabaig</w:t>
+                                  </w:r>
+                                  <w:r>
+                                    <w:rPr>
+                                      <w:sz w:val="20"/>
+                                      <w:szCs w:val="20"/>
+                                      <w:lang w:val="lt-LT"/>
+                                    </w:rPr>
+                                    <w:t>a“</w:t>
                                   </w:r>
                                 </w:p>
                               </w:txbxContent>
@@ -18025,16 +18568,7 @@
                                       <w:szCs w:val="20"/>
                                       <w:lang w:val="lt-LT"/>
                                     </w:rPr>
-                                    <w:t>Proceso „</w:t>
-                                  </w:r>
-                                  <w:proofErr w:type="spellStart"/>
-                                  <w:r>
-                                    <w:rPr>
-                                      <w:sz w:val="20"/>
-                                      <w:szCs w:val="20"/>
-                                      <w:lang w:val="lt-LT"/>
-                                    </w:rPr>
-                                    <w:t>Vi</w:t>
+                                    <w:t>Proceso „Vi</w:t>
                                   </w:r>
                                   <w:r>
                                     <w:rPr>
@@ -18050,16 +18584,7 @@
                                       <w:szCs w:val="20"/>
                                       <w:lang w:val="lt-LT"/>
                                     </w:rPr>
-                                    <w:t>tualMachine</w:t>
-                                  </w:r>
-                                  <w:proofErr w:type="spellEnd"/>
-                                  <w:r>
-                                    <w:rPr>
-                                      <w:sz w:val="20"/>
-                                      <w:szCs w:val="20"/>
-                                      <w:lang w:val="lt-LT"/>
-                                    </w:rPr>
-                                    <w:t>“ aktyvavimasis</w:t>
+                                    <w:t>tualMachine“ aktyvavimasis</w:t>
                                   </w:r>
                                 </w:p>
                               </w:txbxContent>
@@ -18265,67 +18790,7 @@
                                       <w:szCs w:val="20"/>
                                       <w:lang w:val="lt-LT"/>
                                     </w:rPr>
-                                    <w:t xml:space="preserve">Atlaisvinti </w:t>
-                                  </w:r>
-                                  <w:proofErr w:type="spellStart"/>
-                                  <w:r>
-                                    <w:rPr>
-                                      <w:rFonts w:ascii="Calibri" w:eastAsia="Calibri" w:hAnsi="Calibri"/>
-                                      <w:sz w:val="20"/>
-                                      <w:szCs w:val="20"/>
-                                      <w:lang w:val="lt-LT"/>
-                                    </w:rPr>
-                                    <w:t>re</w:t>
-                                  </w:r>
-                                  <w:proofErr w:type="spellEnd"/>
-                                  <w:r>
-                                    <w:rPr>
-                                      <w:rFonts w:ascii="Calibri" w:eastAsia="Calibri" w:hAnsi="Calibri"/>
-                                      <w:sz w:val="20"/>
-                                      <w:szCs w:val="20"/>
-                                      <w:lang w:val="lt-LT"/>
-                                    </w:rPr>
-                                    <w:t xml:space="preserve"> </w:t>
-                                  </w:r>
-                                  <w:proofErr w:type="spellStart"/>
-                                  <w:r>
-                                    <w:rPr>
-                                      <w:rFonts w:ascii="Calibri" w:eastAsia="Calibri" w:hAnsi="Calibri"/>
-                                      <w:sz w:val="20"/>
-                                      <w:szCs w:val="20"/>
-                                      <w:lang w:val="lt-LT"/>
-                                    </w:rPr>
-                                    <w:t>sursą</w:t>
-                                  </w:r>
-                                  <w:proofErr w:type="spellEnd"/>
-                                  <w:r>
-                                    <w:rPr>
-                                      <w:rFonts w:ascii="Calibri" w:eastAsia="Calibri" w:hAnsi="Calibri"/>
-                                      <w:sz w:val="20"/>
-                                      <w:szCs w:val="20"/>
-                                      <w:lang w:val="lt-LT"/>
-                                    </w:rPr>
-                                    <w:t xml:space="preserve"> „</w:t>
-                                  </w:r>
-                                  <w:proofErr w:type="spellStart"/>
-                                  <w:r>
-                                    <w:rPr>
-                                      <w:rFonts w:ascii="Calibri" w:eastAsia="Calibri" w:hAnsi="Calibri"/>
-                                      <w:sz w:val="20"/>
-                                      <w:szCs w:val="20"/>
-                                      <w:lang w:val="lt-LT"/>
-                                    </w:rPr>
-                                    <w:t>MainProc</w:t>
-                                  </w:r>
-                                  <w:proofErr w:type="spellEnd"/>
-                                  <w:r>
-                                    <w:rPr>
-                                      <w:rFonts w:ascii="Calibri" w:eastAsia="Calibri" w:hAnsi="Calibri"/>
-                                      <w:sz w:val="20"/>
-                                      <w:szCs w:val="20"/>
-                                      <w:lang w:val="lt-LT"/>
-                                    </w:rPr>
-                                    <w:t xml:space="preserve"> užduotis “ su pranešimu „Vykdymo laikas </w:t>
+                                    <w:t xml:space="preserve">Atlaisvinti re sursą „MainProc užduotis “ su pranešimu „Vykdymo laikas </w:t>
                                   </w:r>
                                   <w:r>
                                     <w:rPr>
@@ -18433,7 +18898,7 @@
                                 <w:szCs w:val="20"/>
                                 <w:lang w:val="lt-LT"/>
                               </w:rPr>
-                              <w:t>Blokavimasis laukiant pro</w:t>
+                              <w:t xml:space="preserve">Blokavimasis laukiant </w:t>
                             </w:r>
                             <w:r>
                               <w:rPr>
@@ -18441,7 +18906,39 @@
                                 <w:szCs w:val="20"/>
                                 <w:lang w:val="lt-LT"/>
                               </w:rPr>
-                              <w:t>ceso „Loader“ darbo pabaigos</w:t>
+                              <w:t xml:space="preserve">resurso </w:t>
+                            </w:r>
+                            <w:r>
+                              <w:rPr>
+                                <w:sz w:val="20"/>
+                                <w:szCs w:val="20"/>
+                                <w:lang w:val="lt-LT"/>
+                              </w:rPr>
+                              <w:t>„Loader</w:t>
+                            </w:r>
+                            <w:r>
+                              <w:rPr>
+                                <w:sz w:val="20"/>
+                                <w:szCs w:val="20"/>
+                                <w:lang w:val="lt-LT"/>
+                              </w:rPr>
+                              <w:t xml:space="preserve"> </w:t>
+                            </w:r>
+                            <w:r>
+                              <w:rPr>
+                                <w:sz w:val="20"/>
+                                <w:szCs w:val="20"/>
+                                <w:lang w:val="lt-LT"/>
+                              </w:rPr>
+                              <w:t>darbo pabaig</w:t>
+                            </w:r>
+                            <w:r>
+                              <w:rPr>
+                                <w:sz w:val="20"/>
+                                <w:szCs w:val="20"/>
+                                <w:lang w:val="lt-LT"/>
+                              </w:rPr>
+                              <w:t>a“</w:t>
                             </w:r>
                           </w:p>
                         </w:txbxContent>
@@ -18918,16 +19415,7 @@
                                 <w:szCs w:val="20"/>
                                 <w:lang w:val="lt-LT"/>
                               </w:rPr>
-                              <w:t>Proceso „</w:t>
-                            </w:r>
-                            <w:proofErr w:type="spellStart"/>
-                            <w:r>
-                              <w:rPr>
-                                <w:sz w:val="20"/>
-                                <w:szCs w:val="20"/>
-                                <w:lang w:val="lt-LT"/>
-                              </w:rPr>
-                              <w:t>Vi</w:t>
+                              <w:t>Proceso „Vi</w:t>
                             </w:r>
                             <w:r>
                               <w:rPr>
@@ -18943,16 +19431,7 @@
                                 <w:szCs w:val="20"/>
                                 <w:lang w:val="lt-LT"/>
                               </w:rPr>
-                              <w:t>tualMachine</w:t>
-                            </w:r>
-                            <w:proofErr w:type="spellEnd"/>
-                            <w:r>
-                              <w:rPr>
-                                <w:sz w:val="20"/>
-                                <w:szCs w:val="20"/>
-                                <w:lang w:val="lt-LT"/>
-                              </w:rPr>
-                              <w:t>“ aktyvavimasis</w:t>
+                              <w:t>tualMachine“ aktyvavimasis</w:t>
                             </w:r>
                           </w:p>
                         </w:txbxContent>
@@ -19009,67 +19488,7 @@
                                 <w:szCs w:val="20"/>
                                 <w:lang w:val="lt-LT"/>
                               </w:rPr>
-                              <w:t xml:space="preserve">Atlaisvinti </w:t>
-                            </w:r>
-                            <w:proofErr w:type="spellStart"/>
-                            <w:r>
-                              <w:rPr>
-                                <w:rFonts w:ascii="Calibri" w:eastAsia="Calibri" w:hAnsi="Calibri"/>
-                                <w:sz w:val="20"/>
-                                <w:szCs w:val="20"/>
-                                <w:lang w:val="lt-LT"/>
-                              </w:rPr>
-                              <w:t>re</w:t>
-                            </w:r>
-                            <w:proofErr w:type="spellEnd"/>
-                            <w:r>
-                              <w:rPr>
-                                <w:rFonts w:ascii="Calibri" w:eastAsia="Calibri" w:hAnsi="Calibri"/>
-                                <w:sz w:val="20"/>
-                                <w:szCs w:val="20"/>
-                                <w:lang w:val="lt-LT"/>
-                              </w:rPr>
-                              <w:t xml:space="preserve"> </w:t>
-                            </w:r>
-                            <w:proofErr w:type="spellStart"/>
-                            <w:r>
-                              <w:rPr>
-                                <w:rFonts w:ascii="Calibri" w:eastAsia="Calibri" w:hAnsi="Calibri"/>
-                                <w:sz w:val="20"/>
-                                <w:szCs w:val="20"/>
-                                <w:lang w:val="lt-LT"/>
-                              </w:rPr>
-                              <w:t>sursą</w:t>
-                            </w:r>
-                            <w:proofErr w:type="spellEnd"/>
-                            <w:r>
-                              <w:rPr>
-                                <w:rFonts w:ascii="Calibri" w:eastAsia="Calibri" w:hAnsi="Calibri"/>
-                                <w:sz w:val="20"/>
-                                <w:szCs w:val="20"/>
-                                <w:lang w:val="lt-LT"/>
-                              </w:rPr>
-                              <w:t xml:space="preserve"> „</w:t>
-                            </w:r>
-                            <w:proofErr w:type="spellStart"/>
-                            <w:r>
-                              <w:rPr>
-                                <w:rFonts w:ascii="Calibri" w:eastAsia="Calibri" w:hAnsi="Calibri"/>
-                                <w:sz w:val="20"/>
-                                <w:szCs w:val="20"/>
-                                <w:lang w:val="lt-LT"/>
-                              </w:rPr>
-                              <w:t>MainProc</w:t>
-                            </w:r>
-                            <w:proofErr w:type="spellEnd"/>
-                            <w:r>
-                              <w:rPr>
-                                <w:rFonts w:ascii="Calibri" w:eastAsia="Calibri" w:hAnsi="Calibri"/>
-                                <w:sz w:val="20"/>
-                                <w:szCs w:val="20"/>
-                                <w:lang w:val="lt-LT"/>
-                              </w:rPr>
-                              <w:t xml:space="preserve"> užduotis “ su pranešimu „Vykdymo laikas </w:t>
+                              <w:t xml:space="preserve">Atlaisvinti re sursą „MainProc užduotis “ su pranešimu „Vykdymo laikas </w:t>
                             </w:r>
                             <w:r>
                               <w:rPr>
@@ -19121,7 +19540,6 @@
           <w:lang w:val="lt-LT"/>
         </w:rPr>
       </w:pPr>
-      <w:proofErr w:type="spellStart"/>
       <w:r>
         <w:rPr>
           <w:lang w:val="lt-LT"/>
@@ -19129,7 +19547,6 @@
         <w:lastRenderedPageBreak/>
         <w:t>VirtualMachine</w:t>
       </w:r>
-      <w:proofErr w:type="spellEnd"/>
     </w:p>
     <w:p>
       <w:pPr>
@@ -20315,7 +20732,6 @@
           <w:lang w:val="lt-LT"/>
         </w:rPr>
       </w:pPr>
-      <w:proofErr w:type="spellStart"/>
       <w:r>
         <w:rPr>
           <w:rFonts w:eastAsiaTheme="minorHAnsi"/>
@@ -20324,7 +20740,6 @@
         <w:lastRenderedPageBreak/>
         <w:t>ChannelInterrupt</w:t>
       </w:r>
-      <w:proofErr w:type="spellEnd"/>
     </w:p>
     <w:p>
       <w:pPr>
@@ -20346,21 +20761,7 @@
           <w:lang w:val="lt-LT"/>
         </w:rPr>
         <w:tab/>
-        <w:t xml:space="preserve">Procesą kuria ir naikina </w:t>
-      </w:r>
-      <w:proofErr w:type="spellStart"/>
-      <w:r>
-        <w:rPr>
-          <w:lang w:val="lt-LT"/>
-        </w:rPr>
-        <w:t>StartStop</w:t>
-      </w:r>
-      <w:proofErr w:type="spellEnd"/>
-      <w:r>
-        <w:rPr>
-          <w:lang w:val="lt-LT"/>
-        </w:rPr>
-        <w:t>. Paskirtis – apdoroti į įvedimo įrenginį įvestus duomenis.</w:t>
+        <w:t>Procesą kuria ir naikina StartStop. Paskirtis – apdoroti į įvedimo įrenginį įvestus duomenis.</w:t>
       </w:r>
     </w:p>
     <w:p>
@@ -20504,25 +20905,15 @@
                                     <w:szCs w:val="20"/>
                                     <w:lang w:val="lt-LT"/>
                                   </w:rPr>
-                                  <w:t xml:space="preserve">Blokavimasis laukiant „kanalo įrenginio </w:t>
+                                  <w:t xml:space="preserve">Blokavimasis </w:t>
                                 </w:r>
-                                <w:proofErr w:type="spellStart"/>
                                 <w:r>
                                   <w:rPr>
                                     <w:sz w:val="20"/>
                                     <w:szCs w:val="20"/>
                                     <w:lang w:val="lt-LT"/>
                                   </w:rPr>
-                                  <w:t>interrupt</w:t>
-                                </w:r>
-                                <w:proofErr w:type="spellEnd"/>
-                                <w:r>
-                                  <w:rPr>
-                                    <w:sz w:val="20"/>
-                                    <w:szCs w:val="20"/>
-                                    <w:lang w:val="lt-LT"/>
-                                  </w:rPr>
-                                  <w:t>“ resurso</w:t>
+                                  <w:t>laukiant „kanalo įrenginio interrupt“ resurso</w:t>
                                 </w:r>
                               </w:p>
                             </w:txbxContent>
@@ -20729,27 +21120,7 @@
                                     <w:szCs w:val="20"/>
                                     <w:lang w:val="lt-LT"/>
                                   </w:rPr>
-                                  <w:t>Ar įvestas „</w:t>
-                                </w:r>
-                                <w:proofErr w:type="spellStart"/>
-                                <w:r>
-                                  <w:rPr>
-                                    <w:rFonts w:ascii="Calibri" w:eastAsia="Calibri" w:hAnsi="Calibri"/>
-                                    <w:sz w:val="20"/>
-                                    <w:szCs w:val="20"/>
-                                    <w:lang w:val="lt-LT"/>
-                                  </w:rPr>
-                                  <w:t>Enter</w:t>
-                                </w:r>
-                                <w:proofErr w:type="spellEnd"/>
-                                <w:r>
-                                  <w:rPr>
-                                    <w:rFonts w:ascii="Calibri" w:eastAsia="Calibri" w:hAnsi="Calibri"/>
-                                    <w:sz w:val="20"/>
-                                    <w:szCs w:val="20"/>
-                                    <w:lang w:val="lt-LT"/>
-                                  </w:rPr>
-                                  <w:t>“?</w:t>
+                                  <w:t>Ar įvestas „Enter“?</w:t>
                                 </w:r>
                               </w:p>
                             </w:txbxContent>
@@ -20874,9 +21245,8 @@
                                     <w:szCs w:val="20"/>
                                     <w:lang w:val="lt-LT"/>
                                   </w:rPr>
-                                  <w:t>Ar įvestas „</w:t>
+                                  <w:t xml:space="preserve">Ar </w:t>
                                 </w:r>
-                                <w:proofErr w:type="spellStart"/>
                                 <w:r>
                                   <w:rPr>
                                     <w:rFonts w:ascii="Calibri" w:eastAsia="Calibri" w:hAnsi="Calibri"/>
@@ -20884,17 +21254,7 @@
                                     <w:szCs w:val="20"/>
                                     <w:lang w:val="lt-LT"/>
                                   </w:rPr>
-                                  <w:t>Esc</w:t>
-                                </w:r>
-                                <w:proofErr w:type="spellEnd"/>
-                                <w:r>
-                                  <w:rPr>
-                                    <w:rFonts w:ascii="Calibri" w:eastAsia="Calibri" w:hAnsi="Calibri"/>
-                                    <w:sz w:val="20"/>
-                                    <w:szCs w:val="20"/>
-                                    <w:lang w:val="lt-LT"/>
-                                  </w:rPr>
-                                  <w:t>“?</w:t>
+                                  <w:t>įvestas „Esc“?</w:t>
                                 </w:r>
                               </w:p>
                             </w:txbxContent>
@@ -21999,25 +22359,15 @@
                               <w:szCs w:val="20"/>
                               <w:lang w:val="lt-LT"/>
                             </w:rPr>
-                            <w:t xml:space="preserve">Blokavimasis laukiant „kanalo įrenginio </w:t>
+                            <w:t xml:space="preserve">Blokavimasis </w:t>
                           </w:r>
-                          <w:proofErr w:type="spellStart"/>
                           <w:r>
                             <w:rPr>
                               <w:sz w:val="20"/>
                               <w:szCs w:val="20"/>
                               <w:lang w:val="lt-LT"/>
                             </w:rPr>
-                            <w:t>interrupt</w:t>
-                          </w:r>
-                          <w:proofErr w:type="spellEnd"/>
-                          <w:r>
-                            <w:rPr>
-                              <w:sz w:val="20"/>
-                              <w:szCs w:val="20"/>
-                              <w:lang w:val="lt-LT"/>
-                            </w:rPr>
-                            <w:t>“ resurso</w:t>
+                            <w:t>laukiant „kanalo įrenginio interrupt“ resurso</w:t>
                           </w:r>
                         </w:p>
                       </w:txbxContent>
@@ -22070,27 +22420,7 @@
                               <w:szCs w:val="20"/>
                               <w:lang w:val="lt-LT"/>
                             </w:rPr>
-                            <w:t>Ar įvestas „</w:t>
-                          </w:r>
-                          <w:proofErr w:type="spellStart"/>
-                          <w:r>
-                            <w:rPr>
-                              <w:rFonts w:ascii="Calibri" w:eastAsia="Calibri" w:hAnsi="Calibri"/>
-                              <w:sz w:val="20"/>
-                              <w:szCs w:val="20"/>
-                              <w:lang w:val="lt-LT"/>
-                            </w:rPr>
-                            <w:t>Enter</w:t>
-                          </w:r>
-                          <w:proofErr w:type="spellEnd"/>
-                          <w:r>
-                            <w:rPr>
-                              <w:rFonts w:ascii="Calibri" w:eastAsia="Calibri" w:hAnsi="Calibri"/>
-                              <w:sz w:val="20"/>
-                              <w:szCs w:val="20"/>
-                              <w:lang w:val="lt-LT"/>
-                            </w:rPr>
-                            <w:t>“?</w:t>
+                            <w:t>Ar įvestas „Enter“?</w:t>
                           </w:r>
                         </w:p>
                       </w:txbxContent>
@@ -22119,9 +22449,8 @@
                               <w:szCs w:val="20"/>
                               <w:lang w:val="lt-LT"/>
                             </w:rPr>
-                            <w:t>Ar įvestas „</w:t>
+                            <w:t xml:space="preserve">Ar </w:t>
                           </w:r>
-                          <w:proofErr w:type="spellStart"/>
                           <w:r>
                             <w:rPr>
                               <w:rFonts w:ascii="Calibri" w:eastAsia="Calibri" w:hAnsi="Calibri"/>
@@ -22129,17 +22458,7 @@
                               <w:szCs w:val="20"/>
                               <w:lang w:val="lt-LT"/>
                             </w:rPr>
-                            <w:t>Esc</w:t>
-                          </w:r>
-                          <w:proofErr w:type="spellEnd"/>
-                          <w:r>
-                            <w:rPr>
-                              <w:rFonts w:ascii="Calibri" w:eastAsia="Calibri" w:hAnsi="Calibri"/>
-                              <w:sz w:val="20"/>
-                              <w:szCs w:val="20"/>
-                              <w:lang w:val="lt-LT"/>
-                            </w:rPr>
-                            <w:t>“?</w:t>
+                            <w:t>įvestas „Esc“?</w:t>
                           </w:r>
                         </w:p>
                       </w:txbxContent>
@@ -24019,6 +24338,119 @@
     </w:lvl>
   </w:abstractNum>
   <w:abstractNum w:abstractNumId="1" w15:restartNumberingAfterBreak="0">
+    <w:nsid w:val="27326AA9"/>
+    <w:multiLevelType w:val="hybridMultilevel"/>
+    <w:tmpl w:val="242AEA04"/>
+    <w:lvl w:ilvl="0" w:tplc="04090001">
+      <w:start w:val="1"/>
+      <w:numFmt w:val="bullet"/>
+      <w:lvlText w:val=""/>
+      <w:lvlJc w:val="left"/>
+      <w:pPr>
+        <w:ind w:left="1440" w:hanging="360"/>
+      </w:pPr>
+      <w:rPr>
+        <w:rFonts w:ascii="Symbol" w:hAnsi="Symbol" w:hint="default"/>
+      </w:rPr>
+    </w:lvl>
+    <w:lvl w:ilvl="1" w:tplc="04090003" w:tentative="1">
+      <w:start w:val="1"/>
+      <w:numFmt w:val="bullet"/>
+      <w:lvlText w:val="o"/>
+      <w:lvlJc w:val="left"/>
+      <w:pPr>
+        <w:ind w:left="2160" w:hanging="360"/>
+      </w:pPr>
+      <w:rPr>
+        <w:rFonts w:ascii="Courier New" w:hAnsi="Courier New" w:cs="Courier New" w:hint="default"/>
+      </w:rPr>
+    </w:lvl>
+    <w:lvl w:ilvl="2" w:tplc="04090005" w:tentative="1">
+      <w:start w:val="1"/>
+      <w:numFmt w:val="bullet"/>
+      <w:lvlText w:val=""/>
+      <w:lvlJc w:val="left"/>
+      <w:pPr>
+        <w:ind w:left="2880" w:hanging="360"/>
+      </w:pPr>
+      <w:rPr>
+        <w:rFonts w:ascii="Wingdings" w:hAnsi="Wingdings" w:hint="default"/>
+      </w:rPr>
+    </w:lvl>
+    <w:lvl w:ilvl="3" w:tplc="04090001" w:tentative="1">
+      <w:start w:val="1"/>
+      <w:numFmt w:val="bullet"/>
+      <w:lvlText w:val=""/>
+      <w:lvlJc w:val="left"/>
+      <w:pPr>
+        <w:ind w:left="3600" w:hanging="360"/>
+      </w:pPr>
+      <w:rPr>
+        <w:rFonts w:ascii="Symbol" w:hAnsi="Symbol" w:hint="default"/>
+      </w:rPr>
+    </w:lvl>
+    <w:lvl w:ilvl="4" w:tplc="04090003" w:tentative="1">
+      <w:start w:val="1"/>
+      <w:numFmt w:val="bullet"/>
+      <w:lvlText w:val="o"/>
+      <w:lvlJc w:val="left"/>
+      <w:pPr>
+        <w:ind w:left="4320" w:hanging="360"/>
+      </w:pPr>
+      <w:rPr>
+        <w:rFonts w:ascii="Courier New" w:hAnsi="Courier New" w:cs="Courier New" w:hint="default"/>
+      </w:rPr>
+    </w:lvl>
+    <w:lvl w:ilvl="5" w:tplc="04090005" w:tentative="1">
+      <w:start w:val="1"/>
+      <w:numFmt w:val="bullet"/>
+      <w:lvlText w:val=""/>
+      <w:lvlJc w:val="left"/>
+      <w:pPr>
+        <w:ind w:left="5040" w:hanging="360"/>
+      </w:pPr>
+      <w:rPr>
+        <w:rFonts w:ascii="Wingdings" w:hAnsi="Wingdings" w:hint="default"/>
+      </w:rPr>
+    </w:lvl>
+    <w:lvl w:ilvl="6" w:tplc="04090001" w:tentative="1">
+      <w:start w:val="1"/>
+      <w:numFmt w:val="bullet"/>
+      <w:lvlText w:val=""/>
+      <w:lvlJc w:val="left"/>
+      <w:pPr>
+        <w:ind w:left="5760" w:hanging="360"/>
+      </w:pPr>
+      <w:rPr>
+        <w:rFonts w:ascii="Symbol" w:hAnsi="Symbol" w:hint="default"/>
+      </w:rPr>
+    </w:lvl>
+    <w:lvl w:ilvl="7" w:tplc="04090003" w:tentative="1">
+      <w:start w:val="1"/>
+      <w:numFmt w:val="bullet"/>
+      <w:lvlText w:val="o"/>
+      <w:lvlJc w:val="left"/>
+      <w:pPr>
+        <w:ind w:left="6480" w:hanging="360"/>
+      </w:pPr>
+      <w:rPr>
+        <w:rFonts w:ascii="Courier New" w:hAnsi="Courier New" w:cs="Courier New" w:hint="default"/>
+      </w:rPr>
+    </w:lvl>
+    <w:lvl w:ilvl="8" w:tplc="04090005" w:tentative="1">
+      <w:start w:val="1"/>
+      <w:numFmt w:val="bullet"/>
+      <w:lvlText w:val=""/>
+      <w:lvlJc w:val="left"/>
+      <w:pPr>
+        <w:ind w:left="7200" w:hanging="360"/>
+      </w:pPr>
+      <w:rPr>
+        <w:rFonts w:ascii="Wingdings" w:hAnsi="Wingdings" w:hint="default"/>
+      </w:rPr>
+    </w:lvl>
+  </w:abstractNum>
+  <w:abstractNum w:abstractNumId="2" w15:restartNumberingAfterBreak="0">
     <w:nsid w:val="27621521"/>
     <w:multiLevelType w:val="hybridMultilevel"/>
     <w:tmpl w:val="D88C228E"/>
@@ -24130,10 +24562,10 @@
       </w:rPr>
     </w:lvl>
   </w:abstractNum>
-  <w:abstractNum w:abstractNumId="2" w15:restartNumberingAfterBreak="0">
+  <w:abstractNum w:abstractNumId="3" w15:restartNumberingAfterBreak="0">
     <w:nsid w:val="4A611E91"/>
     <w:multiLevelType w:val="hybridMultilevel"/>
-    <w:tmpl w:val="9C40C038"/>
+    <w:tmpl w:val="B484BD1E"/>
     <w:lvl w:ilvl="0" w:tplc="04090001">
       <w:start w:val="1"/>
       <w:numFmt w:val="bullet"/>
@@ -24243,14 +24675,365 @@
       </w:rPr>
     </w:lvl>
   </w:abstractNum>
+  <w:abstractNum w:abstractNumId="4" w15:restartNumberingAfterBreak="0">
+    <w:nsid w:val="4ED7537F"/>
+    <w:multiLevelType w:val="hybridMultilevel"/>
+    <w:tmpl w:val="FD7AB8C2"/>
+    <w:lvl w:ilvl="0" w:tplc="04090001">
+      <w:start w:val="1"/>
+      <w:numFmt w:val="bullet"/>
+      <w:lvlText w:val=""/>
+      <w:lvlJc w:val="left"/>
+      <w:pPr>
+        <w:ind w:left="720" w:hanging="360"/>
+      </w:pPr>
+      <w:rPr>
+        <w:rFonts w:ascii="Symbol" w:hAnsi="Symbol" w:hint="default"/>
+      </w:rPr>
+    </w:lvl>
+    <w:lvl w:ilvl="1" w:tplc="04090003" w:tentative="1">
+      <w:start w:val="1"/>
+      <w:numFmt w:val="bullet"/>
+      <w:lvlText w:val="o"/>
+      <w:lvlJc w:val="left"/>
+      <w:pPr>
+        <w:ind w:left="1440" w:hanging="360"/>
+      </w:pPr>
+      <w:rPr>
+        <w:rFonts w:ascii="Courier New" w:hAnsi="Courier New" w:cs="Courier New" w:hint="default"/>
+      </w:rPr>
+    </w:lvl>
+    <w:lvl w:ilvl="2" w:tplc="04090005" w:tentative="1">
+      <w:start w:val="1"/>
+      <w:numFmt w:val="bullet"/>
+      <w:lvlText w:val=""/>
+      <w:lvlJc w:val="left"/>
+      <w:pPr>
+        <w:ind w:left="2160" w:hanging="360"/>
+      </w:pPr>
+      <w:rPr>
+        <w:rFonts w:ascii="Wingdings" w:hAnsi="Wingdings" w:hint="default"/>
+      </w:rPr>
+    </w:lvl>
+    <w:lvl w:ilvl="3" w:tplc="04090001" w:tentative="1">
+      <w:start w:val="1"/>
+      <w:numFmt w:val="bullet"/>
+      <w:lvlText w:val=""/>
+      <w:lvlJc w:val="left"/>
+      <w:pPr>
+        <w:ind w:left="2880" w:hanging="360"/>
+      </w:pPr>
+      <w:rPr>
+        <w:rFonts w:ascii="Symbol" w:hAnsi="Symbol" w:hint="default"/>
+      </w:rPr>
+    </w:lvl>
+    <w:lvl w:ilvl="4" w:tplc="04090003" w:tentative="1">
+      <w:start w:val="1"/>
+      <w:numFmt w:val="bullet"/>
+      <w:lvlText w:val="o"/>
+      <w:lvlJc w:val="left"/>
+      <w:pPr>
+        <w:ind w:left="3600" w:hanging="360"/>
+      </w:pPr>
+      <w:rPr>
+        <w:rFonts w:ascii="Courier New" w:hAnsi="Courier New" w:cs="Courier New" w:hint="default"/>
+      </w:rPr>
+    </w:lvl>
+    <w:lvl w:ilvl="5" w:tplc="04090005" w:tentative="1">
+      <w:start w:val="1"/>
+      <w:numFmt w:val="bullet"/>
+      <w:lvlText w:val=""/>
+      <w:lvlJc w:val="left"/>
+      <w:pPr>
+        <w:ind w:left="4320" w:hanging="360"/>
+      </w:pPr>
+      <w:rPr>
+        <w:rFonts w:ascii="Wingdings" w:hAnsi="Wingdings" w:hint="default"/>
+      </w:rPr>
+    </w:lvl>
+    <w:lvl w:ilvl="6" w:tplc="04090001" w:tentative="1">
+      <w:start w:val="1"/>
+      <w:numFmt w:val="bullet"/>
+      <w:lvlText w:val=""/>
+      <w:lvlJc w:val="left"/>
+      <w:pPr>
+        <w:ind w:left="5040" w:hanging="360"/>
+      </w:pPr>
+      <w:rPr>
+        <w:rFonts w:ascii="Symbol" w:hAnsi="Symbol" w:hint="default"/>
+      </w:rPr>
+    </w:lvl>
+    <w:lvl w:ilvl="7" w:tplc="04090003" w:tentative="1">
+      <w:start w:val="1"/>
+      <w:numFmt w:val="bullet"/>
+      <w:lvlText w:val="o"/>
+      <w:lvlJc w:val="left"/>
+      <w:pPr>
+        <w:ind w:left="5760" w:hanging="360"/>
+      </w:pPr>
+      <w:rPr>
+        <w:rFonts w:ascii="Courier New" w:hAnsi="Courier New" w:cs="Courier New" w:hint="default"/>
+      </w:rPr>
+    </w:lvl>
+    <w:lvl w:ilvl="8" w:tplc="04090005" w:tentative="1">
+      <w:start w:val="1"/>
+      <w:numFmt w:val="bullet"/>
+      <w:lvlText w:val=""/>
+      <w:lvlJc w:val="left"/>
+      <w:pPr>
+        <w:ind w:left="6480" w:hanging="360"/>
+      </w:pPr>
+      <w:rPr>
+        <w:rFonts w:ascii="Wingdings" w:hAnsi="Wingdings" w:hint="default"/>
+      </w:rPr>
+    </w:lvl>
+  </w:abstractNum>
+  <w:abstractNum w:abstractNumId="5" w15:restartNumberingAfterBreak="0">
+    <w:nsid w:val="5F964FEB"/>
+    <w:multiLevelType w:val="hybridMultilevel"/>
+    <w:tmpl w:val="6232A96A"/>
+    <w:lvl w:ilvl="0" w:tplc="04090001">
+      <w:start w:val="1"/>
+      <w:numFmt w:val="bullet"/>
+      <w:lvlText w:val=""/>
+      <w:lvlJc w:val="left"/>
+      <w:pPr>
+        <w:ind w:left="1440" w:hanging="360"/>
+      </w:pPr>
+      <w:rPr>
+        <w:rFonts w:ascii="Symbol" w:hAnsi="Symbol" w:hint="default"/>
+      </w:rPr>
+    </w:lvl>
+    <w:lvl w:ilvl="1" w:tplc="04090003" w:tentative="1">
+      <w:start w:val="1"/>
+      <w:numFmt w:val="bullet"/>
+      <w:lvlText w:val="o"/>
+      <w:lvlJc w:val="left"/>
+      <w:pPr>
+        <w:ind w:left="2160" w:hanging="360"/>
+      </w:pPr>
+      <w:rPr>
+        <w:rFonts w:ascii="Courier New" w:hAnsi="Courier New" w:cs="Courier New" w:hint="default"/>
+      </w:rPr>
+    </w:lvl>
+    <w:lvl w:ilvl="2" w:tplc="04090005" w:tentative="1">
+      <w:start w:val="1"/>
+      <w:numFmt w:val="bullet"/>
+      <w:lvlText w:val=""/>
+      <w:lvlJc w:val="left"/>
+      <w:pPr>
+        <w:ind w:left="2880" w:hanging="360"/>
+      </w:pPr>
+      <w:rPr>
+        <w:rFonts w:ascii="Wingdings" w:hAnsi="Wingdings" w:hint="default"/>
+      </w:rPr>
+    </w:lvl>
+    <w:lvl w:ilvl="3" w:tplc="04090001" w:tentative="1">
+      <w:start w:val="1"/>
+      <w:numFmt w:val="bullet"/>
+      <w:lvlText w:val=""/>
+      <w:lvlJc w:val="left"/>
+      <w:pPr>
+        <w:ind w:left="3600" w:hanging="360"/>
+      </w:pPr>
+      <w:rPr>
+        <w:rFonts w:ascii="Symbol" w:hAnsi="Symbol" w:hint="default"/>
+      </w:rPr>
+    </w:lvl>
+    <w:lvl w:ilvl="4" w:tplc="04090003" w:tentative="1">
+      <w:start w:val="1"/>
+      <w:numFmt w:val="bullet"/>
+      <w:lvlText w:val="o"/>
+      <w:lvlJc w:val="left"/>
+      <w:pPr>
+        <w:ind w:left="4320" w:hanging="360"/>
+      </w:pPr>
+      <w:rPr>
+        <w:rFonts w:ascii="Courier New" w:hAnsi="Courier New" w:cs="Courier New" w:hint="default"/>
+      </w:rPr>
+    </w:lvl>
+    <w:lvl w:ilvl="5" w:tplc="04090005" w:tentative="1">
+      <w:start w:val="1"/>
+      <w:numFmt w:val="bullet"/>
+      <w:lvlText w:val=""/>
+      <w:lvlJc w:val="left"/>
+      <w:pPr>
+        <w:ind w:left="5040" w:hanging="360"/>
+      </w:pPr>
+      <w:rPr>
+        <w:rFonts w:ascii="Wingdings" w:hAnsi="Wingdings" w:hint="default"/>
+      </w:rPr>
+    </w:lvl>
+    <w:lvl w:ilvl="6" w:tplc="04090001" w:tentative="1">
+      <w:start w:val="1"/>
+      <w:numFmt w:val="bullet"/>
+      <w:lvlText w:val=""/>
+      <w:lvlJc w:val="left"/>
+      <w:pPr>
+        <w:ind w:left="5760" w:hanging="360"/>
+      </w:pPr>
+      <w:rPr>
+        <w:rFonts w:ascii="Symbol" w:hAnsi="Symbol" w:hint="default"/>
+      </w:rPr>
+    </w:lvl>
+    <w:lvl w:ilvl="7" w:tplc="04090003" w:tentative="1">
+      <w:start w:val="1"/>
+      <w:numFmt w:val="bullet"/>
+      <w:lvlText w:val="o"/>
+      <w:lvlJc w:val="left"/>
+      <w:pPr>
+        <w:ind w:left="6480" w:hanging="360"/>
+      </w:pPr>
+      <w:rPr>
+        <w:rFonts w:ascii="Courier New" w:hAnsi="Courier New" w:cs="Courier New" w:hint="default"/>
+      </w:rPr>
+    </w:lvl>
+    <w:lvl w:ilvl="8" w:tplc="04090005" w:tentative="1">
+      <w:start w:val="1"/>
+      <w:numFmt w:val="bullet"/>
+      <w:lvlText w:val=""/>
+      <w:lvlJc w:val="left"/>
+      <w:pPr>
+        <w:ind w:left="7200" w:hanging="360"/>
+      </w:pPr>
+      <w:rPr>
+        <w:rFonts w:ascii="Wingdings" w:hAnsi="Wingdings" w:hint="default"/>
+      </w:rPr>
+    </w:lvl>
+  </w:abstractNum>
+  <w:abstractNum w:abstractNumId="6" w15:restartNumberingAfterBreak="0">
+    <w:nsid w:val="685F5B38"/>
+    <w:multiLevelType w:val="hybridMultilevel"/>
+    <w:tmpl w:val="7BBC50CE"/>
+    <w:lvl w:ilvl="0" w:tplc="04090001">
+      <w:start w:val="1"/>
+      <w:numFmt w:val="bullet"/>
+      <w:lvlText w:val=""/>
+      <w:lvlJc w:val="left"/>
+      <w:pPr>
+        <w:ind w:left="1440" w:hanging="360"/>
+      </w:pPr>
+      <w:rPr>
+        <w:rFonts w:ascii="Symbol" w:hAnsi="Symbol" w:hint="default"/>
+      </w:rPr>
+    </w:lvl>
+    <w:lvl w:ilvl="1" w:tplc="04090003" w:tentative="1">
+      <w:start w:val="1"/>
+      <w:numFmt w:val="bullet"/>
+      <w:lvlText w:val="o"/>
+      <w:lvlJc w:val="left"/>
+      <w:pPr>
+        <w:ind w:left="2160" w:hanging="360"/>
+      </w:pPr>
+      <w:rPr>
+        <w:rFonts w:ascii="Courier New" w:hAnsi="Courier New" w:cs="Courier New" w:hint="default"/>
+      </w:rPr>
+    </w:lvl>
+    <w:lvl w:ilvl="2" w:tplc="04090005" w:tentative="1">
+      <w:start w:val="1"/>
+      <w:numFmt w:val="bullet"/>
+      <w:lvlText w:val=""/>
+      <w:lvlJc w:val="left"/>
+      <w:pPr>
+        <w:ind w:left="2880" w:hanging="360"/>
+      </w:pPr>
+      <w:rPr>
+        <w:rFonts w:ascii="Wingdings" w:hAnsi="Wingdings" w:hint="default"/>
+      </w:rPr>
+    </w:lvl>
+    <w:lvl w:ilvl="3" w:tplc="04090001" w:tentative="1">
+      <w:start w:val="1"/>
+      <w:numFmt w:val="bullet"/>
+      <w:lvlText w:val=""/>
+      <w:lvlJc w:val="left"/>
+      <w:pPr>
+        <w:ind w:left="3600" w:hanging="360"/>
+      </w:pPr>
+      <w:rPr>
+        <w:rFonts w:ascii="Symbol" w:hAnsi="Symbol" w:hint="default"/>
+      </w:rPr>
+    </w:lvl>
+    <w:lvl w:ilvl="4" w:tplc="04090003" w:tentative="1">
+      <w:start w:val="1"/>
+      <w:numFmt w:val="bullet"/>
+      <w:lvlText w:val="o"/>
+      <w:lvlJc w:val="left"/>
+      <w:pPr>
+        <w:ind w:left="4320" w:hanging="360"/>
+      </w:pPr>
+      <w:rPr>
+        <w:rFonts w:ascii="Courier New" w:hAnsi="Courier New" w:cs="Courier New" w:hint="default"/>
+      </w:rPr>
+    </w:lvl>
+    <w:lvl w:ilvl="5" w:tplc="04090005" w:tentative="1">
+      <w:start w:val="1"/>
+      <w:numFmt w:val="bullet"/>
+      <w:lvlText w:val=""/>
+      <w:lvlJc w:val="left"/>
+      <w:pPr>
+        <w:ind w:left="5040" w:hanging="360"/>
+      </w:pPr>
+      <w:rPr>
+        <w:rFonts w:ascii="Wingdings" w:hAnsi="Wingdings" w:hint="default"/>
+      </w:rPr>
+    </w:lvl>
+    <w:lvl w:ilvl="6" w:tplc="04090001" w:tentative="1">
+      <w:start w:val="1"/>
+      <w:numFmt w:val="bullet"/>
+      <w:lvlText w:val=""/>
+      <w:lvlJc w:val="left"/>
+      <w:pPr>
+        <w:ind w:left="5760" w:hanging="360"/>
+      </w:pPr>
+      <w:rPr>
+        <w:rFonts w:ascii="Symbol" w:hAnsi="Symbol" w:hint="default"/>
+      </w:rPr>
+    </w:lvl>
+    <w:lvl w:ilvl="7" w:tplc="04090003" w:tentative="1">
+      <w:start w:val="1"/>
+      <w:numFmt w:val="bullet"/>
+      <w:lvlText w:val="o"/>
+      <w:lvlJc w:val="left"/>
+      <w:pPr>
+        <w:ind w:left="6480" w:hanging="360"/>
+      </w:pPr>
+      <w:rPr>
+        <w:rFonts w:ascii="Courier New" w:hAnsi="Courier New" w:cs="Courier New" w:hint="default"/>
+      </w:rPr>
+    </w:lvl>
+    <w:lvl w:ilvl="8" w:tplc="04090005" w:tentative="1">
+      <w:start w:val="1"/>
+      <w:numFmt w:val="bullet"/>
+      <w:lvlText w:val=""/>
+      <w:lvlJc w:val="left"/>
+      <w:pPr>
+        <w:ind w:left="7200" w:hanging="360"/>
+      </w:pPr>
+      <w:rPr>
+        <w:rFonts w:ascii="Wingdings" w:hAnsi="Wingdings" w:hint="default"/>
+      </w:rPr>
+    </w:lvl>
+  </w:abstractNum>
   <w:num w:numId="1">
-    <w:abstractNumId w:val="2"/>
+    <w:abstractNumId w:val="3"/>
   </w:num>
   <w:num w:numId="2">
-    <w:abstractNumId w:val="1"/>
+    <w:abstractNumId w:val="2"/>
   </w:num>
   <w:num w:numId="3">
     <w:abstractNumId w:val="0"/>
+  </w:num>
+  <w:num w:numId="4">
+    <w:abstractNumId w:val="5"/>
+  </w:num>
+  <w:num w:numId="5">
+    <w:abstractNumId w:val="6"/>
+  </w:num>
+  <w:num w:numId="6">
+    <w:abstractNumId w:val="1"/>
+  </w:num>
+  <w:num w:numId="7">
+    <w:abstractNumId w:val="4"/>
   </w:num>
 </w:numbering>
 </file>
@@ -24427,7 +25210,7 @@
     <w:lsdException w:name="Table Web 2" w:semiHidden="1" w:unhideWhenUsed="1"/>
     <w:lsdException w:name="Table Web 3" w:semiHidden="1" w:unhideWhenUsed="1"/>
     <w:lsdException w:name="Balloon Text" w:semiHidden="1" w:unhideWhenUsed="1"/>
-    <w:lsdException w:name="Table Grid" w:semiHidden="1" w:uiPriority="59" w:unhideWhenUsed="1"/>
+    <w:lsdException w:name="Table Grid" w:uiPriority="59"/>
     <w:lsdException w:name="Table Theme" w:semiHidden="1" w:unhideWhenUsed="1"/>
     <w:lsdException w:name="Placeholder Text" w:semiHidden="1"/>
     <w:lsdException w:name="No Spacing" w:uiPriority="1" w:qFormat="1"/>
@@ -25304,7 +26087,7 @@
 </file>
 
 <file path=customXml/itemProps1.xml><?xml version="1.0" encoding="utf-8"?>
-<ds:datastoreItem xmlns:ds="http://schemas.openxmlformats.org/officeDocument/2006/customXml" ds:itemID="{AF25FCEC-60E9-4DFA-89B5-A2E9EEDBCEE7}">
+<ds:datastoreItem xmlns:ds="http://schemas.openxmlformats.org/officeDocument/2006/customXml" ds:itemID="{5FC5F466-DCC5-4783-AAA0-9CAC5A2C2A0B}">
   <ds:schemaRefs>
     <ds:schemaRef ds:uri="http://schemas.openxmlformats.org/officeDocument/2006/bibliography"/>
   </ds:schemaRefs>

</xml_diff>

<commit_message>
initial resource, process and distributor implementation
</commit_message>
<xml_diff>
--- a/ND3.docx
+++ b/ND3.docx
@@ -1,6 +1,6 @@
 
 <file path=word/document.xml><?xml version="1.0" encoding="utf-8"?>
-<w:document xmlns:wpc="http://schemas.microsoft.com/office/word/2010/wordprocessingCanvas" xmlns:mc="http://schemas.openxmlformats.org/markup-compatibility/2006" xmlns:o="urn:schemas-microsoft-com:office:office" xmlns:r="http://schemas.openxmlformats.org/officeDocument/2006/relationships" xmlns:m="http://schemas.openxmlformats.org/officeDocument/2006/math" xmlns:v="urn:schemas-microsoft-com:vml" xmlns:wp14="http://schemas.microsoft.com/office/word/2010/wordprocessingDrawing" xmlns:wp="http://schemas.openxmlformats.org/drawingml/2006/wordprocessingDrawing" xmlns:w10="urn:schemas-microsoft-com:office:word" xmlns:w="http://schemas.openxmlformats.org/wordprocessingml/2006/main" xmlns:w14="http://schemas.microsoft.com/office/word/2010/wordml" xmlns:wpg="http://schemas.microsoft.com/office/word/2010/wordprocessingGroup" xmlns:wpi="http://schemas.microsoft.com/office/word/2010/wordprocessingInk" xmlns:wne="http://schemas.microsoft.com/office/word/2006/wordml" xmlns:wps="http://schemas.microsoft.com/office/word/2010/wordprocessingShape" mc:Ignorable="w14 wp14">
+<w:document xmlns:wpc="http://schemas.microsoft.com/office/word/2010/wordprocessingCanvas" xmlns:cx="http://schemas.microsoft.com/office/drawing/2014/chartex" xmlns:cx1="http://schemas.microsoft.com/office/drawing/2015/9/8/chartex" xmlns:cx2="http://schemas.microsoft.com/office/drawing/2015/10/21/chartex" xmlns:cx3="http://schemas.microsoft.com/office/drawing/2016/5/9/chartex" xmlns:cx4="http://schemas.microsoft.com/office/drawing/2016/5/10/chartex" xmlns:cx5="http://schemas.microsoft.com/office/drawing/2016/5/11/chartex" xmlns:cx6="http://schemas.microsoft.com/office/drawing/2016/5/12/chartex" xmlns:cx7="http://schemas.microsoft.com/office/drawing/2016/5/13/chartex" xmlns:cx8="http://schemas.microsoft.com/office/drawing/2016/5/14/chartex" xmlns:mc="http://schemas.openxmlformats.org/markup-compatibility/2006" xmlns:aink="http://schemas.microsoft.com/office/drawing/2016/ink" xmlns:am3d="http://schemas.microsoft.com/office/drawing/2017/model3d" xmlns:o="urn:schemas-microsoft-com:office:office" xmlns:r="http://schemas.openxmlformats.org/officeDocument/2006/relationships" xmlns:m="http://schemas.openxmlformats.org/officeDocument/2006/math" xmlns:v="urn:schemas-microsoft-com:vml" xmlns:wp14="http://schemas.microsoft.com/office/word/2010/wordprocessingDrawing" xmlns:wp="http://schemas.openxmlformats.org/drawingml/2006/wordprocessingDrawing" xmlns:w10="urn:schemas-microsoft-com:office:word" xmlns:w="http://schemas.openxmlformats.org/wordprocessingml/2006/main" xmlns:w14="http://schemas.microsoft.com/office/word/2010/wordml" xmlns:w15="http://schemas.microsoft.com/office/word/2012/wordml" xmlns:w16cid="http://schemas.microsoft.com/office/word/2016/wordml/cid" xmlns:w16se="http://schemas.microsoft.com/office/word/2015/wordml/symex" xmlns:wpg="http://schemas.microsoft.com/office/word/2010/wordprocessingGroup" xmlns:wpi="http://schemas.microsoft.com/office/word/2010/wordprocessingInk" xmlns:wne="http://schemas.microsoft.com/office/word/2006/wordml" xmlns:wps="http://schemas.microsoft.com/office/word/2010/wordprocessingShape" mc:Ignorable="w14 w15 w16se w16cid wp14">
   <w:body>
     <w:sdt>
       <w:sdtPr>
@@ -246,7 +246,7 @@
               </mc:Choice>
               <mc:Fallback>
                 <w:pict>
-                  <v:shapetype id="_x0000_t202" coordsize="21600,21600" o:spt="202" path="m,l,21600r21600,l21600,xe">
+                  <v:shapetype w14:anchorId="40BC1834" id="_x0000_t202" coordsize="21600,21600" o:spt="202" path="m,l,21600r21600,l21600,xe">
                     <v:stroke joinstyle="miter"/>
                     <v:path gradientshapeok="t" o:connecttype="rect"/>
                   </v:shapetype>
@@ -506,7 +506,7 @@
               </mc:Choice>
               <mc:Fallback>
                 <w:pict>
-                  <v:shape id="_x0000_s1027" type="#_x0000_t202" style="position:absolute;margin-left:66.35pt;margin-top:64.55pt;width:351.85pt;height:115.8pt;z-index:251681792;visibility:visible;mso-wrap-style:square;mso-width-percent:0;mso-height-percent:0;mso-wrap-distance-left:9pt;mso-wrap-distance-top:0;mso-wrap-distance-right:9pt;mso-wrap-distance-bottom:0;mso-position-horizontal:absolute;mso-position-horizontal-relative:text;mso-position-vertical:absolute;mso-position-vertical-relative:text;mso-width-percent:0;mso-height-percent:0;mso-width-relative:margin;mso-height-relative:margin;v-text-anchor:top" o:gfxdata="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" stroked="f">
+                  <v:shape w14:anchorId="1BF41D45" id="_x0000_s1027" type="#_x0000_t202" style="position:absolute;margin-left:66.35pt;margin-top:64.55pt;width:351.85pt;height:115.8pt;z-index:251681792;visibility:visible;mso-wrap-style:square;mso-width-percent:0;mso-height-percent:0;mso-wrap-distance-left:9pt;mso-wrap-distance-top:0;mso-wrap-distance-right:9pt;mso-wrap-distance-bottom:0;mso-position-horizontal:absolute;mso-position-horizontal-relative:text;mso-position-vertical:absolute;mso-position-vertical-relative:text;mso-width-percent:0;mso-height-percent:0;mso-width-relative:margin;mso-height-relative:margin;v-text-anchor:top" o:gfxdata="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" stroked="f">
                     <v:textbox>
                       <w:txbxContent>
                         <w:p>
@@ -1380,7 +1380,7 @@
                         <pic:cNvPicPr/>
                       </pic:nvPicPr>
                       <pic:blipFill>
-                        <a:blip r:embed="rId9"/>
+                        <a:blip r:embed="rId8"/>
                         <a:stretch>
                           <a:fillRect/>
                         </a:stretch>
@@ -4186,7 +4186,7 @@
               </mc:Choice>
               <mc:Fallback>
                 <w:pict>
-                  <v:group id="Canvas 305" o:spid="_x0000_s1028" editas="canvas" style="width:457.7pt;height:190.65pt;mso-position-horizontal-relative:char;mso-position-vertical-relative:line" coordsize="58127,24212" o:gfxdata="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">
+                  <v:group w14:anchorId="03FFD06A" id="Canvas 305" o:spid="_x0000_s1028" editas="canvas" style="width:457.7pt;height:190.65pt;mso-position-horizontal-relative:char;mso-position-vertical-relative:line" coordsize="58127,24212" o:gfxdata="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">
                     <v:shapetype id="_x0000_t75" coordsize="21600,21600" o:spt="75" o:preferrelative="t" path="m@4@5l@4@11@9@11@9@5xe" filled="f" stroked="f">
                       <v:stroke joinstyle="miter"/>
                       <v:formulas>
@@ -4210,7 +4210,7 @@
                       <v:fill o:detectmouseclick="t"/>
                       <v:path o:connecttype="none"/>
                     </v:shape>
-                    <v:rect id="Rectangle 5" o:spid="_x0000_s1030" style="position:absolute;left:57772;top:20980;width:355;height:3232;visibility:visible;mso-wrap-style:none;v-text-anchor:top" o:gfxdata="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" filled="f" stroked="f">
+                    <v:rect id="Rectangle 5" o:spid="_x0000_s1030" style="position:absolute;left:57772;top:20980;width:355;height:3232;visibility:visible;mso-wrap-style:none;v-text-anchor:top" o:gfxdata="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" filled="f" stroked="f">
                       <v:textbox style="mso-fit-shape-to-text:t" inset="0,0,0,0">
                         <w:txbxContent>
                           <w:p>
@@ -4231,14 +4231,14 @@
                         </w:txbxContent>
                       </v:textbox>
                     </v:rect>
-                    <v:shape id="Freeform 6" o:spid="_x0000_s1031" style="position:absolute;left:1365;top:660;width:16059;height:9366;visibility:visible;mso-wrap-style:square;v-text-anchor:top" coordsize="2529,1475" o:gfxdata="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" path="m,737l1264,,2529,737,1264,1475,,737xe" stroked="f">
+                    <v:shape id="Freeform 6" o:spid="_x0000_s1031" style="position:absolute;left:1365;top:660;width:16059;height:9366;visibility:visible;mso-wrap-style:square;v-text-anchor:top" coordsize="2529,1475" o:gfxdata="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" path="m,737l1264,,2529,737,1264,1475,,737xe" stroked="f">
                       <v:path arrowok="t" o:connecttype="custom" o:connectlocs="0,467995;802640,0;1605915,467995;802640,936625;0,467995" o:connectangles="0,0,0,0,0"/>
                     </v:shape>
-                    <v:shape id="Freeform 7" o:spid="_x0000_s1032" style="position:absolute;left:1365;top:660;width:16059;height:9366;visibility:visible;mso-wrap-style:square;v-text-anchor:top" coordsize="2529,1475" o:gfxdata="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" path="m,737l1264,,2529,737,1264,1475,,737xe" filled="f">
+                    <v:shape id="Freeform 7" o:spid="_x0000_s1032" style="position:absolute;left:1365;top:660;width:16059;height:9366;visibility:visible;mso-wrap-style:square;v-text-anchor:top" coordsize="2529,1475" o:gfxdata="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" path="m,737l1264,,2529,737,1264,1475,,737xe" filled="f">
                       <v:stroke joinstyle="miter"/>
                       <v:path arrowok="t" o:connecttype="custom" o:connectlocs="0,467995;802640,0;1605915,467995;802640,936625;0,467995" o:connectangles="0,0,0,0,0"/>
                     </v:shape>
-                    <v:rect id="Rectangle 8" o:spid="_x0000_s1033" style="position:absolute;left:6889;top:3060;width:5226;height:2947;visibility:visible;mso-wrap-style:none;v-text-anchor:top" o:gfxdata="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" filled="f" stroked="f">
+                    <v:rect id="Rectangle 8" o:spid="_x0000_s1033" style="position:absolute;left:6889;top:3060;width:5226;height:2947;visibility:visible;mso-wrap-style:none;v-text-anchor:top" o:gfxdata="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" filled="f" stroked="f">
                       <v:textbox style="mso-fit-shape-to-text:t" inset="0,0,0,0">
                         <w:txbxContent>
                           <w:p>
@@ -4261,7 +4261,7 @@
                         </w:txbxContent>
                       </v:textbox>
                     </v:rect>
-                    <v:rect id="Rectangle 9" o:spid="_x0000_s1034" style="position:absolute;left:7283;top:4610;width:4375;height:2946;visibility:visible;mso-wrap-style:none;v-text-anchor:top" o:gfxdata="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" filled="f" stroked="f">
+                    <v:rect id="Rectangle 9" o:spid="_x0000_s1034" style="position:absolute;left:7283;top:4610;width:4375;height:2946;visibility:visible;mso-wrap-style:none;v-text-anchor:top" o:gfxdata="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" filled="f" stroked="f">
                       <v:textbox style="mso-fit-shape-to-text:t" inset="0,0,0,0">
                         <w:txbxContent>
                           <w:p>
@@ -4284,7 +4284,7 @@
                         </w:txbxContent>
                       </v:textbox>
                     </v:rect>
-                    <v:rect id="Rectangle 10" o:spid="_x0000_s1035" style="position:absolute;left:6737;top:6127;width:5505;height:2947;visibility:visible;mso-wrap-style:none;v-text-anchor:top" o:gfxdata="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" filled="f" stroked="f">
+                    <v:rect id="Rectangle 10" o:spid="_x0000_s1035" style="position:absolute;left:6737;top:6127;width:5505;height:2947;visibility:visible;mso-wrap-style:none;v-text-anchor:top" o:gfxdata="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" filled="f" stroked="f">
                       <v:textbox style="mso-fit-shape-to-text:t" inset="0,0,0,0">
                         <w:txbxContent>
                           <w:p>
@@ -4307,7 +4307,7 @@
                         </w:txbxContent>
                       </v:textbox>
                     </v:rect>
-                    <v:rect id="Rectangle 11" o:spid="_x0000_s1036" style="position:absolute;left:12071;top:6127;width:324;height:3232;visibility:visible;mso-wrap-style:none;v-text-anchor:top" o:gfxdata="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" filled="f" stroked="f">
+                    <v:rect id="Rectangle 11" o:spid="_x0000_s1036" style="position:absolute;left:12071;top:6127;width:324;height:3232;visibility:visible;mso-wrap-style:none;v-text-anchor:top" o:gfxdata="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" filled="f" stroked="f">
                       <v:textbox style="mso-fit-shape-to-text:t" inset="0,0,0,0">
                         <w:txbxContent>
                           <w:p>
@@ -4330,9 +4330,9 @@
                         </w:txbxContent>
                       </v:textbox>
                     </v:rect>
-                    <v:rect id="Rectangle 12" o:spid="_x0000_s1037" style="position:absolute;top:12134;width:20967;height:4699;visibility:visible;mso-wrap-style:square;v-text-anchor:top" o:gfxdata="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" stroked="f"/>
-                    <v:rect id="Rectangle 13" o:spid="_x0000_s1038" style="position:absolute;top:12134;width:20967;height:4699;visibility:visible;mso-wrap-style:square;v-text-anchor:top" o:gfxdata="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" filled="f"/>
-                    <v:rect id="Rectangle 14" o:spid="_x0000_s1039" style="position:absolute;left:939;top:12636;width:5747;height:3118;visibility:visible;mso-wrap-style:none;v-text-anchor:top" o:gfxdata="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" filled="f" stroked="f">
+                    <v:rect id="Rectangle 12" o:spid="_x0000_s1037" style="position:absolute;top:12134;width:20967;height:4699;visibility:visible;mso-wrap-style:square;v-text-anchor:top" o:gfxdata="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" stroked="f"/>
+                    <v:rect id="Rectangle 13" o:spid="_x0000_s1038" style="position:absolute;top:12134;width:20967;height:4699;visibility:visible;mso-wrap-style:square;v-text-anchor:top" o:gfxdata="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" filled="f"/>
+                    <v:rect id="Rectangle 14" o:spid="_x0000_s1039" style="position:absolute;left:939;top:12636;width:5747;height:3118;visibility:visible;mso-wrap-style:none;v-text-anchor:top" o:gfxdata="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" filled="f" stroked="f">
                       <v:textbox style="mso-fit-shape-to-text:t" inset="0,0,0,0">
                         <w:txbxContent>
                           <w:p>
@@ -4353,7 +4353,7 @@
                         </w:txbxContent>
                       </v:textbox>
                     </v:rect>
-                    <v:rect id="Rectangle 15" o:spid="_x0000_s1040" style="position:absolute;left:6858;top:12636;width:12414;height:3118;visibility:visible;mso-wrap-style:none;v-text-anchor:top" o:gfxdata="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" filled="f" stroked="f">
+                    <v:rect id="Rectangle 15" o:spid="_x0000_s1040" style="position:absolute;left:6858;top:12636;width:12414;height:3118;visibility:visible;mso-wrap-style:none;v-text-anchor:top" o:gfxdata="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" filled="f" stroked="f">
                       <v:textbox style="mso-fit-shape-to-text:t" inset="0,0,0,0">
                         <w:txbxContent>
                           <w:p>
@@ -4374,7 +4374,7 @@
                         </w:txbxContent>
                       </v:textbox>
                     </v:rect>
-                    <v:rect id="Rectangle 16" o:spid="_x0000_s1041" style="position:absolute;left:939;top:14312;width:13424;height:3118;visibility:visible;mso-wrap-style:none;v-text-anchor:top" o:gfxdata="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" filled="f" stroked="f">
+                    <v:rect id="Rectangle 16" o:spid="_x0000_s1041" style="position:absolute;left:939;top:14312;width:13424;height:3118;visibility:visible;mso-wrap-style:none;v-text-anchor:top" o:gfxdata="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" filled="f" stroked="f">
                       <v:textbox style="mso-fit-shape-to-text:t" inset="0,0,0,0">
                         <w:txbxContent>
                           <w:p>
@@ -4395,7 +4395,7 @@
                         </w:txbxContent>
                       </v:textbox>
                     </v:rect>
-                    <v:rect id="Rectangle 17" o:spid="_x0000_s1042" style="position:absolute;left:13944;top:14312;width:356;height:3233;visibility:visible;mso-wrap-style:none;v-text-anchor:top" o:gfxdata="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" filled="f" stroked="f">
+                    <v:rect id="Rectangle 17" o:spid="_x0000_s1042" style="position:absolute;left:13944;top:14312;width:356;height:3233;visibility:visible;mso-wrap-style:none;v-text-anchor:top" o:gfxdata="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" filled="f" stroked="f">
                       <v:textbox style="mso-fit-shape-to-text:t" inset="0,0,0,0">
                         <w:txbxContent>
                           <w:p>
@@ -4416,14 +4416,14 @@
                         </w:txbxContent>
                       </v:textbox>
                     </v:rect>
-                    <v:shape id="Freeform 18" o:spid="_x0000_s1043" style="position:absolute;left:23291;top:177;width:15247;height:10103;visibility:visible;mso-wrap-style:square;v-text-anchor:top" coordsize="2401,1591" o:gfxdata="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" path="m,796l1201,,2401,796,1201,1591,,796xe" stroked="f">
+                    <v:shape id="Freeform 18" o:spid="_x0000_s1043" style="position:absolute;left:23291;top:177;width:15247;height:10103;visibility:visible;mso-wrap-style:square;v-text-anchor:top" coordsize="2401,1591" o:gfxdata="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" path="m,796l1201,,2401,796,1201,1591,,796xe" stroked="f">
                       <v:path arrowok="t" o:connecttype="custom" o:connectlocs="0,505460;762635,0;1524635,505460;762635,1010285;0,505460" o:connectangles="0,0,0,0,0"/>
                     </v:shape>
-                    <v:shape id="Freeform 19" o:spid="_x0000_s1044" style="position:absolute;left:23291;top:177;width:15247;height:10103;visibility:visible;mso-wrap-style:square;v-text-anchor:top" coordsize="2401,1591" o:gfxdata="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" path="m,796l1201,,2401,796,1201,1591,,796xe" filled="f">
+                    <v:shape id="Freeform 19" o:spid="_x0000_s1044" style="position:absolute;left:23291;top:177;width:15247;height:10103;visibility:visible;mso-wrap-style:square;v-text-anchor:top" coordsize="2401,1591" o:gfxdata="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" path="m,796l1201,,2401,796,1201,1591,,796xe" filled="f">
                       <v:stroke joinstyle="miter"/>
                       <v:path arrowok="t" o:connecttype="custom" o:connectlocs="0,505460;762635,0;1524635,505460;762635,1010285;0,505460" o:connectangles="0,0,0,0,0"/>
                     </v:shape>
-                    <v:rect id="Rectangle 20" o:spid="_x0000_s1045" style="position:absolute;left:29997;top:2774;width:1905;height:2947;visibility:visible;mso-wrap-style:none;v-text-anchor:top" o:gfxdata="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" filled="f" stroked="f">
+                    <v:rect id="Rectangle 20" o:spid="_x0000_s1045" style="position:absolute;left:29997;top:2774;width:1905;height:2947;visibility:visible;mso-wrap-style:none;v-text-anchor:top" o:gfxdata="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" filled="f" stroked="f">
                       <v:textbox style="mso-fit-shape-to-text:t" inset="0,0,0,0">
                         <w:txbxContent>
                           <w:p>
@@ -4446,7 +4446,7 @@
                         </w:txbxContent>
                       </v:textbox>
                     </v:rect>
-                    <v:rect id="Rectangle 21" o:spid="_x0000_s1046" style="position:absolute;left:27857;top:4305;width:6356;height:2946;visibility:visible;mso-wrap-style:none;v-text-anchor:top" o:gfxdata="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" filled="f" stroked="f">
+                    <v:rect id="Rectangle 21" o:spid="_x0000_s1046" style="position:absolute;left:27857;top:4305;width:6356;height:2946;visibility:visible;mso-wrap-style:none;v-text-anchor:top" o:gfxdata="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" filled="f" stroked="f">
                       <v:textbox style="mso-fit-shape-to-text:t" inset="0,0,0,0">
                         <w:txbxContent>
                           <w:p>
@@ -4479,7 +4479,7 @@
                         </w:txbxContent>
                       </v:textbox>
                     </v:rect>
-                    <v:rect id="Rectangle 22" o:spid="_x0000_s1047" style="position:absolute;left:28740;top:5829;width:4514;height:2946;visibility:visible;mso-wrap-style:none;v-text-anchor:top" o:gfxdata="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" filled="f" stroked="f">
+                    <v:rect id="Rectangle 22" o:spid="_x0000_s1047" style="position:absolute;left:28740;top:5829;width:4514;height:2946;visibility:visible;mso-wrap-style:none;v-text-anchor:top" o:gfxdata="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" filled="f" stroked="f">
                       <v:textbox style="mso-fit-shape-to-text:t" inset="0,0,0,0">
                         <w:txbxContent>
                           <w:p>
@@ -4512,7 +4512,7 @@
                         </w:txbxContent>
                       </v:textbox>
                     </v:rect>
-                    <v:rect id="Rectangle 23" o:spid="_x0000_s1048" style="position:absolute;left:33108;top:5829;width:324;height:3232;visibility:visible;mso-wrap-style:none;v-text-anchor:top" o:gfxdata="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" filled="f" stroked="f">
+                    <v:rect id="Rectangle 23" o:spid="_x0000_s1048" style="position:absolute;left:33108;top:5829;width:324;height:3232;visibility:visible;mso-wrap-style:none;v-text-anchor:top" o:gfxdata="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" filled="f" stroked="f">
                       <v:textbox style="mso-fit-shape-to-text:t" inset="0,0,0,0">
                         <w:txbxContent>
                           <w:p>
@@ -4535,9 +4535,9 @@
                         </w:txbxContent>
                       </v:textbox>
                     </v:rect>
-                    <v:rect id="Rectangle 24" o:spid="_x0000_s1049" style="position:absolute;left:22663;top:12020;width:20675;height:4705;visibility:visible;mso-wrap-style:square;v-text-anchor:top" o:gfxdata="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" stroked="f"/>
-                    <v:rect id="Rectangle 25" o:spid="_x0000_s1050" style="position:absolute;left:22663;top:12020;width:20675;height:4705;visibility:visible;mso-wrap-style:square;v-text-anchor:top" o:gfxdata="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" filled="f"/>
-                    <v:rect id="Rectangle 26" o:spid="_x0000_s1051" style="position:absolute;left:23602;top:12509;width:17539;height:3118;visibility:visible;mso-wrap-style:none;v-text-anchor:top" o:gfxdata="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" filled="f" stroked="f">
+                    <v:rect id="Rectangle 24" o:spid="_x0000_s1049" style="position:absolute;left:22663;top:12020;width:20675;height:4705;visibility:visible;mso-wrap-style:square;v-text-anchor:top" o:gfxdata="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" stroked="f"/>
+                    <v:rect id="Rectangle 25" o:spid="_x0000_s1050" style="position:absolute;left:22663;top:12020;width:20675;height:4705;visibility:visible;mso-wrap-style:square;v-text-anchor:top" o:gfxdata="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" filled="f"/>
+                    <v:rect id="Rectangle 26" o:spid="_x0000_s1051" style="position:absolute;left:23602;top:12509;width:17539;height:3118;visibility:visible;mso-wrap-style:none;v-text-anchor:top" o:gfxdata="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" filled="f" stroked="f">
                       <v:textbox style="mso-fit-shape-to-text:t" inset="0,0,0,0">
                         <w:txbxContent>
                           <w:p>
@@ -4566,7 +4566,7 @@
                         </w:txbxContent>
                       </v:textbox>
                     </v:rect>
-                    <v:rect id="Rectangle 27" o:spid="_x0000_s1052" style="position:absolute;left:23602;top:14204;width:12300;height:3118;visibility:visible;mso-wrap-style:none;v-text-anchor:top" o:gfxdata="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" filled="f" stroked="f">
+                    <v:rect id="Rectangle 27" o:spid="_x0000_s1052" style="position:absolute;left:23602;top:14204;width:12300;height:3118;visibility:visible;mso-wrap-style:none;v-text-anchor:top" o:gfxdata="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" filled="f" stroked="f">
                       <v:textbox style="mso-fit-shape-to-text:t" inset="0,0,0,0">
                         <w:txbxContent>
                           <w:p>
@@ -4587,7 +4587,7 @@
                         </w:txbxContent>
                       </v:textbox>
                     </v:rect>
-                    <v:rect id="Rectangle 28" o:spid="_x0000_s1053" style="position:absolute;left:35515;top:14204;width:356;height:3233;visibility:visible;mso-wrap-style:none;v-text-anchor:top" o:gfxdata="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" filled="f" stroked="f">
+                    <v:rect id="Rectangle 28" o:spid="_x0000_s1053" style="position:absolute;left:35515;top:14204;width:356;height:3233;visibility:visible;mso-wrap-style:none;v-text-anchor:top" o:gfxdata="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" filled="f" stroked="f">
                       <v:textbox style="mso-fit-shape-to-text:t" inset="0,0,0,0">
                         <w:txbxContent>
                           <w:p>
@@ -4608,9 +4608,9 @@
                         </w:txbxContent>
                       </v:textbox>
                     </v:rect>
-                    <v:rect id="Rectangle 29" o:spid="_x0000_s1054" style="position:absolute;left:23183;top:17684;width:19381;height:4369;visibility:visible;mso-wrap-style:square;v-text-anchor:top" o:gfxdata="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" stroked="f"/>
-                    <v:rect id="Rectangle 30" o:spid="_x0000_s1055" style="position:absolute;left:23183;top:18059;width:19381;height:4369;visibility:visible;mso-wrap-style:square;v-text-anchor:top" o:gfxdata="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" filled="f"/>
-                    <v:rect id="Rectangle 31" o:spid="_x0000_s1056" style="position:absolute;left:24117;top:18180;width:17539;height:3117;visibility:visible;mso-wrap-style:none;v-text-anchor:top" o:gfxdata="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" filled="f" stroked="f">
+                    <v:rect id="Rectangle 29" o:spid="_x0000_s1054" style="position:absolute;left:23183;top:17684;width:19381;height:4369;visibility:visible;mso-wrap-style:square;v-text-anchor:top" o:gfxdata="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" stroked="f"/>
+                    <v:rect id="Rectangle 30" o:spid="_x0000_s1055" style="position:absolute;left:23183;top:18059;width:19381;height:4369;visibility:visible;mso-wrap-style:square;v-text-anchor:top" o:gfxdata="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" filled="f"/>
+                    <v:rect id="Rectangle 31" o:spid="_x0000_s1056" style="position:absolute;left:24117;top:18180;width:17539;height:3117;visibility:visible;mso-wrap-style:none;v-text-anchor:top" o:gfxdata="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" filled="f" stroked="f">
                       <v:textbox style="mso-fit-shape-to-text:t" inset="0,0,0,0">
                         <w:txbxContent>
                           <w:p>
@@ -4639,7 +4639,7 @@
                         </w:txbxContent>
                       </v:textbox>
                     </v:rect>
-                    <v:rect id="Rectangle 32" o:spid="_x0000_s1057" style="position:absolute;left:24117;top:19875;width:12649;height:3118;visibility:visible;mso-wrap-style:none;v-text-anchor:top" o:gfxdata="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" filled="f" stroked="f">
+                    <v:rect id="Rectangle 32" o:spid="_x0000_s1057" style="position:absolute;left:24117;top:19875;width:12649;height:3118;visibility:visible;mso-wrap-style:none;v-text-anchor:top" o:gfxdata="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" filled="f" stroked="f">
                       <v:textbox style="mso-fit-shape-to-text:t" inset="0,0,0,0">
                         <w:txbxContent>
                           <w:p>
@@ -4660,7 +4660,7 @@
                         </w:txbxContent>
                       </v:textbox>
                     </v:rect>
-                    <v:rect id="Rectangle 33" o:spid="_x0000_s1058" style="position:absolute;left:36372;top:19875;width:356;height:3232;visibility:visible;mso-wrap-style:none;v-text-anchor:top" o:gfxdata="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" filled="f" stroked="f">
+                    <v:rect id="Rectangle 33" o:spid="_x0000_s1058" style="position:absolute;left:36372;top:19875;width:356;height:3232;visibility:visible;mso-wrap-style:none;v-text-anchor:top" o:gfxdata="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" filled="f" stroked="f">
                       <v:textbox style="mso-fit-shape-to-text:t" inset="0,0,0,0">
                         <w:txbxContent>
                           <w:p>
@@ -4681,18 +4681,18 @@
                         </w:txbxContent>
                       </v:textbox>
                     </v:rect>
-                    <v:shape id="Freeform 39" o:spid="_x0000_s1059" style="position:absolute;left:31191;top:16687;width:736;height:1372;visibility:visible;mso-wrap-style:square;v-text-anchor:top" coordsize="116,216" o:gfxdata="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" path="m62,r7,118l49,119,43,1,62,xm116,96l64,216,,103,116,96xe" fillcolor="black" strokeweight="0">
+                    <v:shape id="Freeform 39" o:spid="_x0000_s1059" style="position:absolute;left:31191;top:16687;width:736;height:1372;visibility:visible;mso-wrap-style:square;v-text-anchor:top" coordsize="116,216" o:gfxdata="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" path="m62,r7,118l49,119,43,1,62,xm116,96l64,216,,103,116,96xe" fillcolor="black" strokeweight="0">
                       <v:path arrowok="t" o:connecttype="custom" o:connectlocs="39370,0;43815,74930;31115,75565;27305,635;39370,0;73660,60960;40640,137160;0,65405;73660,60960" o:connectangles="0,0,0,0,0,0,0,0,0"/>
                       <o:lock v:ext="edit" verticies="t"/>
                     </v:shape>
-                    <v:line id="Line 40" o:spid="_x0000_s1060" style="position:absolute;visibility:visible;mso-wrap-style:square" from="9410,10096" to="10483,12134" o:connectortype="straight" o:gfxdata="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">
+                    <v:line id="Line 40" o:spid="_x0000_s1060" style="position:absolute;visibility:visible;mso-wrap-style:square" from="9410,10096" to="10483,12134" o:connectortype="straight" o:gfxdata="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">
                       <v:stroke endarrow="block"/>
                     </v:line>
-                    <v:line id="Line 41" o:spid="_x0000_s1061" style="position:absolute;flip:x;visibility:visible;mso-wrap-style:square" from="31007,10356" to="31045,12020" o:connectortype="straight" o:gfxdata="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">
+                    <v:line id="Line 41" o:spid="_x0000_s1061" style="position:absolute;flip:x;visibility:visible;mso-wrap-style:square" from="31007,10356" to="31045,12020" o:connectortype="straight" o:gfxdata="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">
                       <v:stroke endarrow="block"/>
                     </v:line>
-                    <v:line id="Line 42" o:spid="_x0000_s1062" style="position:absolute;visibility:visible;mso-wrap-style:square" from="17202,5359" to="23475,5359" o:connectortype="straight" o:gfxdata="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"/>
-                    <v:rect id="Rectangle 45" o:spid="_x0000_s1063" style="position:absolute;left:6013;top:10045;width:2565;height:3118;visibility:visible;mso-wrap-style:none;v-text-anchor:top" o:gfxdata="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" filled="f" stroked="f">
+                    <v:line id="Line 42" o:spid="_x0000_s1062" style="position:absolute;visibility:visible;mso-wrap-style:square" from="17202,5359" to="23475,5359" o:connectortype="straight" o:gfxdata="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"/>
+                    <v:rect id="Rectangle 45" o:spid="_x0000_s1063" style="position:absolute;left:6013;top:10045;width:2565;height:3118;visibility:visible;mso-wrap-style:none;v-text-anchor:top" o:gfxdata="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" filled="f" stroked="f">
                       <v:textbox style="mso-fit-shape-to-text:t" inset="0,0,0,0">
                         <w:txbxContent>
                           <w:p>
@@ -4713,7 +4713,7 @@
                         </w:txbxContent>
                       </v:textbox>
                     </v:rect>
-                    <v:rect id="Rectangle 46" o:spid="_x0000_s1064" style="position:absolute;left:8496;top:10045;width:355;height:3232;visibility:visible;mso-wrap-style:none;v-text-anchor:top" o:gfxdata="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" filled="f" stroked="f">
+                    <v:rect id="Rectangle 46" o:spid="_x0000_s1064" style="position:absolute;left:8496;top:10045;width:355;height:3232;visibility:visible;mso-wrap-style:none;v-text-anchor:top" o:gfxdata="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" filled="f" stroked="f">
                       <v:textbox style="mso-fit-shape-to-text:t" inset="0,0,0,0">
                         <w:txbxContent>
                           <w:p>
@@ -4734,7 +4734,7 @@
                         </w:txbxContent>
                       </v:textbox>
                     </v:rect>
-                    <v:rect id="Rectangle 47" o:spid="_x0000_s1065" style="position:absolute;left:27546;top:9925;width:2565;height:3117;visibility:visible;mso-wrap-style:none;v-text-anchor:top" o:gfxdata="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" filled="f" stroked="f">
+                    <v:rect id="Rectangle 47" o:spid="_x0000_s1065" style="position:absolute;left:27546;top:9925;width:2565;height:3117;visibility:visible;mso-wrap-style:none;v-text-anchor:top" o:gfxdata="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" filled="f" stroked="f">
                       <v:textbox style="mso-fit-shape-to-text:t" inset="0,0,0,0">
                         <w:txbxContent>
                           <w:p>
@@ -4755,7 +4755,7 @@
                         </w:txbxContent>
                       </v:textbox>
                     </v:rect>
-                    <v:rect id="Rectangle 48" o:spid="_x0000_s1066" style="position:absolute;left:30022;top:9925;width:356;height:3232;visibility:visible;mso-wrap-style:none;v-text-anchor:top" o:gfxdata="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" filled="f" stroked="f">
+                    <v:rect id="Rectangle 48" o:spid="_x0000_s1066" style="position:absolute;left:30022;top:9925;width:356;height:3232;visibility:visible;mso-wrap-style:none;v-text-anchor:top" o:gfxdata="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" filled="f" stroked="f">
                       <v:textbox style="mso-fit-shape-to-text:t" inset="0,0,0,0">
                         <w:txbxContent>
                           <w:p>
@@ -4776,7 +4776,7 @@
                         </w:txbxContent>
                       </v:textbox>
                     </v:rect>
-                    <v:rect id="Rectangle 49" o:spid="_x0000_s1067" style="position:absolute;left:17576;top:3371;width:1632;height:3118;visibility:visible;mso-wrap-style:none;v-text-anchor:top" o:gfxdata="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" filled="f" stroked="f">
+                    <v:rect id="Rectangle 49" o:spid="_x0000_s1067" style="position:absolute;left:17576;top:3371;width:1632;height:3118;visibility:visible;mso-wrap-style:none;v-text-anchor:top" o:gfxdata="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" filled="f" stroked="f">
                       <v:textbox style="mso-fit-shape-to-text:t" inset="0,0,0,0">
                         <w:txbxContent>
                           <w:p>
@@ -4797,7 +4797,7 @@
                         </w:txbxContent>
                       </v:textbox>
                     </v:rect>
-                    <v:rect id="Rectangle 50" o:spid="_x0000_s1068" style="position:absolute;left:19157;top:3371;width:356;height:3233;visibility:visible;mso-wrap-style:none;v-text-anchor:top" o:gfxdata="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" filled="f" stroked="f">
+                    <v:rect id="Rectangle 50" o:spid="_x0000_s1068" style="position:absolute;left:19157;top:3371;width:356;height:3233;visibility:visible;mso-wrap-style:none;v-text-anchor:top" o:gfxdata="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" filled="f" stroked="f">
                       <v:textbox style="mso-fit-shape-to-text:t" inset="0,0,0,0">
                         <w:txbxContent>
                           <w:p>
@@ -4818,7 +4818,7 @@
                         </w:txbxContent>
                       </v:textbox>
                     </v:rect>
-                    <v:rect id="Rectangle 52" o:spid="_x0000_s1069" style="position:absolute;left:40024;top:2914;width:355;height:3232;visibility:visible;mso-wrap-style:none;v-text-anchor:top" o:gfxdata="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" filled="f" stroked="f">
+                    <v:rect id="Rectangle 52" o:spid="_x0000_s1069" style="position:absolute;left:40024;top:2914;width:355;height:3232;visibility:visible;mso-wrap-style:none;v-text-anchor:top" o:gfxdata="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" filled="f" stroked="f">
                       <v:textbox style="mso-fit-shape-to-text:t" inset="0,0,0,0">
                         <w:txbxContent>
                           <w:p>
@@ -4839,7 +4839,7 @@
                         </w:txbxContent>
                       </v:textbox>
                     </v:rect>
-                    <v:line id="Line 40" o:spid="_x0000_s1070" style="position:absolute;flip:y;visibility:visible;mso-wrap-style:square" from="17202,5175" to="20967,12134" o:connectortype="straight" o:gfxdata="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">
+                    <v:line id="Line 40" o:spid="_x0000_s1070" style="position:absolute;flip:y;visibility:visible;mso-wrap-style:square" from="17202,5175" to="20967,12134" o:connectortype="straight" o:gfxdata="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">
                       <v:stroke endarrow="block"/>
                     </v:line>
                     <w10:anchorlock/>
@@ -5271,6 +5271,7 @@
           </w:tr>
           <w:tr>
             <w:trPr>
+              <w:trHeight w:val="70"/>
               <w:jc w:val="center"/>
             </w:trPr>
             <w:tc>
@@ -5579,7 +5580,47 @@
               <w:szCs w:val="23"/>
               <w:lang w:val="lt-LT"/>
             </w:rPr>
-            <w:t xml:space="preserve">Keičiama proceso būsena iš blokuotos sustabdytos į blokuotą, ar pasiruošusios sustabdytos į pasiruošusią. </w:t>
+            <w:t>Keičiama proceso būsena iš blokuotos sustabdytos į blokuotą,</w:t>
+          </w:r>
+          <w:r>
+            <w:rPr>
+              <w:rFonts w:ascii="Times New Roman" w:hAnsi="Times New Roman" w:cs="Times New Roman"/>
+              <w:color w:val="000000"/>
+              <w:sz w:val="23"/>
+              <w:szCs w:val="23"/>
+              <w:lang w:val="lt-LT"/>
+            </w:rPr>
+            <w:t xml:space="preserve"> iš</w:t>
+          </w:r>
+          <w:r>
+            <w:rPr>
+              <w:rFonts w:ascii="Times New Roman" w:hAnsi="Times New Roman" w:cs="Times New Roman"/>
+              <w:color w:val="000000"/>
+              <w:sz w:val="23"/>
+              <w:szCs w:val="23"/>
+              <w:lang w:val="lt-LT"/>
+            </w:rPr>
+            <w:t xml:space="preserve"> pasiruošusios sustabdytos į pasiruošusią</w:t>
+          </w:r>
+          <w:r>
+            <w:rPr>
+              <w:rFonts w:ascii="Times New Roman" w:hAnsi="Times New Roman" w:cs="Times New Roman"/>
+              <w:color w:val="000000"/>
+              <w:sz w:val="23"/>
+              <w:szCs w:val="23"/>
+              <w:lang w:val="lt-LT"/>
+            </w:rPr>
+            <w:t xml:space="preserve"> arba iš blokuotos į pasiruošusią</w:t>
+          </w:r>
+          <w:r>
+            <w:rPr>
+              <w:rFonts w:ascii="Times New Roman" w:hAnsi="Times New Roman" w:cs="Times New Roman"/>
+              <w:color w:val="000000"/>
+              <w:sz w:val="23"/>
+              <w:szCs w:val="23"/>
+              <w:lang w:val="lt-LT"/>
+            </w:rPr>
+            <w:t xml:space="preserve">. </w:t>
           </w:r>
         </w:p>
         <w:p>
@@ -5930,8 +5971,6 @@
             </w:rPr>
             <w:t xml:space="preserve">Count: Integer ; - sąraše esančių resursų kiekis. </w:t>
           </w:r>
-          <w:bookmarkStart w:id="0" w:name="_GoBack"/>
-          <w:bookmarkEnd w:id="0"/>
         </w:p>
         <w:p>
           <w:pPr>
@@ -6312,7 +6351,6 @@
               <w:color w:val="000000"/>
               <w:sz w:val="23"/>
               <w:szCs w:val="23"/>
-              <w:lang w:val="lt-LT"/>
             </w:rPr>
           </w:pPr>
           <w:r>
@@ -6609,7 +6647,7 @@
                         <pic:cNvPicPr/>
                       </pic:nvPicPr>
                       <pic:blipFill>
-                        <a:blip r:embed="rId10">
+                        <a:blip r:embed="rId9">
                           <a:extLst>
                             <a:ext uri="{28A0092B-C50C-407E-A947-70E740481C1C}">
                               <a14:useLocalDpi xmlns:a14="http://schemas.microsoft.com/office/drawing/2010/main" val="0"/>
@@ -8643,7 +8681,7 @@
               </mc:Choice>
               <mc:Fallback>
                 <w:pict>
-                  <v:shape id="_x0000_s1071" type="#_x0000_t202" style="position:absolute;margin-left:195.35pt;margin-top:-35.7pt;width:113.3pt;height:24.4pt;z-index:251685888;visibility:visible;mso-wrap-style:square;mso-width-percent:0;mso-height-percent:0;mso-wrap-distance-left:9pt;mso-wrap-distance-top:0;mso-wrap-distance-right:9pt;mso-wrap-distance-bottom:0;mso-position-horizontal:absolute;mso-position-horizontal-relative:text;mso-position-vertical:absolute;mso-position-vertical-relative:text;mso-width-percent:0;mso-height-percent:0;mso-width-relative:margin;mso-height-relative:margin;v-text-anchor:top" o:gfxdata="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">
+                  <v:shape w14:anchorId="69B10A2F" id="_x0000_s1071" type="#_x0000_t202" style="position:absolute;margin-left:195.35pt;margin-top:-35.7pt;width:113.3pt;height:24.4pt;z-index:251685888;visibility:visible;mso-wrap-style:square;mso-width-percent:0;mso-height-percent:0;mso-wrap-distance-left:9pt;mso-wrap-distance-top:0;mso-wrap-distance-right:9pt;mso-wrap-distance-bottom:0;mso-position-horizontal:absolute;mso-position-horizontal-relative:text;mso-position-vertical:absolute;mso-position-vertical-relative:text;mso-width-percent:0;mso-height-percent:0;mso-width-relative:margin;mso-height-relative:margin;v-text-anchor:top" o:gfxdata="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">
                     <v:textbox>
                       <w:txbxContent>
                         <w:p>
@@ -8734,9 +8772,9 @@
                   </wp:anchor>
                 </w:drawing>
               </mc:Choice>
-              <mc:Fallback xmlns:w16se="http://schemas.microsoft.com/office/word/2015/wordml/symex" xmlns:w16cid="http://schemas.microsoft.com/office/word/2016/wordml/cid" xmlns:w15="http://schemas.microsoft.com/office/word/2012/wordml" xmlns:am3d="http://schemas.microsoft.com/office/drawing/2017/model3d" xmlns:aink="http://schemas.microsoft.com/office/drawing/2016/ink" xmlns:cx8="http://schemas.microsoft.com/office/drawing/2016/5/14/chartex" xmlns:cx7="http://schemas.microsoft.com/office/drawing/2016/5/13/chartex" xmlns:cx6="http://schemas.microsoft.com/office/drawing/2016/5/12/chartex" xmlns:cx5="http://schemas.microsoft.com/office/drawing/2016/5/11/chartex" xmlns:cx4="http://schemas.microsoft.com/office/drawing/2016/5/10/chartex" xmlns:cx3="http://schemas.microsoft.com/office/drawing/2016/5/9/chartex" xmlns:cx2="http://schemas.microsoft.com/office/drawing/2015/10/21/chartex" xmlns:cx1="http://schemas.microsoft.com/office/drawing/2015/9/8/chartex" xmlns:cx="http://schemas.microsoft.com/office/drawing/2014/chartex">
+              <mc:Fallback>
                 <w:pict>
-                  <v:shapetype w14:anchorId="68272EBA" id="_x0000_t32" coordsize="21600,21600" o:spt="32" o:oned="t" path="m,l21600,21600e" filled="f">
+                  <v:shapetype w14:anchorId="01941EA7" id="_x0000_t32" coordsize="21600,21600" o:spt="32" o:oned="t" path="m,l21600,21600e" filled="f">
                     <v:path arrowok="t" fillok="f" o:connecttype="none"/>
                     <o:lock v:ext="edit" shapetype="t"/>
                   </v:shapetype>
@@ -8825,7 +8863,7 @@
                                               </pic:cNvPicPr>
                                             </pic:nvPicPr>
                                             <pic:blipFill>
-                                              <a:blip r:embed="rId11">
+                                              <a:blip r:embed="rId10">
                                                 <a:extLst>
                                                   <a:ext uri="{28A0092B-C50C-407E-A947-70E740481C1C}">
                                                     <a14:useLocalDpi xmlns:a14="http://schemas.microsoft.com/office/drawing/2010/main" val="0"/>
@@ -8880,7 +8918,7 @@
               </mc:Choice>
               <mc:Fallback>
                 <w:pict>
-                  <v:shape id="_x0000_s1072" type="#_x0000_t202" style="position:absolute;margin-left:203.55pt;margin-top:12.5pt;width:102.05pt;height:19.4pt;z-index:251683840;visibility:visible;mso-wrap-style:square;mso-width-percent:0;mso-height-percent:0;mso-wrap-distance-left:9pt;mso-wrap-distance-top:0;mso-wrap-distance-right:9pt;mso-wrap-distance-bottom:0;mso-position-horizontal:absolute;mso-position-horizontal-relative:text;mso-position-vertical:absolute;mso-position-vertical-relative:text;mso-width-percent:0;mso-height-percent:0;mso-width-relative:margin;mso-height-relative:margin;v-text-anchor:top" o:gfxdata="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" stroked="f">
+                  <v:shape w14:anchorId="49A52C9F" id="_x0000_s1072" type="#_x0000_t202" style="position:absolute;margin-left:203.55pt;margin-top:12.5pt;width:102.05pt;height:19.4pt;z-index:251683840;visibility:visible;mso-wrap-style:square;mso-width-percent:0;mso-height-percent:0;mso-wrap-distance-left:9pt;mso-wrap-distance-top:0;mso-wrap-distance-right:9pt;mso-wrap-distance-bottom:0;mso-position-horizontal:absolute;mso-position-horizontal-relative:text;mso-position-vertical:absolute;mso-position-vertical-relative:text;mso-width-percent:0;mso-height-percent:0;mso-width-relative:margin;mso-height-relative:margin;v-text-anchor:top" o:gfxdata="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" stroked="f">
                     <v:textbox>
                       <w:txbxContent>
                         <w:p>
@@ -8912,7 +8950,7 @@
                                         </pic:cNvPicPr>
                                       </pic:nvPicPr>
                                       <pic:blipFill>
-                                        <a:blip r:embed="rId11">
+                                        <a:blip r:embed="rId10">
                                           <a:extLst>
                                             <a:ext uri="{28A0092B-C50C-407E-A947-70E740481C1C}">
                                               <a14:useLocalDpi xmlns:a14="http://schemas.microsoft.com/office/drawing/2010/main" val="0"/>
@@ -9033,7 +9071,7 @@
                                               </pic:cNvPicPr>
                                             </pic:nvPicPr>
                                             <pic:blipFill>
-                                              <a:blip r:embed="rId11">
+                                              <a:blip r:embed="rId10">
                                                 <a:extLst>
                                                   <a:ext uri="{28A0092B-C50C-407E-A947-70E740481C1C}">
                                                     <a14:useLocalDpi xmlns:a14="http://schemas.microsoft.com/office/drawing/2010/main" val="0"/>
@@ -9088,7 +9126,7 @@
               </mc:Choice>
               <mc:Fallback>
                 <w:pict>
-                  <v:shape id="_x0000_s1073" type="#_x0000_t202" style="position:absolute;margin-left:203.5pt;margin-top:53.15pt;width:102.05pt;height:19.4pt;z-index:251663360;visibility:visible;mso-wrap-style:square;mso-width-percent:0;mso-height-percent:0;mso-wrap-distance-left:9pt;mso-wrap-distance-top:0;mso-wrap-distance-right:9pt;mso-wrap-distance-bottom:0;mso-position-horizontal:absolute;mso-position-horizontal-relative:text;mso-position-vertical:absolute;mso-position-vertical-relative:text;mso-width-percent:0;mso-height-percent:0;mso-width-relative:margin;mso-height-relative:margin;v-text-anchor:top" o:gfxdata="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" stroked="f">
+                  <v:shape w14:anchorId="036132D3" id="_x0000_s1073" type="#_x0000_t202" style="position:absolute;margin-left:203.5pt;margin-top:53.15pt;width:102.05pt;height:19.4pt;z-index:251663360;visibility:visible;mso-wrap-style:square;mso-width-percent:0;mso-height-percent:0;mso-wrap-distance-left:9pt;mso-wrap-distance-top:0;mso-wrap-distance-right:9pt;mso-wrap-distance-bottom:0;mso-position-horizontal:absolute;mso-position-horizontal-relative:text;mso-position-vertical:absolute;mso-position-vertical-relative:text;mso-width-percent:0;mso-height-percent:0;mso-width-relative:margin;mso-height-relative:margin;v-text-anchor:top" o:gfxdata="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" stroked="f">
                     <v:textbox>
                       <w:txbxContent>
                         <w:p>
@@ -9120,7 +9158,7 @@
                                         </pic:cNvPicPr>
                                       </pic:nvPicPr>
                                       <pic:blipFill>
-                                        <a:blip r:embed="rId11">
+                                        <a:blip r:embed="rId10">
                                           <a:extLst>
                                             <a:ext uri="{28A0092B-C50C-407E-A947-70E740481C1C}">
                                               <a14:useLocalDpi xmlns:a14="http://schemas.microsoft.com/office/drawing/2010/main" val="0"/>
@@ -9242,7 +9280,7 @@
               </mc:Choice>
               <mc:Fallback>
                 <w:pict>
-                  <v:shape id="_x0000_s1074" type="#_x0000_t202" style="position:absolute;margin-left:298.1pt;margin-top:158.4pt;width:102.05pt;height:19.4pt;z-index:251661312;visibility:visible;mso-wrap-style:square;mso-width-percent:0;mso-height-percent:0;mso-wrap-distance-left:9pt;mso-wrap-distance-top:0;mso-wrap-distance-right:9pt;mso-wrap-distance-bottom:0;mso-position-horizontal:absolute;mso-position-horizontal-relative:text;mso-position-vertical:absolute;mso-position-vertical-relative:text;mso-width-percent:0;mso-height-percent:0;mso-width-relative:margin;mso-height-relative:margin;v-text-anchor:top" o:gfxdata="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" stroked="f">
+                  <v:shape w14:anchorId="46D980EB" id="_x0000_s1074" type="#_x0000_t202" style="position:absolute;margin-left:298.1pt;margin-top:158.4pt;width:102.05pt;height:19.4pt;z-index:251661312;visibility:visible;mso-wrap-style:square;mso-width-percent:0;mso-height-percent:0;mso-wrap-distance-left:9pt;mso-wrap-distance-top:0;mso-wrap-distance-right:9pt;mso-wrap-distance-bottom:0;mso-position-horizontal:absolute;mso-position-horizontal-relative:text;mso-position-vertical:absolute;mso-position-vertical-relative:text;mso-width-percent:0;mso-height-percent:0;mso-width-relative:margin;mso-height-relative:margin;v-text-anchor:top" o:gfxdata="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" stroked="f">
                     <v:textbox>
                       <w:txbxContent>
                         <w:p>
@@ -9342,7 +9380,7 @@
               </mc:Choice>
               <mc:Fallback>
                 <w:pict>
-                  <v:shape id="_x0000_s1075" type="#_x0000_t202" style="position:absolute;margin-left:93.3pt;margin-top:158.35pt;width:102.05pt;height:19.4pt;z-index:251659264;visibility:visible;mso-wrap-style:square;mso-width-percent:0;mso-height-percent:0;mso-wrap-distance-left:9pt;mso-wrap-distance-top:0;mso-wrap-distance-right:9pt;mso-wrap-distance-bottom:0;mso-position-horizontal:absolute;mso-position-horizontal-relative:text;mso-position-vertical:absolute;mso-position-vertical-relative:text;mso-width-percent:0;mso-height-percent:0;mso-width-relative:margin;mso-height-relative:margin;v-text-anchor:top" o:gfxdata="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" stroked="f">
+                  <v:shape w14:anchorId="50DB275C" id="_x0000_s1075" type="#_x0000_t202" style="position:absolute;margin-left:93.3pt;margin-top:158.35pt;width:102.05pt;height:19.4pt;z-index:251659264;visibility:visible;mso-wrap-style:square;mso-width-percent:0;mso-height-percent:0;mso-wrap-distance-left:9pt;mso-wrap-distance-top:0;mso-wrap-distance-right:9pt;mso-wrap-distance-bottom:0;mso-position-horizontal:absolute;mso-position-horizontal-relative:text;mso-position-vertical:absolute;mso-position-vertical-relative:text;mso-width-percent:0;mso-height-percent:0;mso-width-relative:margin;mso-height-relative:margin;v-text-anchor:top" o:gfxdata="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" stroked="f">
                     <v:textbox>
                       <w:txbxContent>
                         <w:p>
@@ -9404,7 +9442,7 @@
                               </pic:cNvPicPr>
                             </pic:nvPicPr>
                             <pic:blipFill>
-                              <a:blip r:embed="rId12">
+                              <a:blip r:embed="rId11">
                                 <a:extLst>
                                   <a:ext uri="{28A0092B-C50C-407E-A947-70E740481C1C}">
                                     <a14:useLocalDpi xmlns:a14="http://schemas.microsoft.com/office/drawing/2010/main" val="0"/>
@@ -9433,7 +9471,7 @@
                               </pic:cNvPicPr>
                             </pic:nvPicPr>
                             <pic:blipFill>
-                              <a:blip r:embed="rId13">
+                              <a:blip r:embed="rId12">
                                 <a:extLst>
                                   <a:ext uri="{28A0092B-C50C-407E-A947-70E740481C1C}">
                                     <a14:useLocalDpi xmlns:a14="http://schemas.microsoft.com/office/drawing/2010/main" val="0"/>
@@ -9463,14 +9501,14 @@
                   </wp:anchor>
                 </w:drawing>
               </mc:Choice>
-              <mc:Fallback xmlns:w16se="http://schemas.microsoft.com/office/word/2015/wordml/symex" xmlns:w16cid="http://schemas.microsoft.com/office/word/2016/wordml/cid" xmlns:w15="http://schemas.microsoft.com/office/word/2012/wordml" xmlns:am3d="http://schemas.microsoft.com/office/drawing/2017/model3d" xmlns:aink="http://schemas.microsoft.com/office/drawing/2016/ink" xmlns:cx8="http://schemas.microsoft.com/office/drawing/2016/5/14/chartex" xmlns:cx7="http://schemas.microsoft.com/office/drawing/2016/5/13/chartex" xmlns:cx6="http://schemas.microsoft.com/office/drawing/2016/5/12/chartex" xmlns:cx5="http://schemas.microsoft.com/office/drawing/2016/5/11/chartex" xmlns:cx4="http://schemas.microsoft.com/office/drawing/2016/5/10/chartex" xmlns:cx3="http://schemas.microsoft.com/office/drawing/2016/5/9/chartex" xmlns:cx2="http://schemas.microsoft.com/office/drawing/2015/10/21/chartex" xmlns:cx1="http://schemas.microsoft.com/office/drawing/2015/9/8/chartex" xmlns:cx="http://schemas.microsoft.com/office/drawing/2014/chartex">
+              <mc:Fallback>
                 <w:pict>
-                  <v:group w14:anchorId="6F69B264" id="Group 17" o:spid="_x0000_s1026" style="position:absolute;margin-left:3.75pt;margin-top:3.75pt;width:473.3pt;height:256.05pt;z-index:251657216;mso-height-relative:margin" coordsize="60111,32520" o:gfxdata="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">
+                  <v:group w14:anchorId="7700EEAC" id="Group 17" o:spid="_x0000_s1026" style="position:absolute;margin-left:3.75pt;margin-top:3.75pt;width:473.3pt;height:256.05pt;z-index:251657216;mso-height-relative:margin" coordsize="60111,32520" o:gfxdata="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">
                     <v:shape id="Picture 16" o:spid="_x0000_s1027" type="#_x0000_t75" style="position:absolute;left:636;top:5565;width:59475;height:26955;visibility:visible;mso-wrap-style:square" o:gfxdata="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">
-                      <v:imagedata r:id="rId14" o:title=""/>
+                      <v:imagedata r:id="rId13" o:title=""/>
                     </v:shape>
                     <v:shape id="Picture 15" o:spid="_x0000_s1028" type="#_x0000_t75" style="position:absolute;width:59475;height:6281;visibility:visible;mso-wrap-style:square" o:gfxdata="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">
-                      <v:imagedata r:id="rId15" o:title=""/>
+                      <v:imagedata r:id="rId14" o:title=""/>
                     </v:shape>
                     <w10:wrap type="square"/>
                   </v:group>
@@ -10280,12 +10318,12 @@
               </mc:Choice>
               <mc:Fallback>
                 <w:pict>
-                  <v:group id="Canvas 211" o:spid="_x0000_s1076" editas="canvas" style="width:6in;height:243pt;mso-position-horizontal-relative:char;mso-position-vertical-relative:line" coordsize="54864,30861" o:gfxdata="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">
+                  <v:group w14:anchorId="0CB6A35A" id="Canvas 211" o:spid="_x0000_s1076" editas="canvas" style="width:6in;height:243pt;mso-position-horizontal-relative:char;mso-position-vertical-relative:line" coordsize="54864,30861" o:gfxdata="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">
                     <v:shape id="_x0000_s1077" type="#_x0000_t75" style="position:absolute;width:54864;height:30861;visibility:visible;mso-wrap-style:square">
                       <v:fill o:detectmouseclick="t"/>
                       <v:path o:connecttype="none"/>
                     </v:shape>
-                    <v:shape id="Text Box 65" o:spid="_x0000_s1078" type="#_x0000_t202" style="position:absolute;left:14759;top:9;width:8001;height:3429;visibility:visible;mso-wrap-style:square;v-text-anchor:top" o:gfxdata="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" strokecolor="white">
+                    <v:shape id="Text Box 65" o:spid="_x0000_s1078" type="#_x0000_t202" style="position:absolute;left:14759;top:9;width:8001;height:3429;visibility:visible;mso-wrap-style:square;v-text-anchor:top" o:gfxdata="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" strokecolor="white">
                       <v:textbox>
                         <w:txbxContent>
                           <w:p>
@@ -10306,8 +10344,8 @@
                         </w:txbxContent>
                       </v:textbox>
                     </v:shape>
-                    <v:group id="Group 66" o:spid="_x0000_s1079" style="position:absolute;left:2932;top:3429;width:29718;height:26276" coordorigin="3877,3006" coordsize="4680,4138" o:gfxdata="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">
-                      <v:shape id="Text Box 67" o:spid="_x0000_s1080" type="#_x0000_t202" style="position:absolute;left:5857;top:6606;width:1080;height:538;visibility:visible;mso-wrap-style:square;v-text-anchor:top" o:gfxdata="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" strokecolor="white">
+                    <v:group id="Group 66" o:spid="_x0000_s1079" style="position:absolute;left:2932;top:3429;width:29718;height:26276" coordorigin="3877,3006" coordsize="4680,4138" o:gfxdata="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">
+                      <v:shape id="Text Box 67" o:spid="_x0000_s1080" type="#_x0000_t202" style="position:absolute;left:5857;top:6606;width:1080;height:538;visibility:visible;mso-wrap-style:square;v-text-anchor:top" o:gfxdata="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" strokecolor="white">
                         <v:textbox>
                           <w:txbxContent>
                             <w:p>
@@ -10328,8 +10366,8 @@
                           </w:txbxContent>
                         </v:textbox>
                       </v:shape>
-                      <v:group id="Group 68" o:spid="_x0000_s1081" style="position:absolute;left:3877;top:3006;width:4680;height:3600" coordorigin="3877,3006" coordsize="4680,3600" o:gfxdata="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">
-                        <v:rect id="Rectangle 69" o:spid="_x0000_s1082" style="position:absolute;left:3877;top:3906;width:4680;height:245;visibility:visible;mso-wrap-style:square;v-text-anchor:top" o:gfxdata="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">
+                      <v:group id="Group 68" o:spid="_x0000_s1081" style="position:absolute;left:3877;top:3006;width:4680;height:3600" coordorigin="3877,3006" coordsize="4680,3600" o:gfxdata="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">
+                        <v:rect id="Rectangle 69" o:spid="_x0000_s1082" style="position:absolute;left:3877;top:3906;width:4680;height:245;visibility:visible;mso-wrap-style:square;v-text-anchor:top" o:gfxdata="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">
                           <v:textbox inset="0,0,0,0">
                             <w:txbxContent>
                               <w:p>
@@ -10353,7 +10391,7 @@
                             </w:txbxContent>
                           </v:textbox>
                         </v:rect>
-                        <v:rect id="Rectangle 70" o:spid="_x0000_s1083" style="position:absolute;left:3877;top:4626;width:4680;height:260;visibility:visible;mso-wrap-style:square;v-text-anchor:top" o:gfxdata="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" strokeweight="1.5pt">
+                        <v:rect id="Rectangle 70" o:spid="_x0000_s1083" style="position:absolute;left:3877;top:4626;width:4680;height:260;visibility:visible;mso-wrap-style:square;v-text-anchor:top" o:gfxdata="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" strokeweight="1.5pt">
                           <v:textbox inset="0,0,0,0">
                             <w:txbxContent>
                               <w:p>
@@ -10377,7 +10415,7 @@
                             </w:txbxContent>
                           </v:textbox>
                         </v:rect>
-                        <v:rect id="Rectangle 71" o:spid="_x0000_s1084" style="position:absolute;left:3877;top:5281;width:4680;height:245;visibility:visible;mso-wrap-style:square;v-text-anchor:top" o:gfxdata="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">
+                        <v:rect id="Rectangle 71" o:spid="_x0000_s1084" style="position:absolute;left:3877;top:5281;width:4680;height:245;visibility:visible;mso-wrap-style:square;v-text-anchor:top" o:gfxdata="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">
                           <v:textbox inset="0,0,0,0">
                             <w:txbxContent>
                               <w:p>
@@ -10401,7 +10439,7 @@
                             </w:txbxContent>
                           </v:textbox>
                         </v:rect>
-                        <v:rect id="Rectangle 72" o:spid="_x0000_s1085" style="position:absolute;left:3877;top:5886;width:4680;height:245;visibility:visible;mso-wrap-style:square;v-text-anchor:top" o:gfxdata="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">
+                        <v:rect id="Rectangle 72" o:spid="_x0000_s1085" style="position:absolute;left:3877;top:5886;width:4680;height:245;visibility:visible;mso-wrap-style:square;v-text-anchor:top" o:gfxdata="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">
                           <v:textbox inset="0,0,0,0">
                             <w:txbxContent>
                               <w:p>
@@ -10425,26 +10463,22 @@
                             </w:txbxContent>
                           </v:textbox>
                         </v:rect>
-                        <v:shapetype id="_x0000_t32" coordsize="21600,21600" o:spt="32" o:oned="t" path="m,l21600,21600e" filled="f">
-                          <v:path arrowok="t" fillok="f" o:connecttype="none"/>
-                          <o:lock v:ext="edit" shapetype="t"/>
-                        </v:shapetype>
-                        <v:shape id="AutoShape 73" o:spid="_x0000_s1086" type="#_x0000_t32" style="position:absolute;left:6217;top:3611;width:1;height:295;visibility:visible;mso-wrap-style:square" o:connectortype="straight" o:gfxdata="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">
+                        <v:shape id="AutoShape 73" o:spid="_x0000_s1086" type="#_x0000_t32" style="position:absolute;left:6217;top:3611;width:1;height:295;visibility:visible;mso-wrap-style:square" o:connectortype="straight" o:gfxdata="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">
                           <v:stroke endarrow="block"/>
                         </v:shape>
-                        <v:shape id="AutoShape 74" o:spid="_x0000_s1087" type="#_x0000_t32" style="position:absolute;left:6217;top:4151;width:1;height:460;visibility:visible;mso-wrap-style:square" o:connectortype="straight" o:gfxdata="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">
+                        <v:shape id="AutoShape 74" o:spid="_x0000_s1087" type="#_x0000_t32" style="position:absolute;left:6217;top:4151;width:1;height:460;visibility:visible;mso-wrap-style:square" o:connectortype="straight" o:gfxdata="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">
                           <v:stroke endarrow="block"/>
                         </v:shape>
-                        <v:shape id="AutoShape 75" o:spid="_x0000_s1088" type="#_x0000_t32" style="position:absolute;left:6217;top:4901;width:1;height:380;visibility:visible;mso-wrap-style:square" o:connectortype="straight" o:gfxdata="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">
+                        <v:shape id="AutoShape 75" o:spid="_x0000_s1088" type="#_x0000_t32" style="position:absolute;left:6217;top:4901;width:1;height:380;visibility:visible;mso-wrap-style:square" o:connectortype="straight" o:gfxdata="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">
                           <v:stroke endarrow="block"/>
                         </v:shape>
-                        <v:shape id="AutoShape 76" o:spid="_x0000_s1089" type="#_x0000_t32" style="position:absolute;left:6217;top:5526;width:1;height:360;visibility:visible;mso-wrap-style:square" o:connectortype="straight" o:gfxdata="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">
+                        <v:shape id="AutoShape 76" o:spid="_x0000_s1089" type="#_x0000_t32" style="position:absolute;left:6217;top:5526;width:1;height:360;visibility:visible;mso-wrap-style:square" o:connectortype="straight" o:gfxdata="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">
                           <v:stroke endarrow="block"/>
                         </v:shape>
-                        <v:line id="Line 77" o:spid="_x0000_s1090" style="position:absolute;visibility:visible;mso-wrap-style:square" from="6217,3006" to="6218,3366" o:connectortype="straight" o:gfxdata="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">
+                        <v:line id="Line 77" o:spid="_x0000_s1090" style="position:absolute;visibility:visible;mso-wrap-style:square" from="6217,3006" to="6218,3366" o:connectortype="straight" o:gfxdata="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">
                           <v:stroke endarrow="block"/>
                         </v:line>
-                        <v:rect id="Rectangle 78" o:spid="_x0000_s1091" style="position:absolute;left:3877;top:3366;width:4680;height:245;visibility:visible;mso-wrap-style:square;v-text-anchor:top" o:gfxdata="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">
+                        <v:rect id="Rectangle 78" o:spid="_x0000_s1091" style="position:absolute;left:3877;top:3366;width:4680;height:245;visibility:visible;mso-wrap-style:square;v-text-anchor:top" o:gfxdata="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">
                           <v:textbox inset="0,0,0,0">
                             <w:txbxContent>
                               <w:p>
@@ -10468,7 +10502,7 @@
                             </w:txbxContent>
                           </v:textbox>
                         </v:rect>
-                        <v:line id="Line 79" o:spid="_x0000_s1092" style="position:absolute;visibility:visible;mso-wrap-style:square" from="6217,6066" to="6217,6606" o:connectortype="straight" o:gfxdata="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">
+                        <v:line id="Line 79" o:spid="_x0000_s1092" style="position:absolute;visibility:visible;mso-wrap-style:square" from="6217,6066" to="6217,6606" o:connectortype="straight" o:gfxdata="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">
                           <v:stroke endarrow="block"/>
                         </v:line>
                       </v:group>
@@ -10695,9 +10729,6 @@
                                   <w:p>
                                     <w:pPr>
                                       <w:jc w:val="center"/>
-                                      <w:rPr>
-                                        <w:lang w:val="lt-LT"/>
-                                      </w:rPr>
                                     </w:pPr>
                                     <w:r>
                                       <w:rPr>
@@ -10705,6 +10736,8 @@
                                       </w:rPr>
                                       <w:t>Įvedimo supervizorinėje atmintyje validavimas</w:t>
                                     </w:r>
+                                    <w:bookmarkStart w:id="0" w:name="_GoBack"/>
+                                    <w:bookmarkEnd w:id="0"/>
                                   </w:p>
                                 </w:txbxContent>
                               </wps:txbx>
@@ -11178,8 +11211,8 @@
               <mc:Fallback>
                 <w:pict>
                   <v:group id="Group 365" o:spid="_x0000_s1093" style="position:absolute;margin-left:83.25pt;margin-top:26.25pt;width:338.65pt;height:203.9pt;z-index:251761152;mso-position-horizontal-relative:text;mso-position-vertical-relative:text" coordsize="43013,25895" o:gfxdata="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">
-                    <v:group id="Group 362" o:spid="_x0000_s1094" style="position:absolute;width:43013;height:25895" coordsize="43013,25895" o:gfxdata="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">
-                      <v:shape id="_x0000_s1095" type="#_x0000_t202" style="position:absolute;width:43013;height:2464;visibility:visible;mso-wrap-style:square;v-text-anchor:middle" o:gfxdata="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" strokecolor="black [3213]" strokeweight="1.5pt">
+                    <v:group id="Group 362" o:spid="_x0000_s1094" style="position:absolute;width:43013;height:25895" coordsize="43013,25895" o:gfxdata="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">
+                      <v:shape id="_x0000_s1095" type="#_x0000_t202" style="position:absolute;width:43013;height:2464;visibility:visible;mso-wrap-style:square;v-text-anchor:middle" o:gfxdata="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" strokecolor="black [3213]" strokeweight="1.5pt">
                         <v:textbox>
                           <w:txbxContent>
                             <w:p>
@@ -11207,15 +11240,12 @@
                           </w:txbxContent>
                         </v:textbox>
                       </v:shape>
-                      <v:shape id="_x0000_s1096" type="#_x0000_t202" style="position:absolute;top:4667;width:43013;height:2465;visibility:visible;mso-wrap-style:square;v-text-anchor:top" o:gfxdata="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" strokecolor="black [3213]">
+                      <v:shape id="_x0000_s1096" type="#_x0000_t202" style="position:absolute;top:4667;width:43013;height:2465;visibility:visible;mso-wrap-style:square;v-text-anchor:top" o:gfxdata="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" strokecolor="black [3213]">
                         <v:textbox>
                           <w:txbxContent>
                             <w:p>
                               <w:pPr>
                                 <w:jc w:val="center"/>
-                                <w:rPr>
-                                  <w:lang w:val="lt-LT"/>
-                                </w:rPr>
                               </w:pPr>
                               <w:r>
                                 <w:rPr>
@@ -11223,11 +11253,13 @@
                                 </w:rPr>
                                 <w:t>Įvedimo supervizorinėje atmintyje validavimas</w:t>
                               </w:r>
+                              <w:bookmarkStart w:id="1" w:name="_GoBack"/>
+                              <w:bookmarkEnd w:id="1"/>
                             </w:p>
                           </w:txbxContent>
                         </v:textbox>
                       </v:shape>
-                      <v:shape id="_x0000_s1097" type="#_x0000_t202" style="position:absolute;top:9334;width:43013;height:2465;visibility:visible;mso-wrap-style:square;v-text-anchor:top" o:gfxdata="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" strokecolor="black [3213]">
+                      <v:shape id="_x0000_s1097" type="#_x0000_t202" style="position:absolute;top:9334;width:43013;height:2465;visibility:visible;mso-wrap-style:square;v-text-anchor:top" o:gfxdata="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" strokecolor="black [3213]">
                         <v:textbox>
                           <w:txbxContent>
                             <w:p>
@@ -11255,7 +11287,7 @@
                           </w:txbxContent>
                         </v:textbox>
                       </v:shape>
-                      <v:shape id="_x0000_s1098" type="#_x0000_t202" style="position:absolute;top:14097;width:43013;height:2464;visibility:visible;mso-wrap-style:square;v-text-anchor:top" o:gfxdata="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" strokecolor="black [3213]" strokeweight="1.5pt">
+                      <v:shape id="_x0000_s1098" type="#_x0000_t202" style="position:absolute;top:14097;width:43013;height:2464;visibility:visible;mso-wrap-style:square;v-text-anchor:top" o:gfxdata="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" strokecolor="black [3213]" strokeweight="1.5pt">
                         <v:textbox>
                           <w:txbxContent>
                             <w:p>
@@ -11283,7 +11315,7 @@
                           </w:txbxContent>
                         </v:textbox>
                       </v:shape>
-                      <v:shape id="_x0000_s1099" type="#_x0000_t202" style="position:absolute;top:23431;width:43008;height:2464;visibility:visible;mso-wrap-style:square;v-text-anchor:top" o:gfxdata="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" strokecolor="black [3213]">
+                      <v:shape id="_x0000_s1099" type="#_x0000_t202" style="position:absolute;top:23431;width:43008;height:2464;visibility:visible;mso-wrap-style:square;v-text-anchor:top" o:gfxdata="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" strokecolor="black [3213]">
                         <v:textbox>
                           <w:txbxContent>
                             <w:p>
@@ -11341,7 +11373,7 @@
                           </w:txbxContent>
                         </v:textbox>
                       </v:shape>
-                      <v:shape id="_x0000_s1100" type="#_x0000_t202" style="position:absolute;top:18764;width:43013;height:2465;visibility:visible;mso-wrap-style:square;v-text-anchor:top" o:gfxdata="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" strokecolor="black [3213]">
+                      <v:shape id="_x0000_s1100" type="#_x0000_t202" style="position:absolute;top:18764;width:43013;height:2465;visibility:visible;mso-wrap-style:square;v-text-anchor:top" o:gfxdata="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" strokecolor="black [3213]">
                         <v:textbox>
                           <w:txbxContent>
                             <w:p>
@@ -11369,19 +11401,19 @@
                           </w:txbxContent>
                         </v:textbox>
                       </v:shape>
-                      <v:shape id="Straight Arrow Connector 332" o:spid="_x0000_s1101" type="#_x0000_t32" style="position:absolute;left:21145;top:2476;width:0;height:2195;visibility:visible;mso-wrap-style:square" o:connectortype="straight" o:gfxdata="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" strokecolor="black [3213]">
+                      <v:shape id="Straight Arrow Connector 332" o:spid="_x0000_s1101" type="#_x0000_t32" style="position:absolute;left:21145;top:2476;width:0;height:2195;visibility:visible;mso-wrap-style:square" o:connectortype="straight" o:gfxdata="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" strokecolor="black [3213]">
                         <v:stroke endarrow="block"/>
                       </v:shape>
-                      <v:shape id="Straight Arrow Connector 357" o:spid="_x0000_s1102" type="#_x0000_t32" style="position:absolute;left:21145;top:7143;width:0;height:2195;visibility:visible;mso-wrap-style:square" o:connectortype="straight" o:gfxdata="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" strokecolor="black [3213]">
+                      <v:shape id="Straight Arrow Connector 357" o:spid="_x0000_s1102" type="#_x0000_t32" style="position:absolute;left:21145;top:7143;width:0;height:2195;visibility:visible;mso-wrap-style:square" o:connectortype="straight" o:gfxdata="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" strokecolor="black [3213]">
                         <v:stroke endarrow="block"/>
                       </v:shape>
-                      <v:shape id="Straight Arrow Connector 358" o:spid="_x0000_s1103" type="#_x0000_t32" style="position:absolute;left:21240;top:11811;width:0;height:2194;visibility:visible;mso-wrap-style:square" o:connectortype="straight" o:gfxdata="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" strokecolor="black [3213]">
+                      <v:shape id="Straight Arrow Connector 358" o:spid="_x0000_s1103" type="#_x0000_t32" style="position:absolute;left:21240;top:11811;width:0;height:2194;visibility:visible;mso-wrap-style:square" o:connectortype="straight" o:gfxdata="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" strokecolor="black [3213]">
                         <v:stroke endarrow="block"/>
                       </v:shape>
-                      <v:shape id="Straight Arrow Connector 359" o:spid="_x0000_s1104" type="#_x0000_t32" style="position:absolute;left:21431;top:16573;width:0;height:2195;visibility:visible;mso-wrap-style:square" o:connectortype="straight" o:gfxdata="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" strokecolor="black [3213]">
+                      <v:shape id="Straight Arrow Connector 359" o:spid="_x0000_s1104" type="#_x0000_t32" style="position:absolute;left:21431;top:16573;width:0;height:2195;visibility:visible;mso-wrap-style:square" o:connectortype="straight" o:gfxdata="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" strokecolor="black [3213]">
                         <v:stroke endarrow="block"/>
                       </v:shape>
-                      <v:shape id="Straight Arrow Connector 360" o:spid="_x0000_s1105" type="#_x0000_t32" style="position:absolute;left:21526;top:21240;width:0;height:2195;visibility:visible;mso-wrap-style:square" o:connectortype="straight" o:gfxdata="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" strokecolor="black [3213]">
+                      <v:shape id="Straight Arrow Connector 360" o:spid="_x0000_s1105" type="#_x0000_t32" style="position:absolute;left:21526;top:21240;width:0;height:2195;visibility:visible;mso-wrap-style:square" o:connectortype="straight" o:gfxdata="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" strokecolor="black [3213]">
                         <v:stroke endarrow="block"/>
                       </v:shape>
                     </v:group>
@@ -11396,7 +11428,7 @@
                       </v:handles>
                       <o:lock v:ext="edit" shapetype="t"/>
                     </v:shapetype>
-                    <v:shape id="Connector: Elbow 364" o:spid="_x0000_s1106" type="#_x0000_t34" style="position:absolute;top:1238;width:457;height:23717;flip:x y;visibility:visible;mso-wrap-style:square" o:connectortype="elbow" o:gfxdata="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" adj="248698" strokecolor="black [3213]">
+                    <v:shape id="Connector: Elbow 364" o:spid="_x0000_s1106" type="#_x0000_t34" style="position:absolute;top:1238;width:457;height:23717;flip:x y;visibility:visible;mso-wrap-style:square" o:connectortype="elbow" o:gfxdata="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" adj="248698" strokecolor="black [3213]">
                       <v:stroke endarrow="block"/>
                     </v:shape>
                     <w10:wrap type="topAndBottom"/>
@@ -14178,12 +14210,12 @@
               </mc:Choice>
               <mc:Fallback>
                 <w:pict>
-                  <v:group id="Canvas 248" o:spid="_x0000_s1107" editas="canvas" style="width:467.7pt;height:559.1pt;mso-position-horizontal-relative:char;mso-position-vertical-relative:line" coordsize="59391,70999" o:gfxdata="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">
+                  <v:group w14:anchorId="204F49F5" id="Canvas 248" o:spid="_x0000_s1107" editas="canvas" style="width:467.7pt;height:559.1pt;mso-position-horizontal-relative:char;mso-position-vertical-relative:line" coordsize="59391,70999" o:gfxdata="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">
                     <v:shape id="_x0000_s1108" type="#_x0000_t75" style="position:absolute;width:59391;height:70999;visibility:visible;mso-wrap-style:square">
                       <v:fill o:detectmouseclick="t"/>
                       <v:path o:connecttype="none"/>
                     </v:shape>
-                    <v:rect id="Rectangle 95" o:spid="_x0000_s1109" style="position:absolute;left:719;top:37463;width:28575;height:1556;visibility:visible;mso-wrap-style:square;v-text-anchor:top" o:gfxdata="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">
+                    <v:rect id="Rectangle 95" o:spid="_x0000_s1109" style="position:absolute;left:719;top:37463;width:28575;height:1556;visibility:visible;mso-wrap-style:square;v-text-anchor:top" o:gfxdata="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">
                       <v:textbox inset="0,0,0,0">
                         <w:txbxContent>
                           <w:p>
@@ -14225,7 +14257,7 @@
                         </w:txbxContent>
                       </v:textbox>
                     </v:rect>
-                    <v:rect id="Rectangle 96" o:spid="_x0000_s1110" style="position:absolute;left:1263;top:23241;width:27197;height:1555;visibility:visible;mso-wrap-style:square;v-text-anchor:top" o:gfxdata="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">
+                    <v:rect id="Rectangle 96" o:spid="_x0000_s1110" style="position:absolute;left:1263;top:23241;width:27197;height:1555;visibility:visible;mso-wrap-style:square;v-text-anchor:top" o:gfxdata="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">
                       <v:textbox inset="0,0,0,0">
                         <w:txbxContent>
                           <w:p>
@@ -14275,7 +14307,7 @@
                         </w:txbxContent>
                       </v:textbox>
                     </v:rect>
-                    <v:shape id="Text Box 97" o:spid="_x0000_s1111" type="#_x0000_t202" style="position:absolute;left:596;top:18389;width:5715;height:2292;visibility:visible;mso-wrap-style:square;v-text-anchor:top" o:gfxdata="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" strokecolor="white">
+                    <v:shape id="Text Box 97" o:spid="_x0000_s1111" type="#_x0000_t202" style="position:absolute;left:596;top:18389;width:5715;height:2292;visibility:visible;mso-wrap-style:square;v-text-anchor:top" o:gfxdata="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" strokecolor="white">
                       <v:textbox>
                         <w:txbxContent>
                           <w:p>
@@ -14296,7 +14328,7 @@
                         </w:txbxContent>
                       </v:textbox>
                     </v:shape>
-                    <v:rect id="Rectangle 99" o:spid="_x0000_s1112" style="position:absolute;left:11430;top:2292;width:42291;height:1651;visibility:visible;mso-wrap-style:square;v-text-anchor:top" o:gfxdata="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" strokeweight="1.5pt">
+                    <v:rect id="Rectangle 99" o:spid="_x0000_s1112" style="position:absolute;left:11430;top:2292;width:42291;height:1651;visibility:visible;mso-wrap-style:square;v-text-anchor:top" o:gfxdata="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" strokeweight="1.5pt">
                       <v:textbox inset="0,0,0,0">
                         <w:txbxContent>
                           <w:p>
@@ -14320,7 +14352,7 @@
                         </w:txbxContent>
                       </v:textbox>
                     </v:rect>
-                    <v:rect id="Rectangle 100" o:spid="_x0000_s1113" style="position:absolute;left:19431;top:5715;width:26289;height:1555;visibility:visible;mso-wrap-style:square;v-text-anchor:top" o:gfxdata="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">
+                    <v:rect id="Rectangle 100" o:spid="_x0000_s1113" style="position:absolute;left:19431;top:5715;width:26289;height:1555;visibility:visible;mso-wrap-style:square;v-text-anchor:top" o:gfxdata="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">
                       <v:textbox inset="0,0,0,0">
                         <w:txbxContent>
                           <w:p>
@@ -14360,7 +14392,7 @@
                         </w:txbxContent>
                       </v:textbox>
                     </v:rect>
-                    <v:rect id="Rectangle 101" o:spid="_x0000_s1114" style="position:absolute;left:17214;top:9144;width:29649;height:1555;visibility:visible;mso-wrap-style:square;v-text-anchor:top" o:gfxdata="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">
+                    <v:rect id="Rectangle 101" o:spid="_x0000_s1114" style="position:absolute;left:17214;top:9144;width:29649;height:1555;visibility:visible;mso-wrap-style:square;v-text-anchor:top" o:gfxdata="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">
                       <v:textbox inset="0,0,0,0">
                         <w:txbxContent>
                           <w:p>
@@ -14396,7 +14428,7 @@
                       <v:stroke joinstyle="miter"/>
                       <v:path gradientshapeok="t" o:connecttype="rect" textboxrect="5400,5400,16200,16200"/>
                     </v:shapetype>
-                    <v:shape id="AutoShape 102" o:spid="_x0000_s1115" type="#_x0000_t4" style="position:absolute;left:7505;top:12954;width:16974;height:6050;visibility:visible;mso-wrap-style:square;v-text-anchor:top" o:gfxdata="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">
+                    <v:shape id="AutoShape 102" o:spid="_x0000_s1115" type="#_x0000_t4" style="position:absolute;left:7505;top:12954;width:16974;height:6050;visibility:visible;mso-wrap-style:square;v-text-anchor:top" o:gfxdata="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">
                       <v:textbox inset="0,0,0,0">
                         <w:txbxContent>
                           <w:p>
@@ -14452,13 +14484,13 @@
                         </w:txbxContent>
                       </v:textbox>
                     </v:shape>
-                    <v:shape id="AutoShape 103" o:spid="_x0000_s1116" type="#_x0000_t32" style="position:absolute;left:31744;top:4869;width:1676;height:7;rotation:90;visibility:visible;mso-wrap-style:square" o:connectortype="straight" o:gfxdata="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">
+                    <v:shape id="AutoShape 103" o:spid="_x0000_s1116" type="#_x0000_t32" style="position:absolute;left:31744;top:4869;width:1676;height:7;rotation:90;visibility:visible;mso-wrap-style:square" o:connectortype="straight" o:gfxdata="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">
                       <v:stroke endarrow="block"/>
                     </v:shape>
-                    <v:shape id="AutoShape 104" o:spid="_x0000_s1117" type="#_x0000_t32" style="position:absolute;left:32042;top:7270;width:533;height:1874;flip:x;visibility:visible;mso-wrap-style:square" o:connectortype="straight" o:gfxdata="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">
+                    <v:shape id="AutoShape 104" o:spid="_x0000_s1117" type="#_x0000_t32" style="position:absolute;left:32042;top:7270;width:533;height:1874;flip:x;visibility:visible;mso-wrap-style:square" o:connectortype="straight" o:gfxdata="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">
                       <v:stroke endarrow="block"/>
                     </v:shape>
-                    <v:shape id="AutoShape 105" o:spid="_x0000_s1118" type="#_x0000_t34" style="position:absolute;left:22887;top:3804;width:2255;height:16046;rotation:90;visibility:visible;mso-wrap-style:square" o:connectortype="elbow" o:gfxdata="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">
+                    <v:shape id="AutoShape 105" o:spid="_x0000_s1118" type="#_x0000_t34" style="position:absolute;left:22887;top:3804;width:2255;height:16046;rotation:90;visibility:visible;mso-wrap-style:square" o:connectortype="elbow" o:gfxdata="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">
                       <v:stroke endarrow="block"/>
                     </v:shape>
                     <v:shapetype id="_x0000_t35" coordsize="21600,21600" o:spt="35" o:oned="t" adj="10800,10800" path="m,l@0,0@0@1,21600@1,21600,21600e" filled="f">
@@ -14476,13 +14508,13 @@
                       </v:handles>
                       <o:lock v:ext="edit" shapetype="t"/>
                     </v:shapetype>
-                    <v:shape id="AutoShape 106" o:spid="_x0000_s1119" type="#_x0000_t35" style="position:absolute;left:7505;top:15979;width:7357;height:7261;rotation:180;flip:x y;visibility:visible;mso-wrap-style:square" o:connectortype="elbow" o:gfxdata="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" adj="-6712,15300">
+                    <v:shape id="AutoShape 106" o:spid="_x0000_s1119" type="#_x0000_t35" style="position:absolute;left:7505;top:15979;width:7357;height:7261;rotation:180;flip:x y;visibility:visible;mso-wrap-style:square" o:connectortype="elbow" o:gfxdata="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" adj="-6712,15300">
                       <v:stroke endarrow="block"/>
                     </v:shape>
-                    <v:shape id="AutoShape 107" o:spid="_x0000_s1120" type="#_x0000_t32" style="position:absolute;left:14862;top:24796;width:120;height:2049;visibility:visible;mso-wrap-style:square" o:connectortype="straight" o:gfxdata="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">
+                    <v:shape id="AutoShape 107" o:spid="_x0000_s1120" type="#_x0000_t32" style="position:absolute;left:14862;top:24796;width:120;height:2049;visibility:visible;mso-wrap-style:square" o:connectortype="straight" o:gfxdata="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">
                       <v:stroke endarrow="block"/>
                     </v:shape>
-                    <v:rect id="Rectangle 108" o:spid="_x0000_s1121" style="position:absolute;left:6175;top:58891;width:16002;height:9137;visibility:visible;mso-wrap-style:square;v-text-anchor:top" o:gfxdata="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">
+                    <v:rect id="Rectangle 108" o:spid="_x0000_s1121" style="position:absolute;left:6175;top:58891;width:16002;height:9137;visibility:visible;mso-wrap-style:square;v-text-anchor:top" o:gfxdata="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">
                       <v:textbox>
                         <w:txbxContent>
                           <w:p>
@@ -14513,10 +14545,10 @@
                         </w:txbxContent>
                       </v:textbox>
                     </v:rect>
-                    <v:line id="Line 110" o:spid="_x0000_s1122" style="position:absolute;visibility:visible;mso-wrap-style:square" from="32004,1143" to="32010,2292" o:connectortype="straight" o:gfxdata="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">
+                    <v:line id="Line 110" o:spid="_x0000_s1122" style="position:absolute;visibility:visible;mso-wrap-style:square" from="32004,1143" to="32010,2292" o:connectortype="straight" o:gfxdata="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">
                       <v:stroke endarrow="block"/>
                     </v:line>
-                    <v:shape id="AutoShape 111" o:spid="_x0000_s1123" type="#_x0000_t4" style="position:absolute;left:8133;top:26845;width:13698;height:8299;visibility:visible;mso-wrap-style:square;v-text-anchor:top" o:gfxdata="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">
+                    <v:shape id="AutoShape 111" o:spid="_x0000_s1123" type="#_x0000_t4" style="position:absolute;left:8133;top:26845;width:13698;height:8299;visibility:visible;mso-wrap-style:square;v-text-anchor:top" o:gfxdata="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">
                       <v:textbox inset="0,0,0,0">
                         <w:txbxContent>
                           <w:p>
@@ -14564,7 +14596,7 @@
                         </w:txbxContent>
                       </v:textbox>
                     </v:shape>
-                    <v:shape id="Text Box 114" o:spid="_x0000_s1124" type="#_x0000_t202" style="position:absolute;left:41158;top:43205;width:3280;height:2292;visibility:visible;mso-wrap-style:square;v-text-anchor:top" o:gfxdata="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" stroked="f" strokecolor="white">
+                    <v:shape id="Text Box 114" o:spid="_x0000_s1124" type="#_x0000_t202" style="position:absolute;left:41158;top:43205;width:3280;height:2292;visibility:visible;mso-wrap-style:square;v-text-anchor:top" o:gfxdata="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" stroked="f" strokecolor="white">
                       <v:fill opacity="0"/>
                       <v:textbox>
                         <w:txbxContent>
@@ -14586,10 +14618,10 @@
                         </w:txbxContent>
                       </v:textbox>
                     </v:shape>
-                    <v:shape id="AutoShape 115" o:spid="_x0000_s1125" type="#_x0000_t32" style="position:absolute;left:21831;top:20681;width:21891;height:10314;flip:y;visibility:visible;mso-wrap-style:square" o:connectortype="straight" o:gfxdata="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">
+                    <v:shape id="AutoShape 115" o:spid="_x0000_s1125" type="#_x0000_t32" style="position:absolute;left:21831;top:20681;width:21891;height:10314;flip:y;visibility:visible;mso-wrap-style:square" o:connectortype="straight" o:gfxdata="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">
                       <v:stroke endarrow="block" joinstyle="miter"/>
                     </v:shape>
-                    <v:shape id="Text Box 116" o:spid="_x0000_s1126" type="#_x0000_t202" style="position:absolute;left:33235;top:20948;width:4212;height:2292;visibility:visible;mso-wrap-style:square;v-text-anchor:top" o:gfxdata="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" stroked="f" strokecolor="white">
+                    <v:shape id="Text Box 116" o:spid="_x0000_s1126" type="#_x0000_t202" style="position:absolute;left:33235;top:20948;width:4212;height:2292;visibility:visible;mso-wrap-style:square;v-text-anchor:top" o:gfxdata="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" stroked="f" strokecolor="white">
                       <v:fill opacity="0"/>
                       <v:textbox>
                         <w:txbxContent>
@@ -14611,10 +14643,10 @@
                         </w:txbxContent>
                       </v:textbox>
                     </v:shape>
-                    <v:shape id="AutoShape 118" o:spid="_x0000_s1127" type="#_x0000_t34" style="position:absolute;left:38815;top:39085;width:118;height:14708;rotation:180;flip:y;visibility:visible;mso-wrap-style:square" o:connectortype="elbow" o:gfxdata="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" adj="1544213">
+                    <v:shape id="AutoShape 118" o:spid="_x0000_s1127" type="#_x0000_t34" style="position:absolute;left:38815;top:39085;width:118;height:14708;rotation:180;flip:y;visibility:visible;mso-wrap-style:square" o:connectortype="elbow" o:gfxdata="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" adj="1544213">
                       <v:stroke endarrow="block"/>
                     </v:shape>
-                    <v:shape id="AutoShape 111" o:spid="_x0000_s1128" type="#_x0000_t4" style="position:absolute;left:38933;top:35145;width:13575;height:7879;visibility:visible;mso-wrap-style:square;v-text-anchor:top" o:gfxdata="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">
+                    <v:shape id="AutoShape 111" o:spid="_x0000_s1128" type="#_x0000_t4" style="position:absolute;left:38933;top:35145;width:13575;height:7879;visibility:visible;mso-wrap-style:square;v-text-anchor:top" o:gfxdata="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">
                       <v:textbox inset="0,0,0,0">
                         <w:txbxContent>
                           <w:p>
@@ -14636,10 +14668,10 @@
                         </w:txbxContent>
                       </v:textbox>
                     </v:shape>
-                    <v:shape id="Straight Arrow Connector 2" o:spid="_x0000_s1129" type="#_x0000_t32" style="position:absolute;left:24479;top:15978;width:11216;height:1;flip:y;visibility:visible;mso-wrap-style:square" o:connectortype="straight" o:gfxdata="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" strokecolor="black [3040]">
+                    <v:shape id="Straight Arrow Connector 2" o:spid="_x0000_s1129" type="#_x0000_t32" style="position:absolute;left:24479;top:15978;width:11216;height:1;flip:y;visibility:visible;mso-wrap-style:square" o:connectortype="straight" o:gfxdata="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" strokecolor="black [3040]">
                       <v:stroke endarrow="open"/>
                     </v:shape>
-                    <v:shape id="Text Box 114" o:spid="_x0000_s1130" type="#_x0000_t202" style="position:absolute;left:10712;top:35076;width:3277;height:2286;visibility:visible;mso-wrap-style:square;v-text-anchor:top" o:gfxdata="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" stroked="f" strokecolor="white">
+                    <v:shape id="Text Box 114" o:spid="_x0000_s1130" type="#_x0000_t202" style="position:absolute;left:10712;top:35076;width:3277;height:2286;visibility:visible;mso-wrap-style:square;v-text-anchor:top" o:gfxdata="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" stroked="f" strokecolor="white">
                       <v:fill opacity="0"/>
                       <v:textbox>
                         <w:txbxContent>
@@ -14660,7 +14692,7 @@
                         </w:txbxContent>
                       </v:textbox>
                     </v:shape>
-                    <v:rect id="Rectangle 158" o:spid="_x0000_s1131" style="position:absolute;left:35724;top:11549;width:15996;height:9132;visibility:visible;mso-wrap-style:square;v-text-anchor:top" o:gfxdata="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">
+                    <v:rect id="Rectangle 158" o:spid="_x0000_s1131" style="position:absolute;left:35724;top:11549;width:15996;height:9132;visibility:visible;mso-wrap-style:square;v-text-anchor:top" o:gfxdata="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">
                       <v:textbox>
                         <w:txbxContent>
                           <w:p>
@@ -14697,10 +14729,10 @@
                         </w:txbxContent>
                       </v:textbox>
                     </v:rect>
-                    <v:shape id="AutoShape 107" o:spid="_x0000_s1132" type="#_x0000_t32" style="position:absolute;left:14982;top:35144;width:25;height:2319;visibility:visible;mso-wrap-style:square" o:connectortype="straight" o:gfxdata="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">
+                    <v:shape id="AutoShape 107" o:spid="_x0000_s1132" type="#_x0000_t32" style="position:absolute;left:14982;top:35144;width:25;height:2319;visibility:visible;mso-wrap-style:square" o:connectortype="straight" o:gfxdata="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">
                       <v:stroke endarrow="block"/>
                     </v:shape>
-                    <v:rect id="Rectangle 171" o:spid="_x0000_s1133" style="position:absolute;left:1547;top:40065;width:27190;height:1549;visibility:visible;mso-wrap-style:square;v-text-anchor:top" o:gfxdata="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">
+                    <v:rect id="Rectangle 171" o:spid="_x0000_s1133" style="position:absolute;left:1547;top:40065;width:27190;height:1549;visibility:visible;mso-wrap-style:square;v-text-anchor:top" o:gfxdata="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">
                       <v:textbox inset="0,0,0,0">
                         <w:txbxContent>
                           <w:p>
@@ -14738,13 +14770,13 @@
                         </w:txbxContent>
                       </v:textbox>
                     </v:rect>
-                    <v:shape id="AutoShape 107" o:spid="_x0000_s1134" type="#_x0000_t32" style="position:absolute;left:15007;top:39019;width:135;height:1046;visibility:visible;mso-wrap-style:square" o:connectortype="straight" o:gfxdata="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">
+                    <v:shape id="AutoShape 107" o:spid="_x0000_s1134" type="#_x0000_t32" style="position:absolute;left:15007;top:39019;width:135;height:1046;visibility:visible;mso-wrap-style:square" o:connectortype="straight" o:gfxdata="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">
                       <v:stroke endarrow="block"/>
                     </v:shape>
-                    <v:shape id="AutoShape 107" o:spid="_x0000_s1135" type="#_x0000_t32" style="position:absolute;left:15137;top:41614;width:5;height:1001;flip:x;visibility:visible;mso-wrap-style:square" o:connectortype="straight" o:gfxdata="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">
+                    <v:shape id="AutoShape 107" o:spid="_x0000_s1135" type="#_x0000_t32" style="position:absolute;left:15137;top:41614;width:5;height:1001;flip:x;visibility:visible;mso-wrap-style:square" o:connectortype="straight" o:gfxdata="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">
                       <v:stroke endarrow="block"/>
                     </v:shape>
-                    <v:shape id="AutoShape 111" o:spid="_x0000_s1136" type="#_x0000_t4" style="position:absolute;left:9080;top:42615;width:12115;height:5146;visibility:visible;mso-wrap-style:square;v-text-anchor:top" o:gfxdata="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">
+                    <v:shape id="AutoShape 111" o:spid="_x0000_s1136" type="#_x0000_t4" style="position:absolute;left:9080;top:42615;width:12115;height:5146;visibility:visible;mso-wrap-style:square;v-text-anchor:top" o:gfxdata="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">
                       <v:textbox inset="0,0,0,0">
                         <w:txbxContent>
                           <w:p>
@@ -14766,10 +14798,10 @@
                         </w:txbxContent>
                       </v:textbox>
                     </v:shape>
-                    <v:shape id="AutoShape 107" o:spid="_x0000_s1137" type="#_x0000_t32" style="position:absolute;left:15010;top:53421;width:124;height:2268;flip:x;visibility:visible;mso-wrap-style:square" o:connectortype="straight" o:gfxdata="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">
+                    <v:shape id="AutoShape 107" o:spid="_x0000_s1137" type="#_x0000_t32" style="position:absolute;left:15010;top:53421;width:124;height:2268;flip:x;visibility:visible;mso-wrap-style:square" o:connectortype="straight" o:gfxdata="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">
                       <v:stroke endarrow="block"/>
                     </v:shape>
-                    <v:rect id="Rectangle 177" o:spid="_x0000_s1138" style="position:absolute;left:725;top:55689;width:28569;height:1549;visibility:visible;mso-wrap-style:square;v-text-anchor:top" o:gfxdata="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">
+                    <v:rect id="Rectangle 177" o:spid="_x0000_s1138" style="position:absolute;left:725;top:55689;width:28569;height:1549;visibility:visible;mso-wrap-style:square;v-text-anchor:top" o:gfxdata="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">
                       <v:textbox inset="0,0,0,0">
                         <w:txbxContent>
                           <w:p>
@@ -14807,7 +14839,7 @@
                         </w:txbxContent>
                       </v:textbox>
                     </v:rect>
-                    <v:shape id="Text Box 116" o:spid="_x0000_s1139" type="#_x0000_t202" style="position:absolute;left:22389;top:42329;width:4210;height:2286;visibility:visible;mso-wrap-style:square;v-text-anchor:top" o:gfxdata="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" stroked="f" strokecolor="white">
+                    <v:shape id="Text Box 116" o:spid="_x0000_s1139" type="#_x0000_t202" style="position:absolute;left:22389;top:42329;width:4210;height:2286;visibility:visible;mso-wrap-style:square;v-text-anchor:top" o:gfxdata="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" stroked="f" strokecolor="white">
                       <v:fill opacity="0"/>
                       <v:textbox>
                         <w:txbxContent>
@@ -14828,7 +14860,7 @@
                         </w:txbxContent>
                       </v:textbox>
                     </v:shape>
-                    <v:shape id="Text Box 114" o:spid="_x0000_s1140" type="#_x0000_t202" style="position:absolute;left:5681;top:46532;width:3270;height:2279;visibility:visible;mso-wrap-style:square;v-text-anchor:top" o:gfxdata="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" stroked="f" strokecolor="white">
+                    <v:shape id="Text Box 114" o:spid="_x0000_s1140" type="#_x0000_t202" style="position:absolute;left:5681;top:46532;width:3270;height:2279;visibility:visible;mso-wrap-style:square;v-text-anchor:top" o:gfxdata="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" stroked="f" strokecolor="white">
                       <v:fill opacity="0"/>
                       <v:textbox>
                         <w:txbxContent>
@@ -14849,7 +14881,7 @@
                         </w:txbxContent>
                       </v:textbox>
                     </v:shape>
-                    <v:rect id="Rectangle 183" o:spid="_x0000_s1141" style="position:absolute;left:32211;top:30996;width:27185;height:1543;visibility:visible;mso-wrap-style:square;v-text-anchor:top" o:gfxdata="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">
+                    <v:rect id="Rectangle 183" o:spid="_x0000_s1141" style="position:absolute;left:32211;top:30996;width:27185;height:1543;visibility:visible;mso-wrap-style:square;v-text-anchor:top" o:gfxdata="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">
                       <v:textbox inset="0,0,0,0">
                         <w:txbxContent>
                           <w:p>
@@ -14887,10 +14919,10 @@
                         </w:txbxContent>
                       </v:textbox>
                     </v:rect>
-                    <v:shape id="AutoShape 107" o:spid="_x0000_s1142" type="#_x0000_t32" style="position:absolute;left:45721;top:32539;width:83;height:2606;flip:x;visibility:visible;mso-wrap-style:square" o:connectortype="straight" o:gfxdata="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">
+                    <v:shape id="AutoShape 107" o:spid="_x0000_s1142" type="#_x0000_t32" style="position:absolute;left:45721;top:32539;width:83;height:2606;flip:x;visibility:visible;mso-wrap-style:square" o:connectortype="straight" o:gfxdata="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">
                       <v:stroke endarrow="block"/>
                     </v:shape>
-                    <v:rect id="Rectangle 186" o:spid="_x0000_s1143" style="position:absolute;left:30833;top:46533;width:28562;height:1543;visibility:visible;mso-wrap-style:square;v-text-anchor:top" o:gfxdata="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">
+                    <v:rect id="Rectangle 186" o:spid="_x0000_s1143" style="position:absolute;left:30833;top:46533;width:28562;height:1543;visibility:visible;mso-wrap-style:square;v-text-anchor:top" o:gfxdata="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">
                       <v:textbox inset="0,0,0,0">
                         <w:txbxContent>
                           <w:p>
@@ -14928,13 +14960,13 @@
                         </w:txbxContent>
                       </v:textbox>
                     </v:rect>
-                    <v:shape id="AutoShape 107" o:spid="_x0000_s1144" type="#_x0000_t32" style="position:absolute;left:45114;top:43024;width:607;height:3509;flip:x;visibility:visible;mso-wrap-style:square" o:connectortype="straight" o:gfxdata="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">
+                    <v:shape id="AutoShape 107" o:spid="_x0000_s1144" type="#_x0000_t32" style="position:absolute;left:45114;top:43024;width:607;height:3509;flip:x;visibility:visible;mso-wrap-style:square" o:connectortype="straight" o:gfxdata="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">
                       <v:stroke endarrow="block"/>
                     </v:shape>
-                    <v:shape id="Elbow Connector 42" o:spid="_x0000_s1145" type="#_x0000_t34" style="position:absolute;left:59395;top:31767;width:1;height:15537;flip:y;visibility:visible;mso-wrap-style:square" o:connectortype="elbow" o:gfxdata="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" adj="197532000" strokecolor="black [3213]">
+                    <v:shape id="Elbow Connector 42" o:spid="_x0000_s1145" type="#_x0000_t34" style="position:absolute;left:59395;top:31767;width:1;height:15537;flip:y;visibility:visible;mso-wrap-style:square" o:connectortype="elbow" o:gfxdata="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" adj="197532000" strokecolor="black [3213]">
                       <v:stroke endarrow="block"/>
                     </v:shape>
-                    <v:shape id="Text Box 116" o:spid="_x0000_s1146" type="#_x0000_t202" style="position:absolute;left:40234;top:56483;width:4204;height:2280;visibility:visible;mso-wrap-style:square;v-text-anchor:top" o:gfxdata="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" stroked="f" strokecolor="white">
+                    <v:shape id="Text Box 116" o:spid="_x0000_s1146" type="#_x0000_t202" style="position:absolute;left:40234;top:56483;width:4204;height:2280;visibility:visible;mso-wrap-style:square;v-text-anchor:top" o:gfxdata="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" stroked="f" strokecolor="white">
                       <v:fill opacity="0"/>
                       <v:textbox>
                         <w:txbxContent>
@@ -14955,7 +14987,7 @@
                         </w:txbxContent>
                       </v:textbox>
                     </v:shape>
-                    <v:shape id="AutoShape 111" o:spid="_x0000_s1147" type="#_x0000_t4" style="position:absolute;left:38815;top:49856;width:13570;height:7874;visibility:visible;mso-wrap-style:square;v-text-anchor:top" o:gfxdata="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">
+                    <v:shape id="AutoShape 111" o:spid="_x0000_s1147" type="#_x0000_t4" style="position:absolute;left:38815;top:49856;width:13570;height:7874;visibility:visible;mso-wrap-style:square;v-text-anchor:top" o:gfxdata="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">
                       <v:textbox inset="0,0,0,0">
                         <w:txbxContent>
                           <w:p>
@@ -14977,7 +15009,7 @@
                         </w:txbxContent>
                       </v:textbox>
                     </v:shape>
-                    <v:shape id="Text Box 116" o:spid="_x0000_s1148" type="#_x0000_t202" style="position:absolute;left:52508;top:51015;width:4198;height:2273;visibility:visible;mso-wrap-style:square;v-text-anchor:top" o:gfxdata="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" stroked="f" strokecolor="white">
+                    <v:shape id="Text Box 116" o:spid="_x0000_s1148" type="#_x0000_t202" style="position:absolute;left:52508;top:51015;width:4198;height:2273;visibility:visible;mso-wrap-style:square;v-text-anchor:top" o:gfxdata="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" stroked="f" strokecolor="white">
                       <v:fill opacity="0"/>
                       <v:textbox>
                         <w:txbxContent>
@@ -15002,10 +15034,10 @@
                         </w:txbxContent>
                       </v:textbox>
                     </v:shape>
-                    <v:shape id="AutoShape 107" o:spid="_x0000_s1149" type="#_x0000_t32" style="position:absolute;left:44484;top:57730;width:1116;height:1736;flip:x;visibility:visible;mso-wrap-style:square" o:connectortype="straight" o:gfxdata="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">
+                    <v:shape id="AutoShape 107" o:spid="_x0000_s1149" type="#_x0000_t32" style="position:absolute;left:44484;top:57730;width:1116;height:1736;flip:x;visibility:visible;mso-wrap-style:square" o:connectortype="straight" o:gfxdata="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">
                       <v:stroke endarrow="block"/>
                     </v:shape>
-                    <v:rect id="Rectangle 194" o:spid="_x0000_s1150" style="position:absolute;left:30206;top:59466;width:28556;height:3587;visibility:visible;mso-wrap-style:square;v-text-anchor:top" o:gfxdata="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">
+                    <v:rect id="Rectangle 194" o:spid="_x0000_s1150" style="position:absolute;left:30206;top:59466;width:28556;height:3587;visibility:visible;mso-wrap-style:square;v-text-anchor:top" o:gfxdata="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">
                       <v:textbox inset="0,0,0,0">
                         <w:txbxContent>
                           <w:p>
@@ -15060,7 +15092,7 @@
                         </w:txbxContent>
                       </v:textbox>
                     </v:rect>
-                    <v:rect id="Rectangle 213" o:spid="_x0000_s1151" style="position:absolute;left:30214;top:64104;width:28550;height:3581;visibility:visible;mso-wrap-style:square;v-text-anchor:top" o:gfxdata="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">
+                    <v:rect id="Rectangle 213" o:spid="_x0000_s1151" style="position:absolute;left:30214;top:64104;width:28550;height:3581;visibility:visible;mso-wrap-style:square;v-text-anchor:top" o:gfxdata="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">
                       <v:textbox inset="0,0,0,0">
                         <w:txbxContent>
                           <w:p>
@@ -15098,7 +15130,7 @@
                         </w:txbxContent>
                       </v:textbox>
                     </v:rect>
-                    <v:shape id="Text Box 114" o:spid="_x0000_s1152" type="#_x0000_t202" style="position:absolute;left:23904;top:15921;width:3270;height:2280;visibility:visible;mso-wrap-style:square;v-text-anchor:top" o:gfxdata="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" stroked="f" strokecolor="white">
+                    <v:shape id="Text Box 114" o:spid="_x0000_s1152" type="#_x0000_t202" style="position:absolute;left:23904;top:15921;width:3270;height:2280;visibility:visible;mso-wrap-style:square;v-text-anchor:top" o:gfxdata="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" stroked="f" strokecolor="white">
                       <v:fill opacity="0"/>
                       <v:textbox>
                         <w:txbxContent>
@@ -15119,10 +15151,10 @@
                         </w:txbxContent>
                       </v:textbox>
                     </v:shape>
-                    <v:shape id="Elbow Connector 46" o:spid="_x0000_s1153" type="#_x0000_t34" style="position:absolute;left:725;top:40839;width:822;height:15624;rotation:180;flip:x;visibility:visible;mso-wrap-style:square" o:connectortype="elbow" o:gfxdata="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" adj="-60120" strokecolor="black [3213]">
+                    <v:shape id="Elbow Connector 46" o:spid="_x0000_s1153" type="#_x0000_t34" style="position:absolute;left:725;top:40839;width:822;height:15624;rotation:180;flip:x;visibility:visible;mso-wrap-style:square" o:connectortype="elbow" o:gfxdata="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" adj="-60120" strokecolor="black [3213]">
                       <v:stroke endarrow="block"/>
                     </v:shape>
-                    <v:shape id="AutoShape 111" o:spid="_x0000_s1154" type="#_x0000_t4" style="position:absolute;left:9079;top:48278;width:12110;height:5143;visibility:visible;mso-wrap-style:square;v-text-anchor:top" o:gfxdata="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">
+                    <v:shape id="AutoShape 111" o:spid="_x0000_s1154" type="#_x0000_t4" style="position:absolute;left:9079;top:48278;width:12110;height:5143;visibility:visible;mso-wrap-style:square;v-text-anchor:top" o:gfxdata="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">
                       <v:textbox inset="0,0,0,0">
                         <w:txbxContent>
                           <w:p>
@@ -15144,10 +15176,10 @@
                         </w:txbxContent>
                       </v:textbox>
                     </v:shape>
-                    <v:shape id="AutoShape 107" o:spid="_x0000_s1155" type="#_x0000_t32" style="position:absolute;left:9079;top:45188;width:1;height:5661;flip:x;visibility:visible;mso-wrap-style:square" o:connectortype="straight" o:gfxdata="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">
+                    <v:shape id="AutoShape 107" o:spid="_x0000_s1155" type="#_x0000_t32" style="position:absolute;left:9079;top:45188;width:1;height:5661;flip:x;visibility:visible;mso-wrap-style:square" o:connectortype="straight" o:gfxdata="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">
                       <v:stroke endarrow="block"/>
                     </v:shape>
-                    <v:shape id="Text Box 114" o:spid="_x0000_s1156" type="#_x0000_t202" style="position:absolute;left:10145;top:53164;width:4717;height:2273;visibility:visible;mso-wrap-style:square;v-text-anchor:top" o:gfxdata="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" stroked="f" strokecolor="white">
+                    <v:shape id="Text Box 114" o:spid="_x0000_s1156" type="#_x0000_t202" style="position:absolute;left:10145;top:53164;width:4717;height:2273;visibility:visible;mso-wrap-style:square;v-text-anchor:top" o:gfxdata="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" stroked="f" strokecolor="white">
                       <v:fill opacity="0"/>
                       <v:textbox>
                         <w:txbxContent>
@@ -15168,10 +15200,10 @@
                         </w:txbxContent>
                       </v:textbox>
                     </v:shape>
-                    <v:shape id="Elbow Connector 49" o:spid="_x0000_s1157" type="#_x0000_t34" style="position:absolute;left:52385;top:53793;width:6379;height:12102;visibility:visible;mso-wrap-style:square" o:connectortype="elbow" o:gfxdata="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" adj="29340" strokecolor="black [3213]">
+                    <v:shape id="Elbow Connector 49" o:spid="_x0000_s1157" type="#_x0000_t34" style="position:absolute;left:52385;top:53793;width:6379;height:12102;visibility:visible;mso-wrap-style:square" o:connectortype="elbow" o:gfxdata="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" adj="29340" strokecolor="black [3213]">
                       <v:stroke endarrow="block"/>
                     </v:shape>
-                    <v:shape id="Text Box 116" o:spid="_x0000_s1158" type="#_x0000_t202" style="position:absolute;left:34727;top:39331;width:4203;height:2280;visibility:visible;mso-wrap-style:square;v-text-anchor:top" o:gfxdata="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" stroked="f" strokecolor="white">
+                    <v:shape id="Text Box 116" o:spid="_x0000_s1158" type="#_x0000_t202" style="position:absolute;left:34727;top:39331;width:4203;height:2280;visibility:visible;mso-wrap-style:square;v-text-anchor:top" o:gfxdata="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" stroked="f" strokecolor="white">
                       <v:fill opacity="0"/>
                       <v:textbox>
                         <w:txbxContent>
@@ -15192,13 +15224,13 @@
                         </w:txbxContent>
                       </v:textbox>
                     </v:shape>
-                    <v:shape id="Elbow Connector 50" o:spid="_x0000_s1159" type="#_x0000_t34" style="position:absolute;left:21195;top:31767;width:11016;height:13421;flip:y;visibility:visible;mso-wrap-style:square" o:connectortype="elbow" o:gfxdata="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" adj="16720" strokecolor="black [3213]">
+                    <v:shape id="Elbow Connector 50" o:spid="_x0000_s1159" type="#_x0000_t34" style="position:absolute;left:21195;top:31767;width:11016;height:13421;flip:y;visibility:visible;mso-wrap-style:square" o:connectortype="elbow" o:gfxdata="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" adj="16720" strokecolor="black [3213]">
                       <v:stroke endarrow="block"/>
                     </v:shape>
-                    <v:shape id="Elbow Connector 51" o:spid="_x0000_s1160" type="#_x0000_t34" style="position:absolute;left:21189;top:50849;width:988;height:12611;visibility:visible;mso-wrap-style:square" o:connectortype="elbow" o:gfxdata="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" adj="186294" strokecolor="black [3213]">
+                    <v:shape id="Elbow Connector 51" o:spid="_x0000_s1160" type="#_x0000_t34" style="position:absolute;left:21189;top:50849;width:988;height:12611;visibility:visible;mso-wrap-style:square" o:connectortype="elbow" o:gfxdata="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" adj="186294" strokecolor="black [3213]">
                       <v:stroke endarrow="block"/>
                     </v:shape>
-                    <v:shape id="Text Box 116" o:spid="_x0000_s1161" type="#_x0000_t202" style="position:absolute;left:21195;top:48341;width:4203;height:2280;visibility:visible;mso-wrap-style:square;v-text-anchor:top" o:gfxdata="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" stroked="f" strokecolor="white">
+                    <v:shape id="Text Box 116" o:spid="_x0000_s1161" type="#_x0000_t202" style="position:absolute;left:21195;top:48341;width:4203;height:2280;visibility:visible;mso-wrap-style:square;v-text-anchor:top" o:gfxdata="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" stroked="f" strokecolor="white">
                       <v:fill opacity="0"/>
                       <v:textbox>
                         <w:txbxContent>
@@ -15926,12 +15958,12 @@
               </mc:Choice>
               <mc:Fallback>
                 <w:pict>
-                  <v:group id="Canvas 32" o:spid="_x0000_s1162" editas="canvas" style="width:468pt;height:199.1pt;mso-position-horizontal-relative:char;mso-position-vertical-relative:line" coordsize="59436,25285" o:gfxdata="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">
+                  <v:group w14:anchorId="349A1DD1" id="Canvas 32" o:spid="_x0000_s1162" editas="canvas" style="width:468pt;height:199.1pt;mso-position-horizontal-relative:char;mso-position-vertical-relative:line" coordsize="59436,25285" o:gfxdata="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">
                     <v:shape id="_x0000_s1163" type="#_x0000_t75" style="position:absolute;width:59436;height:25285;visibility:visible;mso-wrap-style:square">
                       <v:fill o:detectmouseclick="t"/>
                       <v:path o:connecttype="none"/>
                     </v:shape>
-                    <v:rect id="Rectangle 174" o:spid="_x0000_s1164" style="position:absolute;left:10280;top:7103;width:30861;height:1563;visibility:visible;mso-wrap-style:square;v-text-anchor:top" o:gfxdata="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" strokeweight="1.5pt">
+                    <v:rect id="Rectangle 174" o:spid="_x0000_s1164" style="position:absolute;left:10280;top:7103;width:30861;height:1563;visibility:visible;mso-wrap-style:square;v-text-anchor:top" o:gfxdata="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" strokeweight="1.5pt">
                       <v:textbox inset="0,0,0,0">
                         <w:txbxContent>
                           <w:p>
@@ -15963,10 +15995,10 @@
                         </w:txbxContent>
                       </v:textbox>
                     </v:rect>
-                    <v:shape id="AutoShape 175" o:spid="_x0000_s1165" type="#_x0000_t32" style="position:absolute;left:25711;top:5255;width:0;height:1848;visibility:visible;mso-wrap-style:square" o:connectortype="straight" o:gfxdata="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">
+                    <v:shape id="AutoShape 175" o:spid="_x0000_s1165" type="#_x0000_t32" style="position:absolute;left:25711;top:5255;width:0;height:1848;visibility:visible;mso-wrap-style:square" o:connectortype="straight" o:gfxdata="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">
                       <v:stroke endarrow="block"/>
                     </v:shape>
-                    <v:rect id="Rectangle 176" o:spid="_x0000_s1166" style="position:absolute;left:10287;top:10539;width:30854;height:1556;visibility:visible;mso-wrap-style:square;v-text-anchor:top" o:gfxdata="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" strokeweight="1.5pt">
+                    <v:rect id="Rectangle 176" o:spid="_x0000_s1166" style="position:absolute;left:10287;top:10539;width:30854;height:1556;visibility:visible;mso-wrap-style:square;v-text-anchor:top" o:gfxdata="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" strokeweight="1.5pt">
                       <v:textbox inset="0,0,0,0">
                         <w:txbxContent>
                           <w:p>
@@ -15998,7 +16030,7 @@
                         </w:txbxContent>
                       </v:textbox>
                     </v:rect>
-                    <v:rect id="Rectangle 177" o:spid="_x0000_s1167" style="position:absolute;left:10287;top:13968;width:30854;height:1556;visibility:visible;mso-wrap-style:square;v-text-anchor:top" o:gfxdata="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">
+                    <v:rect id="Rectangle 177" o:spid="_x0000_s1167" style="position:absolute;left:10287;top:13968;width:30854;height:1556;visibility:visible;mso-wrap-style:square;v-text-anchor:top" o:gfxdata="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">
                       <v:textbox inset="0,0,0,0">
                         <w:txbxContent>
                           <w:p>
@@ -16022,13 +16054,13 @@
                         </w:txbxContent>
                       </v:textbox>
                     </v:rect>
-                    <v:shape id="AutoShape 178" o:spid="_x0000_s1168" type="#_x0000_t32" style="position:absolute;left:25711;top:8761;width:6;height:1683;visibility:visible;mso-wrap-style:square" o:connectortype="straight" o:gfxdata="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">
+                    <v:shape id="AutoShape 178" o:spid="_x0000_s1168" type="#_x0000_t32" style="position:absolute;left:25711;top:8761;width:6;height:1683;visibility:visible;mso-wrap-style:square" o:connectortype="straight" o:gfxdata="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">
                       <v:stroke endarrow="block"/>
                     </v:shape>
-                    <v:shape id="AutoShape 179" o:spid="_x0000_s1169" type="#_x0000_t32" style="position:absolute;left:25717;top:12190;width:6;height:1778;visibility:visible;mso-wrap-style:square" o:connectortype="straight" o:gfxdata="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">
+                    <v:shape id="AutoShape 179" o:spid="_x0000_s1169" type="#_x0000_t32" style="position:absolute;left:25717;top:12190;width:6;height:1778;visibility:visible;mso-wrap-style:square" o:connectortype="straight" o:gfxdata="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">
                       <v:stroke endarrow="block"/>
                     </v:shape>
-                    <v:rect id="Rectangle 180" o:spid="_x0000_s1170" style="position:absolute;left:10293;top:17397;width:30855;height:1556;visibility:visible;mso-wrap-style:square;v-text-anchor:top" o:gfxdata="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">
+                    <v:rect id="Rectangle 180" o:spid="_x0000_s1170" style="position:absolute;left:10293;top:17397;width:30855;height:1556;visibility:visible;mso-wrap-style:square;v-text-anchor:top" o:gfxdata="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">
                       <v:textbox inset="0,0,0,0">
                         <w:txbxContent>
                           <w:p>
@@ -16060,7 +16092,7 @@
                         </w:txbxContent>
                       </v:textbox>
                     </v:rect>
-                    <v:rect id="Rectangle 181" o:spid="_x0000_s1171" style="position:absolute;left:10287;top:20826;width:30854;height:1556;visibility:visible;mso-wrap-style:square;v-text-anchor:top" o:gfxdata="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">
+                    <v:rect id="Rectangle 181" o:spid="_x0000_s1171" style="position:absolute;left:10287;top:20826;width:30854;height:1556;visibility:visible;mso-wrap-style:square;v-text-anchor:top" o:gfxdata="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">
                       <v:textbox inset="0,0,0,0">
                         <w:txbxContent>
                           <w:p>
@@ -16139,16 +16171,16 @@
                         </w:txbxContent>
                       </v:textbox>
                     </v:rect>
-                    <v:shape id="AutoShape 182" o:spid="_x0000_s1172" type="#_x0000_t32" style="position:absolute;left:25717;top:15524;width:6;height:1873;visibility:visible;mso-wrap-style:square" o:connectortype="straight" o:gfxdata="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">
+                    <v:shape id="AutoShape 182" o:spid="_x0000_s1172" type="#_x0000_t32" style="position:absolute;left:25717;top:15524;width:6;height:1873;visibility:visible;mso-wrap-style:square" o:connectortype="straight" o:gfxdata="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">
                       <v:stroke endarrow="block"/>
                     </v:shape>
-                    <v:shape id="AutoShape 183" o:spid="_x0000_s1173" type="#_x0000_t32" style="position:absolute;left:25717;top:18953;width:6;height:1873;flip:x;visibility:visible;mso-wrap-style:square" o:connectortype="straight" o:gfxdata="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">
+                    <v:shape id="AutoShape 183" o:spid="_x0000_s1173" type="#_x0000_t32" style="position:absolute;left:25717;top:18953;width:6;height:1873;flip:x;visibility:visible;mso-wrap-style:square" o:connectortype="straight" o:gfxdata="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">
                       <v:stroke endarrow="block"/>
                     </v:shape>
-                    <v:shape id="AutoShape 184" o:spid="_x0000_s1174" type="#_x0000_t34" style="position:absolute;left:10280;top:4477;width:7;height:17126;rotation:180;visibility:visible;mso-wrap-style:square" o:connectortype="elbow" o:gfxdata="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" adj="7797600">
+                    <v:shape id="AutoShape 184" o:spid="_x0000_s1174" type="#_x0000_t34" style="position:absolute;left:10280;top:4477;width:7;height:17126;rotation:180;visibility:visible;mso-wrap-style:square" o:connectortype="elbow" o:gfxdata="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" adj="7797600">
                       <v:stroke endarrow="block"/>
                     </v:shape>
-                    <v:rect id="Rectangle 370" o:spid="_x0000_s1175" style="position:absolute;left:10280;top:3700;width:30861;height:1555;visibility:visible;mso-wrap-style:square;v-text-anchor:top" o:gfxdata="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" strokeweight="1.5pt">
+                    <v:rect id="Rectangle 370" o:spid="_x0000_s1175" style="position:absolute;left:10280;top:3700;width:30861;height:1555;visibility:visible;mso-wrap-style:square;v-text-anchor:top" o:gfxdata="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" strokeweight="1.5pt">
                       <v:textbox inset="0,0,0,0">
                         <w:txbxContent>
                           <w:p>
@@ -16172,7 +16204,7 @@
                         </w:txbxContent>
                       </v:textbox>
                     </v:rect>
-                    <v:shape id="AutoShape 175" o:spid="_x0000_s1176" type="#_x0000_t32" style="position:absolute;left:25711;top:256;width:12;height:3443;flip:x;visibility:visible;mso-wrap-style:square" o:connectortype="straight" o:gfxdata="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">
+                    <v:shape id="AutoShape 175" o:spid="_x0000_s1176" type="#_x0000_t32" style="position:absolute;left:25711;top:256;width:12;height:3443;flip:x;visibility:visible;mso-wrap-style:square" o:connectortype="straight" o:gfxdata="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">
                       <v:stroke endarrow="block"/>
                     </v:shape>
                     <w10:anchorlock/>
@@ -16913,13 +16945,13 @@
               </mc:Choice>
               <mc:Fallback>
                 <w:pict>
-                  <v:group id="Canvas 266" o:spid="_x0000_s1177" editas="canvas" style="width:6in;height:187pt;mso-position-horizontal-relative:char;mso-position-vertical-relative:line" coordsize="54864,23749" o:gfxdata="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">
+                  <v:group w14:anchorId="3D38B4F3" id="Canvas 266" o:spid="_x0000_s1177" editas="canvas" style="width:6in;height:187pt;mso-position-horizontal-relative:char;mso-position-vertical-relative:line" coordsize="54864,23749" o:gfxdata="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">
                     <v:shape id="_x0000_s1178" type="#_x0000_t75" style="position:absolute;width:54864;height:23749;visibility:visible;mso-wrap-style:square">
                       <v:fill o:detectmouseclick="t"/>
                       <v:path o:connecttype="none"/>
                     </v:shape>
-                    <v:group id="Group 121" o:spid="_x0000_s1179" style="position:absolute;left:2279;width:50305;height:20173" coordorigin="2060,2160" coordsize="7922,3177" o:gfxdata="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">
-                      <v:shape id="Text Box 122" o:spid="_x0000_s1180" type="#_x0000_t202" style="position:absolute;left:7281;top:3355;width:567;height:245;visibility:visible;mso-wrap-style:square;v-text-anchor:top" o:gfxdata="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" strokecolor="white">
+                    <v:group id="Group 121" o:spid="_x0000_s1179" style="position:absolute;left:2279;width:50305;height:20173" coordorigin="2060,2160" coordsize="7922,3177" o:gfxdata="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">
+                      <v:shape id="Text Box 122" o:spid="_x0000_s1180" type="#_x0000_t202" style="position:absolute;left:7281;top:3355;width:567;height:245;visibility:visible;mso-wrap-style:square;v-text-anchor:top" o:gfxdata="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" strokecolor="white">
                         <v:fill opacity="0"/>
                         <v:textbox inset="0,0,0,0">
                           <w:txbxContent>
@@ -16941,7 +16973,7 @@
                           </w:txbxContent>
                         </v:textbox>
                       </v:shape>
-                      <v:shape id="Text Box 123" o:spid="_x0000_s1181" type="#_x0000_t202" style="position:absolute;left:4221;top:3355;width:378;height:245;visibility:visible;mso-wrap-style:square;v-text-anchor:top" o:gfxdata="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" strokecolor="white">
+                      <v:shape id="Text Box 123" o:spid="_x0000_s1181" type="#_x0000_t202" style="position:absolute;left:4221;top:3355;width:378;height:245;visibility:visible;mso-wrap-style:square;v-text-anchor:top" o:gfxdata="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" strokecolor="white">
                         <v:fill opacity="0"/>
                         <v:textbox inset="0,0,0,0">
                           <w:txbxContent>
@@ -16963,7 +16995,7 @@
                           </w:txbxContent>
                         </v:textbox>
                       </v:shape>
-                      <v:rect id="Rectangle 124" o:spid="_x0000_s1182" style="position:absolute;left:2060;top:4463;width:3781;height:330;visibility:visible;mso-wrap-style:square;v-text-anchor:top" o:gfxdata="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">
+                      <v:rect id="Rectangle 124" o:spid="_x0000_s1182" style="position:absolute;left:2060;top:4463;width:3781;height:330;visibility:visible;mso-wrap-style:square;v-text-anchor:top" o:gfxdata="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">
                         <v:textbox inset="0,0,0,0">
                           <w:txbxContent>
                             <w:p>
@@ -16987,7 +17019,7 @@
                           </w:txbxContent>
                         </v:textbox>
                       </v:rect>
-                      <v:rect id="Rectangle 125" o:spid="_x0000_s1183" style="position:absolute;left:3438;top:2635;width:5104;height:245;visibility:visible;mso-wrap-style:square;v-text-anchor:top" o:gfxdata="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">
+                      <v:rect id="Rectangle 125" o:spid="_x0000_s1183" style="position:absolute;left:3438;top:2635;width:5104;height:245;visibility:visible;mso-wrap-style:square;v-text-anchor:top" o:gfxdata="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">
                         <v:textbox inset="0,0,0,0">
                           <w:txbxContent>
                             <w:p>
@@ -17019,7 +17051,7 @@
                           </w:txbxContent>
                         </v:textbox>
                       </v:rect>
-                      <v:rect id="Rectangle 126" o:spid="_x0000_s1184" style="position:absolute;left:6561;top:4500;width:2647;height:603;visibility:visible;mso-wrap-style:square;v-text-anchor:top" o:gfxdata="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">
+                      <v:rect id="Rectangle 126" o:spid="_x0000_s1184" style="position:absolute;left:6561;top:4500;width:2647;height:603;visibility:visible;mso-wrap-style:square;v-text-anchor:top" o:gfxdata="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">
                         <v:textbox inset="0,0,0,0">
                           <w:txbxContent>
                             <w:p>
@@ -17044,8 +17076,8 @@
                         <v:stroke joinstyle="miter"/>
                         <v:path gradientshapeok="t" o:connecttype="rect" textboxrect="5400,5400,16200,16200"/>
                       </v:shapetype>
-                      <v:shape id="AutoShape 127" o:spid="_x0000_s1185" type="#_x0000_t110" style="position:absolute;left:4401;top:3240;width:3214;height:902;visibility:visible;mso-wrap-style:square;v-text-anchor:top" o:gfxdata="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"/>
-                      <v:shape id="Text Box 128" o:spid="_x0000_s1186" type="#_x0000_t202" style="position:absolute;left:5121;top:3536;width:2080;height:245;visibility:visible;mso-wrap-style:square;v-text-anchor:top" o:gfxdata="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" strokecolor="white">
+                      <v:shape id="AutoShape 127" o:spid="_x0000_s1185" type="#_x0000_t110" style="position:absolute;left:4401;top:3240;width:3214;height:902;visibility:visible;mso-wrap-style:square;v-text-anchor:top" o:gfxdata="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"/>
+                      <v:shape id="Text Box 128" o:spid="_x0000_s1186" type="#_x0000_t202" style="position:absolute;left:5121;top:3536;width:2080;height:245;visibility:visible;mso-wrap-style:square;v-text-anchor:top" o:gfxdata="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" strokecolor="white">
                         <v:fill opacity="0"/>
                         <v:textbox inset="0,0,0,0">
                           <w:txbxContent>
@@ -17074,25 +17106,25 @@
                         <v:path arrowok="t" fillok="f" o:connecttype="none"/>
                         <o:lock v:ext="edit" shapetype="t"/>
                       </v:shapetype>
-                      <v:shape id="AutoShape 129" o:spid="_x0000_s1187" type="#_x0000_t33" style="position:absolute;left:3951;top:3691;width:450;height:772;rotation:180;flip:y;visibility:visible;mso-wrap-style:square" o:connectortype="elbow" o:gfxdata="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">
+                      <v:shape id="AutoShape 129" o:spid="_x0000_s1187" type="#_x0000_t33" style="position:absolute;left:3951;top:3691;width:450;height:772;rotation:180;flip:y;visibility:visible;mso-wrap-style:square" o:connectortype="elbow" o:gfxdata="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">
                         <v:stroke endarrow="block"/>
                       </v:shape>
-                      <v:shape id="AutoShape 130" o:spid="_x0000_s1188" type="#_x0000_t33" style="position:absolute;left:7615;top:3691;width:270;height:809;visibility:visible;mso-wrap-style:square" o:connectortype="elbow" o:gfxdata="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">
+                      <v:shape id="AutoShape 130" o:spid="_x0000_s1188" type="#_x0000_t33" style="position:absolute;left:7615;top:3691;width:270;height:809;visibility:visible;mso-wrap-style:square" o:connectortype="elbow" o:gfxdata="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">
                         <v:stroke endarrow="block"/>
                       </v:shape>
-                      <v:shape id="AutoShape 131" o:spid="_x0000_s1189" type="#_x0000_t32" style="position:absolute;left:5990;top:2880;width:18;height:360;visibility:visible;mso-wrap-style:square" o:connectortype="straight" o:gfxdata="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">
+                      <v:shape id="AutoShape 131" o:spid="_x0000_s1189" type="#_x0000_t32" style="position:absolute;left:5990;top:2880;width:18;height:360;visibility:visible;mso-wrap-style:square" o:connectortype="straight" o:gfxdata="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">
                         <v:stroke endarrow="block"/>
                       </v:shape>
-                      <v:line id="Line 132" o:spid="_x0000_s1190" style="position:absolute;visibility:visible;mso-wrap-style:square" from="3951,4830" to="3952,5335" o:connectortype="straight" o:gfxdata="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"/>
-                      <v:line id="Line 133" o:spid="_x0000_s1191" style="position:absolute;flip:y;visibility:visible;mso-wrap-style:square" from="3951,5335" to="9982,5337" o:connectortype="straight" o:gfxdata="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"/>
-                      <v:line id="Line 134" o:spid="_x0000_s1192" style="position:absolute;flip:y;visibility:visible;mso-wrap-style:square" from="9981,2815" to="9982,5336" o:connectortype="straight" o:gfxdata="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"/>
-                      <v:line id="Line 135" o:spid="_x0000_s1193" style="position:absolute;flip:x;visibility:visible;mso-wrap-style:square" from="8541,2815" to="9981,2816" o:connectortype="straight" o:gfxdata="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">
+                      <v:line id="Line 132" o:spid="_x0000_s1190" style="position:absolute;visibility:visible;mso-wrap-style:square" from="3951,4830" to="3952,5335" o:connectortype="straight" o:gfxdata="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"/>
+                      <v:line id="Line 133" o:spid="_x0000_s1191" style="position:absolute;flip:y;visibility:visible;mso-wrap-style:square" from="3951,5335" to="9982,5337" o:connectortype="straight" o:gfxdata="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"/>
+                      <v:line id="Line 134" o:spid="_x0000_s1192" style="position:absolute;flip:y;visibility:visible;mso-wrap-style:square" from="9981,2815" to="9982,5336" o:connectortype="straight" o:gfxdata="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"/>
+                      <v:line id="Line 135" o:spid="_x0000_s1193" style="position:absolute;flip:x;visibility:visible;mso-wrap-style:square" from="8541,2815" to="9981,2816" o:connectortype="straight" o:gfxdata="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">
                         <v:stroke endarrow="block"/>
                       </v:line>
-                      <v:line id="Line 136" o:spid="_x0000_s1194" style="position:absolute;visibility:visible;mso-wrap-style:square" from="7821,4976" to="7822,5337" o:connectortype="straight" o:gfxdata="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">
+                      <v:line id="Line 136" o:spid="_x0000_s1194" style="position:absolute;visibility:visible;mso-wrap-style:square" from="7821,4976" to="7822,5337" o:connectortype="straight" o:gfxdata="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">
                         <v:stroke endarrow="block"/>
                       </v:line>
-                      <v:shape id="AutoShape 137" o:spid="_x0000_s1195" type="#_x0000_t32" style="position:absolute;left:5981;top:2160;width:9;height:475;visibility:visible;mso-wrap-style:square" o:connectortype="straight" o:gfxdata="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">
+                      <v:shape id="AutoShape 137" o:spid="_x0000_s1195" type="#_x0000_t32" style="position:absolute;left:5981;top:2160;width:9;height:475;visibility:visible;mso-wrap-style:square" o:connectortype="straight" o:gfxdata="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">
                         <v:stroke endarrow="block"/>
                       </v:shape>
                     </v:group>
@@ -18362,7 +18394,7 @@
                                                 </pic:cNvPicPr>
                                               </pic:nvPicPr>
                                               <pic:blipFill>
-                                                <a:blip r:embed="rId16">
+                                                <a:blip r:embed="rId15">
                                                   <a:extLst>
                                                     <a:ext uri="{28A0092B-C50C-407E-A947-70E740481C1C}">
                                                       <a14:useLocalDpi xmlns:a14="http://schemas.microsoft.com/office/drawing/2010/main" val="0"/>
@@ -18845,15 +18877,15 @@
               </mc:Choice>
               <mc:Fallback>
                 <w:pict>
-                  <v:group id="Canvas 299" o:spid="_x0000_s1196" editas="canvas" style="width:468pt;height:484.3pt;mso-position-horizontal-relative:char;mso-position-vertical-relative:line" coordsize="59436,61506" o:gfxdata="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">
+                  <v:group w14:anchorId="04563125" id="Canvas 299" o:spid="_x0000_s1196" editas="canvas" style="width:468pt;height:484.3pt;mso-position-horizontal-relative:char;mso-position-vertical-relative:line" coordsize="59436,61506" o:gfxdata="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">
                     <v:shape id="_x0000_s1197" type="#_x0000_t75" style="position:absolute;width:59436;height:61506;visibility:visible;mso-wrap-style:square">
                       <v:fill o:detectmouseclick="t"/>
                       <v:path o:connecttype="none"/>
                     </v:shape>
-                    <v:shape id="AutoShape 140" o:spid="_x0000_s1198" type="#_x0000_t32" style="position:absolute;left:30854;width:7;height:3016;visibility:visible;mso-wrap-style:square" o:connectortype="straight" o:gfxdata="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">
+                    <v:shape id="AutoShape 140" o:spid="_x0000_s1198" type="#_x0000_t32" style="position:absolute;left:30854;width:7;height:3016;visibility:visible;mso-wrap-style:square" o:connectortype="straight" o:gfxdata="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">
                       <v:stroke endarrow="block"/>
                     </v:shape>
-                    <v:rect id="Rectangle 141" o:spid="_x0000_s1199" style="position:absolute;left:15430;top:3111;width:30861;height:1549;visibility:visible;mso-wrap-style:square;v-text-anchor:top" o:gfxdata="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" strokeweight="1.5pt">
+                    <v:rect id="Rectangle 141" o:spid="_x0000_s1199" style="position:absolute;left:15430;top:3111;width:30861;height:1549;visibility:visible;mso-wrap-style:square;v-text-anchor:top" o:gfxdata="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" strokeweight="1.5pt">
                       <v:textbox inset="0,0,0,0">
                         <w:txbxContent>
                           <w:p>
@@ -18877,7 +18909,7 @@
                         </w:txbxContent>
                       </v:textbox>
                     </v:rect>
-                    <v:rect id="Rectangle 142" o:spid="_x0000_s1200" style="position:absolute;left:15525;top:5933;width:30861;height:1550;visibility:visible;mso-wrap-style:square;v-text-anchor:top" o:gfxdata="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" strokeweight="1.5pt">
+                    <v:rect id="Rectangle 142" o:spid="_x0000_s1200" style="position:absolute;left:15525;top:5933;width:30861;height:1550;visibility:visible;mso-wrap-style:square;v-text-anchor:top" o:gfxdata="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" strokeweight="1.5pt">
                       <v:textbox inset="0,0,0,0">
                         <w:txbxContent>
                           <w:p>
@@ -18909,10 +18941,10 @@
                         </w:txbxContent>
                       </v:textbox>
                     </v:rect>
-                    <v:shape id="AutoShape 143" o:spid="_x0000_s1201" type="#_x0000_t32" style="position:absolute;left:30861;top:4660;width:95;height:1273;visibility:visible;mso-wrap-style:square" o:connectortype="straight" o:gfxdata="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">
+                    <v:shape id="AutoShape 143" o:spid="_x0000_s1201" type="#_x0000_t32" style="position:absolute;left:30861;top:4660;width:95;height:1273;visibility:visible;mso-wrap-style:square" o:connectortype="straight" o:gfxdata="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">
                       <v:stroke endarrow="block"/>
                     </v:shape>
-                    <v:rect id="Rectangle 144" o:spid="_x0000_s1202" style="position:absolute;left:15525;top:9365;width:30861;height:3765;visibility:visible;mso-wrap-style:square;v-text-anchor:top" o:gfxdata="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" strokeweight="1.5pt">
+                    <v:rect id="Rectangle 144" o:spid="_x0000_s1202" style="position:absolute;left:15525;top:9365;width:30861;height:3765;visibility:visible;mso-wrap-style:square;v-text-anchor:top" o:gfxdata="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" strokeweight="1.5pt">
                       <v:textbox inset="0,0,0,0">
                         <w:txbxContent>
                           <w:p>
@@ -18944,10 +18976,10 @@
                         </w:txbxContent>
                       </v:textbox>
                     </v:rect>
-                    <v:shape id="AutoShape 145" o:spid="_x0000_s1203" type="#_x0000_t32" style="position:absolute;left:30956;top:7483;width:0;height:1882;visibility:visible;mso-wrap-style:square" o:connectortype="straight" o:gfxdata="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">
+                    <v:shape id="AutoShape 145" o:spid="_x0000_s1203" type="#_x0000_t32" style="position:absolute;left:30956;top:7483;width:0;height:1882;visibility:visible;mso-wrap-style:square" o:connectortype="straight" o:gfxdata="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">
                       <v:stroke endarrow="block"/>
                     </v:shape>
-                    <v:rect id="Rectangle 146" o:spid="_x0000_s1204" style="position:absolute;left:15430;top:18340;width:30861;height:1543;visibility:visible;mso-wrap-style:square;v-text-anchor:top" o:gfxdata="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">
+                    <v:rect id="Rectangle 146" o:spid="_x0000_s1204" style="position:absolute;left:15430;top:18340;width:30861;height:1543;visibility:visible;mso-wrap-style:square;v-text-anchor:top" o:gfxdata="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">
                       <v:textbox inset="0,0,0,0">
                         <w:txbxContent>
                           <w:p>
@@ -18979,7 +19011,7 @@
                         </w:txbxContent>
                       </v:textbox>
                     </v:rect>
-                    <v:rect id="Rectangle 147" o:spid="_x0000_s1205" style="position:absolute;left:15430;top:21254;width:30861;height:1550;visibility:visible;mso-wrap-style:square;v-text-anchor:top" o:gfxdata="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" strokeweight="1.5pt">
+                    <v:rect id="Rectangle 147" o:spid="_x0000_s1205" style="position:absolute;left:15430;top:21254;width:30861;height:1550;visibility:visible;mso-wrap-style:square;v-text-anchor:top" o:gfxdata="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" strokeweight="1.5pt">
                       <v:textbox inset="0,0,0,0">
                         <w:txbxContent>
                           <w:p>
@@ -19011,13 +19043,13 @@
                         </w:txbxContent>
                       </v:textbox>
                     </v:rect>
-                    <v:shape id="AutoShape 148" o:spid="_x0000_s1206" type="#_x0000_t32" style="position:absolute;left:30861;top:19883;width:6;height:1276;visibility:visible;mso-wrap-style:square" o:connectortype="straight" o:gfxdata="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">
+                    <v:shape id="AutoShape 148" o:spid="_x0000_s1206" type="#_x0000_t32" style="position:absolute;left:30861;top:19883;width:6;height:1276;visibility:visible;mso-wrap-style:square" o:connectortype="straight" o:gfxdata="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">
                       <v:stroke endarrow="block"/>
                     </v:shape>
-                    <v:shape id="AutoShape 149" o:spid="_x0000_s1207" type="#_x0000_t32" style="position:absolute;left:30803;top:16642;width:58;height:1698;visibility:visible;mso-wrap-style:square" o:connectortype="straight" o:gfxdata="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">
+                    <v:shape id="AutoShape 149" o:spid="_x0000_s1207" type="#_x0000_t32" style="position:absolute;left:30803;top:16642;width:58;height:1698;visibility:visible;mso-wrap-style:square" o:connectortype="straight" o:gfxdata="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">
                       <v:stroke endarrow="block"/>
                     </v:shape>
-                    <v:shape id="AutoShape 150" o:spid="_x0000_s1208" type="#_x0000_t110" style="position:absolute;left:21088;top:28906;width:19431;height:5709;visibility:visible;mso-wrap-style:square;v-text-anchor:top" o:gfxdata="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">
+                    <v:shape id="AutoShape 150" o:spid="_x0000_s1208" type="#_x0000_t110" style="position:absolute;left:21088;top:28906;width:19431;height:5709;visibility:visible;mso-wrap-style:square;v-text-anchor:top" o:gfxdata="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">
                       <v:textbox>
                         <w:txbxContent>
                           <w:p>
@@ -19038,7 +19070,7 @@
                         </w:txbxContent>
                       </v:textbox>
                     </v:shape>
-                    <v:rect id="Rectangle 151" o:spid="_x0000_s1209" style="position:absolute;left:15373;top:25382;width:30861;height:1543;visibility:visible;mso-wrap-style:square;v-text-anchor:top" o:gfxdata="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">
+                    <v:rect id="Rectangle 151" o:spid="_x0000_s1209" style="position:absolute;left:15373;top:25382;width:30861;height:1543;visibility:visible;mso-wrap-style:square;v-text-anchor:top" o:gfxdata="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">
                       <v:textbox inset="0,0,0,0">
                         <w:txbxContent>
                           <w:p>
@@ -19070,19 +19102,19 @@
                         </w:txbxContent>
                       </v:textbox>
                     </v:rect>
-                    <v:shape id="AutoShape 152" o:spid="_x0000_s1210" type="#_x0000_t32" style="position:absolute;left:30803;top:22899;width:58;height:2483;flip:x;visibility:visible;mso-wrap-style:square" o:connectortype="straight" o:gfxdata="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">
+                    <v:shape id="AutoShape 152" o:spid="_x0000_s1210" type="#_x0000_t32" style="position:absolute;left:30803;top:22899;width:58;height:2483;flip:x;visibility:visible;mso-wrap-style:square" o:connectortype="straight" o:gfxdata="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">
                       <v:stroke endarrow="block"/>
                     </v:shape>
-                    <v:shape id="AutoShape 153" o:spid="_x0000_s1211" type="#_x0000_t33" style="position:absolute;left:14516;top:31764;width:6572;height:6692;rotation:180;flip:y;visibility:visible;mso-wrap-style:square" o:connectortype="elbow" o:gfxdata="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">
+                    <v:shape id="AutoShape 153" o:spid="_x0000_s1211" type="#_x0000_t33" style="position:absolute;left:14516;top:31764;width:6572;height:6692;rotation:180;flip:y;visibility:visible;mso-wrap-style:square" o:connectortype="elbow" o:gfxdata="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">
                       <v:stroke endarrow="block"/>
                     </v:shape>
-                    <v:shape id="AutoShape 154" o:spid="_x0000_s1212" type="#_x0000_t33" style="position:absolute;left:40519;top:31760;width:7061;height:1334;visibility:visible;mso-wrap-style:square" o:connectortype="elbow" o:gfxdata="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">
+                    <v:shape id="AutoShape 154" o:spid="_x0000_s1212" type="#_x0000_t33" style="position:absolute;left:40519;top:31760;width:7061;height:1334;visibility:visible;mso-wrap-style:square" o:connectortype="elbow" o:gfxdata="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">
                       <v:stroke endarrow="block"/>
                     </v:shape>
-                    <v:shape id="AutoShape 155" o:spid="_x0000_s1213" type="#_x0000_t32" style="position:absolute;left:30803;top:26925;width:7;height:1981;visibility:visible;mso-wrap-style:square" o:connectortype="straight" o:gfxdata="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">
+                    <v:shape id="AutoShape 155" o:spid="_x0000_s1213" type="#_x0000_t32" style="position:absolute;left:30803;top:26925;width:7;height:1981;visibility:visible;mso-wrap-style:square" o:connectortype="straight" o:gfxdata="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">
                       <v:stroke endarrow="block"/>
                     </v:shape>
-                    <v:shape id="Text Box 156" o:spid="_x0000_s1214" type="#_x0000_t202" style="position:absolute;left:14420;top:29382;width:2096;height:1423;visibility:visible;mso-wrap-style:square;v-text-anchor:top" o:gfxdata="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" strokecolor="white">
+                    <v:shape id="Text Box 156" o:spid="_x0000_s1214" type="#_x0000_t202" style="position:absolute;left:14420;top:29382;width:2096;height:1423;visibility:visible;mso-wrap-style:square;v-text-anchor:top" o:gfxdata="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" strokecolor="white">
                       <v:fill opacity="0"/>
                       <v:textbox inset="0,0,0,0">
                         <w:txbxContent>
@@ -19106,7 +19138,7 @@
                         </w:txbxContent>
                       </v:textbox>
                     </v:shape>
-                    <v:shape id="Text Box 157" o:spid="_x0000_s1215" type="#_x0000_t202" style="position:absolute;left:45758;top:28906;width:3010;height:1422;visibility:visible;mso-wrap-style:square;v-text-anchor:top" o:gfxdata="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" strokecolor="white">
+                    <v:shape id="Text Box 157" o:spid="_x0000_s1215" type="#_x0000_t202" style="position:absolute;left:45758;top:28906;width:3010;height:1422;visibility:visible;mso-wrap-style:square;v-text-anchor:top" o:gfxdata="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" strokecolor="white">
                       <v:fill opacity="0"/>
                       <v:textbox inset="0,0,0,0">
                         <w:txbxContent>
@@ -19130,7 +19162,7 @@
                         </w:txbxContent>
                       </v:textbox>
                     </v:shape>
-                    <v:rect id="Rectangle 158" o:spid="_x0000_s1216" style="position:absolute;left:1371;top:38456;width:26289;height:1556;visibility:visible;mso-wrap-style:square;v-text-anchor:top" o:gfxdata="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">
+                    <v:rect id="Rectangle 158" o:spid="_x0000_s1216" style="position:absolute;left:1371;top:38456;width:26289;height:1556;visibility:visible;mso-wrap-style:square;v-text-anchor:top" o:gfxdata="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">
                       <v:textbox inset="0,0,0,0">
                         <w:txbxContent>
                           <w:p>
@@ -19154,7 +19186,7 @@
                         </w:txbxContent>
                       </v:textbox>
                     </v:rect>
-                    <v:rect id="Rectangle 159" o:spid="_x0000_s1217" style="position:absolute;left:1371;top:41473;width:26289;height:1555;visibility:visible;mso-wrap-style:square;v-text-anchor:top" o:gfxdata="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">
+                    <v:rect id="Rectangle 159" o:spid="_x0000_s1217" style="position:absolute;left:1371;top:41473;width:26289;height:1555;visibility:visible;mso-wrap-style:square;v-text-anchor:top" o:gfxdata="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">
                       <v:textbox inset="0,0,0,0">
                         <w:txbxContent>
                           <w:p>
@@ -19178,10 +19210,10 @@
                         </w:txbxContent>
                       </v:textbox>
                     </v:rect>
-                    <v:shape id="AutoShape 160" o:spid="_x0000_s1218" type="#_x0000_t32" style="position:absolute;left:14516;top:40012;width:6;height:1461;visibility:visible;mso-wrap-style:square" o:connectortype="straight" o:gfxdata="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">
+                    <v:shape id="AutoShape 160" o:spid="_x0000_s1218" type="#_x0000_t32" style="position:absolute;left:14516;top:40012;width:6;height:1461;visibility:visible;mso-wrap-style:square" o:connectortype="straight" o:gfxdata="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">
                       <v:stroke endarrow="block"/>
                     </v:shape>
-                    <v:rect id="Rectangle 161" o:spid="_x0000_s1219" style="position:absolute;left:44767;top:45480;width:14859;height:5607;visibility:visible;mso-wrap-style:square;v-text-anchor:top" o:gfxdata="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">
+                    <v:rect id="Rectangle 161" o:spid="_x0000_s1219" style="position:absolute;left:44767;top:45480;width:14859;height:5607;visibility:visible;mso-wrap-style:square;v-text-anchor:top" o:gfxdata="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">
                       <v:textbox inset="0,0,0,0">
                         <w:txbxContent>
                           <w:p>
@@ -19205,7 +19237,7 @@
                         </w:txbxContent>
                       </v:textbox>
                     </v:rect>
-                    <v:shape id="AutoShape 162" o:spid="_x0000_s1220" type="#_x0000_t110" style="position:absolute;left:36956;top:33094;width:21247;height:7710;visibility:visible;mso-wrap-style:square;v-text-anchor:top" o:gfxdata="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">
+                    <v:shape id="AutoShape 162" o:spid="_x0000_s1220" type="#_x0000_t110" style="position:absolute;left:36956;top:33094;width:21247;height:7710;visibility:visible;mso-wrap-style:square;v-text-anchor:top" o:gfxdata="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">
                       <v:textbox>
                         <w:txbxContent>
                           <w:p>
@@ -19237,7 +19269,7 @@
                         </w:txbxContent>
                       </v:textbox>
                     </v:shape>
-                    <v:rect id="Rectangle 163" o:spid="_x0000_s1221" style="position:absolute;left:28575;top:42527;width:14859;height:7353;visibility:visible;mso-wrap-style:square;v-text-anchor:top" o:gfxdata="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">
+                    <v:rect id="Rectangle 163" o:spid="_x0000_s1221" style="position:absolute;left:28575;top:42527;width:14859;height:7353;visibility:visible;mso-wrap-style:square;v-text-anchor:top" o:gfxdata="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">
                       <v:textbox inset="0,0,0,0">
                         <w:txbxContent>
                           <w:p>
@@ -19261,7 +19293,7 @@
                         </w:txbxContent>
                       </v:textbox>
                     </v:rect>
-                    <v:shape id="Text Box 164" o:spid="_x0000_s1222" type="#_x0000_t202" style="position:absolute;left:54292;top:38774;width:3429;height:1645;visibility:visible;mso-wrap-style:square;v-text-anchor:top" o:gfxdata="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" strokecolor="white">
+                    <v:shape id="Text Box 164" o:spid="_x0000_s1222" type="#_x0000_t202" style="position:absolute;left:54292;top:38774;width:3429;height:1645;visibility:visible;mso-wrap-style:square;v-text-anchor:top" o:gfxdata="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" strokecolor="white">
                       <v:fill opacity="0"/>
                       <v:textbox inset="0,0,0,0">
                         <w:txbxContent>
@@ -19297,7 +19329,7 @@
                                           </pic:cNvPicPr>
                                         </pic:nvPicPr>
                                         <pic:blipFill>
-                                          <a:blip r:embed="rId16">
+                                          <a:blip r:embed="rId15">
                                             <a:extLst>
                                               <a:ext uri="{28A0092B-C50C-407E-A947-70E740481C1C}">
                                                 <a14:useLocalDpi xmlns:a14="http://schemas.microsoft.com/office/drawing/2010/main" val="0"/>
@@ -19332,13 +19364,13 @@
                         </w:txbxContent>
                       </v:textbox>
                     </v:shape>
-                    <v:shape id="AutoShape 165" o:spid="_x0000_s1223" type="#_x0000_t33" style="position:absolute;left:36004;top:36949;width:953;height:5578;rotation:180;flip:y;visibility:visible;mso-wrap-style:square" o:connectortype="elbow" o:gfxdata="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">
+                    <v:shape id="AutoShape 165" o:spid="_x0000_s1223" type="#_x0000_t33" style="position:absolute;left:36004;top:36949;width:953;height:5578;rotation:180;flip:y;visibility:visible;mso-wrap-style:square" o:connectortype="elbow" o:gfxdata="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">
                       <v:stroke endarrow="block"/>
                     </v:shape>
-                    <v:shape id="AutoShape 166" o:spid="_x0000_s1224" type="#_x0000_t35" style="position:absolute;left:52197;top:36949;width:6006;height:8531;flip:x;visibility:visible;mso-wrap-style:square" o:connectortype="elbow" o:gfxdata="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" adj="-8221,15681">
+                    <v:shape id="AutoShape 166" o:spid="_x0000_s1224" type="#_x0000_t35" style="position:absolute;left:52197;top:36949;width:6006;height:8531;flip:x;visibility:visible;mso-wrap-style:square" o:connectortype="elbow" o:gfxdata="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" adj="-8221,15681">
                       <v:stroke endarrow="block"/>
                     </v:shape>
-                    <v:shape id="Text Box 167" o:spid="_x0000_s1225" type="#_x0000_t202" style="position:absolute;left:36957;top:39384;width:2286;height:1422;visibility:visible;mso-wrap-style:square;v-text-anchor:top" o:gfxdata="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" strokecolor="white">
+                    <v:shape id="Text Box 167" o:spid="_x0000_s1225" type="#_x0000_t202" style="position:absolute;left:36957;top:39384;width:2286;height:1422;visibility:visible;mso-wrap-style:square;v-text-anchor:top" o:gfxdata="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" strokecolor="white">
                       <v:fill opacity="0"/>
                       <v:textbox inset="0,0,0,0">
                         <w:txbxContent>
@@ -19362,7 +19394,7 @@
                         </w:txbxContent>
                       </v:textbox>
                     </v:shape>
-                    <v:rect id="Rectangle 168" o:spid="_x0000_s1226" style="position:absolute;left:35001;top:54528;width:16097;height:3632;visibility:visible;mso-wrap-style:square;v-text-anchor:top" o:gfxdata="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">
+                    <v:rect id="Rectangle 168" o:spid="_x0000_s1226" style="position:absolute;left:35001;top:54528;width:16097;height:3632;visibility:visible;mso-wrap-style:square;v-text-anchor:top" o:gfxdata="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">
                       <v:textbox inset="0,0,0,0">
                         <w:txbxContent>
                           <w:p>
@@ -19402,16 +19434,16 @@
                         </w:txbxContent>
                       </v:textbox>
                     </v:rect>
-                    <v:shape id="AutoShape 169" o:spid="_x0000_s1227" type="#_x0000_t32" style="position:absolute;left:36004;top:49880;width:7049;height:4648;visibility:visible;mso-wrap-style:square" o:connectortype="straight" o:gfxdata="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">
+                    <v:shape id="AutoShape 169" o:spid="_x0000_s1227" type="#_x0000_t32" style="position:absolute;left:36004;top:49880;width:7049;height:4648;visibility:visible;mso-wrap-style:square" o:connectortype="straight" o:gfxdata="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">
                       <v:stroke endarrow="block"/>
                     </v:shape>
-                    <v:shape id="AutoShape 170" o:spid="_x0000_s1228" type="#_x0000_t32" style="position:absolute;left:43053;top:51087;width:9144;height:3441;flip:x;visibility:visible;mso-wrap-style:square" o:connectortype="straight" o:gfxdata="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">
+                    <v:shape id="AutoShape 170" o:spid="_x0000_s1228" type="#_x0000_t32" style="position:absolute;left:43053;top:51087;width:9144;height:3441;flip:x;visibility:visible;mso-wrap-style:square" o:connectortype="straight" o:gfxdata="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">
                       <v:stroke endarrow="block"/>
                     </v:shape>
-                    <v:shape id="AutoShape 171" o:spid="_x0000_s1229" type="#_x0000_t34" style="position:absolute;left:46386;top:22029;width:4712;height:34315;flip:x y;visibility:visible;mso-wrap-style:square" o:connectortype="elbow" o:gfxdata="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" adj="-46839">
+                    <v:shape id="AutoShape 171" o:spid="_x0000_s1229" type="#_x0000_t34" style="position:absolute;left:46386;top:22029;width:4712;height:34315;flip:x y;visibility:visible;mso-wrap-style:square" o:connectortype="elbow" o:gfxdata="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" adj="-46839">
                       <v:stroke endarrow="block"/>
                     </v:shape>
-                    <v:rect id="Rectangle 377" o:spid="_x0000_s1230" style="position:absolute;left:15373;top:15099;width:30861;height:1543;visibility:visible;mso-wrap-style:square;v-text-anchor:top" o:gfxdata="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" strokeweight="1.5pt">
+                    <v:rect id="Rectangle 377" o:spid="_x0000_s1230" style="position:absolute;left:15373;top:15099;width:30861;height:1543;visibility:visible;mso-wrap-style:square;v-text-anchor:top" o:gfxdata="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" strokeweight="1.5pt">
                       <v:textbox inset="0,0,0,0">
                         <w:txbxContent>
                           <w:p>
@@ -19435,7 +19467,7 @@
                         </w:txbxContent>
                       </v:textbox>
                     </v:rect>
-                    <v:rect id="Rectangle 378" o:spid="_x0000_s1231" style="position:absolute;left:1371;top:44666;width:26289;height:3666;visibility:visible;mso-wrap-style:square;v-text-anchor:top" o:gfxdata="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">
+                    <v:rect id="Rectangle 378" o:spid="_x0000_s1231" style="position:absolute;left:1371;top:44666;width:26289;height:3666;visibility:visible;mso-wrap-style:square;v-text-anchor:top" o:gfxdata="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">
                       <v:textbox inset="0,0,0,0">
                         <w:txbxContent>
                           <w:p>
@@ -19467,7 +19499,7 @@
                         </w:txbxContent>
                       </v:textbox>
                     </v:rect>
-                    <v:shape id="AutoShape 160" o:spid="_x0000_s1232" type="#_x0000_t32" style="position:absolute;left:14516;top:43028;width:0;height:1638;visibility:visible;mso-wrap-style:square" o:connectortype="straight" o:gfxdata="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">
+                    <v:shape id="AutoShape 160" o:spid="_x0000_s1232" type="#_x0000_t32" style="position:absolute;left:14516;top:43028;width:0;height:1638;visibility:visible;mso-wrap-style:square" o:connectortype="straight" o:gfxdata="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">
                       <v:stroke endarrow="block"/>
                     </v:shape>
                     <w10:anchorlock/>
@@ -19860,13 +19892,13 @@
           </mc:Choice>
           <mc:Fallback>
             <w:pict>
-              <v:group id="Canvas 320" o:spid="_x0000_s1233" editas="canvas" style="width:468pt;height:99pt;mso-position-horizontal-relative:char;mso-position-vertical-relative:line" coordsize="59436,12573" o:gfxdata="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">
+              <v:group w14:anchorId="41286DA9" id="Canvas 320" o:spid="_x0000_s1233" editas="canvas" style="width:468pt;height:99pt;mso-position-horizontal-relative:char;mso-position-vertical-relative:line" coordsize="59436,12573" o:gfxdata="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">
                 <v:shape id="_x0000_s1234" type="#_x0000_t75" style="position:absolute;width:59436;height:12573;visibility:visible;mso-wrap-style:square">
                   <v:fill o:detectmouseclick="t"/>
                   <v:path o:connecttype="none"/>
                 </v:shape>
-                <v:group id="Group 187" o:spid="_x0000_s1235" style="position:absolute;left:10280;top:412;width:30861;height:11430" coordorigin="3320,2225" coordsize="4860,1800" o:gfxdata="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">
-                  <v:rect id="Rectangle 188" o:spid="_x0000_s1236" style="position:absolute;left:3320;top:2699;width:4860;height:246;visibility:visible;mso-wrap-style:square;v-text-anchor:top" o:gfxdata="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">
+                <v:group id="Group 187" o:spid="_x0000_s1235" style="position:absolute;left:10280;top:412;width:30861;height:11430" coordorigin="3320,2225" coordsize="4860,1800" o:gfxdata="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">
+                  <v:rect id="Rectangle 188" o:spid="_x0000_s1236" style="position:absolute;left:3320;top:2699;width:4860;height:246;visibility:visible;mso-wrap-style:square;v-text-anchor:top" o:gfxdata="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">
                     <v:textbox inset="0,0,0,0">
                       <w:txbxContent>
                         <w:p>
@@ -19890,10 +19922,10 @@
                       </w:txbxContent>
                     </v:textbox>
                   </v:rect>
-                  <v:shape id="AutoShape 189" o:spid="_x0000_s1237" type="#_x0000_t32" style="position:absolute;left:5749;top:2225;width:1;height:474;visibility:visible;mso-wrap-style:square" o:connectortype="straight" o:gfxdata="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">
+                  <v:shape id="AutoShape 189" o:spid="_x0000_s1237" type="#_x0000_t32" style="position:absolute;left:5749;top:2225;width:1;height:474;visibility:visible;mso-wrap-style:square" o:connectortype="straight" o:gfxdata="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">
                     <v:stroke endarrow="block"/>
                   </v:shape>
-                  <v:rect id="Rectangle 190" o:spid="_x0000_s1238" style="position:absolute;left:3321;top:3240;width:4859;height:245;visibility:visible;mso-wrap-style:square;v-text-anchor:top" o:gfxdata="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">
+                  <v:rect id="Rectangle 190" o:spid="_x0000_s1238" style="position:absolute;left:3321;top:3240;width:4859;height:245;visibility:visible;mso-wrap-style:square;v-text-anchor:top" o:gfxdata="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">
                     <v:textbox inset="0,0,0,0">
                       <w:txbxContent>
                         <w:p>
@@ -19917,7 +19949,7 @@
                       </w:txbxContent>
                     </v:textbox>
                   </v:rect>
-                  <v:rect id="Rectangle 191" o:spid="_x0000_s1239" style="position:absolute;left:3321;top:3780;width:4859;height:245;visibility:visible;mso-wrap-style:square;v-text-anchor:top" o:gfxdata="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">
+                  <v:rect id="Rectangle 191" o:spid="_x0000_s1239" style="position:absolute;left:3321;top:3780;width:4859;height:245;visibility:visible;mso-wrap-style:square;v-text-anchor:top" o:gfxdata="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">
                     <v:textbox inset="0,0,0,0">
                       <w:txbxContent>
                         <w:p>
@@ -19957,10 +19989,10 @@
                       </w:txbxContent>
                     </v:textbox>
                   </v:rect>
-                  <v:shape id="AutoShape 192" o:spid="_x0000_s1240" type="#_x0000_t32" style="position:absolute;left:5750;top:2945;width:1;height:295;visibility:visible;mso-wrap-style:square" o:connectortype="straight" o:gfxdata="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">
+                  <v:shape id="AutoShape 192" o:spid="_x0000_s1240" type="#_x0000_t32" style="position:absolute;left:5750;top:2945;width:1;height:295;visibility:visible;mso-wrap-style:square" o:connectortype="straight" o:gfxdata="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">
                     <v:stroke endarrow="block"/>
                   </v:shape>
-                  <v:shape id="AutoShape 193" o:spid="_x0000_s1241" type="#_x0000_t32" style="position:absolute;left:5751;top:3485;width:1;height:295;visibility:visible;mso-wrap-style:square" o:connectortype="straight" o:gfxdata="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">
+                  <v:shape id="AutoShape 193" o:spid="_x0000_s1241" type="#_x0000_t32" style="position:absolute;left:5751;top:3485;width:1;height:295;visibility:visible;mso-wrap-style:square" o:connectortype="straight" o:gfxdata="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">
                     <v:stroke endarrow="block"/>
                   </v:shape>
                 </v:group>
@@ -20477,8 +20509,8 @@
           </mc:Choice>
           <mc:Fallback>
             <w:pict>
-              <v:group id="Group 321" o:spid="_x0000_s1242" style="position:absolute;margin-left:1.65pt;margin-top:7.4pt;width:361.05pt;height:116.4pt;z-index:251675648;mso-position-horizontal-relative:text;mso-position-vertical-relative:text" coordorigin="2460,10266" coordsize="7221,2328" o:gfxdata="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">
-                <v:shape id="Text Box 195" o:spid="_x0000_s1243" type="#_x0000_t202" style="position:absolute;left:2784;top:10266;width:6897;height:456;visibility:visible;mso-wrap-style:square;v-text-anchor:top" o:gfxdata="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">
+              <v:group w14:anchorId="774BB84B" id="Group 321" o:spid="_x0000_s1242" style="position:absolute;margin-left:1.65pt;margin-top:7.4pt;width:361.05pt;height:116.4pt;z-index:251675648;mso-position-horizontal-relative:text;mso-position-vertical-relative:text" coordorigin="2460,10266" coordsize="7221,2328" o:gfxdata="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">
+                <v:shape id="Text Box 195" o:spid="_x0000_s1243" type="#_x0000_t202" style="position:absolute;left:2784;top:10266;width:6897;height:456;visibility:visible;mso-wrap-style:square;v-text-anchor:top" o:gfxdata="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">
                   <v:textbox>
                     <w:txbxContent>
                       <w:p>
@@ -20497,7 +20529,7 @@
                     </w:txbxContent>
                   </v:textbox>
                 </v:shape>
-                <v:shape id="Text Box 196" o:spid="_x0000_s1244" type="#_x0000_t202" style="position:absolute;left:2772;top:10920;width:6897;height:456;visibility:visible;mso-wrap-style:square;v-text-anchor:top" o:gfxdata="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">
+                <v:shape id="Text Box 196" o:spid="_x0000_s1244" type="#_x0000_t202" style="position:absolute;left:2772;top:10920;width:6897;height:456;visibility:visible;mso-wrap-style:square;v-text-anchor:top" o:gfxdata="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">
                   <v:textbox>
                     <w:txbxContent>
                       <w:p>
@@ -20516,7 +20548,7 @@
                     </w:txbxContent>
                   </v:textbox>
                 </v:shape>
-                <v:shape id="Text Box 197" o:spid="_x0000_s1245" type="#_x0000_t202" style="position:absolute;left:2754;top:11556;width:6897;height:456;visibility:visible;mso-wrap-style:square;v-text-anchor:top" o:gfxdata="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">
+                <v:shape id="Text Box 197" o:spid="_x0000_s1245" type="#_x0000_t202" style="position:absolute;left:2754;top:11556;width:6897;height:456;visibility:visible;mso-wrap-style:square;v-text-anchor:top" o:gfxdata="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">
                   <v:textbox>
                     <w:txbxContent>
                       <w:p>
@@ -20547,7 +20579,7 @@
                     </w:txbxContent>
                   </v:textbox>
                 </v:shape>
-                <v:shape id="Text Box 198" o:spid="_x0000_s1246" type="#_x0000_t202" style="position:absolute;left:2754;top:12138;width:6897;height:456;visibility:visible;mso-wrap-style:square;v-text-anchor:top" o:gfxdata="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">
+                <v:shape id="Text Box 198" o:spid="_x0000_s1246" type="#_x0000_t202" style="position:absolute;left:2754;top:12138;width:6897;height:456;visibility:visible;mso-wrap-style:square;v-text-anchor:top" o:gfxdata="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">
                   <v:textbox>
                     <w:txbxContent>
                       <w:p>
@@ -20578,18 +20610,18 @@
                     </w:txbxContent>
                   </v:textbox>
                 </v:shape>
-                <v:line id="Line 199" o:spid="_x0000_s1247" style="position:absolute;flip:x;visibility:visible;mso-wrap-style:square" from="2490,12354" to="2760,12354" o:connectortype="straight" o:gfxdata="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"/>
-                <v:line id="Line 200" o:spid="_x0000_s1248" style="position:absolute;flip:y;visibility:visible;mso-wrap-style:square" from="2472,10566" to="2472,12354" o:connectortype="straight" o:gfxdata="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"/>
-                <v:line id="Line 201" o:spid="_x0000_s1249" style="position:absolute;visibility:visible;mso-wrap-style:square" from="2460,10554" to="2790,10554" o:connectortype="straight" o:gfxdata="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">
+                <v:line id="Line 199" o:spid="_x0000_s1247" style="position:absolute;flip:x;visibility:visible;mso-wrap-style:square" from="2490,12354" to="2760,12354" o:connectortype="straight" o:gfxdata="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"/>
+                <v:line id="Line 200" o:spid="_x0000_s1248" style="position:absolute;flip:y;visibility:visible;mso-wrap-style:square" from="2472,10566" to="2472,12354" o:connectortype="straight" o:gfxdata="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"/>
+                <v:line id="Line 201" o:spid="_x0000_s1249" style="position:absolute;visibility:visible;mso-wrap-style:square" from="2460,10554" to="2790,10554" o:connectortype="straight" o:gfxdata="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">
                   <v:stroke endarrow="block"/>
                 </v:line>
-                <v:line id="Line 202" o:spid="_x0000_s1250" style="position:absolute;flip:x;visibility:visible;mso-wrap-style:square" from="5814,10722" to="5832,10914" o:connectortype="straight" o:gfxdata="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">
+                <v:line id="Line 202" o:spid="_x0000_s1250" style="position:absolute;flip:x;visibility:visible;mso-wrap-style:square" from="5814,10722" to="5832,10914" o:connectortype="straight" o:gfxdata="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">
                   <v:stroke endarrow="block"/>
                 </v:line>
-                <v:line id="Line 203" o:spid="_x0000_s1251" style="position:absolute;flip:x;visibility:visible;mso-wrap-style:square" from="5802,11382" to="5820,11574" o:connectortype="straight" o:gfxdata="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">
+                <v:line id="Line 203" o:spid="_x0000_s1251" style="position:absolute;flip:x;visibility:visible;mso-wrap-style:square" from="5802,11382" to="5820,11574" o:connectortype="straight" o:gfxdata="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">
                   <v:stroke endarrow="block"/>
                 </v:line>
-                <v:line id="Line 204" o:spid="_x0000_s1252" style="position:absolute;flip:x;visibility:visible;mso-wrap-style:square" from="5832,11964" to="5850,12156" o:connectortype="straight" o:gfxdata="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">
+                <v:line id="Line 204" o:spid="_x0000_s1252" style="position:absolute;flip:x;visibility:visible;mso-wrap-style:square" from="5832,11964" to="5850,12156" o:connectortype="straight" o:gfxdata="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">
                   <v:stroke endarrow="block"/>
                 </v:line>
               </v:group>
@@ -22259,13 +22291,13 @@
           </mc:Choice>
           <mc:Fallback>
             <w:pict>
-              <v:group id="Canvas 140" o:spid="_x0000_s1253" editas="canvas" style="width:438.25pt;height:316.8pt;mso-position-horizontal-relative:char;mso-position-vertical-relative:line" coordsize="55657,40233" o:gfxdata="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">
+              <v:group w14:anchorId="5A52E4EF" id="Canvas 140" o:spid="_x0000_s1253" editas="canvas" style="width:438.25pt;height:316.8pt;mso-position-horizontal-relative:char;mso-position-vertical-relative:line" coordsize="55657,40233" o:gfxdata="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">
                 <v:shape id="_x0000_s1254" type="#_x0000_t75" style="position:absolute;width:55657;height:40233;visibility:visible;mso-wrap-style:square">
                   <v:fill o:detectmouseclick="t"/>
                   <v:path o:connecttype="none"/>
                 </v:shape>
-                <v:group id="Group 121" o:spid="_x0000_s1255" style="position:absolute;left:11029;top:3016;width:42495;height:19780" coordorigin="3438,2635" coordsize="6692,3115" o:gfxdata="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">
-                  <v:shape id="Text Box 123" o:spid="_x0000_s1256" type="#_x0000_t202" style="position:absolute;left:8806;top:4750;width:475;height:245;visibility:visible;mso-wrap-style:square;v-text-anchor:top" o:gfxdata="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" strokecolor="white">
+                <v:group id="Group 121" o:spid="_x0000_s1255" style="position:absolute;left:11029;top:3016;width:42495;height:19780" coordorigin="3438,2635" coordsize="6692,3115" o:gfxdata="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">
+                  <v:shape id="Text Box 123" o:spid="_x0000_s1256" type="#_x0000_t202" style="position:absolute;left:8806;top:4750;width:475;height:245;visibility:visible;mso-wrap-style:square;v-text-anchor:top" o:gfxdata="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" strokecolor="white">
                     <v:fill opacity="0"/>
                     <v:textbox inset="0,0,0,0">
                       <w:txbxContent>
@@ -22289,7 +22321,7 @@
                       </w:txbxContent>
                     </v:textbox>
                   </v:shape>
-                  <v:rect id="Rectangle 125" o:spid="_x0000_s1257" style="position:absolute;left:3438;top:2635;width:5104;height:245;visibility:visible;mso-wrap-style:square;v-text-anchor:top" o:gfxdata="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">
+                  <v:rect id="Rectangle 125" o:spid="_x0000_s1257" style="position:absolute;left:3438;top:2635;width:5104;height:245;visibility:visible;mso-wrap-style:square;v-text-anchor:top" o:gfxdata="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">
                     <v:textbox inset="0,0,0,0">
                       <w:txbxContent>
                         <w:p>
@@ -22313,7 +22345,7 @@
                       </w:txbxContent>
                     </v:textbox>
                   </v:rect>
-                  <v:rect id="Rectangle 126" o:spid="_x0000_s1258" style="position:absolute;left:7483;top:5149;width:2647;height:601;visibility:visible;mso-wrap-style:square;v-text-anchor:top" o:gfxdata="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">
+                  <v:rect id="Rectangle 126" o:spid="_x0000_s1258" style="position:absolute;left:7483;top:5149;width:2647;height:601;visibility:visible;mso-wrap-style:square;v-text-anchor:top" o:gfxdata="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">
                     <v:textbox inset="0,0,0,0">
                       <w:txbxContent>
                         <w:p>
@@ -22334,16 +22366,16 @@
                       </w:txbxContent>
                     </v:textbox>
                   </v:rect>
-                  <v:shape id="AutoShape 130" o:spid="_x0000_s1259" type="#_x0000_t32" style="position:absolute;left:3657;top:3458;width:2358;height:356;flip:x;visibility:visible;mso-wrap-style:square" o:connectortype="straight" o:gfxdata="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">
+                  <v:shape id="AutoShape 130" o:spid="_x0000_s1259" type="#_x0000_t32" style="position:absolute;left:3657;top:3458;width:2358;height:356;flip:x;visibility:visible;mso-wrap-style:square" o:connectortype="straight" o:gfxdata="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">
                     <v:stroke endarrow="block" joinstyle="miter"/>
                   </v:shape>
-                  <v:shape id="AutoShape 131" o:spid="_x0000_s1260" type="#_x0000_t32" style="position:absolute;left:5990;top:2880;width:12;height:360;visibility:visible;mso-wrap-style:square" o:connectortype="straight" o:gfxdata="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">
+                  <v:shape id="AutoShape 131" o:spid="_x0000_s1260" type="#_x0000_t32" style="position:absolute;left:5990;top:2880;width:12;height:360;visibility:visible;mso-wrap-style:square" o:connectortype="straight" o:gfxdata="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">
                     <v:stroke endarrow="block"/>
                   </v:shape>
                 </v:group>
-                <v:group id="Group 153" o:spid="_x0000_s1261" style="position:absolute;left:4958;top:10504;width:14920;height:4323" coordorigin="2971,14913" coordsize="18932,4322" o:gfxdata="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">
-                  <v:shape id="AutoShape 127" o:spid="_x0000_s1262" type="#_x0000_t110" style="position:absolute;left:2971;top:14913;width:18932;height:4323;visibility:visible;mso-wrap-style:square;v-text-anchor:top" o:gfxdata="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"/>
-                  <v:shape id="Text Box 128" o:spid="_x0000_s1263" type="#_x0000_t202" style="position:absolute;left:4990;top:16286;width:15037;height:2949;visibility:visible;mso-wrap-style:square;v-text-anchor:top" o:gfxdata="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" strokecolor="white">
+                <v:group id="Group 153" o:spid="_x0000_s1261" style="position:absolute;left:4958;top:10504;width:14920;height:4323" coordorigin="2971,14913" coordsize="18932,4322" o:gfxdata="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">
+                  <v:shape id="AutoShape 127" o:spid="_x0000_s1262" type="#_x0000_t110" style="position:absolute;left:2971;top:14913;width:18932;height:4323;visibility:visible;mso-wrap-style:square;v-text-anchor:top" o:gfxdata="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"/>
+                  <v:shape id="Text Box 128" o:spid="_x0000_s1263" type="#_x0000_t202" style="position:absolute;left:4990;top:16286;width:15037;height:2949;visibility:visible;mso-wrap-style:square;v-text-anchor:top" o:gfxdata="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" strokecolor="white">
                     <v:fill opacity="0"/>
                     <v:textbox inset="0,0,0,0">
                       <w:txbxContent>
@@ -22367,12 +22399,12 @@
                     </v:textbox>
                   </v:shape>
                 </v:group>
-                <v:shape id="AutoShape 130" o:spid="_x0000_s1264" type="#_x0000_t32" style="position:absolute;left:19878;top:12664;width:3419;height:1;flip:y;visibility:visible;mso-wrap-style:square" o:connectortype="straight" o:gfxdata="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">
+                <v:shape id="AutoShape 130" o:spid="_x0000_s1264" type="#_x0000_t32" style="position:absolute;left:19878;top:12664;width:3419;height:1;flip:y;visibility:visible;mso-wrap-style:square" o:connectortype="straight" o:gfxdata="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">
                   <v:stroke endarrow="block" joinstyle="miter"/>
                 </v:shape>
-                <v:group id="Group 300" o:spid="_x0000_s1265" style="position:absolute;left:5057;top:24668;width:14916;height:4508" coordsize="18932,4511" o:gfxdata="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">
-                  <v:shape id="AutoShape 127" o:spid="_x0000_s1266" type="#_x0000_t110" style="position:absolute;width:18932;height:4322;visibility:visible;mso-wrap-style:square;v-text-anchor:top" o:gfxdata="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"/>
-                  <v:shape id="Text Box 128" o:spid="_x0000_s1267" type="#_x0000_t202" style="position:absolute;left:2019;top:1320;width:15037;height:3191;visibility:visible;mso-wrap-style:square;v-text-anchor:top" o:gfxdata="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" strokecolor="white">
+                <v:group id="Group 300" o:spid="_x0000_s1265" style="position:absolute;left:5057;top:24668;width:14916;height:4508" coordsize="18932,4511" o:gfxdata="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">
+                  <v:shape id="AutoShape 127" o:spid="_x0000_s1266" type="#_x0000_t110" style="position:absolute;width:18932;height:4322;visibility:visible;mso-wrap-style:square;v-text-anchor:top" o:gfxdata="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"/>
+                  <v:shape id="Text Box 128" o:spid="_x0000_s1267" type="#_x0000_t202" style="position:absolute;left:2019;top:1320;width:15037;height:3191;visibility:visible;mso-wrap-style:square;v-text-anchor:top" o:gfxdata="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" strokecolor="white">
                     <v:fill opacity="0"/>
                     <v:textbox inset="0,0,0,0">
                       <w:txbxContent>
@@ -22396,13 +22428,13 @@
                     </v:textbox>
                   </v:shape>
                 </v:group>
-                <v:shape id="AutoShape 130" o:spid="_x0000_s1268" type="#_x0000_t32" style="position:absolute;left:12474;top:14826;width:41;height:9842;visibility:visible;mso-wrap-style:square" o:connectortype="straight" o:gfxdata="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">
+                <v:shape id="AutoShape 130" o:spid="_x0000_s1268" type="#_x0000_t32" style="position:absolute;left:12474;top:14826;width:41;height:9842;visibility:visible;mso-wrap-style:square" o:connectortype="straight" o:gfxdata="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">
                   <v:stroke endarrow="block" joinstyle="miter"/>
                 </v:shape>
-                <v:shape id="AutoShape 130" o:spid="_x0000_s1269" type="#_x0000_t32" style="position:absolute;left:19973;top:26826;width:3419;height:2;flip:y;visibility:visible;mso-wrap-style:square" o:connectortype="straight" o:gfxdata="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">
+                <v:shape id="AutoShape 130" o:spid="_x0000_s1269" type="#_x0000_t32" style="position:absolute;left:19973;top:26826;width:3419;height:2;flip:y;visibility:visible;mso-wrap-style:square" o:connectortype="straight" o:gfxdata="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">
                   <v:stroke endarrow="block" joinstyle="miter"/>
                 </v:shape>
-                <v:rect id="Rectangle 306" o:spid="_x0000_s1270" style="position:absolute;left:37722;top:33433;width:16803;height:3381;visibility:visible;mso-wrap-style:square;v-text-anchor:top" o:gfxdata="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">
+                <v:rect id="Rectangle 306" o:spid="_x0000_s1270" style="position:absolute;left:37722;top:33433;width:16803;height:3381;visibility:visible;mso-wrap-style:square;v-text-anchor:top" o:gfxdata="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">
                   <v:textbox inset="0,0,0,0">
                     <w:txbxContent>
                       <w:p>
@@ -22423,7 +22455,7 @@
                     </w:txbxContent>
                   </v:textbox>
                 </v:rect>
-                <v:rect id="Rectangle 311" o:spid="_x0000_s1271" style="position:absolute;left:11189;top:6693;width:32404;height:1549;visibility:visible;mso-wrap-style:square;v-text-anchor:top" o:gfxdata="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">
+                <v:rect id="Rectangle 311" o:spid="_x0000_s1271" style="position:absolute;left:11189;top:6693;width:32404;height:1549;visibility:visible;mso-wrap-style:square;v-text-anchor:top" o:gfxdata="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">
                   <v:textbox inset="0,0,0,0">
                     <w:txbxContent>
                       <w:p>
@@ -22454,7 +22486,7 @@
                     </w:txbxContent>
                   </v:textbox>
                 </v:rect>
-                <v:rect id="Rectangle 312" o:spid="_x0000_s1272" style="position:absolute;left:23297;top:11878;width:20534;height:1543;visibility:visible;mso-wrap-style:square;v-text-anchor:top" o:gfxdata="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">
+                <v:rect id="Rectangle 312" o:spid="_x0000_s1272" style="position:absolute;left:23297;top:11878;width:20534;height:1543;visibility:visible;mso-wrap-style:square;v-text-anchor:top" o:gfxdata="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">
                   <v:textbox inset="0,0,0,0">
                     <w:txbxContent>
                       <w:p>
@@ -22485,7 +22517,7 @@
                     </w:txbxContent>
                   </v:textbox>
                 </v:rect>
-                <v:rect id="Rectangle 333" o:spid="_x0000_s1273" style="position:absolute;left:23392;top:25987;width:20529;height:1537;visibility:visible;mso-wrap-style:square;v-text-anchor:top" o:gfxdata="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">
+                <v:rect id="Rectangle 333" o:spid="_x0000_s1273" style="position:absolute;left:23392;top:25987;width:20529;height:1537;visibility:visible;mso-wrap-style:square;v-text-anchor:top" o:gfxdata="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">
                   <v:textbox inset="0,0,0,0">
                     <w:txbxContent>
                       <w:p>
@@ -22520,9 +22552,9 @@
                     </w:txbxContent>
                   </v:textbox>
                 </v:rect>
-                <v:group id="Group 334" o:spid="_x0000_s1274" style="position:absolute;left:26369;top:14514;width:14916;height:4318" coordsize="18932,4322" o:gfxdata="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">
-                  <v:shape id="AutoShape 127" o:spid="_x0000_s1275" type="#_x0000_t110" style="position:absolute;width:18932;height:4322;visibility:visible;mso-wrap-style:square;v-text-anchor:top" o:gfxdata="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"/>
-                  <v:shape id="Text Box 128" o:spid="_x0000_s1276" type="#_x0000_t202" style="position:absolute;left:2019;top:1373;width:15037;height:2948;visibility:visible;mso-wrap-style:square;v-text-anchor:top" o:gfxdata="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" strokecolor="white">
+                <v:group id="Group 334" o:spid="_x0000_s1274" style="position:absolute;left:26369;top:14514;width:14916;height:4318" coordsize="18932,4322" o:gfxdata="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">
+                  <v:shape id="AutoShape 127" o:spid="_x0000_s1275" type="#_x0000_t110" style="position:absolute;width:18932;height:4322;visibility:visible;mso-wrap-style:square;v-text-anchor:top" o:gfxdata="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"/>
+                  <v:shape id="Text Box 128" o:spid="_x0000_s1276" type="#_x0000_t202" style="position:absolute;left:2019;top:1373;width:15037;height:2948;visibility:visible;mso-wrap-style:square;v-text-anchor:top" o:gfxdata="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" strokecolor="white">
                     <v:fill opacity="0"/>
                     <v:textbox inset="0,0,0,0">
                       <w:txbxContent>
@@ -22546,16 +22578,16 @@
                     </v:textbox>
                   </v:shape>
                 </v:group>
-                <v:shape id="AutoShape 131" o:spid="_x0000_s1277" type="#_x0000_t32" style="position:absolute;left:33564;top:13421;width:263;height:1093;visibility:visible;mso-wrap-style:square" o:connectortype="straight" o:gfxdata="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">
+                <v:shape id="AutoShape 131" o:spid="_x0000_s1277" type="#_x0000_t32" style="position:absolute;left:33564;top:13421;width:263;height:1093;visibility:visible;mso-wrap-style:square" o:connectortype="straight" o:gfxdata="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">
                   <v:stroke endarrow="block"/>
                 </v:shape>
-                <v:shape id="AutoShape 131" o:spid="_x0000_s1278" type="#_x0000_t32" style="position:absolute;left:41285;top:16673;width:3834;height:2307;visibility:visible;mso-wrap-style:square" o:connectortype="straight" o:gfxdata="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">
+                <v:shape id="AutoShape 131" o:spid="_x0000_s1278" type="#_x0000_t32" style="position:absolute;left:41285;top:16673;width:3834;height:2307;visibility:visible;mso-wrap-style:square" o:connectortype="straight" o:gfxdata="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">
                   <v:stroke endarrow="block"/>
                 </v:shape>
-                <v:shape id="AutoShape 131" o:spid="_x0000_s1279" type="#_x0000_t32" style="position:absolute;left:23918;top:16673;width:2451;height:2288;flip:x;visibility:visible;mso-wrap-style:square" o:connectortype="straight" o:gfxdata="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">
+                <v:shape id="AutoShape 131" o:spid="_x0000_s1279" type="#_x0000_t32" style="position:absolute;left:23918;top:16673;width:2451;height:2288;flip:x;visibility:visible;mso-wrap-style:square" o:connectortype="straight" o:gfxdata="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">
                   <v:stroke endarrow="block"/>
                 </v:shape>
-                <v:shape id="Text Box 123" o:spid="_x0000_s1280" type="#_x0000_t202" style="position:absolute;left:22314;top:16580;width:3010;height:1550;visibility:visible;mso-wrap-style:square;v-text-anchor:top" o:gfxdata="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" strokecolor="white">
+                <v:shape id="Text Box 123" o:spid="_x0000_s1280" type="#_x0000_t202" style="position:absolute;left:22314;top:16580;width:3010;height:1550;visibility:visible;mso-wrap-style:square;v-text-anchor:top" o:gfxdata="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" strokecolor="white">
                   <v:fill opacity="0"/>
                   <v:textbox inset="0,0,0,0">
                     <w:txbxContent>
@@ -22577,7 +22609,7 @@
                     </w:txbxContent>
                   </v:textbox>
                 </v:shape>
-                <v:rect id="Rectangle 341" o:spid="_x0000_s1281" style="position:absolute;left:15952;top:18961;width:15932;height:3810;visibility:visible;mso-wrap-style:square;v-text-anchor:top" o:gfxdata="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">
+                <v:rect id="Rectangle 341" o:spid="_x0000_s1281" style="position:absolute;left:15952;top:18961;width:15932;height:3810;visibility:visible;mso-wrap-style:square;v-text-anchor:top" o:gfxdata="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">
                   <v:textbox inset="0,0,0,0">
                     <w:txbxContent>
                       <w:p>
@@ -22599,9 +22631,9 @@
                     </w:txbxContent>
                   </v:textbox>
                 </v:rect>
-                <v:group id="Group 342" o:spid="_x0000_s1282" style="position:absolute;left:25891;top:28485;width:14910;height:4312" coordsize="18932,4322" o:gfxdata="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">
-                  <v:shape id="AutoShape 127" o:spid="_x0000_s1283" type="#_x0000_t110" style="position:absolute;width:18932;height:4322;visibility:visible;mso-wrap-style:square;v-text-anchor:top" o:gfxdata="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"/>
-                  <v:shape id="Text Box 128" o:spid="_x0000_s1284" type="#_x0000_t202" style="position:absolute;left:2019;top:1373;width:15037;height:2948;visibility:visible;mso-wrap-style:square;v-text-anchor:top" o:gfxdata="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" strokecolor="white">
+                <v:group id="Group 342" o:spid="_x0000_s1282" style="position:absolute;left:25891;top:28485;width:14910;height:4312" coordsize="18932,4322" o:gfxdata="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">
+                  <v:shape id="AutoShape 127" o:spid="_x0000_s1283" type="#_x0000_t110" style="position:absolute;width:18932;height:4322;visibility:visible;mso-wrap-style:square;v-text-anchor:top" o:gfxdata="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"/>
+                  <v:shape id="Text Box 128" o:spid="_x0000_s1284" type="#_x0000_t202" style="position:absolute;left:2019;top:1373;width:15037;height:2948;visibility:visible;mso-wrap-style:square;v-text-anchor:top" o:gfxdata="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" strokecolor="white">
                     <v:fill opacity="0"/>
                     <v:textbox inset="0,0,0,0">
                       <w:txbxContent>
@@ -22625,13 +22657,13 @@
                     </v:textbox>
                   </v:shape>
                 </v:group>
-                <v:shape id="AutoShape 131" o:spid="_x0000_s1285" type="#_x0000_t32" style="position:absolute;left:33346;top:27524;width:310;height:961;flip:x;visibility:visible;mso-wrap-style:square" o:connectortype="straight" o:gfxdata="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">
+                <v:shape id="AutoShape 131" o:spid="_x0000_s1285" type="#_x0000_t32" style="position:absolute;left:33346;top:27524;width:310;height:961;flip:x;visibility:visible;mso-wrap-style:square" o:connectortype="straight" o:gfxdata="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">
                   <v:stroke endarrow="block"/>
                 </v:shape>
-                <v:shape id="AutoShape 131" o:spid="_x0000_s1286" type="#_x0000_t32" style="position:absolute;left:40801;top:30641;width:5323;height:2792;visibility:visible;mso-wrap-style:square" o:connectortype="straight" o:gfxdata="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">
+                <v:shape id="AutoShape 131" o:spid="_x0000_s1286" type="#_x0000_t32" style="position:absolute;left:40801;top:30641;width:5323;height:2792;visibility:visible;mso-wrap-style:square" o:connectortype="straight" o:gfxdata="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">
                   <v:stroke endarrow="block"/>
                 </v:shape>
-                <v:shape id="Text Box 123" o:spid="_x0000_s1287" type="#_x0000_t202" style="position:absolute;left:46124;top:31240;width:3009;height:1556;visibility:visible;mso-wrap-style:square;v-text-anchor:top" o:gfxdata="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" strokecolor="white">
+                <v:shape id="Text Box 123" o:spid="_x0000_s1287" type="#_x0000_t202" style="position:absolute;left:46124;top:31240;width:3009;height:1556;visibility:visible;mso-wrap-style:square;v-text-anchor:top" o:gfxdata="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" strokecolor="white">
                   <v:fill opacity="0"/>
                   <v:textbox inset="0,0,0,0">
                     <w:txbxContent>
@@ -22653,10 +22685,10 @@
                     </w:txbxContent>
                   </v:textbox>
                 </v:shape>
-                <v:shape id="AutoShape 131" o:spid="_x0000_s1288" type="#_x0000_t32" style="position:absolute;left:21370;top:30641;width:4521;height:2363;flip:x;visibility:visible;mso-wrap-style:square" o:connectortype="straight" o:gfxdata="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">
+                <v:shape id="AutoShape 131" o:spid="_x0000_s1288" type="#_x0000_t32" style="position:absolute;left:21370;top:30641;width:4521;height:2363;flip:x;visibility:visible;mso-wrap-style:square" o:connectortype="straight" o:gfxdata="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">
                   <v:stroke endarrow="block"/>
                 </v:shape>
-                <v:rect id="Rectangle 374" o:spid="_x0000_s1289" style="position:absolute;left:13408;top:33004;width:15926;height:5559;visibility:visible;mso-wrap-style:square;v-text-anchor:top" o:gfxdata="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">
+                <v:rect id="Rectangle 374" o:spid="_x0000_s1289" style="position:absolute;left:13408;top:33004;width:15926;height:5559;visibility:visible;mso-wrap-style:square;v-text-anchor:top" o:gfxdata="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">
                   <v:textbox inset="0,0,0,0">
                     <w:txbxContent>
                       <w:p>
@@ -22684,7 +22716,7 @@
                     </w:txbxContent>
                   </v:textbox>
                 </v:rect>
-                <v:shape id="Text Box 123" o:spid="_x0000_s1290" type="#_x0000_t202" style="position:absolute;left:18495;top:30641;width:3004;height:1549;visibility:visible;mso-wrap-style:square;v-text-anchor:top" o:gfxdata="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" strokecolor="white">
+                <v:shape id="Text Box 123" o:spid="_x0000_s1290" type="#_x0000_t202" style="position:absolute;left:18495;top:30641;width:3004;height:1549;visibility:visible;mso-wrap-style:square;v-text-anchor:top" o:gfxdata="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" strokecolor="white">
                   <v:fill opacity="0"/>
                   <v:textbox inset="0,0,0,0">
                     <w:txbxContent>
@@ -22706,7 +22738,7 @@
                     </w:txbxContent>
                   </v:textbox>
                 </v:shape>
-                <v:shape id="Text Box 123" o:spid="_x0000_s1291" type="#_x0000_t202" style="position:absolute;left:9896;top:18130;width:3003;height:1549;visibility:visible;mso-wrap-style:square;v-text-anchor:top" o:gfxdata="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" strokecolor="white">
+                <v:shape id="Text Box 123" o:spid="_x0000_s1291" type="#_x0000_t202" style="position:absolute;left:9896;top:18130;width:3003;height:1549;visibility:visible;mso-wrap-style:square;v-text-anchor:top" o:gfxdata="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" strokecolor="white">
                   <v:fill opacity="0"/>
                   <v:textbox inset="0,0,0,0">
                     <w:txbxContent>
@@ -22730,7 +22762,7 @@
                     </w:txbxContent>
                   </v:textbox>
                 </v:shape>
-                <v:shape id="Text Box 123" o:spid="_x0000_s1292" type="#_x0000_t202" style="position:absolute;left:19707;top:10848;width:3009;height:1556;visibility:visible;mso-wrap-style:square;v-text-anchor:top" o:gfxdata="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" strokecolor="white">
+                <v:shape id="Text Box 123" o:spid="_x0000_s1292" type="#_x0000_t202" style="position:absolute;left:19707;top:10848;width:3009;height:1556;visibility:visible;mso-wrap-style:square;v-text-anchor:top" o:gfxdata="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" strokecolor="white">
                   <v:fill opacity="0"/>
                   <v:textbox inset="0,0,0,0">
                     <w:txbxContent>
@@ -23323,8 +23355,8 @@
           </mc:Choice>
           <mc:Fallback>
             <w:pict>
-              <v:group id="Group 343" o:spid="_x0000_s1293" style="position:absolute;margin-left:1.8pt;margin-top:8.4pt;width:358.35pt;height:113.4pt;z-index:251677696;mso-position-horizontal-relative:text;mso-position-vertical-relative:text" coordorigin="1842,2994" coordsize="7167,2268" o:gfxdata="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">
-                <v:shape id="Text Box 217" o:spid="_x0000_s1294" type="#_x0000_t202" style="position:absolute;left:2082;top:2994;width:6897;height:456;visibility:visible;mso-wrap-style:square;v-text-anchor:top" o:gfxdata="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">
+              <v:group w14:anchorId="637F82F5" id="Group 343" o:spid="_x0000_s1293" style="position:absolute;margin-left:1.8pt;margin-top:8.4pt;width:358.35pt;height:113.4pt;z-index:251677696;mso-position-horizontal-relative:text;mso-position-vertical-relative:text" coordorigin="1842,2994" coordsize="7167,2268" o:gfxdata="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">
+                <v:shape id="Text Box 217" o:spid="_x0000_s1294" type="#_x0000_t202" style="position:absolute;left:2082;top:2994;width:6897;height:456;visibility:visible;mso-wrap-style:square;v-text-anchor:top" o:gfxdata="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">
                   <v:textbox>
                     <w:txbxContent>
                       <w:p>
@@ -23343,7 +23375,7 @@
                     </w:txbxContent>
                   </v:textbox>
                 </v:shape>
-                <v:shape id="Text Box 218" o:spid="_x0000_s1295" type="#_x0000_t202" style="position:absolute;left:2112;top:3582;width:6897;height:456;visibility:visible;mso-wrap-style:square;v-text-anchor:top" o:gfxdata="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">
+                <v:shape id="Text Box 218" o:spid="_x0000_s1295" type="#_x0000_t202" style="position:absolute;left:2112;top:3582;width:6897;height:456;visibility:visible;mso-wrap-style:square;v-text-anchor:top" o:gfxdata="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">
                   <v:textbox>
                     <w:txbxContent>
                       <w:p>
@@ -23374,7 +23406,7 @@
                     </w:txbxContent>
                   </v:textbox>
                 </v:shape>
-                <v:shape id="Text Box 219" o:spid="_x0000_s1296" type="#_x0000_t202" style="position:absolute;left:2094;top:4164;width:6897;height:456;visibility:visible;mso-wrap-style:square;v-text-anchor:top" o:gfxdata="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">
+                <v:shape id="Text Box 219" o:spid="_x0000_s1296" type="#_x0000_t202" style="position:absolute;left:2094;top:4164;width:6897;height:456;visibility:visible;mso-wrap-style:square;v-text-anchor:top" o:gfxdata="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">
                   <v:textbox>
                     <w:txbxContent>
                       <w:p>
@@ -23393,7 +23425,7 @@
                     </w:txbxContent>
                   </v:textbox>
                 </v:shape>
-                <v:shape id="Text Box 220" o:spid="_x0000_s1297" type="#_x0000_t202" style="position:absolute;left:2082;top:4806;width:6897;height:456;visibility:visible;mso-wrap-style:square;v-text-anchor:top" o:gfxdata="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">
+                <v:shape id="Text Box 220" o:spid="_x0000_s1297" type="#_x0000_t202" style="position:absolute;left:2082;top:4806;width:6897;height:456;visibility:visible;mso-wrap-style:square;v-text-anchor:top" o:gfxdata="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">
                   <v:textbox>
                     <w:txbxContent>
                       <w:p>
@@ -23424,18 +23456,18 @@
                     </w:txbxContent>
                   </v:textbox>
                 </v:shape>
-                <v:line id="Line 221" o:spid="_x0000_s1298" style="position:absolute;visibility:visible;mso-wrap-style:square" from="5430,3450" to="5430,3600" o:connectortype="straight" o:gfxdata="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">
+                <v:line id="Line 221" o:spid="_x0000_s1298" style="position:absolute;visibility:visible;mso-wrap-style:square" from="5430,3450" to="5430,3600" o:connectortype="straight" o:gfxdata="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">
                   <v:stroke endarrow="block"/>
                 </v:line>
-                <v:line id="Line 222" o:spid="_x0000_s1299" style="position:absolute;flip:x;visibility:visible;mso-wrap-style:square" from="5430,4032" to="5442,4170" o:connectortype="straight" o:gfxdata="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">
+                <v:line id="Line 222" o:spid="_x0000_s1299" style="position:absolute;flip:x;visibility:visible;mso-wrap-style:square" from="5430,4032" to="5442,4170" o:connectortype="straight" o:gfxdata="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">
                   <v:stroke endarrow="block"/>
                 </v:line>
-                <v:line id="Line 223" o:spid="_x0000_s1300" style="position:absolute;visibility:visible;mso-wrap-style:square" from="5442,4602" to="5442,4812" o:connectortype="straight" o:gfxdata="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">
+                <v:line id="Line 223" o:spid="_x0000_s1300" style="position:absolute;visibility:visible;mso-wrap-style:square" from="5442,4602" to="5442,4812" o:connectortype="straight" o:gfxdata="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">
                   <v:stroke endarrow="block"/>
                 </v:line>
-                <v:line id="Line 224" o:spid="_x0000_s1301" style="position:absolute;flip:x;visibility:visible;mso-wrap-style:square" from="1860,5022" to="2070,5022" o:connectortype="straight" o:gfxdata="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"/>
-                <v:line id="Line 225" o:spid="_x0000_s1302" style="position:absolute;flip:y;visibility:visible;mso-wrap-style:square" from="1860,3222" to="1860,5010" o:connectortype="straight" o:gfxdata="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"/>
-                <v:line id="Line 226" o:spid="_x0000_s1303" style="position:absolute;visibility:visible;mso-wrap-style:square" from="1842,3210" to="2082,3210" o:connectortype="straight" o:gfxdata="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">
+                <v:line id="Line 224" o:spid="_x0000_s1301" style="position:absolute;flip:x;visibility:visible;mso-wrap-style:square" from="1860,5022" to="2070,5022" o:connectortype="straight" o:gfxdata="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"/>
+                <v:line id="Line 225" o:spid="_x0000_s1302" style="position:absolute;flip:y;visibility:visible;mso-wrap-style:square" from="1860,3222" to="1860,5010" o:connectortype="straight" o:gfxdata="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"/>
+                <v:line id="Line 226" o:spid="_x0000_s1303" style="position:absolute;visibility:visible;mso-wrap-style:square" from="1842,3210" to="2082,3210" o:connectortype="straight" o:gfxdata="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">
                   <v:stroke endarrow="block"/>
                 </v:line>
               </v:group>
@@ -23929,13 +23961,13 @@
           </mc:Choice>
           <mc:Fallback>
             <w:pict>
-              <v:group id="Canvas 54" o:spid="_x0000_s1304" editas="canvas" style="width:438.25pt;height:182.2pt;mso-position-horizontal-relative:char;mso-position-vertical-relative:line" coordsize="55657,23133" o:gfxdata="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">
+              <v:group w14:anchorId="3BAA7325" id="Canvas 54" o:spid="_x0000_s1304" editas="canvas" style="width:438.25pt;height:182.2pt;mso-position-horizontal-relative:char;mso-position-vertical-relative:line" coordsize="55657,23133" o:gfxdata="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">
                 <v:shape id="_x0000_s1305" type="#_x0000_t75" style="position:absolute;width:55657;height:23133;visibility:visible;mso-wrap-style:square">
                   <v:fill o:detectmouseclick="t"/>
                   <v:path o:connecttype="none"/>
                 </v:shape>
-                <v:group id="Group 121" o:spid="_x0000_s1306" style="position:absolute;left:11029;top:3016;width:32411;height:18053" coordorigin="3438,2635" coordsize="5104,2843" o:gfxdata="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">
-                  <v:shape id="Text Box 123" o:spid="_x0000_s1307" type="#_x0000_t202" style="position:absolute;left:6213;top:4250;width:378;height:245;visibility:visible;mso-wrap-style:square;v-text-anchor:top" o:gfxdata="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" strokecolor="white">
+                <v:group id="Group 121" o:spid="_x0000_s1306" style="position:absolute;left:11029;top:3016;width:32411;height:18053" coordorigin="3438,2635" coordsize="5104,2843" o:gfxdata="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">
+                  <v:shape id="Text Box 123" o:spid="_x0000_s1307" type="#_x0000_t202" style="position:absolute;left:6213;top:4250;width:378;height:245;visibility:visible;mso-wrap-style:square;v-text-anchor:top" o:gfxdata="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" strokecolor="white">
                     <v:fill opacity="0"/>
                     <v:textbox inset="0,0,0,0">
                       <w:txbxContent>
@@ -23958,7 +23990,7 @@
                       </w:txbxContent>
                     </v:textbox>
                   </v:shape>
-                  <v:rect id="Rectangle 125" o:spid="_x0000_s1308" style="position:absolute;left:3438;top:2635;width:5104;height:245;visibility:visible;mso-wrap-style:square;v-text-anchor:top" o:gfxdata="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">
+                  <v:rect id="Rectangle 125" o:spid="_x0000_s1308" style="position:absolute;left:3438;top:2635;width:5104;height:245;visibility:visible;mso-wrap-style:square;v-text-anchor:top" o:gfxdata="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">
                     <v:textbox inset="0,0,0,0">
                       <w:txbxContent>
                         <w:p>
@@ -23982,7 +24014,7 @@
                       </w:txbxContent>
                     </v:textbox>
                   </v:rect>
-                  <v:rect id="Rectangle 126" o:spid="_x0000_s1309" style="position:absolute;left:4697;top:4586;width:2647;height:892;visibility:visible;mso-wrap-style:square;v-text-anchor:top" o:gfxdata="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">
+                  <v:rect id="Rectangle 126" o:spid="_x0000_s1309" style="position:absolute;left:4697;top:4586;width:2647;height:892;visibility:visible;mso-wrap-style:square;v-text-anchor:top" o:gfxdata="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">
                     <v:textbox inset="0,0,0,0">
                       <w:txbxContent>
                         <w:p>
@@ -24003,8 +24035,8 @@
                       </w:txbxContent>
                     </v:textbox>
                   </v:rect>
-                  <v:shape id="AutoShape 127" o:spid="_x0000_s1310" type="#_x0000_t110" style="position:absolute;left:4401;top:3240;width:3214;height:902;visibility:visible;mso-wrap-style:square;v-text-anchor:top" o:gfxdata="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"/>
-                  <v:shape id="Text Box 128" o:spid="_x0000_s1311" type="#_x0000_t202" style="position:absolute;left:5121;top:3536;width:2080;height:245;visibility:visible;mso-wrap-style:square;v-text-anchor:top" o:gfxdata="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" strokecolor="white">
+                  <v:shape id="AutoShape 127" o:spid="_x0000_s1310" type="#_x0000_t110" style="position:absolute;left:4401;top:3240;width:3214;height:902;visibility:visible;mso-wrap-style:square;v-text-anchor:top" o:gfxdata="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"/>
+                  <v:shape id="Text Box 128" o:spid="_x0000_s1311" type="#_x0000_t202" style="position:absolute;left:5121;top:3536;width:2080;height:245;visibility:visible;mso-wrap-style:square;v-text-anchor:top" o:gfxdata="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" strokecolor="white">
                     <v:fill opacity="0"/>
                     <v:textbox inset="0,0,0,0">
                       <w:txbxContent>
@@ -24037,10 +24069,10 @@
                       </w:txbxContent>
                     </v:textbox>
                   </v:shape>
-                  <v:shape id="AutoShape 130" o:spid="_x0000_s1312" type="#_x0000_t34" style="position:absolute;left:5799;top:4364;width:444;height:0;rotation:90;visibility:visible;mso-wrap-style:square" o:connectortype="elbow" o:gfxdata="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">
+                  <v:shape id="AutoShape 130" o:spid="_x0000_s1312" type="#_x0000_t34" style="position:absolute;left:5799;top:4364;width:444;height:0;rotation:90;visibility:visible;mso-wrap-style:square" o:connectortype="elbow" o:gfxdata="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">
                     <v:stroke endarrow="block"/>
                   </v:shape>
-                  <v:shape id="AutoShape 131" o:spid="_x0000_s1313" type="#_x0000_t32" style="position:absolute;left:5990;top:2880;width:18;height:360;visibility:visible;mso-wrap-style:square" o:connectortype="straight" o:gfxdata="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">
+                  <v:shape id="AutoShape 131" o:spid="_x0000_s1313" type="#_x0000_t32" style="position:absolute;left:5990;top:2880;width:18;height:360;visibility:visible;mso-wrap-style:square" o:connectortype="straight" o:gfxdata="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">
                     <v:stroke endarrow="block"/>
                   </v:shape>
                 </v:group>
@@ -24065,7 +24097,7 @@
       </w:pPr>
     </w:p>
     <w:sectPr>
-      <w:footerReference w:type="default" r:id="rId17"/>
+      <w:footerReference w:type="default" r:id="rId16"/>
       <w:pgSz w:w="12240" w:h="15840"/>
       <w:pgMar w:top="1440" w:right="1440" w:bottom="1440" w:left="1440" w:header="720" w:footer="720" w:gutter="0"/>
       <w:pgNumType w:start="0"/>
@@ -24078,7 +24110,7 @@
 </file>
 
 <file path=word/endnotes.xml><?xml version="1.0" encoding="utf-8"?>
-<w:endnotes xmlns:wpc="http://schemas.microsoft.com/office/word/2010/wordprocessingCanvas" xmlns:mc="http://schemas.openxmlformats.org/markup-compatibility/2006" xmlns:o="urn:schemas-microsoft-com:office:office" xmlns:r="http://schemas.openxmlformats.org/officeDocument/2006/relationships" xmlns:m="http://schemas.openxmlformats.org/officeDocument/2006/math" xmlns:v="urn:schemas-microsoft-com:vml" xmlns:wp14="http://schemas.microsoft.com/office/word/2010/wordprocessingDrawing" xmlns:wp="http://schemas.openxmlformats.org/drawingml/2006/wordprocessingDrawing" xmlns:w10="urn:schemas-microsoft-com:office:word" xmlns:w="http://schemas.openxmlformats.org/wordprocessingml/2006/main" xmlns:w14="http://schemas.microsoft.com/office/word/2010/wordml" xmlns:wpg="http://schemas.microsoft.com/office/word/2010/wordprocessingGroup" xmlns:wpi="http://schemas.microsoft.com/office/word/2010/wordprocessingInk" xmlns:wne="http://schemas.microsoft.com/office/word/2006/wordml" xmlns:wps="http://schemas.microsoft.com/office/word/2010/wordprocessingShape" mc:Ignorable="w14 wp14">
+<w:endnotes xmlns:wpc="http://schemas.microsoft.com/office/word/2010/wordprocessingCanvas" xmlns:cx="http://schemas.microsoft.com/office/drawing/2014/chartex" xmlns:cx1="http://schemas.microsoft.com/office/drawing/2015/9/8/chartex" xmlns:cx2="http://schemas.microsoft.com/office/drawing/2015/10/21/chartex" xmlns:cx3="http://schemas.microsoft.com/office/drawing/2016/5/9/chartex" xmlns:cx4="http://schemas.microsoft.com/office/drawing/2016/5/10/chartex" xmlns:cx5="http://schemas.microsoft.com/office/drawing/2016/5/11/chartex" xmlns:cx6="http://schemas.microsoft.com/office/drawing/2016/5/12/chartex" xmlns:cx7="http://schemas.microsoft.com/office/drawing/2016/5/13/chartex" xmlns:cx8="http://schemas.microsoft.com/office/drawing/2016/5/14/chartex" xmlns:mc="http://schemas.openxmlformats.org/markup-compatibility/2006" xmlns:aink="http://schemas.microsoft.com/office/drawing/2016/ink" xmlns:am3d="http://schemas.microsoft.com/office/drawing/2017/model3d" xmlns:o="urn:schemas-microsoft-com:office:office" xmlns:r="http://schemas.openxmlformats.org/officeDocument/2006/relationships" xmlns:m="http://schemas.openxmlformats.org/officeDocument/2006/math" xmlns:v="urn:schemas-microsoft-com:vml" xmlns:wp14="http://schemas.microsoft.com/office/word/2010/wordprocessingDrawing" xmlns:wp="http://schemas.openxmlformats.org/drawingml/2006/wordprocessingDrawing" xmlns:w10="urn:schemas-microsoft-com:office:word" xmlns:w="http://schemas.openxmlformats.org/wordprocessingml/2006/main" xmlns:w14="http://schemas.microsoft.com/office/word/2010/wordml" xmlns:w15="http://schemas.microsoft.com/office/word/2012/wordml" xmlns:w16cid="http://schemas.microsoft.com/office/word/2016/wordml/cid" xmlns:w16se="http://schemas.microsoft.com/office/word/2015/wordml/symex" xmlns:wpg="http://schemas.microsoft.com/office/word/2010/wordprocessingGroup" xmlns:wpi="http://schemas.microsoft.com/office/word/2010/wordprocessingInk" xmlns:wne="http://schemas.microsoft.com/office/word/2006/wordml" xmlns:wps="http://schemas.microsoft.com/office/word/2010/wordprocessingShape" mc:Ignorable="w14 w15 w16se w16cid wp14">
   <w:endnote w:type="separator" w:id="-1">
     <w:p>
       <w:pPr>
@@ -24103,7 +24135,7 @@
 </file>
 
 <file path=word/footer1.xml><?xml version="1.0" encoding="utf-8"?>
-<w:ftr xmlns:wpc="http://schemas.microsoft.com/office/word/2010/wordprocessingCanvas" xmlns:mc="http://schemas.openxmlformats.org/markup-compatibility/2006" xmlns:o="urn:schemas-microsoft-com:office:office" xmlns:r="http://schemas.openxmlformats.org/officeDocument/2006/relationships" xmlns:m="http://schemas.openxmlformats.org/officeDocument/2006/math" xmlns:v="urn:schemas-microsoft-com:vml" xmlns:wp14="http://schemas.microsoft.com/office/word/2010/wordprocessingDrawing" xmlns:wp="http://schemas.openxmlformats.org/drawingml/2006/wordprocessingDrawing" xmlns:w10="urn:schemas-microsoft-com:office:word" xmlns:w="http://schemas.openxmlformats.org/wordprocessingml/2006/main" xmlns:w14="http://schemas.microsoft.com/office/word/2010/wordml" xmlns:wpg="http://schemas.microsoft.com/office/word/2010/wordprocessingGroup" xmlns:wpi="http://schemas.microsoft.com/office/word/2010/wordprocessingInk" xmlns:wne="http://schemas.microsoft.com/office/word/2006/wordml" xmlns:wps="http://schemas.microsoft.com/office/word/2010/wordprocessingShape" mc:Ignorable="w14 wp14">
+<w:ftr xmlns:wpc="http://schemas.microsoft.com/office/word/2010/wordprocessingCanvas" xmlns:cx="http://schemas.microsoft.com/office/drawing/2014/chartex" xmlns:cx1="http://schemas.microsoft.com/office/drawing/2015/9/8/chartex" xmlns:cx2="http://schemas.microsoft.com/office/drawing/2015/10/21/chartex" xmlns:cx3="http://schemas.microsoft.com/office/drawing/2016/5/9/chartex" xmlns:cx4="http://schemas.microsoft.com/office/drawing/2016/5/10/chartex" xmlns:cx5="http://schemas.microsoft.com/office/drawing/2016/5/11/chartex" xmlns:cx6="http://schemas.microsoft.com/office/drawing/2016/5/12/chartex" xmlns:cx7="http://schemas.microsoft.com/office/drawing/2016/5/13/chartex" xmlns:cx8="http://schemas.microsoft.com/office/drawing/2016/5/14/chartex" xmlns:mc="http://schemas.openxmlformats.org/markup-compatibility/2006" xmlns:aink="http://schemas.microsoft.com/office/drawing/2016/ink" xmlns:am3d="http://schemas.microsoft.com/office/drawing/2017/model3d" xmlns:o="urn:schemas-microsoft-com:office:office" xmlns:r="http://schemas.openxmlformats.org/officeDocument/2006/relationships" xmlns:m="http://schemas.openxmlformats.org/officeDocument/2006/math" xmlns:v="urn:schemas-microsoft-com:vml" xmlns:wp14="http://schemas.microsoft.com/office/word/2010/wordprocessingDrawing" xmlns:wp="http://schemas.openxmlformats.org/drawingml/2006/wordprocessingDrawing" xmlns:w10="urn:schemas-microsoft-com:office:word" xmlns:w="http://schemas.openxmlformats.org/wordprocessingml/2006/main" xmlns:w14="http://schemas.microsoft.com/office/word/2010/wordml" xmlns:w15="http://schemas.microsoft.com/office/word/2012/wordml" xmlns:w16cid="http://schemas.microsoft.com/office/word/2016/wordml/cid" xmlns:w16se="http://schemas.microsoft.com/office/word/2015/wordml/symex" xmlns:wpg="http://schemas.microsoft.com/office/word/2010/wordprocessingGroup" xmlns:wpi="http://schemas.microsoft.com/office/word/2010/wordprocessingInk" xmlns:wne="http://schemas.microsoft.com/office/word/2006/wordml" xmlns:wps="http://schemas.microsoft.com/office/word/2010/wordprocessingShape" mc:Ignorable="w14 w15 w16se w16cid wp14">
   <w:sdt>
     <w:sdtPr>
       <w:id w:val="456297407"/>
@@ -24156,7 +24188,7 @@
 </file>
 
 <file path=word/footnotes.xml><?xml version="1.0" encoding="utf-8"?>
-<w:footnotes xmlns:wpc="http://schemas.microsoft.com/office/word/2010/wordprocessingCanvas" xmlns:mc="http://schemas.openxmlformats.org/markup-compatibility/2006" xmlns:o="urn:schemas-microsoft-com:office:office" xmlns:r="http://schemas.openxmlformats.org/officeDocument/2006/relationships" xmlns:m="http://schemas.openxmlformats.org/officeDocument/2006/math" xmlns:v="urn:schemas-microsoft-com:vml" xmlns:wp14="http://schemas.microsoft.com/office/word/2010/wordprocessingDrawing" xmlns:wp="http://schemas.openxmlformats.org/drawingml/2006/wordprocessingDrawing" xmlns:w10="urn:schemas-microsoft-com:office:word" xmlns:w="http://schemas.openxmlformats.org/wordprocessingml/2006/main" xmlns:w14="http://schemas.microsoft.com/office/word/2010/wordml" xmlns:wpg="http://schemas.microsoft.com/office/word/2010/wordprocessingGroup" xmlns:wpi="http://schemas.microsoft.com/office/word/2010/wordprocessingInk" xmlns:wne="http://schemas.microsoft.com/office/word/2006/wordml" xmlns:wps="http://schemas.microsoft.com/office/word/2010/wordprocessingShape" mc:Ignorable="w14 wp14">
+<w:footnotes xmlns:wpc="http://schemas.microsoft.com/office/word/2010/wordprocessingCanvas" xmlns:cx="http://schemas.microsoft.com/office/drawing/2014/chartex" xmlns:cx1="http://schemas.microsoft.com/office/drawing/2015/9/8/chartex" xmlns:cx2="http://schemas.microsoft.com/office/drawing/2015/10/21/chartex" xmlns:cx3="http://schemas.microsoft.com/office/drawing/2016/5/9/chartex" xmlns:cx4="http://schemas.microsoft.com/office/drawing/2016/5/10/chartex" xmlns:cx5="http://schemas.microsoft.com/office/drawing/2016/5/11/chartex" xmlns:cx6="http://schemas.microsoft.com/office/drawing/2016/5/12/chartex" xmlns:cx7="http://schemas.microsoft.com/office/drawing/2016/5/13/chartex" xmlns:cx8="http://schemas.microsoft.com/office/drawing/2016/5/14/chartex" xmlns:mc="http://schemas.openxmlformats.org/markup-compatibility/2006" xmlns:aink="http://schemas.microsoft.com/office/drawing/2016/ink" xmlns:am3d="http://schemas.microsoft.com/office/drawing/2017/model3d" xmlns:o="urn:schemas-microsoft-com:office:office" xmlns:r="http://schemas.openxmlformats.org/officeDocument/2006/relationships" xmlns:m="http://schemas.openxmlformats.org/officeDocument/2006/math" xmlns:v="urn:schemas-microsoft-com:vml" xmlns:wp14="http://schemas.microsoft.com/office/word/2010/wordprocessingDrawing" xmlns:wp="http://schemas.openxmlformats.org/drawingml/2006/wordprocessingDrawing" xmlns:w10="urn:schemas-microsoft-com:office:word" xmlns:w="http://schemas.openxmlformats.org/wordprocessingml/2006/main" xmlns:w14="http://schemas.microsoft.com/office/word/2010/wordml" xmlns:w15="http://schemas.microsoft.com/office/word/2012/wordml" xmlns:w16cid="http://schemas.microsoft.com/office/word/2016/wordml/cid" xmlns:w16se="http://schemas.microsoft.com/office/word/2015/wordml/symex" xmlns:wpg="http://schemas.microsoft.com/office/word/2010/wordprocessingGroup" xmlns:wpi="http://schemas.microsoft.com/office/word/2010/wordprocessingInk" xmlns:wne="http://schemas.microsoft.com/office/word/2006/wordml" xmlns:wps="http://schemas.microsoft.com/office/word/2010/wordprocessingShape" mc:Ignorable="w14 w15 w16se w16cid wp14">
   <w:footnote w:type="separator" w:id="-1">
     <w:p>
       <w:pPr>
@@ -24181,8 +24213,8 @@
 </file>
 
 <file path=word/numbering.xml><?xml version="1.0" encoding="utf-8"?>
-<w:numbering xmlns:wpc="http://schemas.microsoft.com/office/word/2010/wordprocessingCanvas" xmlns:mc="http://schemas.openxmlformats.org/markup-compatibility/2006" xmlns:o="urn:schemas-microsoft-com:office:office" xmlns:r="http://schemas.openxmlformats.org/officeDocument/2006/relationships" xmlns:m="http://schemas.openxmlformats.org/officeDocument/2006/math" xmlns:v="urn:schemas-microsoft-com:vml" xmlns:wp14="http://schemas.microsoft.com/office/word/2010/wordprocessingDrawing" xmlns:wp="http://schemas.openxmlformats.org/drawingml/2006/wordprocessingDrawing" xmlns:w10="urn:schemas-microsoft-com:office:word" xmlns:w="http://schemas.openxmlformats.org/wordprocessingml/2006/main" xmlns:w14="http://schemas.microsoft.com/office/word/2010/wordml" xmlns:wpg="http://schemas.microsoft.com/office/word/2010/wordprocessingGroup" xmlns:wpi="http://schemas.microsoft.com/office/word/2010/wordprocessingInk" xmlns:wne="http://schemas.microsoft.com/office/word/2006/wordml" xmlns:wps="http://schemas.microsoft.com/office/word/2010/wordprocessingShape" mc:Ignorable="w14 wp14">
-  <w:abstractNum w:abstractNumId="0">
+<w:numbering xmlns:wpc="http://schemas.microsoft.com/office/word/2010/wordprocessingCanvas" xmlns:cx="http://schemas.microsoft.com/office/drawing/2014/chartex" xmlns:cx1="http://schemas.microsoft.com/office/drawing/2015/9/8/chartex" xmlns:cx2="http://schemas.microsoft.com/office/drawing/2015/10/21/chartex" xmlns:cx3="http://schemas.microsoft.com/office/drawing/2016/5/9/chartex" xmlns:cx4="http://schemas.microsoft.com/office/drawing/2016/5/10/chartex" xmlns:cx5="http://schemas.microsoft.com/office/drawing/2016/5/11/chartex" xmlns:cx6="http://schemas.microsoft.com/office/drawing/2016/5/12/chartex" xmlns:cx7="http://schemas.microsoft.com/office/drawing/2016/5/13/chartex" xmlns:cx8="http://schemas.microsoft.com/office/drawing/2016/5/14/chartex" xmlns:mc="http://schemas.openxmlformats.org/markup-compatibility/2006" xmlns:aink="http://schemas.microsoft.com/office/drawing/2016/ink" xmlns:am3d="http://schemas.microsoft.com/office/drawing/2017/model3d" xmlns:o="urn:schemas-microsoft-com:office:office" xmlns:r="http://schemas.openxmlformats.org/officeDocument/2006/relationships" xmlns:m="http://schemas.openxmlformats.org/officeDocument/2006/math" xmlns:v="urn:schemas-microsoft-com:vml" xmlns:wp14="http://schemas.microsoft.com/office/word/2010/wordprocessingDrawing" xmlns:wp="http://schemas.openxmlformats.org/drawingml/2006/wordprocessingDrawing" xmlns:w10="urn:schemas-microsoft-com:office:word" xmlns:w="http://schemas.openxmlformats.org/wordprocessingml/2006/main" xmlns:w14="http://schemas.microsoft.com/office/word/2010/wordml" xmlns:w15="http://schemas.microsoft.com/office/word/2012/wordml" xmlns:w16cid="http://schemas.microsoft.com/office/word/2016/wordml/cid" xmlns:w16se="http://schemas.microsoft.com/office/word/2015/wordml/symex" xmlns:wpg="http://schemas.microsoft.com/office/word/2010/wordprocessingGroup" xmlns:wpi="http://schemas.microsoft.com/office/word/2010/wordprocessingInk" xmlns:wne="http://schemas.microsoft.com/office/word/2006/wordml" xmlns:wps="http://schemas.microsoft.com/office/word/2010/wordprocessingShape" mc:Ignorable="w14 w15 w16se w16cid wp14">
+  <w:abstractNum w:abstractNumId="0" w15:restartNumberingAfterBreak="0">
     <w:nsid w:val="25903139"/>
     <w:multiLevelType w:val="hybridMultilevel"/>
     <w:tmpl w:val="39BC6016"/>
@@ -24268,7 +24300,7 @@
       </w:pPr>
     </w:lvl>
   </w:abstractNum>
-  <w:abstractNum w:abstractNumId="1">
+  <w:abstractNum w:abstractNumId="1" w15:restartNumberingAfterBreak="0">
     <w:nsid w:val="27326AA9"/>
     <w:multiLevelType w:val="hybridMultilevel"/>
     <w:tmpl w:val="242AEA04"/>
@@ -24381,7 +24413,7 @@
       </w:rPr>
     </w:lvl>
   </w:abstractNum>
-  <w:abstractNum w:abstractNumId="2">
+  <w:abstractNum w:abstractNumId="2" w15:restartNumberingAfterBreak="0">
     <w:nsid w:val="27621521"/>
     <w:multiLevelType w:val="hybridMultilevel"/>
     <w:tmpl w:val="D88C228E"/>
@@ -24493,7 +24525,7 @@
       </w:rPr>
     </w:lvl>
   </w:abstractNum>
-  <w:abstractNum w:abstractNumId="3">
+  <w:abstractNum w:abstractNumId="3" w15:restartNumberingAfterBreak="0">
     <w:nsid w:val="4A611E91"/>
     <w:multiLevelType w:val="hybridMultilevel"/>
     <w:tmpl w:val="B484BD1E"/>
@@ -24606,7 +24638,7 @@
       </w:rPr>
     </w:lvl>
   </w:abstractNum>
-  <w:abstractNum w:abstractNumId="4">
+  <w:abstractNum w:abstractNumId="4" w15:restartNumberingAfterBreak="0">
     <w:nsid w:val="4ED7537F"/>
     <w:multiLevelType w:val="hybridMultilevel"/>
     <w:tmpl w:val="FD7AB8C2"/>
@@ -24719,7 +24751,7 @@
       </w:rPr>
     </w:lvl>
   </w:abstractNum>
-  <w:abstractNum w:abstractNumId="5">
+  <w:abstractNum w:abstractNumId="5" w15:restartNumberingAfterBreak="0">
     <w:nsid w:val="5F964FEB"/>
     <w:multiLevelType w:val="hybridMultilevel"/>
     <w:tmpl w:val="6232A96A"/>
@@ -24832,7 +24864,7 @@
       </w:rPr>
     </w:lvl>
   </w:abstractNum>
-  <w:abstractNum w:abstractNumId="6">
+  <w:abstractNum w:abstractNumId="6" w15:restartNumberingAfterBreak="0">
     <w:nsid w:val="685F5B38"/>
     <w:multiLevelType w:val="hybridMultilevel"/>
     <w:tmpl w:val="7BBC50CE"/>
@@ -24970,7 +25002,7 @@
 </file>
 
 <file path=word/styles.xml><?xml version="1.0" encoding="utf-8"?>
-<w:styles xmlns:mc="http://schemas.openxmlformats.org/markup-compatibility/2006" xmlns:r="http://schemas.openxmlformats.org/officeDocument/2006/relationships" xmlns:w="http://schemas.openxmlformats.org/wordprocessingml/2006/main" xmlns:w14="http://schemas.microsoft.com/office/word/2010/wordml" mc:Ignorable="w14">
+<w:styles xmlns:mc="http://schemas.openxmlformats.org/markup-compatibility/2006" xmlns:r="http://schemas.openxmlformats.org/officeDocument/2006/relationships" xmlns:w="http://schemas.openxmlformats.org/wordprocessingml/2006/main" xmlns:w14="http://schemas.microsoft.com/office/word/2010/wordml" xmlns:w15="http://schemas.microsoft.com/office/word/2012/wordml" xmlns:w16cid="http://schemas.microsoft.com/office/word/2016/wordml/cid" xmlns:w16se="http://schemas.microsoft.com/office/word/2015/wordml/symex" mc:Ignorable="w14 w15 w16se w16cid">
   <w:docDefaults>
     <w:rPrDefault>
       <w:rPr>
@@ -24986,664 +25018,383 @@
       </w:pPr>
     </w:pPrDefault>
   </w:docDefaults>
-  <w:latentStyles w:defLockedState="0" w:defUIPriority="99" w:defSemiHidden="1" w:defUnhideWhenUsed="1" w:defQFormat="0" w:count="267">
-    <w:lsdException w:name="Normal" w:semiHidden="0" w:uiPriority="0" w:unhideWhenUsed="0" w:qFormat="1"/>
-    <w:lsdException w:name="heading 1" w:semiHidden="0" w:uiPriority="9" w:unhideWhenUsed="0" w:qFormat="1"/>
-    <w:lsdException w:name="heading 2" w:uiPriority="9" w:qFormat="1"/>
-    <w:lsdException w:name="heading 3" w:uiPriority="9" w:qFormat="1"/>
-    <w:lsdException w:name="heading 4" w:uiPriority="9" w:qFormat="1"/>
-    <w:lsdException w:name="heading 5" w:uiPriority="9" w:qFormat="1"/>
-    <w:lsdException w:name="heading 6" w:uiPriority="9" w:qFormat="1"/>
-    <w:lsdException w:name="heading 7" w:uiPriority="9" w:qFormat="1"/>
-    <w:lsdException w:name="heading 8" w:uiPriority="9" w:qFormat="1"/>
-    <w:lsdException w:name="heading 9" w:uiPriority="9" w:qFormat="1"/>
-    <w:lsdException w:name="toc 1" w:uiPriority="39"/>
-    <w:lsdException w:name="toc 2" w:uiPriority="39"/>
-    <w:lsdException w:name="toc 3" w:uiPriority="39"/>
-    <w:lsdException w:name="toc 4" w:uiPriority="39"/>
-    <w:lsdException w:name="toc 5" w:uiPriority="39"/>
-    <w:lsdException w:name="toc 6" w:uiPriority="39"/>
-    <w:lsdException w:name="toc 7" w:uiPriority="39"/>
-    <w:lsdException w:name="toc 8" w:uiPriority="39"/>
-    <w:lsdException w:name="toc 9" w:uiPriority="39"/>
-    <w:lsdException w:name="caption" w:uiPriority="35" w:qFormat="1"/>
-    <w:lsdException w:name="Title" w:semiHidden="0" w:uiPriority="10" w:unhideWhenUsed="0" w:qFormat="1"/>
-    <w:lsdException w:name="Default Paragraph Font" w:uiPriority="1"/>
-    <w:lsdException w:name="Subtitle" w:semiHidden="0" w:uiPriority="11" w:unhideWhenUsed="0" w:qFormat="1"/>
-    <w:lsdException w:name="Strong" w:semiHidden="0" w:uiPriority="22" w:unhideWhenUsed="0" w:qFormat="1"/>
-    <w:lsdException w:name="Emphasis" w:semiHidden="0" w:uiPriority="20" w:unhideWhenUsed="0" w:qFormat="1"/>
-    <w:lsdException w:name="Table Grid" w:semiHidden="0" w:uiPriority="59" w:unhideWhenUsed="0"/>
-    <w:lsdException w:name="Placeholder Text" w:unhideWhenUsed="0"/>
-    <w:lsdException w:name="No Spacing" w:semiHidden="0" w:uiPriority="1" w:unhideWhenUsed="0" w:qFormat="1"/>
-    <w:lsdException w:name="Light Shading" w:semiHidden="0" w:uiPriority="60" w:unhideWhenUsed="0"/>
-    <w:lsdException w:name="Light List" w:semiHidden="0" w:uiPriority="61" w:unhideWhenUsed="0"/>
-    <w:lsdException w:name="Light Grid" w:semiHidden="0" w:uiPriority="62" w:unhideWhenUsed="0"/>
-    <w:lsdException w:name="Medium Shading 1" w:semiHidden="0" w:uiPriority="63" w:unhideWhenUsed="0"/>
-    <w:lsdException w:name="Medium Shading 2" w:semiHidden="0" w:uiPriority="64" w:unhideWhenUsed="0"/>
-    <w:lsdException w:name="Medium List 1" w:semiHidden="0" w:uiPriority="65" w:unhideWhenUsed="0"/>
-    <w:lsdException w:name="Medium List 2" w:semiHidden="0" w:uiPriority="66" w:unhideWhenUsed="0"/>
-    <w:lsdException w:name="Medium Grid 1" w:semiHidden="0" w:uiPriority="67" w:unhideWhenUsed="0"/>
-    <w:lsdException w:name="Medium Grid 2" w:semiHidden="0" w:uiPriority="68" w:unhideWhenUsed="0"/>
-    <w:lsdException w:name="Medium Grid 3" w:semiHidden="0" w:uiPriority="69" w:unhideWhenUsed="0"/>
-    <w:lsdException w:name="Dark List" w:semiHidden="0" w:uiPriority="70" w:unhideWhenUsed="0"/>
-    <w:lsdException w:name="Colorful Shading" w:semiHidden="0" w:uiPriority="71" w:unhideWhenUsed="0"/>
-    <w:lsdException w:name="Colorful List" w:semiHidden="0" w:uiPriority="72" w:unhideWhenUsed="0"/>
-    <w:lsdException w:name="Colorful Grid" w:semiHidden="0" w:uiPriority="73" w:unhideWhenUsed="0"/>
-    <w:lsdException w:name="Light Shading Accent 1" w:semiHidden="0" w:uiPriority="60" w:unhideWhenUsed="0"/>
-    <w:lsdException w:name="Light List Accent 1" w:semiHidden="0" w:uiPriority="61" w:unhideWhenUsed="0"/>
-    <w:lsdException w:name="Light Grid Accent 1" w:semiHidden="0" w:uiPriority="62" w:unhideWhenUsed="0"/>
-    <w:lsdException w:name="Medium Shading 1 Accent 1" w:semiHidden="0" w:uiPriority="63" w:unhideWhenUsed="0"/>
-    <w:lsdException w:name="Medium Shading 2 Accent 1" w:semiHidden="0" w:uiPriority="64" w:unhideWhenUsed="0"/>
-    <w:lsdException w:name="Medium List 1 Accent 1" w:semiHidden="0" w:uiPriority="65" w:unhideWhenUsed="0"/>
-    <w:lsdException w:name="Revision" w:unhideWhenUsed="0"/>
-    <w:lsdException w:name="List Paragraph" w:semiHidden="0" w:uiPriority="34" w:unhideWhenUsed="0" w:qFormat="1"/>
-    <w:lsdException w:name="Quote" w:semiHidden="0" w:uiPriority="29" w:unhideWhenUsed="0" w:qFormat="1"/>
-    <w:lsdException w:name="Intense Quote" w:semiHidden="0" w:uiPriority="30" w:unhideWhenUsed="0" w:qFormat="1"/>
-    <w:lsdException w:name="Medium List 2 Accent 1" w:semiHidden="0" w:uiPriority="66" w:unhideWhenUsed="0"/>
-    <w:lsdException w:name="Medium Grid 1 Accent 1" w:semiHidden="0" w:uiPriority="67" w:unhideWhenUsed="0"/>
-    <w:lsdException w:name="Medium Grid 2 Accent 1" w:semiHidden="0" w:uiPriority="68" w:unhideWhenUsed="0"/>
-    <w:lsdException w:name="Medium Grid 3 Accent 1" w:semiHidden="0" w:uiPriority="69" w:unhideWhenUsed="0"/>
-    <w:lsdException w:name="Dark List Accent 1" w:semiHidden="0" w:uiPriority="70" w:unhideWhenUsed="0"/>
-    <w:lsdException w:name="Colorful Shading Accent 1" w:semiHidden="0" w:uiPriority="71" w:unhideWhenUsed="0"/>
-    <w:lsdException w:name="Colorful List Accent 1" w:semiHidden="0" w:uiPriority="72" w:unhideWhenUsed="0"/>
-    <w:lsdException w:name="Colorful Grid Accent 1" w:semiHidden="0" w:uiPriority="73" w:unhideWhenUsed="0"/>
-    <w:lsdException w:name="Light Shading Accent 2" w:semiHidden="0" w:uiPriority="60" w:unhideWhenUsed="0"/>
-    <w:lsdException w:name="Light List Accent 2" w:semiHidden="0" w:uiPriority="61" w:unhideWhenUsed="0"/>
-    <w:lsdException w:name="Light Grid Accent 2" w:semiHidden="0" w:uiPriority="62" w:unhideWhenUsed="0"/>
-    <w:lsdException w:name="Medium Shading 1 Accent 2" w:semiHidden="0" w:uiPriority="63" w:unhideWhenUsed="0"/>
-    <w:lsdException w:name="Medium Shading 2 Accent 2" w:semiHidden="0" w:uiPriority="64" w:unhideWhenUsed="0"/>
-    <w:lsdException w:name="Medium List 1 Accent 2" w:semiHidden="0" w:uiPriority="65" w:unhideWhenUsed="0"/>
-    <w:lsdException w:name="Medium List 2 Accent 2" w:semiHidden="0" w:uiPriority="66" w:unhideWhenUsed="0"/>
-    <w:lsdException w:name="Medium Grid 1 Accent 2" w:semiHidden="0" w:uiPriority="67" w:unhideWhenUsed="0"/>
-    <w:lsdException w:name="Medium Grid 2 Accent 2" w:semiHidden="0" w:uiPriority="68" w:unhideWhenUsed="0"/>
-    <w:lsdException w:name="Medium Grid 3 Accent 2" w:semiHidden="0" w:uiPriority="69" w:unhideWhenUsed="0"/>
-    <w:lsdException w:name="Dark List Accent 2" w:semiHidden="0" w:uiPriority="70" w:unhideWhenUsed="0"/>
-    <w:lsdException w:name="Colorful Shading Accent 2" w:semiHidden="0" w:uiPriority="71" w:unhideWhenUsed="0"/>
-    <w:lsdException w:name="Colorful List Accent 2" w:semiHidden="0" w:uiPriority="72" w:unhideWhenUsed="0"/>
-    <w:lsdException w:name="Colorful Grid Accent 2" w:semiHidden="0" w:uiPriority="73" w:unhideWhenUsed="0"/>
-    <w:lsdException w:name="Light Shading Accent 3" w:semiHidden="0" w:uiPriority="60" w:unhideWhenUsed="0"/>
-    <w:lsdException w:name="Light List Accent 3" w:semiHidden="0" w:uiPriority="61" w:unhideWhenUsed="0"/>
-    <w:lsdException w:name="Light Grid Accent 3" w:semiHidden="0" w:uiPriority="62" w:unhideWhenUsed="0"/>
-    <w:lsdException w:name="Medium Shading 1 Accent 3" w:semiHidden="0" w:uiPriority="63" w:unhideWhenUsed="0"/>
-    <w:lsdException w:name="Medium Shading 2 Accent 3" w:semiHidden="0" w:uiPriority="64" w:unhideWhenUsed="0"/>
-    <w:lsdException w:name="Medium List 1 Accent 3" w:semiHidden="0" w:uiPriority="65" w:unhideWhenUsed="0"/>
-    <w:lsdException w:name="Medium List 2 Accent 3" w:semiHidden="0" w:uiPriority="66" w:unhideWhenUsed="0"/>
-    <w:lsdException w:name="Medium Grid 1 Accent 3" w:semiHidden="0" w:uiPriority="67" w:unhideWhenUsed="0"/>
-    <w:lsdException w:name="Medium Grid 2 Accent 3" w:semiHidden="0" w:uiPriority="68" w:unhideWhenUsed="0"/>
-    <w:lsdException w:name="Medium Grid 3 Accent 3" w:semiHidden="0" w:uiPriority="69" w:unhideWhenUsed="0"/>
-    <w:lsdException w:name="Dark List Accent 3" w:semiHidden="0" w:uiPriority="70" w:unhideWhenUsed="0"/>
-    <w:lsdException w:name="Colorful Shading Accent 3" w:semiHidden="0" w:uiPriority="71" w:unhideWhenUsed="0"/>
-    <w:lsdException w:name="Colorful List Accent 3" w:semiHidden="0" w:uiPriority="72" w:unhideWhenUsed="0"/>
-    <w:lsdException w:name="Colorful Grid Accent 3" w:semiHidden="0" w:uiPriority="73" w:unhideWhenUsed="0"/>
-    <w:lsdException w:name="Light Shading Accent 4" w:semiHidden="0" w:uiPriority="60" w:unhideWhenUsed="0"/>
-    <w:lsdException w:name="Light List Accent 4" w:semiHidden="0" w:uiPriority="61" w:unhideWhenUsed="0"/>
-    <w:lsdException w:name="Light Grid Accent 4" w:semiHidden="0" w:uiPriority="62" w:unhideWhenUsed="0"/>
-    <w:lsdException w:name="Medium Shading 1 Accent 4" w:semiHidden="0" w:uiPriority="63" w:unhideWhenUsed="0"/>
-    <w:lsdException w:name="Medium Shading 2 Accent 4" w:semiHidden="0" w:uiPriority="64" w:unhideWhenUsed="0"/>
-    <w:lsdException w:name="Medium List 1 Accent 4" w:semiHidden="0" w:uiPriority="65" w:unhideWhenUsed="0"/>
-    <w:lsdException w:name="Medium List 2 Accent 4" w:semiHidden="0" w:uiPriority="66" w:unhideWhenUsed="0"/>
-    <w:lsdException w:name="Medium Grid 1 Accent 4" w:semiHidden="0" w:uiPriority="67" w:unhideWhenUsed="0"/>
-    <w:lsdException w:name="Medium Grid 2 Accent 4" w:semiHidden="0" w:uiPriority="68" w:unhideWhenUsed="0"/>
-    <w:lsdException w:name="Medium Grid 3 Accent 4" w:semiHidden="0" w:uiPriority="69" w:unhideWhenUsed="0"/>
-    <w:lsdException w:name="Dark List Accent 4" w:semiHidden="0" w:uiPriority="70" w:unhideWhenUsed="0"/>
-    <w:lsdException w:name="Colorful Shading Accent 4" w:semiHidden="0" w:uiPriority="71" w:unhideWhenUsed="0"/>
-    <w:lsdException w:name="Colorful List Accent 4" w:semiHidden="0" w:uiPriority="72" w:unhideWhenUsed="0"/>
-    <w:lsdException w:name="Colorful Grid Accent 4" w:semiHidden="0" w:uiPriority="73" w:unhideWhenUsed="0"/>
-    <w:lsdException w:name="Light Shading Accent 5" w:semiHidden="0" w:uiPriority="60" w:unhideWhenUsed="0"/>
-    <w:lsdException w:name="Light List Accent 5" w:semiHidden="0" w:uiPriority="61" w:unhideWhenUsed="0"/>
-    <w:lsdException w:name="Light Grid Accent 5" w:semiHidden="0" w:uiPriority="62" w:unhideWhenUsed="0"/>
-    <w:lsdException w:name="Medium Shading 1 Accent 5" w:semiHidden="0" w:uiPriority="63" w:unhideWhenUsed="0"/>
-    <w:lsdException w:name="Medium Shading 2 Accent 5" w:semiHidden="0" w:uiPriority="64" w:unhideWhenUsed="0"/>
-    <w:lsdException w:name="Medium List 1 Accent 5" w:semiHidden="0" w:uiPriority="65" w:unhideWhenUsed="0"/>
-    <w:lsdException w:name="Medium List 2 Accent 5" w:semiHidden="0" w:uiPriority="66" w:unhideWhenUsed="0"/>
-    <w:lsdException w:name="Medium Grid 1 Accent 5" w:semiHidden="0" w:uiPriority="67" w:unhideWhenUsed="0"/>
-    <w:lsdException w:name="Medium Grid 2 Accent 5" w:semiHidden="0" w:uiPriority="68" w:unhideWhenUsed="0"/>
-    <w:lsdException w:name="Medium Grid 3 Accent 5" w:semiHidden="0" w:uiPriority="69" w:unhideWhenUsed="0"/>
-    <w:lsdException w:name="Dark List Accent 5" w:semiHidden="0" w:uiPriority="70" w:unhideWhenUsed="0"/>
-    <w:lsdException w:name="Colorful Shading Accent 5" w:semiHidden="0" w:uiPriority="71" w:unhideWhenUsed="0"/>
-    <w:lsdException w:name="Colorful List Accent 5" w:semiHidden="0" w:uiPriority="72" w:unhideWhenUsed="0"/>
-    <w:lsdException w:name="Colorful Grid Accent 5" w:semiHidden="0" w:uiPriority="73" w:unhideWhenUsed="0"/>
-    <w:lsdException w:name="Light Shading Accent 6" w:semiHidden="0" w:uiPriority="60" w:unhideWhenUsed="0"/>
-    <w:lsdException w:name="Light List Accent 6" w:semiHidden="0" w:uiPriority="61" w:unhideWhenUsed="0"/>
-    <w:lsdException w:name="Light Grid Accent 6" w:semiHidden="0" w:uiPriority="62" w:unhideWhenUsed="0"/>
-    <w:lsdException w:name="Medium Shading 1 Accent 6" w:semiHidden="0" w:uiPriority="63" w:unhideWhenUsed="0"/>
-    <w:lsdException w:name="Medium Shading 2 Accent 6" w:semiHidden="0" w:uiPriority="64" w:unhideWhenUsed="0"/>
-    <w:lsdException w:name="Medium List 1 Accent 6" w:semiHidden="0" w:uiPriority="65" w:unhideWhenUsed="0"/>
-    <w:lsdException w:name="Medium List 2 Accent 6" w:semiHidden="0" w:uiPriority="66" w:unhideWhenUsed="0"/>
-    <w:lsdException w:name="Medium Grid 1 Accent 6" w:semiHidden="0" w:uiPriority="67" w:unhideWhenUsed="0"/>
-    <w:lsdException w:name="Medium Grid 2 Accent 6" w:semiHidden="0" w:uiPriority="68" w:unhideWhenUsed="0"/>
-    <w:lsdException w:name="Medium Grid 3 Accent 6" w:semiHidden="0" w:uiPriority="69" w:unhideWhenUsed="0"/>
-    <w:lsdException w:name="Dark List Accent 6" w:semiHidden="0" w:uiPriority="70" w:unhideWhenUsed="0"/>
-    <w:lsdException w:name="Colorful Shading Accent 6" w:semiHidden="0" w:uiPriority="71" w:unhideWhenUsed="0"/>
-    <w:lsdException w:name="Colorful List Accent 6" w:semiHidden="0" w:uiPriority="72" w:unhideWhenUsed="0"/>
-    <w:lsdException w:name="Colorful Grid Accent 6" w:semiHidden="0" w:uiPriority="73" w:unhideWhenUsed="0"/>
-    <w:lsdException w:name="Subtle Emphasis" w:semiHidden="0" w:uiPriority="19" w:unhideWhenUsed="0" w:qFormat="1"/>
-    <w:lsdException w:name="Intense Emphasis" w:semiHidden="0" w:uiPriority="21" w:unhideWhenUsed="0" w:qFormat="1"/>
-    <w:lsdException w:name="Subtle Reference" w:semiHidden="0" w:uiPriority="31" w:unhideWhenUsed="0" w:qFormat="1"/>
-    <w:lsdException w:name="Intense Reference" w:semiHidden="0" w:uiPriority="32" w:unhideWhenUsed="0" w:qFormat="1"/>
-    <w:lsdException w:name="Book Title" w:semiHidden="0" w:uiPriority="33" w:unhideWhenUsed="0" w:qFormat="1"/>
-    <w:lsdException w:name="Bibliography" w:uiPriority="37"/>
-    <w:lsdException w:name="TOC Heading" w:uiPriority="39" w:qFormat="1"/>
-  </w:latentStyles>
-  <w:style w:type="paragraph" w:default="1" w:styleId="Normal">
-    <w:name w:val="Normal"/>
-    <w:qFormat/>
-  </w:style>
-  <w:style w:type="paragraph" w:styleId="Heading1">
-    <w:name w:val="heading 1"/>
-    <w:basedOn w:val="Normal"/>
-    <w:next w:val="Normal"/>
-    <w:link w:val="Heading1Char"/>
-    <w:uiPriority w:val="9"/>
-    <w:qFormat/>
-    <w:rsid w:val="00190695"/>
-    <w:pPr>
-      <w:keepNext/>
-      <w:keepLines/>
-      <w:spacing w:before="480" w:after="0"/>
-      <w:outlineLvl w:val="0"/>
-    </w:pPr>
-    <w:rPr>
-      <w:rFonts w:asciiTheme="majorHAnsi" w:eastAsiaTheme="majorEastAsia" w:hAnsiTheme="majorHAnsi" w:cstheme="majorBidi"/>
-      <w:b/>
-      <w:bCs/>
-      <w:color w:val="365F91" w:themeColor="accent1" w:themeShade="BF"/>
-      <w:sz w:val="28"/>
-      <w:szCs w:val="28"/>
-    </w:rPr>
-  </w:style>
-  <w:style w:type="paragraph" w:styleId="Heading2">
-    <w:name w:val="heading 2"/>
-    <w:basedOn w:val="Normal"/>
-    <w:next w:val="Normal"/>
-    <w:link w:val="Heading2Char"/>
-    <w:uiPriority w:val="9"/>
-    <w:unhideWhenUsed/>
-    <w:qFormat/>
-    <w:rsid w:val="007005C9"/>
-    <w:pPr>
-      <w:keepNext/>
-      <w:keepLines/>
-      <w:spacing w:before="200" w:after="0"/>
-      <w:outlineLvl w:val="1"/>
-    </w:pPr>
-    <w:rPr>
-      <w:rFonts w:asciiTheme="majorHAnsi" w:eastAsiaTheme="majorEastAsia" w:hAnsiTheme="majorHAnsi" w:cstheme="majorBidi"/>
-      <w:b/>
-      <w:bCs/>
-      <w:color w:val="4F81BD" w:themeColor="accent1"/>
-      <w:sz w:val="26"/>
-      <w:szCs w:val="26"/>
-    </w:rPr>
-  </w:style>
-  <w:style w:type="paragraph" w:styleId="Heading3">
-    <w:name w:val="heading 3"/>
-    <w:basedOn w:val="Normal"/>
-    <w:next w:val="Normal"/>
-    <w:link w:val="Heading3Char"/>
-    <w:uiPriority w:val="9"/>
-    <w:unhideWhenUsed/>
-    <w:qFormat/>
-    <w:rsid w:val="007005C9"/>
-    <w:pPr>
-      <w:keepNext/>
-      <w:keepLines/>
-      <w:spacing w:before="200" w:after="0"/>
-      <w:outlineLvl w:val="2"/>
-    </w:pPr>
-    <w:rPr>
-      <w:rFonts w:asciiTheme="majorHAnsi" w:eastAsiaTheme="majorEastAsia" w:hAnsiTheme="majorHAnsi" w:cstheme="majorBidi"/>
-      <w:b/>
-      <w:bCs/>
-      <w:color w:val="4F81BD" w:themeColor="accent1"/>
-    </w:rPr>
-  </w:style>
-  <w:style w:type="paragraph" w:styleId="Heading4">
-    <w:name w:val="heading 4"/>
-    <w:basedOn w:val="Normal"/>
-    <w:next w:val="Normal"/>
-    <w:link w:val="Heading4Char"/>
-    <w:uiPriority w:val="9"/>
-    <w:unhideWhenUsed/>
-    <w:qFormat/>
-    <w:rsid w:val="005734B7"/>
-    <w:pPr>
-      <w:keepNext/>
-      <w:keepLines/>
-      <w:spacing w:before="200" w:after="0"/>
-      <w:outlineLvl w:val="3"/>
-    </w:pPr>
-    <w:rPr>
-      <w:rFonts w:asciiTheme="majorHAnsi" w:eastAsiaTheme="majorEastAsia" w:hAnsiTheme="majorHAnsi" w:cstheme="majorBidi"/>
-      <w:b/>
-      <w:bCs/>
-      <w:i/>
-      <w:iCs/>
-      <w:color w:val="4F81BD" w:themeColor="accent1"/>
-    </w:rPr>
-  </w:style>
-  <w:style w:type="character" w:default="1" w:styleId="DefaultParagraphFont">
-    <w:name w:val="Default Paragraph Font"/>
-    <w:uiPriority w:val="1"/>
-    <w:semiHidden/>
-    <w:unhideWhenUsed/>
-  </w:style>
-  <w:style w:type="table" w:default="1" w:styleId="TableNormal">
-    <w:name w:val="Normal Table"/>
-    <w:uiPriority w:val="99"/>
-    <w:semiHidden/>
-    <w:unhideWhenUsed/>
-    <w:tblPr>
-      <w:tblInd w:w="0" w:type="dxa"/>
-      <w:tblCellMar>
-        <w:top w:w="0" w:type="dxa"/>
-        <w:left w:w="108" w:type="dxa"/>
-        <w:bottom w:w="0" w:type="dxa"/>
-        <w:right w:w="108" w:type="dxa"/>
-      </w:tblCellMar>
-    </w:tblPr>
-  </w:style>
-  <w:style w:type="numbering" w:default="1" w:styleId="NoList">
-    <w:name w:val="No List"/>
-    <w:uiPriority w:val="99"/>
-    <w:semiHidden/>
-    <w:unhideWhenUsed/>
-  </w:style>
-  <w:style w:type="paragraph" w:styleId="NoSpacing">
-    <w:name w:val="No Spacing"/>
-    <w:link w:val="NoSpacingChar"/>
-    <w:uiPriority w:val="1"/>
-    <w:qFormat/>
-    <w:rsid w:val="00190695"/>
-    <w:pPr>
-      <w:spacing w:after="0" w:line="240" w:lineRule="auto"/>
-    </w:pPr>
-    <w:rPr>
-      <w:rFonts w:eastAsiaTheme="minorEastAsia"/>
-      <w:lang w:eastAsia="ja-JP"/>
-    </w:rPr>
-  </w:style>
-  <w:style w:type="character" w:customStyle="1" w:styleId="NoSpacingChar">
-    <w:name w:val="No Spacing Char"/>
-    <w:basedOn w:val="DefaultParagraphFont"/>
-    <w:link w:val="NoSpacing"/>
-    <w:uiPriority w:val="1"/>
-    <w:rsid w:val="00190695"/>
-    <w:rPr>
-      <w:rFonts w:eastAsiaTheme="minorEastAsia"/>
-      <w:lang w:eastAsia="ja-JP"/>
-    </w:rPr>
-  </w:style>
-  <w:style w:type="paragraph" w:styleId="BalloonText">
-    <w:name w:val="Balloon Text"/>
-    <w:basedOn w:val="Normal"/>
-    <w:link w:val="BalloonTextChar"/>
-    <w:uiPriority w:val="99"/>
-    <w:semiHidden/>
-    <w:unhideWhenUsed/>
-    <w:rsid w:val="00190695"/>
-    <w:pPr>
-      <w:spacing w:after="0" w:line="240" w:lineRule="auto"/>
-    </w:pPr>
-    <w:rPr>
-      <w:rFonts w:ascii="Tahoma" w:hAnsi="Tahoma" w:cs="Tahoma"/>
-      <w:sz w:val="16"/>
-      <w:szCs w:val="16"/>
-    </w:rPr>
-  </w:style>
-  <w:style w:type="character" w:customStyle="1" w:styleId="BalloonTextChar">
-    <w:name w:val="Balloon Text Char"/>
-    <w:basedOn w:val="DefaultParagraphFont"/>
-    <w:link w:val="BalloonText"/>
-    <w:uiPriority w:val="99"/>
-    <w:semiHidden/>
-    <w:rsid w:val="00190695"/>
-    <w:rPr>
-      <w:rFonts w:ascii="Tahoma" w:hAnsi="Tahoma" w:cs="Tahoma"/>
-      <w:sz w:val="16"/>
-      <w:szCs w:val="16"/>
-    </w:rPr>
-  </w:style>
-  <w:style w:type="character" w:customStyle="1" w:styleId="Heading1Char">
-    <w:name w:val="Heading 1 Char"/>
-    <w:basedOn w:val="DefaultParagraphFont"/>
-    <w:link w:val="Heading1"/>
-    <w:uiPriority w:val="9"/>
-    <w:rsid w:val="00190695"/>
-    <w:rPr>
-      <w:rFonts w:asciiTheme="majorHAnsi" w:eastAsiaTheme="majorEastAsia" w:hAnsiTheme="majorHAnsi" w:cstheme="majorBidi"/>
-      <w:b/>
-      <w:bCs/>
-      <w:color w:val="365F91" w:themeColor="accent1" w:themeShade="BF"/>
-      <w:sz w:val="28"/>
-      <w:szCs w:val="28"/>
-    </w:rPr>
-  </w:style>
-  <w:style w:type="character" w:customStyle="1" w:styleId="Heading2Char">
-    <w:name w:val="Heading 2 Char"/>
-    <w:basedOn w:val="DefaultParagraphFont"/>
-    <w:link w:val="Heading2"/>
-    <w:uiPriority w:val="9"/>
-    <w:rsid w:val="007005C9"/>
-    <w:rPr>
-      <w:rFonts w:asciiTheme="majorHAnsi" w:eastAsiaTheme="majorEastAsia" w:hAnsiTheme="majorHAnsi" w:cstheme="majorBidi"/>
-      <w:b/>
-      <w:bCs/>
-      <w:color w:val="4F81BD" w:themeColor="accent1"/>
-      <w:sz w:val="26"/>
-      <w:szCs w:val="26"/>
-    </w:rPr>
-  </w:style>
-  <w:style w:type="character" w:customStyle="1" w:styleId="Heading3Char">
-    <w:name w:val="Heading 3 Char"/>
-    <w:basedOn w:val="DefaultParagraphFont"/>
-    <w:link w:val="Heading3"/>
-    <w:uiPriority w:val="9"/>
-    <w:rsid w:val="007005C9"/>
-    <w:rPr>
-      <w:rFonts w:asciiTheme="majorHAnsi" w:eastAsiaTheme="majorEastAsia" w:hAnsiTheme="majorHAnsi" w:cstheme="majorBidi"/>
-      <w:b/>
-      <w:bCs/>
-      <w:color w:val="4F81BD" w:themeColor="accent1"/>
-    </w:rPr>
-  </w:style>
-  <w:style w:type="table" w:styleId="TableGrid">
-    <w:name w:val="Table Grid"/>
-    <w:basedOn w:val="TableNormal"/>
-    <w:uiPriority w:val="59"/>
-    <w:rsid w:val="00BB7E58"/>
-    <w:pPr>
-      <w:spacing w:after="0" w:line="240" w:lineRule="auto"/>
-    </w:pPr>
-    <w:tblPr>
-      <w:tblInd w:w="0" w:type="nil"/>
-      <w:tblBorders>
-        <w:top w:val="single" w:sz="4" w:space="0" w:color="auto"/>
-        <w:left w:val="single" w:sz="4" w:space="0" w:color="auto"/>
-        <w:bottom w:val="single" w:sz="4" w:space="0" w:color="auto"/>
-        <w:right w:val="single" w:sz="4" w:space="0" w:color="auto"/>
-        <w:insideH w:val="single" w:sz="4" w:space="0" w:color="auto"/>
-        <w:insideV w:val="single" w:sz="4" w:space="0" w:color="auto"/>
-      </w:tblBorders>
-    </w:tblPr>
-  </w:style>
-  <w:style w:type="character" w:customStyle="1" w:styleId="Heading4Char">
-    <w:name w:val="Heading 4 Char"/>
-    <w:basedOn w:val="DefaultParagraphFont"/>
-    <w:link w:val="Heading4"/>
-    <w:uiPriority w:val="9"/>
-    <w:rsid w:val="005734B7"/>
-    <w:rPr>
-      <w:rFonts w:asciiTheme="majorHAnsi" w:eastAsiaTheme="majorEastAsia" w:hAnsiTheme="majorHAnsi" w:cstheme="majorBidi"/>
-      <w:b/>
-      <w:bCs/>
-      <w:i/>
-      <w:iCs/>
-      <w:color w:val="4F81BD" w:themeColor="accent1"/>
-    </w:rPr>
-  </w:style>
-  <w:style w:type="paragraph" w:customStyle="1" w:styleId="Default">
-    <w:name w:val="Default"/>
-    <w:rsid w:val="005734B7"/>
-    <w:pPr>
-      <w:autoSpaceDE w:val="0"/>
-      <w:autoSpaceDN w:val="0"/>
-      <w:adjustRightInd w:val="0"/>
-      <w:spacing w:after="0" w:line="240" w:lineRule="auto"/>
-    </w:pPr>
-    <w:rPr>
-      <w:rFonts w:ascii="Times New Roman" w:hAnsi="Times New Roman" w:cs="Times New Roman"/>
-      <w:color w:val="000000"/>
-      <w:sz w:val="24"/>
-      <w:szCs w:val="24"/>
-    </w:rPr>
-  </w:style>
-  <w:style w:type="paragraph" w:styleId="BodyText2">
-    <w:name w:val="Body Text 2"/>
-    <w:basedOn w:val="Normal"/>
-    <w:link w:val="BodyText2Char"/>
-    <w:uiPriority w:val="99"/>
-    <w:semiHidden/>
-    <w:unhideWhenUsed/>
-    <w:rsid w:val="00A751CC"/>
-    <w:pPr>
-      <w:spacing w:after="120" w:line="480" w:lineRule="auto"/>
-    </w:pPr>
-    <w:rPr>
-      <w:rFonts w:ascii="Times New Roman" w:hAnsi="Times New Roman"/>
-      <w:lang w:val="lt-LT"/>
-    </w:rPr>
-  </w:style>
-  <w:style w:type="character" w:customStyle="1" w:styleId="BodyText2Char">
-    <w:name w:val="Body Text 2 Char"/>
-    <w:basedOn w:val="DefaultParagraphFont"/>
-    <w:link w:val="BodyText2"/>
-    <w:uiPriority w:val="99"/>
-    <w:semiHidden/>
-    <w:rsid w:val="00A751CC"/>
-    <w:rPr>
-      <w:rFonts w:ascii="Times New Roman" w:hAnsi="Times New Roman"/>
-      <w:lang w:val="lt-LT"/>
-    </w:rPr>
-  </w:style>
-  <w:style w:type="paragraph" w:styleId="Header">
-    <w:name w:val="header"/>
-    <w:basedOn w:val="Normal"/>
-    <w:link w:val="HeaderChar"/>
-    <w:uiPriority w:val="99"/>
-    <w:unhideWhenUsed/>
-    <w:rsid w:val="0066335F"/>
-    <w:pPr>
-      <w:tabs>
-        <w:tab w:val="center" w:pos="4680"/>
-        <w:tab w:val="right" w:pos="9360"/>
-      </w:tabs>
-      <w:spacing w:after="0" w:line="240" w:lineRule="auto"/>
-    </w:pPr>
-  </w:style>
-  <w:style w:type="character" w:customStyle="1" w:styleId="HeaderChar">
-    <w:name w:val="Header Char"/>
-    <w:basedOn w:val="DefaultParagraphFont"/>
-    <w:link w:val="Header"/>
-    <w:uiPriority w:val="99"/>
-    <w:rsid w:val="0066335F"/>
-  </w:style>
-  <w:style w:type="paragraph" w:styleId="Footer">
-    <w:name w:val="footer"/>
-    <w:basedOn w:val="Normal"/>
-    <w:link w:val="FooterChar"/>
-    <w:uiPriority w:val="99"/>
-    <w:unhideWhenUsed/>
-    <w:rsid w:val="0066335F"/>
-    <w:pPr>
-      <w:tabs>
-        <w:tab w:val="center" w:pos="4680"/>
-        <w:tab w:val="right" w:pos="9360"/>
-      </w:tabs>
-      <w:spacing w:after="0" w:line="240" w:lineRule="auto"/>
-    </w:pPr>
-  </w:style>
-  <w:style w:type="character" w:customStyle="1" w:styleId="FooterChar">
-    <w:name w:val="Footer Char"/>
-    <w:basedOn w:val="DefaultParagraphFont"/>
-    <w:link w:val="Footer"/>
-    <w:uiPriority w:val="99"/>
-    <w:rsid w:val="0066335F"/>
-  </w:style>
-  <w:style w:type="paragraph" w:styleId="NormalWeb">
-    <w:name w:val="Normal (Web)"/>
-    <w:basedOn w:val="Normal"/>
-    <w:uiPriority w:val="99"/>
-    <w:semiHidden/>
-    <w:unhideWhenUsed/>
-    <w:rsid w:val="0040078A"/>
-    <w:pPr>
-      <w:spacing w:before="100" w:beforeAutospacing="1" w:after="100" w:afterAutospacing="1" w:line="240" w:lineRule="auto"/>
-    </w:pPr>
-    <w:rPr>
-      <w:rFonts w:ascii="Times New Roman" w:eastAsiaTheme="minorEastAsia" w:hAnsi="Times New Roman" w:cs="Times New Roman"/>
-      <w:sz w:val="24"/>
-      <w:szCs w:val="24"/>
-    </w:rPr>
-  </w:style>
-</w:styles>
-</file>
-
-<file path=word/stylesWithEffects.xml><?xml version="1.0" encoding="utf-8"?>
-<w:styles xmlns:wpc="http://schemas.microsoft.com/office/word/2010/wordprocessingCanvas" xmlns:mc="http://schemas.openxmlformats.org/markup-compatibility/2006" xmlns:o="urn:schemas-microsoft-com:office:office" xmlns:r="http://schemas.openxmlformats.org/officeDocument/2006/relationships" xmlns:m="http://schemas.openxmlformats.org/officeDocument/2006/math" xmlns:v="urn:schemas-microsoft-com:vml" xmlns:wp14="http://schemas.microsoft.com/office/word/2010/wordprocessingDrawing" xmlns:wp="http://schemas.openxmlformats.org/drawingml/2006/wordprocessingDrawing" xmlns:w10="urn:schemas-microsoft-com:office:word" xmlns:w="http://schemas.openxmlformats.org/wordprocessingml/2006/main" xmlns:w14="http://schemas.microsoft.com/office/word/2010/wordml" xmlns:wpg="http://schemas.microsoft.com/office/word/2010/wordprocessingGroup" xmlns:wpi="http://schemas.microsoft.com/office/word/2010/wordprocessingInk" xmlns:wne="http://schemas.microsoft.com/office/word/2006/wordml" xmlns:wps="http://schemas.microsoft.com/office/word/2010/wordprocessingShape" mc:Ignorable="w14 wp14">
-  <w:docDefaults>
-    <w:rPrDefault>
-      <w:rPr>
-        <w:rFonts w:asciiTheme="minorHAnsi" w:eastAsiaTheme="minorHAnsi" w:hAnsiTheme="minorHAnsi" w:cstheme="minorBidi"/>
-        <w:sz w:val="22"/>
-        <w:szCs w:val="22"/>
-        <w:lang w:val="en-US" w:eastAsia="en-US" w:bidi="ar-SA"/>
-      </w:rPr>
-    </w:rPrDefault>
-    <w:pPrDefault>
-      <w:pPr>
-        <w:spacing w:after="200" w:line="276" w:lineRule="auto"/>
-      </w:pPr>
-    </w:pPrDefault>
-  </w:docDefaults>
-  <w:latentStyles w:defLockedState="0" w:defUIPriority="99" w:defSemiHidden="1" w:defUnhideWhenUsed="1" w:defQFormat="0" w:count="267">
-    <w:lsdException w:name="Normal" w:semiHidden="0" w:uiPriority="0" w:unhideWhenUsed="0" w:qFormat="1"/>
-    <w:lsdException w:name="heading 1" w:semiHidden="0" w:uiPriority="9" w:unhideWhenUsed="0" w:qFormat="1"/>
-    <w:lsdException w:name="heading 2" w:uiPriority="9" w:qFormat="1"/>
-    <w:lsdException w:name="heading 3" w:uiPriority="9" w:qFormat="1"/>
-    <w:lsdException w:name="heading 4" w:uiPriority="9" w:qFormat="1"/>
-    <w:lsdException w:name="heading 5" w:uiPriority="9" w:qFormat="1"/>
-    <w:lsdException w:name="heading 6" w:uiPriority="9" w:qFormat="1"/>
-    <w:lsdException w:name="heading 7" w:uiPriority="9" w:qFormat="1"/>
-    <w:lsdException w:name="heading 8" w:uiPriority="9" w:qFormat="1"/>
-    <w:lsdException w:name="heading 9" w:uiPriority="9" w:qFormat="1"/>
-    <w:lsdException w:name="toc 1" w:uiPriority="39"/>
-    <w:lsdException w:name="toc 2" w:uiPriority="39"/>
-    <w:lsdException w:name="toc 3" w:uiPriority="39"/>
-    <w:lsdException w:name="toc 4" w:uiPriority="39"/>
-    <w:lsdException w:name="toc 5" w:uiPriority="39"/>
-    <w:lsdException w:name="toc 6" w:uiPriority="39"/>
-    <w:lsdException w:name="toc 7" w:uiPriority="39"/>
-    <w:lsdException w:name="toc 8" w:uiPriority="39"/>
-    <w:lsdException w:name="toc 9" w:uiPriority="39"/>
-    <w:lsdException w:name="caption" w:uiPriority="35" w:qFormat="1"/>
-    <w:lsdException w:name="Title" w:semiHidden="0" w:uiPriority="10" w:unhideWhenUsed="0" w:qFormat="1"/>
-    <w:lsdException w:name="Default Paragraph Font" w:uiPriority="1"/>
-    <w:lsdException w:name="Subtitle" w:semiHidden="0" w:uiPriority="11" w:unhideWhenUsed="0" w:qFormat="1"/>
-    <w:lsdException w:name="Strong" w:semiHidden="0" w:uiPriority="22" w:unhideWhenUsed="0" w:qFormat="1"/>
-    <w:lsdException w:name="Emphasis" w:semiHidden="0" w:uiPriority="20" w:unhideWhenUsed="0" w:qFormat="1"/>
-    <w:lsdException w:name="Table Grid" w:semiHidden="0" w:uiPriority="59" w:unhideWhenUsed="0"/>
-    <w:lsdException w:name="Placeholder Text" w:unhideWhenUsed="0"/>
-    <w:lsdException w:name="No Spacing" w:semiHidden="0" w:uiPriority="1" w:unhideWhenUsed="0" w:qFormat="1"/>
-    <w:lsdException w:name="Light Shading" w:semiHidden="0" w:uiPriority="60" w:unhideWhenUsed="0"/>
-    <w:lsdException w:name="Light List" w:semiHidden="0" w:uiPriority="61" w:unhideWhenUsed="0"/>
-    <w:lsdException w:name="Light Grid" w:semiHidden="0" w:uiPriority="62" w:unhideWhenUsed="0"/>
-    <w:lsdException w:name="Medium Shading 1" w:semiHidden="0" w:uiPriority="63" w:unhideWhenUsed="0"/>
-    <w:lsdException w:name="Medium Shading 2" w:semiHidden="0" w:uiPriority="64" w:unhideWhenUsed="0"/>
-    <w:lsdException w:name="Medium List 1" w:semiHidden="0" w:uiPriority="65" w:unhideWhenUsed="0"/>
-    <w:lsdException w:name="Medium List 2" w:semiHidden="0" w:uiPriority="66" w:unhideWhenUsed="0"/>
-    <w:lsdException w:name="Medium Grid 1" w:semiHidden="0" w:uiPriority="67" w:unhideWhenUsed="0"/>
-    <w:lsdException w:name="Medium Grid 2" w:semiHidden="0" w:uiPriority="68" w:unhideWhenUsed="0"/>
-    <w:lsdException w:name="Medium Grid 3" w:semiHidden="0" w:uiPriority="69" w:unhideWhenUsed="0"/>
-    <w:lsdException w:name="Dark List" w:semiHidden="0" w:uiPriority="70" w:unhideWhenUsed="0"/>
-    <w:lsdException w:name="Colorful Shading" w:semiHidden="0" w:uiPriority="71" w:unhideWhenUsed="0"/>
-    <w:lsdException w:name="Colorful List" w:semiHidden="0" w:uiPriority="72" w:unhideWhenUsed="0"/>
-    <w:lsdException w:name="Colorful Grid" w:semiHidden="0" w:uiPriority="73" w:unhideWhenUsed="0"/>
-    <w:lsdException w:name="Light Shading Accent 1" w:semiHidden="0" w:uiPriority="60" w:unhideWhenUsed="0"/>
-    <w:lsdException w:name="Light List Accent 1" w:semiHidden="0" w:uiPriority="61" w:unhideWhenUsed="0"/>
-    <w:lsdException w:name="Light Grid Accent 1" w:semiHidden="0" w:uiPriority="62" w:unhideWhenUsed="0"/>
-    <w:lsdException w:name="Medium Shading 1 Accent 1" w:semiHidden="0" w:uiPriority="63" w:unhideWhenUsed="0"/>
-    <w:lsdException w:name="Medium Shading 2 Accent 1" w:semiHidden="0" w:uiPriority="64" w:unhideWhenUsed="0"/>
-    <w:lsdException w:name="Medium List 1 Accent 1" w:semiHidden="0" w:uiPriority="65" w:unhideWhenUsed="0"/>
-    <w:lsdException w:name="Revision" w:unhideWhenUsed="0"/>
-    <w:lsdException w:name="List Paragraph" w:semiHidden="0" w:uiPriority="34" w:unhideWhenUsed="0" w:qFormat="1"/>
-    <w:lsdException w:name="Quote" w:semiHidden="0" w:uiPriority="29" w:unhideWhenUsed="0" w:qFormat="1"/>
-    <w:lsdException w:name="Intense Quote" w:semiHidden="0" w:uiPriority="30" w:unhideWhenUsed="0" w:qFormat="1"/>
-    <w:lsdException w:name="Medium List 2 Accent 1" w:semiHidden="0" w:uiPriority="66" w:unhideWhenUsed="0"/>
-    <w:lsdException w:name="Medium Grid 1 Accent 1" w:semiHidden="0" w:uiPriority="67" w:unhideWhenUsed="0"/>
-    <w:lsdException w:name="Medium Grid 2 Accent 1" w:semiHidden="0" w:uiPriority="68" w:unhideWhenUsed="0"/>
-    <w:lsdException w:name="Medium Grid 3 Accent 1" w:semiHidden="0" w:uiPriority="69" w:unhideWhenUsed="0"/>
-    <w:lsdException w:name="Dark List Accent 1" w:semiHidden="0" w:uiPriority="70" w:unhideWhenUsed="0"/>
-    <w:lsdException w:name="Colorful Shading Accent 1" w:semiHidden="0" w:uiPriority="71" w:unhideWhenUsed="0"/>
-    <w:lsdException w:name="Colorful List Accent 1" w:semiHidden="0" w:uiPriority="72" w:unhideWhenUsed="0"/>
-    <w:lsdException w:name="Colorful Grid Accent 1" w:semiHidden="0" w:uiPriority="73" w:unhideWhenUsed="0"/>
-    <w:lsdException w:name="Light Shading Accent 2" w:semiHidden="0" w:uiPriority="60" w:unhideWhenUsed="0"/>
-    <w:lsdException w:name="Light List Accent 2" w:semiHidden="0" w:uiPriority="61" w:unhideWhenUsed="0"/>
-    <w:lsdException w:name="Light Grid Accent 2" w:semiHidden="0" w:uiPriority="62" w:unhideWhenUsed="0"/>
-    <w:lsdException w:name="Medium Shading 1 Accent 2" w:semiHidden="0" w:uiPriority="63" w:unhideWhenUsed="0"/>
-    <w:lsdException w:name="Medium Shading 2 Accent 2" w:semiHidden="0" w:uiPriority="64" w:unhideWhenUsed="0"/>
-    <w:lsdException w:name="Medium List 1 Accent 2" w:semiHidden="0" w:uiPriority="65" w:unhideWhenUsed="0"/>
-    <w:lsdException w:name="Medium List 2 Accent 2" w:semiHidden="0" w:uiPriority="66" w:unhideWhenUsed="0"/>
-    <w:lsdException w:name="Medium Grid 1 Accent 2" w:semiHidden="0" w:uiPriority="67" w:unhideWhenUsed="0"/>
-    <w:lsdException w:name="Medium Grid 2 Accent 2" w:semiHidden="0" w:uiPriority="68" w:unhideWhenUsed="0"/>
-    <w:lsdException w:name="Medium Grid 3 Accent 2" w:semiHidden="0" w:uiPriority="69" w:unhideWhenUsed="0"/>
-    <w:lsdException w:name="Dark List Accent 2" w:semiHidden="0" w:uiPriority="70" w:unhideWhenUsed="0"/>
-    <w:lsdException w:name="Colorful Shading Accent 2" w:semiHidden="0" w:uiPriority="71" w:unhideWhenUsed="0"/>
-    <w:lsdException w:name="Colorful List Accent 2" w:semiHidden="0" w:uiPriority="72" w:unhideWhenUsed="0"/>
-    <w:lsdException w:name="Colorful Grid Accent 2" w:semiHidden="0" w:uiPriority="73" w:unhideWhenUsed="0"/>
-    <w:lsdException w:name="Light Shading Accent 3" w:semiHidden="0" w:uiPriority="60" w:unhideWhenUsed="0"/>
-    <w:lsdException w:name="Light List Accent 3" w:semiHidden="0" w:uiPriority="61" w:unhideWhenUsed="0"/>
-    <w:lsdException w:name="Light Grid Accent 3" w:semiHidden="0" w:uiPriority="62" w:unhideWhenUsed="0"/>
-    <w:lsdException w:name="Medium Shading 1 Accent 3" w:semiHidden="0" w:uiPriority="63" w:unhideWhenUsed="0"/>
-    <w:lsdException w:name="Medium Shading 2 Accent 3" w:semiHidden="0" w:uiPriority="64" w:unhideWhenUsed="0"/>
-    <w:lsdException w:name="Medium List 1 Accent 3" w:semiHidden="0" w:uiPriority="65" w:unhideWhenUsed="0"/>
-    <w:lsdException w:name="Medium List 2 Accent 3" w:semiHidden="0" w:uiPriority="66" w:unhideWhenUsed="0"/>
-    <w:lsdException w:name="Medium Grid 1 Accent 3" w:semiHidden="0" w:uiPriority="67" w:unhideWhenUsed="0"/>
-    <w:lsdException w:name="Medium Grid 2 Accent 3" w:semiHidden="0" w:uiPriority="68" w:unhideWhenUsed="0"/>
-    <w:lsdException w:name="Medium Grid 3 Accent 3" w:semiHidden="0" w:uiPriority="69" w:unhideWhenUsed="0"/>
-    <w:lsdException w:name="Dark List Accent 3" w:semiHidden="0" w:uiPriority="70" w:unhideWhenUsed="0"/>
-    <w:lsdException w:name="Colorful Shading Accent 3" w:semiHidden="0" w:uiPriority="71" w:unhideWhenUsed="0"/>
-    <w:lsdException w:name="Colorful List Accent 3" w:semiHidden="0" w:uiPriority="72" w:unhideWhenUsed="0"/>
-    <w:lsdException w:name="Colorful Grid Accent 3" w:semiHidden="0" w:uiPriority="73" w:unhideWhenUsed="0"/>
-    <w:lsdException w:name="Light Shading Accent 4" w:semiHidden="0" w:uiPriority="60" w:unhideWhenUsed="0"/>
-    <w:lsdException w:name="Light List Accent 4" w:semiHidden="0" w:uiPriority="61" w:unhideWhenUsed="0"/>
-    <w:lsdException w:name="Light Grid Accent 4" w:semiHidden="0" w:uiPriority="62" w:unhideWhenUsed="0"/>
-    <w:lsdException w:name="Medium Shading 1 Accent 4" w:semiHidden="0" w:uiPriority="63" w:unhideWhenUsed="0"/>
-    <w:lsdException w:name="Medium Shading 2 Accent 4" w:semiHidden="0" w:uiPriority="64" w:unhideWhenUsed="0"/>
-    <w:lsdException w:name="Medium List 1 Accent 4" w:semiHidden="0" w:uiPriority="65" w:unhideWhenUsed="0"/>
-    <w:lsdException w:name="Medium List 2 Accent 4" w:semiHidden="0" w:uiPriority="66" w:unhideWhenUsed="0"/>
-    <w:lsdException w:name="Medium Grid 1 Accent 4" w:semiHidden="0" w:uiPriority="67" w:unhideWhenUsed="0"/>
-    <w:lsdException w:name="Medium Grid 2 Accent 4" w:semiHidden="0" w:uiPriority="68" w:unhideWhenUsed="0"/>
-    <w:lsdException w:name="Medium Grid 3 Accent 4" w:semiHidden="0" w:uiPriority="69" w:unhideWhenUsed="0"/>
-    <w:lsdException w:name="Dark List Accent 4" w:semiHidden="0" w:uiPriority="70" w:unhideWhenUsed="0"/>
-    <w:lsdException w:name="Colorful Shading Accent 4" w:semiHidden="0" w:uiPriority="71" w:unhideWhenUsed="0"/>
-    <w:lsdException w:name="Colorful List Accent 4" w:semiHidden="0" w:uiPriority="72" w:unhideWhenUsed="0"/>
-    <w:lsdException w:name="Colorful Grid Accent 4" w:semiHidden="0" w:uiPriority="73" w:unhideWhenUsed="0"/>
-    <w:lsdException w:name="Light Shading Accent 5" w:semiHidden="0" w:uiPriority="60" w:unhideWhenUsed="0"/>
-    <w:lsdException w:name="Light List Accent 5" w:semiHidden="0" w:uiPriority="61" w:unhideWhenUsed="0"/>
-    <w:lsdException w:name="Light Grid Accent 5" w:semiHidden="0" w:uiPriority="62" w:unhideWhenUsed="0"/>
-    <w:lsdException w:name="Medium Shading 1 Accent 5" w:semiHidden="0" w:uiPriority="63" w:unhideWhenUsed="0"/>
-    <w:lsdException w:name="Medium Shading 2 Accent 5" w:semiHidden="0" w:uiPriority="64" w:unhideWhenUsed="0"/>
-    <w:lsdException w:name="Medium List 1 Accent 5" w:semiHidden="0" w:uiPriority="65" w:unhideWhenUsed="0"/>
-    <w:lsdException w:name="Medium List 2 Accent 5" w:semiHidden="0" w:uiPriority="66" w:unhideWhenUsed="0"/>
-    <w:lsdException w:name="Medium Grid 1 Accent 5" w:semiHidden="0" w:uiPriority="67" w:unhideWhenUsed="0"/>
-    <w:lsdException w:name="Medium Grid 2 Accent 5" w:semiHidden="0" w:uiPriority="68" w:unhideWhenUsed="0"/>
-    <w:lsdException w:name="Medium Grid 3 Accent 5" w:semiHidden="0" w:uiPriority="69" w:unhideWhenUsed="0"/>
-    <w:lsdException w:name="Dark List Accent 5" w:semiHidden="0" w:uiPriority="70" w:unhideWhenUsed="0"/>
-    <w:lsdException w:name="Colorful Shading Accent 5" w:semiHidden="0" w:uiPriority="71" w:unhideWhenUsed="0"/>
-    <w:lsdException w:name="Colorful List Accent 5" w:semiHidden="0" w:uiPriority="72" w:unhideWhenUsed="0"/>
-    <w:lsdException w:name="Colorful Grid Accent 5" w:semiHidden="0" w:uiPriority="73" w:unhideWhenUsed="0"/>
-    <w:lsdException w:name="Light Shading Accent 6" w:semiHidden="0" w:uiPriority="60" w:unhideWhenUsed="0"/>
-    <w:lsdException w:name="Light List Accent 6" w:semiHidden="0" w:uiPriority="61" w:unhideWhenUsed="0"/>
-    <w:lsdException w:name="Light Grid Accent 6" w:semiHidden="0" w:uiPriority="62" w:unhideWhenUsed="0"/>
-    <w:lsdException w:name="Medium Shading 1 Accent 6" w:semiHidden="0" w:uiPriority="63" w:unhideWhenUsed="0"/>
-    <w:lsdException w:name="Medium Shading 2 Accent 6" w:semiHidden="0" w:uiPriority="64" w:unhideWhenUsed="0"/>
-    <w:lsdException w:name="Medium List 1 Accent 6" w:semiHidden="0" w:uiPriority="65" w:unhideWhenUsed="0"/>
-    <w:lsdException w:name="Medium List 2 Accent 6" w:semiHidden="0" w:uiPriority="66" w:unhideWhenUsed="0"/>
-    <w:lsdException w:name="Medium Grid 1 Accent 6" w:semiHidden="0" w:uiPriority="67" w:unhideWhenUsed="0"/>
-    <w:lsdException w:name="Medium Grid 2 Accent 6" w:semiHidden="0" w:uiPriority="68" w:unhideWhenUsed="0"/>
-    <w:lsdException w:name="Medium Grid 3 Accent 6" w:semiHidden="0" w:uiPriority="69" w:unhideWhenUsed="0"/>
-    <w:lsdException w:name="Dark List Accent 6" w:semiHidden="0" w:uiPriority="70" w:unhideWhenUsed="0"/>
-    <w:lsdException w:name="Colorful Shading Accent 6" w:semiHidden="0" w:uiPriority="71" w:unhideWhenUsed="0"/>
-    <w:lsdException w:name="Colorful List Accent 6" w:semiHidden="0" w:uiPriority="72" w:unhideWhenUsed="0"/>
-    <w:lsdException w:name="Colorful Grid Accent 6" w:semiHidden="0" w:uiPriority="73" w:unhideWhenUsed="0"/>
-    <w:lsdException w:name="Subtle Emphasis" w:semiHidden="0" w:uiPriority="19" w:unhideWhenUsed="0" w:qFormat="1"/>
-    <w:lsdException w:name="Intense Emphasis" w:semiHidden="0" w:uiPriority="21" w:unhideWhenUsed="0" w:qFormat="1"/>
-    <w:lsdException w:name="Subtle Reference" w:semiHidden="0" w:uiPriority="31" w:unhideWhenUsed="0" w:qFormat="1"/>
-    <w:lsdException w:name="Intense Reference" w:semiHidden="0" w:uiPriority="32" w:unhideWhenUsed="0" w:qFormat="1"/>
-    <w:lsdException w:name="Book Title" w:semiHidden="0" w:uiPriority="33" w:unhideWhenUsed="0" w:qFormat="1"/>
-    <w:lsdException w:name="Bibliography" w:uiPriority="37"/>
-    <w:lsdException w:name="TOC Heading" w:uiPriority="39" w:qFormat="1"/>
+  <w:latentStyles w:defLockedState="0" w:defUIPriority="99" w:defSemiHidden="0" w:defUnhideWhenUsed="0" w:defQFormat="0" w:count="376">
+    <w:lsdException w:name="Normal" w:uiPriority="0" w:qFormat="1"/>
+    <w:lsdException w:name="heading 1" w:uiPriority="9" w:qFormat="1"/>
+    <w:lsdException w:name="heading 2" w:semiHidden="1" w:uiPriority="9" w:unhideWhenUsed="1" w:qFormat="1"/>
+    <w:lsdException w:name="heading 3" w:semiHidden="1" w:uiPriority="9" w:unhideWhenUsed="1" w:qFormat="1"/>
+    <w:lsdException w:name="heading 4" w:semiHidden="1" w:uiPriority="9" w:unhideWhenUsed="1" w:qFormat="1"/>
+    <w:lsdException w:name="heading 5" w:semiHidden="1" w:uiPriority="9" w:unhideWhenUsed="1" w:qFormat="1"/>
+    <w:lsdException w:name="heading 6" w:semiHidden="1" w:uiPriority="9" w:unhideWhenUsed="1" w:qFormat="1"/>
+    <w:lsdException w:name="heading 7" w:semiHidden="1" w:uiPriority="9" w:unhideWhenUsed="1" w:qFormat="1"/>
+    <w:lsdException w:name="heading 8" w:semiHidden="1" w:uiPriority="9" w:unhideWhenUsed="1" w:qFormat="1"/>
+    <w:lsdException w:name="heading 9" w:semiHidden="1" w:uiPriority="9" w:unhideWhenUsed="1" w:qFormat="1"/>
+    <w:lsdException w:name="index 1" w:semiHidden="1" w:unhideWhenUsed="1"/>
+    <w:lsdException w:name="index 2" w:semiHidden="1" w:unhideWhenUsed="1"/>
+    <w:lsdException w:name="index 3" w:semiHidden="1" w:unhideWhenUsed="1"/>
+    <w:lsdException w:name="index 4" w:semiHidden="1" w:unhideWhenUsed="1"/>
+    <w:lsdException w:name="index 5" w:semiHidden="1" w:unhideWhenUsed="1"/>
+    <w:lsdException w:name="index 6" w:semiHidden="1" w:unhideWhenUsed="1"/>
+    <w:lsdException w:name="index 7" w:semiHidden="1" w:unhideWhenUsed="1"/>
+    <w:lsdException w:name="index 8" w:semiHidden="1" w:unhideWhenUsed="1"/>
+    <w:lsdException w:name="index 9" w:semiHidden="1" w:unhideWhenUsed="1"/>
+    <w:lsdException w:name="toc 1" w:semiHidden="1" w:uiPriority="39" w:unhideWhenUsed="1"/>
+    <w:lsdException w:name="toc 2" w:semiHidden="1" w:uiPriority="39" w:unhideWhenUsed="1"/>
+    <w:lsdException w:name="toc 3" w:semiHidden="1" w:uiPriority="39" w:unhideWhenUsed="1"/>
+    <w:lsdException w:name="toc 4" w:semiHidden="1" w:uiPriority="39" w:unhideWhenUsed="1"/>
+    <w:lsdException w:name="toc 5" w:semiHidden="1" w:uiPriority="39" w:unhideWhenUsed="1"/>
+    <w:lsdException w:name="toc 6" w:semiHidden="1" w:uiPriority="39" w:unhideWhenUsed="1"/>
+    <w:lsdException w:name="toc 7" w:semiHidden="1" w:uiPriority="39" w:unhideWhenUsed="1"/>
+    <w:lsdException w:name="toc 8" w:semiHidden="1" w:uiPriority="39" w:unhideWhenUsed="1"/>
+    <w:lsdException w:name="toc 9" w:semiHidden="1" w:uiPriority="39" w:unhideWhenUsed="1"/>
+    <w:lsdException w:name="Normal Indent" w:semiHidden="1" w:unhideWhenUsed="1"/>
+    <w:lsdException w:name="footnote text" w:semiHidden="1" w:unhideWhenUsed="1"/>
+    <w:lsdException w:name="annotation text" w:semiHidden="1" w:unhideWhenUsed="1"/>
+    <w:lsdException w:name="header" w:semiHidden="1" w:unhideWhenUsed="1"/>
+    <w:lsdException w:name="footer" w:semiHidden="1" w:unhideWhenUsed="1"/>
+    <w:lsdException w:name="index heading" w:semiHidden="1" w:unhideWhenUsed="1"/>
+    <w:lsdException w:name="caption" w:semiHidden="1" w:uiPriority="35" w:unhideWhenUsed="1" w:qFormat="1"/>
+    <w:lsdException w:name="table of figures" w:semiHidden="1" w:unhideWhenUsed="1"/>
+    <w:lsdException w:name="envelope address" w:semiHidden="1" w:unhideWhenUsed="1"/>
+    <w:lsdException w:name="envelope return" w:semiHidden="1" w:unhideWhenUsed="1"/>
+    <w:lsdException w:name="footnote reference" w:semiHidden="1" w:unhideWhenUsed="1"/>
+    <w:lsdException w:name="annotation reference" w:semiHidden="1" w:unhideWhenUsed="1"/>
+    <w:lsdException w:name="line number" w:semiHidden="1" w:unhideWhenUsed="1"/>
+    <w:lsdException w:name="page number" w:semiHidden="1" w:unhideWhenUsed="1"/>
+    <w:lsdException w:name="endnote reference" w:semiHidden="1" w:unhideWhenUsed="1"/>
+    <w:lsdException w:name="endnote text" w:semiHidden="1" w:unhideWhenUsed="1"/>
+    <w:lsdException w:name="table of authorities" w:semiHidden="1" w:unhideWhenUsed="1"/>
+    <w:lsdException w:name="macro" w:semiHidden="1" w:unhideWhenUsed="1"/>
+    <w:lsdException w:name="toa heading" w:semiHidden="1" w:unhideWhenUsed="1"/>
+    <w:lsdException w:name="List" w:semiHidden="1" w:unhideWhenUsed="1"/>
+    <w:lsdException w:name="List Bullet" w:semiHidden="1" w:unhideWhenUsed="1"/>
+    <w:lsdException w:name="List Number" w:semiHidden="1" w:unhideWhenUsed="1"/>
+    <w:lsdException w:name="List 2" w:semiHidden="1" w:unhideWhenUsed="1"/>
+    <w:lsdException w:name="List 3" w:semiHidden="1" w:unhideWhenUsed="1"/>
+    <w:lsdException w:name="List 4" w:semiHidden="1" w:unhideWhenUsed="1"/>
+    <w:lsdException w:name="List 5" w:semiHidden="1" w:unhideWhenUsed="1"/>
+    <w:lsdException w:name="List Bullet 2" w:semiHidden="1" w:unhideWhenUsed="1"/>
+    <w:lsdException w:name="List Bullet 3" w:semiHidden="1" w:unhideWhenUsed="1"/>
+    <w:lsdException w:name="List Bullet 4" w:semiHidden="1" w:unhideWhenUsed="1"/>
+    <w:lsdException w:name="List Bullet 5" w:semiHidden="1" w:unhideWhenUsed="1"/>
+    <w:lsdException w:name="List Number 2" w:semiHidden="1" w:unhideWhenUsed="1"/>
+    <w:lsdException w:name="List Number 3" w:semiHidden="1" w:unhideWhenUsed="1"/>
+    <w:lsdException w:name="List Number 4" w:semiHidden="1" w:unhideWhenUsed="1"/>
+    <w:lsdException w:name="List Number 5" w:semiHidden="1" w:unhideWhenUsed="1"/>
+    <w:lsdException w:name="Title" w:uiPriority="10" w:qFormat="1"/>
+    <w:lsdException w:name="Closing" w:semiHidden="1" w:unhideWhenUsed="1"/>
+    <w:lsdException w:name="Signature" w:semiHidden="1" w:unhideWhenUsed="1"/>
+    <w:lsdException w:name="Default Paragraph Font" w:semiHidden="1" w:uiPriority="1" w:unhideWhenUsed="1"/>
+    <w:lsdException w:name="Body Text" w:semiHidden="1" w:unhideWhenUsed="1"/>
+    <w:lsdException w:name="Body Text Indent" w:semiHidden="1" w:unhideWhenUsed="1"/>
+    <w:lsdException w:name="List Continue" w:semiHidden="1" w:unhideWhenUsed="1"/>
+    <w:lsdException w:name="List Continue 2" w:semiHidden="1" w:unhideWhenUsed="1"/>
+    <w:lsdException w:name="List Continue 3" w:semiHidden="1" w:unhideWhenUsed="1"/>
+    <w:lsdException w:name="List Continue 4" w:semiHidden="1" w:unhideWhenUsed="1"/>
+    <w:lsdException w:name="List Continue 5" w:semiHidden="1" w:unhideWhenUsed="1"/>
+    <w:lsdException w:name="Message Header" w:semiHidden="1" w:unhideWhenUsed="1"/>
+    <w:lsdException w:name="Subtitle" w:uiPriority="11" w:qFormat="1"/>
+    <w:lsdException w:name="Salutation" w:semiHidden="1" w:unhideWhenUsed="1"/>
+    <w:lsdException w:name="Date" w:semiHidden="1" w:unhideWhenUsed="1"/>
+    <w:lsdException w:name="Body Text First Indent" w:semiHidden="1" w:unhideWhenUsed="1"/>
+    <w:lsdException w:name="Body Text First Indent 2" w:semiHidden="1" w:unhideWhenUsed="1"/>
+    <w:lsdException w:name="Note Heading" w:semiHidden="1" w:unhideWhenUsed="1"/>
+    <w:lsdException w:name="Body Text 2" w:semiHidden="1" w:unhideWhenUsed="1"/>
+    <w:lsdException w:name="Body Text 3" w:semiHidden="1" w:unhideWhenUsed="1"/>
+    <w:lsdException w:name="Body Text Indent 2" w:semiHidden="1" w:unhideWhenUsed="1"/>
+    <w:lsdException w:name="Body Text Indent 3" w:semiHidden="1" w:unhideWhenUsed="1"/>
+    <w:lsdException w:name="Block Text" w:semiHidden="1" w:unhideWhenUsed="1"/>
+    <w:lsdException w:name="Hyperlink" w:semiHidden="1" w:unhideWhenUsed="1"/>
+    <w:lsdException w:name="FollowedHyperlink" w:semiHidden="1" w:unhideWhenUsed="1"/>
+    <w:lsdException w:name="Strong" w:uiPriority="22" w:qFormat="1"/>
+    <w:lsdException w:name="Emphasis" w:uiPriority="20" w:qFormat="1"/>
+    <w:lsdException w:name="Document Map" w:semiHidden="1" w:unhideWhenUsed="1"/>
+    <w:lsdException w:name="Plain Text" w:semiHidden="1" w:unhideWhenUsed="1"/>
+    <w:lsdException w:name="E-mail Signature" w:semiHidden="1" w:unhideWhenUsed="1"/>
+    <w:lsdException w:name="HTML Top of Form" w:semiHidden="1" w:unhideWhenUsed="1"/>
+    <w:lsdException w:name="HTML Bottom of Form" w:semiHidden="1" w:unhideWhenUsed="1"/>
+    <w:lsdException w:name="Normal (Web)" w:semiHidden="1" w:unhideWhenUsed="1"/>
+    <w:lsdException w:name="HTML Acronym" w:semiHidden="1" w:unhideWhenUsed="1"/>
+    <w:lsdException w:name="HTML Address" w:semiHidden="1" w:unhideWhenUsed="1"/>
+    <w:lsdException w:name="HTML Cite" w:semiHidden="1" w:unhideWhenUsed="1"/>
+    <w:lsdException w:name="HTML Code" w:semiHidden="1" w:unhideWhenUsed="1"/>
+    <w:lsdException w:name="HTML Definition" w:semiHidden="1" w:unhideWhenUsed="1"/>
+    <w:lsdException w:name="HTML Keyboard" w:semiHidden="1" w:unhideWhenUsed="1"/>
+    <w:lsdException w:name="HTML Preformatted" w:semiHidden="1" w:unhideWhenUsed="1"/>
+    <w:lsdException w:name="HTML Sample" w:semiHidden="1" w:unhideWhenUsed="1"/>
+    <w:lsdException w:name="HTML Typewriter" w:semiHidden="1" w:unhideWhenUsed="1"/>
+    <w:lsdException w:name="HTML Variable" w:semiHidden="1" w:unhideWhenUsed="1"/>
+    <w:lsdException w:name="Normal Table" w:semiHidden="1" w:unhideWhenUsed="1"/>
+    <w:lsdException w:name="annotation subject" w:semiHidden="1" w:unhideWhenUsed="1"/>
+    <w:lsdException w:name="No List" w:semiHidden="1" w:unhideWhenUsed="1"/>
+    <w:lsdException w:name="Outline List 1" w:semiHidden="1" w:unhideWhenUsed="1"/>
+    <w:lsdException w:name="Outline List 2" w:semiHidden="1" w:unhideWhenUsed="1"/>
+    <w:lsdException w:name="Outline List 3" w:semiHidden="1" w:unhideWhenUsed="1"/>
+    <w:lsdException w:name="Table Simple 1" w:semiHidden="1" w:unhideWhenUsed="1"/>
+    <w:lsdException w:name="Table Simple 2" w:semiHidden="1" w:unhideWhenUsed="1"/>
+    <w:lsdException w:name="Table Simple 3" w:semiHidden="1" w:unhideWhenUsed="1"/>
+    <w:lsdException w:name="Table Classic 1" w:semiHidden="1" w:unhideWhenUsed="1"/>
+    <w:lsdException w:name="Table Classic 2" w:semiHidden="1" w:unhideWhenUsed="1"/>
+    <w:lsdException w:name="Table Classic 3" w:semiHidden="1" w:unhideWhenUsed="1"/>
+    <w:lsdException w:name="Table Classic 4" w:semiHidden="1" w:unhideWhenUsed="1"/>
+    <w:lsdException w:name="Table Colorful 1" w:semiHidden="1" w:unhideWhenUsed="1"/>
+    <w:lsdException w:name="Table Colorful 2" w:semiHidden="1" w:unhideWhenUsed="1"/>
+    <w:lsdException w:name="Table Colorful 3" w:semiHidden="1" w:unhideWhenUsed="1"/>
+    <w:lsdException w:name="Table Columns 1" w:semiHidden="1" w:unhideWhenUsed="1"/>
+    <w:lsdException w:name="Table Columns 2" w:semiHidden="1" w:unhideWhenUsed="1"/>
+    <w:lsdException w:name="Table Columns 3" w:semiHidden="1" w:unhideWhenUsed="1"/>
+    <w:lsdException w:name="Table Columns 4" w:semiHidden="1" w:unhideWhenUsed="1"/>
+    <w:lsdException w:name="Table Columns 5" w:semiHidden="1" w:unhideWhenUsed="1"/>
+    <w:lsdException w:name="Table Grid 1" w:semiHidden="1" w:unhideWhenUsed="1"/>
+    <w:lsdException w:name="Table Grid 2" w:semiHidden="1" w:unhideWhenUsed="1"/>
+    <w:lsdException w:name="Table Grid 3" w:semiHidden="1" w:unhideWhenUsed="1"/>
+    <w:lsdException w:name="Table Grid 4" w:semiHidden="1" w:unhideWhenUsed="1"/>
+    <w:lsdException w:name="Table Grid 5" w:semiHidden="1" w:unhideWhenUsed="1"/>
+    <w:lsdException w:name="Table Grid 6" w:semiHidden="1" w:unhideWhenUsed="1"/>
+    <w:lsdException w:name="Table Grid 7" w:semiHidden="1" w:unhideWhenUsed="1"/>
+    <w:lsdException w:name="Table Grid 8" w:semiHidden="1" w:unhideWhenUsed="1"/>
+    <w:lsdException w:name="Table List 1" w:semiHidden="1" w:unhideWhenUsed="1"/>
+    <w:lsdException w:name="Table List 2" w:semiHidden="1" w:unhideWhenUsed="1"/>
+    <w:lsdException w:name="Table List 3" w:semiHidden="1" w:unhideWhenUsed="1"/>
+    <w:lsdException w:name="Table List 4" w:semiHidden="1" w:unhideWhenUsed="1"/>
+    <w:lsdException w:name="Table List 5" w:semiHidden="1" w:unhideWhenUsed="1"/>
+    <w:lsdException w:name="Table List 6" w:semiHidden="1" w:unhideWhenUsed="1"/>
+    <w:lsdException w:name="Table List 7" w:semiHidden="1" w:unhideWhenUsed="1"/>
+    <w:lsdException w:name="Table List 8" w:semiHidden="1" w:unhideWhenUsed="1"/>
+    <w:lsdException w:name="Table 3D effects 1" w:semiHidden="1" w:unhideWhenUsed="1"/>
+    <w:lsdException w:name="Table 3D effects 2" w:semiHidden="1" w:unhideWhenUsed="1"/>
+    <w:lsdException w:name="Table 3D effects 3" w:semiHidden="1" w:unhideWhenUsed="1"/>
+    <w:lsdException w:name="Table Contemporary" w:semiHidden="1" w:unhideWhenUsed="1"/>
+    <w:lsdException w:name="Table Elegant" w:semiHidden="1" w:unhideWhenUsed="1"/>
+    <w:lsdException w:name="Table Professional" w:semiHidden="1" w:unhideWhenUsed="1"/>
+    <w:lsdException w:name="Table Subtle 1" w:semiHidden="1" w:unhideWhenUsed="1"/>
+    <w:lsdException w:name="Table Subtle 2" w:semiHidden="1" w:unhideWhenUsed="1"/>
+    <w:lsdException w:name="Table Web 1" w:semiHidden="1" w:unhideWhenUsed="1"/>
+    <w:lsdException w:name="Table Web 2" w:semiHidden="1" w:unhideWhenUsed="1"/>
+    <w:lsdException w:name="Table Web 3" w:semiHidden="1" w:unhideWhenUsed="1"/>
+    <w:lsdException w:name="Balloon Text" w:semiHidden="1" w:unhideWhenUsed="1"/>
+    <w:lsdException w:name="Table Grid" w:semiHidden="1" w:uiPriority="59" w:unhideWhenUsed="1"/>
+    <w:lsdException w:name="Table Theme" w:semiHidden="1" w:unhideWhenUsed="1"/>
+    <w:lsdException w:name="Placeholder Text" w:semiHidden="1"/>
+    <w:lsdException w:name="No Spacing" w:uiPriority="1" w:qFormat="1"/>
+    <w:lsdException w:name="Light Shading" w:uiPriority="60"/>
+    <w:lsdException w:name="Light List" w:uiPriority="61"/>
+    <w:lsdException w:name="Light Grid" w:uiPriority="62"/>
+    <w:lsdException w:name="Medium Shading 1" w:uiPriority="63"/>
+    <w:lsdException w:name="Medium Shading 2" w:uiPriority="64"/>
+    <w:lsdException w:name="Medium List 1" w:uiPriority="65"/>
+    <w:lsdException w:name="Medium List 2" w:uiPriority="66"/>
+    <w:lsdException w:name="Medium Grid 1" w:uiPriority="67"/>
+    <w:lsdException w:name="Medium Grid 2" w:uiPriority="68"/>
+    <w:lsdException w:name="Medium Grid 3" w:uiPriority="69"/>
+    <w:lsdException w:name="Dark List" w:uiPriority="70"/>
+    <w:lsdException w:name="Colorful Shading" w:uiPriority="71"/>
+    <w:lsdException w:name="Colorful List" w:uiPriority="72"/>
+    <w:lsdException w:name="Colorful Grid" w:uiPriority="73"/>
+    <w:lsdException w:name="Light Shading Accent 1" w:uiPriority="60"/>
+    <w:lsdException w:name="Light List Accent 1" w:uiPriority="61"/>
+    <w:lsdException w:name="Light Grid Accent 1" w:uiPriority="62"/>
+    <w:lsdException w:name="Medium Shading 1 Accent 1" w:uiPriority="63"/>
+    <w:lsdException w:name="Medium Shading 2 Accent 1" w:uiPriority="64"/>
+    <w:lsdException w:name="Medium List 1 Accent 1" w:uiPriority="65"/>
+    <w:lsdException w:name="Revision" w:semiHidden="1"/>
+    <w:lsdException w:name="List Paragraph" w:uiPriority="34" w:qFormat="1"/>
+    <w:lsdException w:name="Quote" w:uiPriority="29" w:qFormat="1"/>
+    <w:lsdException w:name="Intense Quote" w:uiPriority="30" w:qFormat="1"/>
+    <w:lsdException w:name="Medium List 2 Accent 1" w:uiPriority="66"/>
+    <w:lsdException w:name="Medium Grid 1 Accent 1" w:uiPriority="67"/>
+    <w:lsdException w:name="Medium Grid 2 Accent 1" w:uiPriority="68"/>
+    <w:lsdException w:name="Medium Grid 3 Accent 1" w:uiPriority="69"/>
+    <w:lsdException w:name="Dark List Accent 1" w:uiPriority="70"/>
+    <w:lsdException w:name="Colorful Shading Accent 1" w:uiPriority="71"/>
+    <w:lsdException w:name="Colorful List Accent 1" w:uiPriority="72"/>
+    <w:lsdException w:name="Colorful Grid Accent 1" w:uiPriority="73"/>
+    <w:lsdException w:name="Light Shading Accent 2" w:uiPriority="60"/>
+    <w:lsdException w:name="Light List Accent 2" w:uiPriority="61"/>
+    <w:lsdException w:name="Light Grid Accent 2" w:uiPriority="62"/>
+    <w:lsdException w:name="Medium Shading 1 Accent 2" w:uiPriority="63"/>
+    <w:lsdException w:name="Medium Shading 2 Accent 2" w:uiPriority="64"/>
+    <w:lsdException w:name="Medium List 1 Accent 2" w:uiPriority="65"/>
+    <w:lsdException w:name="Medium List 2 Accent 2" w:uiPriority="66"/>
+    <w:lsdException w:name="Medium Grid 1 Accent 2" w:uiPriority="67"/>
+    <w:lsdException w:name="Medium Grid 2 Accent 2" w:uiPriority="68"/>
+    <w:lsdException w:name="Medium Grid 3 Accent 2" w:uiPriority="69"/>
+    <w:lsdException w:name="Dark List Accent 2" w:uiPriority="70"/>
+    <w:lsdException w:name="Colorful Shading Accent 2" w:uiPriority="71"/>
+    <w:lsdException w:name="Colorful List Accent 2" w:uiPriority="72"/>
+    <w:lsdException w:name="Colorful Grid Accent 2" w:uiPriority="73"/>
+    <w:lsdException w:name="Light Shading Accent 3" w:uiPriority="60"/>
+    <w:lsdException w:name="Light List Accent 3" w:uiPriority="61"/>
+    <w:lsdException w:name="Light Grid Accent 3" w:uiPriority="62"/>
+    <w:lsdException w:name="Medium Shading 1 Accent 3" w:uiPriority="63"/>
+    <w:lsdException w:name="Medium Shading 2 Accent 3" w:uiPriority="64"/>
+    <w:lsdException w:name="Medium List 1 Accent 3" w:uiPriority="65"/>
+    <w:lsdException w:name="Medium List 2 Accent 3" w:uiPriority="66"/>
+    <w:lsdException w:name="Medium Grid 1 Accent 3" w:uiPriority="67"/>
+    <w:lsdException w:name="Medium Grid 2 Accent 3" w:uiPriority="68"/>
+    <w:lsdException w:name="Medium Grid 3 Accent 3" w:uiPriority="69"/>
+    <w:lsdException w:name="Dark List Accent 3" w:uiPriority="70"/>
+    <w:lsdException w:name="Colorful Shading Accent 3" w:uiPriority="71"/>
+    <w:lsdException w:name="Colorful List Accent 3" w:uiPriority="72"/>
+    <w:lsdException w:name="Colorful Grid Accent 3" w:uiPriority="73"/>
+    <w:lsdException w:name="Light Shading Accent 4" w:uiPriority="60"/>
+    <w:lsdException w:name="Light List Accent 4" w:uiPriority="61"/>
+    <w:lsdException w:name="Light Grid Accent 4" w:uiPriority="62"/>
+    <w:lsdException w:name="Medium Shading 1 Accent 4" w:uiPriority="63"/>
+    <w:lsdException w:name="Medium Shading 2 Accent 4" w:uiPriority="64"/>
+    <w:lsdException w:name="Medium List 1 Accent 4" w:uiPriority="65"/>
+    <w:lsdException w:name="Medium List 2 Accent 4" w:uiPriority="66"/>
+    <w:lsdException w:name="Medium Grid 1 Accent 4" w:uiPriority="67"/>
+    <w:lsdException w:name="Medium Grid 2 Accent 4" w:uiPriority="68"/>
+    <w:lsdException w:name="Medium Grid 3 Accent 4" w:uiPriority="69"/>
+    <w:lsdException w:name="Dark List Accent 4" w:uiPriority="70"/>
+    <w:lsdException w:name="Colorful Shading Accent 4" w:uiPriority="71"/>
+    <w:lsdException w:name="Colorful List Accent 4" w:uiPriority="72"/>
+    <w:lsdException w:name="Colorful Grid Accent 4" w:uiPriority="73"/>
+    <w:lsdException w:name="Light Shading Accent 5" w:uiPriority="60"/>
+    <w:lsdException w:name="Light List Accent 5" w:uiPriority="61"/>
+    <w:lsdException w:name="Light Grid Accent 5" w:uiPriority="62"/>
+    <w:lsdException w:name="Medium Shading 1 Accent 5" w:uiPriority="63"/>
+    <w:lsdException w:name="Medium Shading 2 Accent 5" w:uiPriority="64"/>
+    <w:lsdException w:name="Medium List 1 Accent 5" w:uiPriority="65"/>
+    <w:lsdException w:name="Medium List 2 Accent 5" w:uiPriority="66"/>
+    <w:lsdException w:name="Medium Grid 1 Accent 5" w:uiPriority="67"/>
+    <w:lsdException w:name="Medium Grid 2 Accent 5" w:uiPriority="68"/>
+    <w:lsdException w:name="Medium Grid 3 Accent 5" w:uiPriority="69"/>
+    <w:lsdException w:name="Dark List Accent 5" w:uiPriority="70"/>
+    <w:lsdException w:name="Colorful Shading Accent 5" w:uiPriority="71"/>
+    <w:lsdException w:name="Colorful List Accent 5" w:uiPriority="72"/>
+    <w:lsdException w:name="Colorful Grid Accent 5" w:uiPriority="73"/>
+    <w:lsdException w:name="Light Shading Accent 6" w:uiPriority="60"/>
+    <w:lsdException w:name="Light List Accent 6" w:uiPriority="61"/>
+    <w:lsdException w:name="Light Grid Accent 6" w:uiPriority="62"/>
+    <w:lsdException w:name="Medium Shading 1 Accent 6" w:uiPriority="63"/>
+    <w:lsdException w:name="Medium Shading 2 Accent 6" w:uiPriority="64"/>
+    <w:lsdException w:name="Medium List 1 Accent 6" w:uiPriority="65"/>
+    <w:lsdException w:name="Medium List 2 Accent 6" w:uiPriority="66"/>
+    <w:lsdException w:name="Medium Grid 1 Accent 6" w:uiPriority="67"/>
+    <w:lsdException w:name="Medium Grid 2 Accent 6" w:uiPriority="68"/>
+    <w:lsdException w:name="Medium Grid 3 Accent 6" w:uiPriority="69"/>
+    <w:lsdException w:name="Dark List Accent 6" w:uiPriority="70"/>
+    <w:lsdException w:name="Colorful Shading Accent 6" w:uiPriority="71"/>
+    <w:lsdException w:name="Colorful List Accent 6" w:uiPriority="72"/>
+    <w:lsdException w:name="Colorful Grid Accent 6" w:uiPriority="73"/>
+    <w:lsdException w:name="Subtle Emphasis" w:uiPriority="19" w:qFormat="1"/>
+    <w:lsdException w:name="Intense Emphasis" w:uiPriority="21" w:qFormat="1"/>
+    <w:lsdException w:name="Subtle Reference" w:uiPriority="31" w:qFormat="1"/>
+    <w:lsdException w:name="Intense Reference" w:uiPriority="32" w:qFormat="1"/>
+    <w:lsdException w:name="Book Title" w:uiPriority="33" w:qFormat="1"/>
+    <w:lsdException w:name="Bibliography" w:semiHidden="1" w:uiPriority="37" w:unhideWhenUsed="1"/>
+    <w:lsdException w:name="TOC Heading" w:semiHidden="1" w:uiPriority="39" w:unhideWhenUsed="1" w:qFormat="1"/>
+    <w:lsdException w:name="Plain Table 1" w:uiPriority="41"/>
+    <w:lsdException w:name="Plain Table 2" w:uiPriority="42"/>
+    <w:lsdException w:name="Plain Table 3" w:uiPriority="43"/>
+    <w:lsdException w:name="Plain Table 4" w:uiPriority="44"/>
+    <w:lsdException w:name="Plain Table 5" w:uiPriority="45"/>
+    <w:lsdException w:name="Grid Table Light" w:uiPriority="40"/>
+    <w:lsdException w:name="Grid Table 1 Light" w:uiPriority="46"/>
+    <w:lsdException w:name="Grid Table 2" w:uiPriority="47"/>
+    <w:lsdException w:name="Grid Table 3" w:uiPriority="48"/>
+    <w:lsdException w:name="Grid Table 4" w:uiPriority="49"/>
+    <w:lsdException w:name="Grid Table 5 Dark" w:uiPriority="50"/>
+    <w:lsdException w:name="Grid Table 6 Colorful" w:uiPriority="51"/>
+    <w:lsdException w:name="Grid Table 7 Colorful" w:uiPriority="52"/>
+    <w:lsdException w:name="Grid Table 1 Light Accent 1" w:uiPriority="46"/>
+    <w:lsdException w:name="Grid Table 2 Accent 1" w:uiPriority="47"/>
+    <w:lsdException w:name="Grid Table 3 Accent 1" w:uiPriority="48"/>
+    <w:lsdException w:name="Grid Table 4 Accent 1" w:uiPriority="49"/>
+    <w:lsdException w:name="Grid Table 5 Dark Accent 1" w:uiPriority="50"/>
+    <w:lsdException w:name="Grid Table 6 Colorful Accent 1" w:uiPriority="51"/>
+    <w:lsdException w:name="Grid Table 7 Colorful Accent 1" w:uiPriority="52"/>
+    <w:lsdException w:name="Grid Table 1 Light Accent 2" w:uiPriority="46"/>
+    <w:lsdException w:name="Grid Table 2 Accent 2" w:uiPriority="47"/>
+    <w:lsdException w:name="Grid Table 3 Accent 2" w:uiPriority="48"/>
+    <w:lsdException w:name="Grid Table 4 Accent 2" w:uiPriority="49"/>
+    <w:lsdException w:name="Grid Table 5 Dark Accent 2" w:uiPriority="50"/>
+    <w:lsdException w:name="Grid Table 6 Colorful Accent 2" w:uiPriority="51"/>
+    <w:lsdException w:name="Grid Table 7 Colorful Accent 2" w:uiPriority="52"/>
+    <w:lsdException w:name="Grid Table 1 Light Accent 3" w:uiPriority="46"/>
+    <w:lsdException w:name="Grid Table 2 Accent 3" w:uiPriority="47"/>
+    <w:lsdException w:name="Grid Table 3 Accent 3" w:uiPriority="48"/>
+    <w:lsdException w:name="Grid Table 4 Accent 3" w:uiPriority="49"/>
+    <w:lsdException w:name="Grid Table 5 Dark Accent 3" w:uiPriority="50"/>
+    <w:lsdException w:name="Grid Table 6 Colorful Accent 3" w:uiPriority="51"/>
+    <w:lsdException w:name="Grid Table 7 Colorful Accent 3" w:uiPriority="52"/>
+    <w:lsdException w:name="Grid Table 1 Light Accent 4" w:uiPriority="46"/>
+    <w:lsdException w:name="Grid Table 2 Accent 4" w:uiPriority="47"/>
+    <w:lsdException w:name="Grid Table 3 Accent 4" w:uiPriority="48"/>
+    <w:lsdException w:name="Grid Table 4 Accent 4" w:uiPriority="49"/>
+    <w:lsdException w:name="Grid Table 5 Dark Accent 4" w:uiPriority="50"/>
+    <w:lsdException w:name="Grid Table 6 Colorful Accent 4" w:uiPriority="51"/>
+    <w:lsdException w:name="Grid Table 7 Colorful Accent 4" w:uiPriority="52"/>
+    <w:lsdException w:name="Grid Table 1 Light Accent 5" w:uiPriority="46"/>
+    <w:lsdException w:name="Grid Table 2 Accent 5" w:uiPriority="47"/>
+    <w:lsdException w:name="Grid Table 3 Accent 5" w:uiPriority="48"/>
+    <w:lsdException w:name="Grid Table 4 Accent 5" w:uiPriority="49"/>
+    <w:lsdException w:name="Grid Table 5 Dark Accent 5" w:uiPriority="50"/>
+    <w:lsdException w:name="Grid Table 6 Colorful Accent 5" w:uiPriority="51"/>
+    <w:lsdException w:name="Grid Table 7 Colorful Accent 5" w:uiPriority="52"/>
+    <w:lsdException w:name="Grid Table 1 Light Accent 6" w:uiPriority="46"/>
+    <w:lsdException w:name="Grid Table 2 Accent 6" w:uiPriority="47"/>
+    <w:lsdException w:name="Grid Table 3 Accent 6" w:uiPriority="48"/>
+    <w:lsdException w:name="Grid Table 4 Accent 6" w:uiPriority="49"/>
+    <w:lsdException w:name="Grid Table 5 Dark Accent 6" w:uiPriority="50"/>
+    <w:lsdException w:name="Grid Table 6 Colorful Accent 6" w:uiPriority="51"/>
+    <w:lsdException w:name="Grid Table 7 Colorful Accent 6" w:uiPriority="52"/>
+    <w:lsdException w:name="List Table 1 Light" w:uiPriority="46"/>
+    <w:lsdException w:name="List Table 2" w:uiPriority="47"/>
+    <w:lsdException w:name="List Table 3" w:uiPriority="48"/>
+    <w:lsdException w:name="List Table 4" w:uiPriority="49"/>
+    <w:lsdException w:name="List Table 5 Dark" w:uiPriority="50"/>
+    <w:lsdException w:name="List Table 6 Colorful" w:uiPriority="51"/>
+    <w:lsdException w:name="List Table 7 Colorful" w:uiPriority="52"/>
+    <w:lsdException w:name="List Table 1 Light Accent 1" w:uiPriority="46"/>
+    <w:lsdException w:name="List Table 2 Accent 1" w:uiPriority="47"/>
+    <w:lsdException w:name="List Table 3 Accent 1" w:uiPriority="48"/>
+    <w:lsdException w:name="List Table 4 Accent 1" w:uiPriority="49"/>
+    <w:lsdException w:name="List Table 5 Dark Accent 1" w:uiPriority="50"/>
+    <w:lsdException w:name="List Table 6 Colorful Accent 1" w:uiPriority="51"/>
+    <w:lsdException w:name="List Table 7 Colorful Accent 1" w:uiPriority="52"/>
+    <w:lsdException w:name="List Table 1 Light Accent 2" w:uiPriority="46"/>
+    <w:lsdException w:name="List Table 2 Accent 2" w:uiPriority="47"/>
+    <w:lsdException w:name="List Table 3 Accent 2" w:uiPriority="48"/>
+    <w:lsdException w:name="List Table 4 Accent 2" w:uiPriority="49"/>
+    <w:lsdException w:name="List Table 5 Dark Accent 2" w:uiPriority="50"/>
+    <w:lsdException w:name="List Table 6 Colorful Accent 2" w:uiPriority="51"/>
+    <w:lsdException w:name="List Table 7 Colorful Accent 2" w:uiPriority="52"/>
+    <w:lsdException w:name="List Table 1 Light Accent 3" w:uiPriority="46"/>
+    <w:lsdException w:name="List Table 2 Accent 3" w:uiPriority="47"/>
+    <w:lsdException w:name="List Table 3 Accent 3" w:uiPriority="48"/>
+    <w:lsdException w:name="List Table 4 Accent 3" w:uiPriority="49"/>
+    <w:lsdException w:name="List Table 5 Dark Accent 3" w:uiPriority="50"/>
+    <w:lsdException w:name="List Table 6 Colorful Accent 3" w:uiPriority="51"/>
+    <w:lsdException w:name="List Table 7 Colorful Accent 3" w:uiPriority="52"/>
+    <w:lsdException w:name="List Table 1 Light Accent 4" w:uiPriority="46"/>
+    <w:lsdException w:name="List Table 2 Accent 4" w:uiPriority="47"/>
+    <w:lsdException w:name="List Table 3 Accent 4" w:uiPriority="48"/>
+    <w:lsdException w:name="List Table 4 Accent 4" w:uiPriority="49"/>
+    <w:lsdException w:name="List Table 5 Dark Accent 4" w:uiPriority="50"/>
+    <w:lsdException w:name="List Table 6 Colorful Accent 4" w:uiPriority="51"/>
+    <w:lsdException w:name="List Table 7 Colorful Accent 4" w:uiPriority="52"/>
+    <w:lsdException w:name="List Table 1 Light Accent 5" w:uiPriority="46"/>
+    <w:lsdException w:name="List Table 2 Accent 5" w:uiPriority="47"/>
+    <w:lsdException w:name="List Table 3 Accent 5" w:uiPriority="48"/>
+    <w:lsdException w:name="List Table 4 Accent 5" w:uiPriority="49"/>
+    <w:lsdException w:name="List Table 5 Dark Accent 5" w:uiPriority="50"/>
+    <w:lsdException w:name="List Table 6 Colorful Accent 5" w:uiPriority="51"/>
+    <w:lsdException w:name="List Table 7 Colorful Accent 5" w:uiPriority="52"/>
+    <w:lsdException w:name="List Table 1 Light Accent 6" w:uiPriority="46"/>
+    <w:lsdException w:name="List Table 2 Accent 6" w:uiPriority="47"/>
+    <w:lsdException w:name="List Table 3 Accent 6" w:uiPriority="48"/>
+    <w:lsdException w:name="List Table 4 Accent 6" w:uiPriority="49"/>
+    <w:lsdException w:name="List Table 5 Dark Accent 6" w:uiPriority="50"/>
+    <w:lsdException w:name="List Table 6 Colorful Accent 6" w:uiPriority="51"/>
+    <w:lsdException w:name="List Table 7 Colorful Accent 6" w:uiPriority="52"/>
+    <w:lsdException w:name="Mention" w:semiHidden="1" w:unhideWhenUsed="1"/>
+    <w:lsdException w:name="Smart Hyperlink" w:semiHidden="1" w:unhideWhenUsed="1"/>
+    <w:lsdException w:name="Hashtag" w:semiHidden="1" w:unhideWhenUsed="1"/>
+    <w:lsdException w:name="Unresolved Mention" w:semiHidden="1" w:unhideWhenUsed="1"/>
+    <w:lsdException w:name="Smart Link" w:semiHidden="1" w:unhideWhenUsed="1"/>
   </w:latentStyles>
   <w:style w:type="paragraph" w:default="1" w:styleId="Normal">
     <w:name w:val="Normal"/>
@@ -26299,7 +26050,7 @@
 </file>
 
 <file path=customXml/itemProps1.xml><?xml version="1.0" encoding="utf-8"?>
-<ds:datastoreItem xmlns:ds="http://schemas.openxmlformats.org/officeDocument/2006/customXml" ds:itemID="{991E6439-3F56-443B-8A41-DC6BADE70694}">
+<ds:datastoreItem xmlns:ds="http://schemas.openxmlformats.org/officeDocument/2006/customXml" ds:itemID="{04EAFE23-0552-4500-82B8-2E09AAA456CF}">
   <ds:schemaRefs>
     <ds:schemaRef ds:uri="http://schemas.openxmlformats.org/officeDocument/2006/bibliography"/>
   </ds:schemaRefs>

</xml_diff>